<commit_message>
reviewed more 11 section pages
</commit_message>
<xml_diff>
--- a/_memoria/11_Api interaction examples/exemplesInteraccio.docx
+++ b/_memoria/11_Api interaction examples/exemplesInteraccio.docx
@@ -13878,7 +13878,17 @@
           <w:szCs w:val="24"/>
           <w:lang w:val="ca-ES"/>
         </w:rPr>
-        <w:t xml:space="preserve">pel qual el SDK i la web oficial de FamilySearch </w:t>
+        <w:t xml:space="preserve">pel qual el SDK i la web oficial de </w:t>
+      </w:r>
+      <w:bookmarkStart w:id="0" w:name="_GoBack"/>
+      <w:bookmarkEnd w:id="0"/>
+      <w:r>
+        <w:rPr>
+          <w:sz w:val="24"/>
+          <w:szCs w:val="24"/>
+          <w:lang w:val="ca-ES"/>
+        </w:rPr>
+        <w:t xml:space="preserve">FamilySearch </w:t>
       </w:r>
       <w:r>
         <w:rPr>
@@ -14829,86 +14839,323 @@
           <w:szCs w:val="24"/>
           <w:lang w:val="ca-ES"/>
         </w:rPr>
-        <w:t>Recomanacions</w:t>
-      </w:r>
-      <w:bookmarkStart w:id="0" w:name="_GoBack"/>
-      <w:bookmarkEnd w:id="0"/>
-      <w:r>
+        <w:t>Recomanacions d'utilització</w:t>
+      </w:r>
+    </w:p>
+    <w:p>
+      <w:pPr>
+        <w:rPr>
+          <w:sz w:val="24"/>
+          <w:szCs w:val="24"/>
+          <w:lang w:val="ca-ES"/>
+        </w:rPr>
+      </w:pPr>
+      <w:r>
+        <w:rPr>
+          <w:sz w:val="24"/>
+          <w:szCs w:val="24"/>
+          <w:lang w:val="ca-ES"/>
+        </w:rPr>
+        <w:t>Volem recordar en aquesta secció que les crides al SDK de FamilySearch són asíncrones i que per tant, res ens impedeix realitzar deu,</w:t>
+      </w:r>
+      <w:r>
+        <w:rPr>
+          <w:sz w:val="24"/>
+          <w:szCs w:val="24"/>
+          <w:lang w:val="ca-ES"/>
+        </w:rPr>
+        <w:t xml:space="preserve"> cent o mil crides simultànies al SDK i en conseqüència, a l’API</w:t>
+      </w:r>
+      <w:r>
+        <w:rPr>
+          <w:sz w:val="24"/>
+          <w:szCs w:val="24"/>
+          <w:lang w:val="ca-ES"/>
+        </w:rPr>
+        <w:t xml:space="preserve">. </w:t>
+      </w:r>
+      <w:r>
+        <w:rPr>
+          <w:sz w:val="24"/>
+          <w:szCs w:val="24"/>
+          <w:lang w:val="ca-ES"/>
+        </w:rPr>
+        <w:t>Tanmateix</w:t>
+      </w:r>
+      <w:r>
+        <w:rPr>
+          <w:sz w:val="24"/>
+          <w:szCs w:val="24"/>
+          <w:lang w:val="ca-ES"/>
+        </w:rPr>
+        <w:t>, s</w:t>
+      </w:r>
+      <w:r>
+        <w:rPr>
+          <w:sz w:val="24"/>
+          <w:szCs w:val="24"/>
+          <w:lang w:val="ca-ES"/>
+        </w:rPr>
+        <w:t>i recordem la funcionalitat de `</w:t>
+      </w:r>
+      <w:r>
+        <w:rPr>
+          <w:sz w:val="24"/>
+          <w:szCs w:val="24"/>
+          <w:lang w:val="ca-ES"/>
+        </w:rPr>
+        <w:t>throttling'</w:t>
+      </w:r>
+      <w:r>
+        <w:rPr>
+          <w:sz w:val="24"/>
+          <w:szCs w:val="24"/>
+          <w:lang w:val="ca-ES"/>
+        </w:rPr>
+        <w:t>,</w:t>
+      </w:r>
+      <w:r>
+        <w:rPr>
+          <w:sz w:val="24"/>
+          <w:szCs w:val="24"/>
+          <w:lang w:val="ca-ES"/>
+        </w:rPr>
+        <w:t xml:space="preserve"> mencionada en </w:t>
+      </w:r>
+      <w:r>
+        <w:rPr>
+          <w:sz w:val="24"/>
+          <w:szCs w:val="24"/>
+          <w:lang w:val="ca-ES"/>
+        </w:rPr>
+        <w:t>altres seccions</w:t>
+      </w:r>
+      <w:r>
+        <w:rPr>
+          <w:sz w:val="24"/>
+          <w:szCs w:val="24"/>
+          <w:lang w:val="ca-ES"/>
+        </w:rPr>
+        <w:t xml:space="preserve"> de la memòria, </w:t>
+      </w:r>
+      <w:r>
+        <w:rPr>
+          <w:sz w:val="24"/>
+          <w:szCs w:val="24"/>
+          <w:lang w:val="ca-ES"/>
+        </w:rPr>
+        <w:t>aquesta</w:t>
+      </w:r>
+      <w:r>
+        <w:rPr>
+          <w:sz w:val="24"/>
+          <w:szCs w:val="24"/>
+          <w:lang w:val="ca-ES"/>
+        </w:rPr>
+        <w:t xml:space="preserve"> impedeix </w:t>
+      </w:r>
+      <w:r>
+        <w:rPr>
+          <w:sz w:val="24"/>
+          <w:szCs w:val="24"/>
+          <w:lang w:val="ca-ES"/>
+        </w:rPr>
+        <w:t>l’abus de la</w:t>
+      </w:r>
+      <w:r>
+        <w:rPr>
+          <w:sz w:val="24"/>
+          <w:szCs w:val="24"/>
+          <w:lang w:val="ca-ES"/>
+        </w:rPr>
+        <w:t xml:space="preserve"> connexió i en cas de fer-ho, les nostres peticions </w:t>
+      </w:r>
+      <w:r>
+        <w:rPr>
+          <w:sz w:val="24"/>
+          <w:szCs w:val="24"/>
+          <w:lang w:val="ca-ES"/>
+        </w:rPr>
+        <w:t>passarien a ser bloquejades.</w:t>
+      </w:r>
+    </w:p>
+    <w:p>
+      <w:pPr>
+        <w:rPr>
+          <w:sz w:val="24"/>
+          <w:szCs w:val="24"/>
+          <w:lang w:val="ca-ES"/>
+        </w:rPr>
+      </w:pPr>
+      <w:r>
+        <w:rPr>
+          <w:sz w:val="24"/>
+          <w:szCs w:val="24"/>
+          <w:lang w:val="ca-ES"/>
+        </w:rPr>
+        <w:t xml:space="preserve">Com que la funcionalitat d’evolució geogràfica d’un cognom </w:t>
+      </w:r>
+      <w:r>
+        <w:rPr>
+          <w:sz w:val="24"/>
+          <w:szCs w:val="24"/>
+          <w:lang w:val="ca-ES"/>
+        </w:rPr>
+        <w:t>llença una cerca al SDK per cada país i any de</w:t>
+      </w:r>
+      <w:r>
+        <w:rPr>
+          <w:sz w:val="24"/>
+          <w:szCs w:val="24"/>
+          <w:lang w:val="ca-ES"/>
+        </w:rPr>
+        <w:t xml:space="preserve"> </w:t>
+      </w:r>
+      <w:r>
+        <w:rPr>
+          <w:sz w:val="24"/>
+          <w:szCs w:val="24"/>
+          <w:lang w:val="ca-ES"/>
+        </w:rPr>
+        <w:t>l</w:t>
+      </w:r>
+      <w:r>
+        <w:rPr>
+          <w:sz w:val="24"/>
+          <w:szCs w:val="24"/>
+          <w:lang w:val="ca-ES"/>
+        </w:rPr>
+        <w:t>’</w:t>
+      </w:r>
+      <w:r>
+        <w:rPr>
+          <w:sz w:val="24"/>
+          <w:szCs w:val="24"/>
+          <w:lang w:val="ca-ES"/>
+        </w:rPr>
+        <w:t>interval, s'ha imposat en el codi</w:t>
+      </w:r>
+      <w:r>
+        <w:rPr>
+          <w:sz w:val="24"/>
+          <w:szCs w:val="24"/>
+          <w:lang w:val="ca-ES"/>
+        </w:rPr>
+        <w:t>, de forma manual,</w:t>
+      </w:r>
+      <w:r>
+        <w:rPr>
+          <w:sz w:val="24"/>
+          <w:szCs w:val="24"/>
+          <w:lang w:val="ca-ES"/>
+        </w:rPr>
+        <w:t xml:space="preserve"> una separació </w:t>
+      </w:r>
+      <w:r>
+        <w:rPr>
+          <w:sz w:val="24"/>
+          <w:szCs w:val="24"/>
+          <w:lang w:val="ca-ES"/>
+        </w:rPr>
+        <w:t>de dos segons entrel es diferents crides</w:t>
+      </w:r>
+      <w:r>
+        <w:rPr>
+          <w:sz w:val="24"/>
+          <w:szCs w:val="24"/>
+          <w:lang w:val="ca-ES"/>
+        </w:rPr>
+        <w:t>. Això es tradueix</w:t>
+      </w:r>
+      <w:r>
+        <w:rPr>
+          <w:sz w:val="24"/>
+          <w:szCs w:val="24"/>
+          <w:lang w:val="ca-ES"/>
+        </w:rPr>
+        <w:t>,</w:t>
+      </w:r>
+      <w:r>
+        <w:rPr>
+          <w:sz w:val="24"/>
+          <w:szCs w:val="24"/>
+          <w:lang w:val="ca-ES"/>
+        </w:rPr>
+        <w:t xml:space="preserve"> en que el temps total d'execució aproximat</w:t>
+      </w:r>
+      <w:r>
+        <w:rPr>
+          <w:sz w:val="24"/>
+          <w:szCs w:val="24"/>
+          <w:lang w:val="ca-ES"/>
+        </w:rPr>
+        <w:t xml:space="preserve"> per una cerca, és de:</w:t>
+      </w:r>
+      <w:r>
+        <w:rPr>
+          <w:sz w:val="24"/>
+          <w:szCs w:val="24"/>
+          <w:lang w:val="ca-ES"/>
+        </w:rPr>
+        <w:t xml:space="preserve"> 2 * n</w:t>
+      </w:r>
+      <w:r>
+        <w:rPr>
+          <w:sz w:val="24"/>
+          <w:szCs w:val="24"/>
+          <w:lang w:val="ca-ES"/>
+        </w:rPr>
+        <w:t>úmero de països * nombre d'anys (segons).</w:t>
+      </w:r>
+    </w:p>
+    <w:p>
+      <w:pPr>
         <w:rPr>
           <w:b/>
           <w:sz w:val="24"/>
           <w:szCs w:val="24"/>
           <w:lang w:val="ca-ES"/>
         </w:rPr>
-        <w:t xml:space="preserve"> d'utilització</w:t>
-      </w:r>
-    </w:p>
-    <w:p>
-      <w:pPr>
-        <w:rPr>
-          <w:sz w:val="24"/>
-          <w:szCs w:val="24"/>
-          <w:lang w:val="ca-ES"/>
-        </w:rPr>
-      </w:pPr>
-      <w:r>
-        <w:rPr>
-          <w:sz w:val="24"/>
-          <w:szCs w:val="24"/>
-          <w:lang w:val="ca-ES"/>
-        </w:rPr>
-        <w:t xml:space="preserve">Volem recordar en aquesta secció que les crides al SDK de FamilySearch són asíncrones i que per tant, res ens impedeix realitzar deu, cent o mil crides simultànies a aquest. No obstant, si recordem la funcionalitat de 'throttling' mencionada en seccions anteriors de la memòria, ens impedeix abusar de la connexió i en cas de fer-ho, les nostres peticions passen a no ser processades. </w:t>
-      </w:r>
-    </w:p>
-    <w:p>
-      <w:pPr>
-        <w:rPr>
-          <w:sz w:val="24"/>
-          <w:szCs w:val="24"/>
-          <w:lang w:val="ca-ES"/>
-        </w:rPr>
-      </w:pPr>
-      <w:r>
-        <w:rPr>
-          <w:sz w:val="24"/>
-          <w:szCs w:val="24"/>
-          <w:lang w:val="ca-ES"/>
-        </w:rPr>
-        <w:t>Com que aquesta funcionalitat llença una cerca al SDK per cada país i any del interval, s'ha imposat en el codi una separació entre crides de dos segons. Això es tradueix en que el temps total d'execució aproximat d'una cerca en segons és: 2 * número de països * nombre d'anys.</w:t>
-      </w:r>
-    </w:p>
-    <w:p>
-      <w:pPr>
-        <w:rPr>
-          <w:sz w:val="24"/>
-          <w:szCs w:val="24"/>
-          <w:lang w:val="ca-ES"/>
-        </w:rPr>
-      </w:pPr>
-      <w:r>
-        <w:rPr>
-          <w:sz w:val="24"/>
-          <w:szCs w:val="24"/>
-          <w:lang w:val="ca-ES"/>
-        </w:rPr>
-        <w:t>Per aquest motiu, es recomana als usuaris intentar mantenir un nombre baix d'anys i països en les seves cerques de prova.</w:t>
-      </w:r>
-    </w:p>
-    <w:p>
-      <w:pPr>
-        <w:rPr>
-          <w:sz w:val="24"/>
-          <w:szCs w:val="24"/>
-          <w:lang w:val="ca-ES"/>
-        </w:rPr>
-      </w:pPr>
-      <w:r>
-        <w:rPr>
-          <w:sz w:val="24"/>
-          <w:szCs w:val="24"/>
-          <w:lang w:val="ca-ES"/>
-        </w:rPr>
-        <w:t xml:space="preserve">També instem a recordar que no tots els països disposen del mateix nombre de registres indexats o del mateix període de temps cobert. </w:t>
+      </w:pPr>
+      <w:r>
+        <w:rPr>
+          <w:sz w:val="24"/>
+          <w:szCs w:val="24"/>
+          <w:lang w:val="ca-ES"/>
+        </w:rPr>
+        <w:t>Per aquest motiu, es recomana als usuaris mantenir un nombre baix d'anys i països</w:t>
+      </w:r>
+      <w:r>
+        <w:rPr>
+          <w:sz w:val="24"/>
+          <w:szCs w:val="24"/>
+          <w:lang w:val="ca-ES"/>
+        </w:rPr>
+        <w:t>,</w:t>
+      </w:r>
+      <w:r>
+        <w:rPr>
+          <w:sz w:val="24"/>
+          <w:szCs w:val="24"/>
+          <w:lang w:val="ca-ES"/>
+        </w:rPr>
+        <w:t xml:space="preserve"> en les seves cerques de prova.</w:t>
+      </w:r>
+      <w:r>
+        <w:rPr>
+          <w:sz w:val="24"/>
+          <w:szCs w:val="24"/>
+          <w:lang w:val="ca-ES"/>
+        </w:rPr>
+        <w:t xml:space="preserve"> Recordar també, en aquest punt, que no tots els països disposen del mateix nombre de registres i que per tant, segons quines cerques, son candidates a no obtenir cap resultat.</w:t>
+      </w:r>
+      <w:r>
+        <w:rPr>
+          <w:sz w:val="24"/>
+          <w:szCs w:val="24"/>
+          <w:lang w:val="ca-ES"/>
+        </w:rPr>
+        <w:br/>
       </w:r>
     </w:p>
     <w:p>
@@ -14920,16 +15167,15 @@
           <w:lang w:val="ca-ES"/>
         </w:rPr>
       </w:pPr>
-    </w:p>
-    <w:p>
-      <w:pPr>
+      <w:r>
         <w:rPr>
           <w:b/>
           <w:sz w:val="24"/>
           <w:szCs w:val="24"/>
           <w:lang w:val="ca-ES"/>
         </w:rPr>
-      </w:pPr>
+        <w:t>Detalls d’</w:t>
+      </w:r>
       <w:r>
         <w:rPr>
           <w:b/>
@@ -14937,41 +15183,81 @@
           <w:szCs w:val="24"/>
           <w:lang w:val="ca-ES"/>
         </w:rPr>
-        <w:t>Detalls de la implementació</w:t>
-      </w:r>
-    </w:p>
-    <w:p>
-      <w:pPr>
-        <w:rPr>
-          <w:sz w:val="24"/>
-          <w:szCs w:val="24"/>
-          <w:lang w:val="ca-ES"/>
-        </w:rPr>
-      </w:pPr>
-      <w:r>
-        <w:rPr>
-          <w:sz w:val="24"/>
-          <w:szCs w:val="24"/>
-          <w:lang w:val="ca-ES"/>
-        </w:rPr>
-        <w:t>Abans de comentar en detall alguns aspectes de la implementació, volem indicar que el fitxer del controlador d'aquesta funcionalitat està composat per cinc-centes línees de codi i que evidentment és impossible exposar en la documentació tot el codi interessant de la funcionalitat.</w:t>
-      </w:r>
-    </w:p>
-    <w:p>
-      <w:pPr>
-        <w:rPr>
-          <w:sz w:val="24"/>
-          <w:szCs w:val="24"/>
-          <w:lang w:val="ca-ES"/>
-        </w:rPr>
-      </w:pPr>
-      <w:r>
-        <w:rPr>
-          <w:sz w:val="24"/>
-          <w:szCs w:val="24"/>
-          <w:lang w:val="ca-ES"/>
-        </w:rPr>
-        <w:t>És per aquest motiu, que només es destaquen les interaccions principals o més importants de cara al funcionament de la interacció amb la API.</w:t>
+        <w:t>implementació</w:t>
+      </w:r>
+    </w:p>
+    <w:p>
+      <w:pPr>
+        <w:rPr>
+          <w:sz w:val="24"/>
+          <w:szCs w:val="24"/>
+          <w:lang w:val="ca-ES"/>
+        </w:rPr>
+      </w:pPr>
+      <w:r>
+        <w:rPr>
+          <w:sz w:val="24"/>
+          <w:szCs w:val="24"/>
+          <w:lang w:val="ca-ES"/>
+        </w:rPr>
+        <w:t xml:space="preserve">Abans de comentar en detall alguns aspectes de la implementació, volem indicar que el fitxer del controlador d'aquesta funcionalitat està composat per cinc-centes </w:t>
+      </w:r>
+      <w:r>
+        <w:rPr>
+          <w:sz w:val="24"/>
+          <w:szCs w:val="24"/>
+          <w:lang w:val="ca-ES"/>
+        </w:rPr>
+        <w:t>línies</w:t>
+      </w:r>
+      <w:r>
+        <w:rPr>
+          <w:sz w:val="24"/>
+          <w:szCs w:val="24"/>
+          <w:lang w:val="ca-ES"/>
+        </w:rPr>
+        <w:t xml:space="preserve"> de codi i que evidentment </w:t>
+      </w:r>
+      <w:r>
+        <w:rPr>
+          <w:sz w:val="24"/>
+          <w:szCs w:val="24"/>
+          <w:lang w:val="ca-ES"/>
+        </w:rPr>
+        <w:t>resulta</w:t>
+      </w:r>
+      <w:r>
+        <w:rPr>
+          <w:sz w:val="24"/>
+          <w:szCs w:val="24"/>
+          <w:lang w:val="ca-ES"/>
+        </w:rPr>
+        <w:t xml:space="preserve"> impossible exposar </w:t>
+      </w:r>
+      <w:r>
+        <w:rPr>
+          <w:sz w:val="24"/>
+          <w:szCs w:val="24"/>
+          <w:lang w:val="ca-ES"/>
+        </w:rPr>
+        <w:t>en aquesta memòria, tots els blocs de codi interessants.</w:t>
+      </w:r>
+    </w:p>
+    <w:p>
+      <w:pPr>
+        <w:rPr>
+          <w:sz w:val="24"/>
+          <w:szCs w:val="24"/>
+          <w:lang w:val="ca-ES"/>
+        </w:rPr>
+      </w:pPr>
+      <w:r>
+        <w:rPr>
+          <w:sz w:val="24"/>
+          <w:szCs w:val="24"/>
+          <w:lang w:val="ca-ES"/>
+        </w:rPr>
+        <w:t xml:space="preserve">És per aquest motiu, que només es destaquen les interaccions principals o més importants, de cara al funcionament de la interacció amb l'API i configuració de la pàgina. </w:t>
       </w:r>
     </w:p>
     <w:p>
@@ -14989,7 +15275,32 @@
           <w:lang w:val="ca-ES"/>
         </w:rPr>
         <w:lastRenderedPageBreak/>
-        <w:t>El controlador que s'encarrega de gestionar totes les interaccions de l'usuari amb la funcionalitat es troba en el fitxer 'geo-surnames.js'.</w:t>
+        <w:t>El controlador que s'encarrega de gestionar totes les interaccions de l'usuari amb la funcionalitat es trob</w:t>
+      </w:r>
+      <w:r>
+        <w:rPr>
+          <w:sz w:val="24"/>
+          <w:szCs w:val="24"/>
+          <w:lang w:val="ca-ES"/>
+        </w:rPr>
+        <w:t xml:space="preserve">a en el fitxer </w:t>
+      </w:r>
+      <w:r>
+        <w:rPr>
+          <w:i/>
+          <w:sz w:val="24"/>
+          <w:szCs w:val="24"/>
+          <w:lang w:val="ca-ES"/>
+        </w:rPr>
+        <w:t>geo-surnames.js</w:t>
+      </w:r>
+      <w:r>
+        <w:rPr>
+          <w:sz w:val="24"/>
+          <w:szCs w:val="24"/>
+          <w:lang w:val="ca-ES"/>
+        </w:rPr>
+        <w:t>.</w:t>
       </w:r>
     </w:p>
     <w:p>
@@ -15034,58 +15345,367 @@
           <w:szCs w:val="24"/>
           <w:lang w:val="ca-ES"/>
         </w:rPr>
-        <w:t xml:space="preserve">A diferència de la funcionalitat de cerca general, aquesta funcionalitat si que realitza una validació més exhaustiva del valors introduïts per l'usuari, ja que una configuració incorrecta d'aquests no obtindria resultats. </w:t>
-      </w:r>
-    </w:p>
-    <w:p>
-      <w:pPr>
-        <w:rPr>
-          <w:sz w:val="24"/>
-          <w:szCs w:val="24"/>
-          <w:lang w:val="ca-ES"/>
-        </w:rPr>
-      </w:pPr>
-      <w:r>
-        <w:rPr>
-          <w:sz w:val="24"/>
-          <w:szCs w:val="24"/>
-          <w:lang w:val="ca-ES"/>
-        </w:rPr>
-        <w:t xml:space="preserve">Existeixen dos tipus de validacions diferents. La coneguda com a validació en línea i la validació del formulari quan es prem el botó de cercar. </w:t>
-      </w:r>
-    </w:p>
-    <w:p>
-      <w:pPr>
-        <w:rPr>
-          <w:sz w:val="24"/>
-          <w:szCs w:val="24"/>
-          <w:lang w:val="ca-ES"/>
-        </w:rPr>
-      </w:pPr>
-      <w:r>
-        <w:rPr>
-          <w:sz w:val="24"/>
-          <w:szCs w:val="24"/>
-          <w:lang w:val="ca-ES"/>
-        </w:rPr>
-        <w:t>La validació en línea s'activa quan l'usuari surt d'un camp del formulari i s'aprofita aquest moment per mostrar el marc del camp en vermell si aquest conté algun error. L'objectiu d'aquesta validació es facilitar a l'usuari l'apreciació de que ha introduït un error i corregir-lo el més aviat possible, reduint així la frustració en el moment de realitzar la cerca.</w:t>
-      </w:r>
-    </w:p>
-    <w:p>
-      <w:pPr>
-        <w:rPr>
-          <w:sz w:val="24"/>
-          <w:szCs w:val="24"/>
-          <w:lang w:val="ca-ES"/>
-        </w:rPr>
-      </w:pPr>
-      <w:r>
-        <w:rPr>
-          <w:sz w:val="24"/>
-          <w:szCs w:val="24"/>
-          <w:lang w:val="ca-ES"/>
-        </w:rPr>
-        <w:t>Per activar aquesta validació s'utilitza la funció jQuery 'onFocusOut' en conjunció a les classes de Bootstrap 'has-success' o 'has-error' que al ser afegides al camp d'un formulari en pinten la bora de color verd o vermell de forma respectiva.</w:t>
+        <w:t>A diferència de la funcionalitat de cerca general, aquesta funcionalitat si que realitza una validació més exhaustiva del valors introduïts per l'usuari</w:t>
+      </w:r>
+      <w:r>
+        <w:rPr>
+          <w:sz w:val="24"/>
+          <w:szCs w:val="24"/>
+          <w:lang w:val="ca-ES"/>
+        </w:rPr>
+        <w:t xml:space="preserve"> a través del formulari</w:t>
+      </w:r>
+      <w:r>
+        <w:rPr>
+          <w:sz w:val="24"/>
+          <w:szCs w:val="24"/>
+          <w:lang w:val="ca-ES"/>
+        </w:rPr>
+        <w:t>, ja que una configuració incorrecta d'aquests</w:t>
+      </w:r>
+      <w:r>
+        <w:rPr>
+          <w:sz w:val="24"/>
+          <w:szCs w:val="24"/>
+          <w:lang w:val="ca-ES"/>
+        </w:rPr>
+        <w:t>,</w:t>
+      </w:r>
+      <w:r>
+        <w:rPr>
+          <w:sz w:val="24"/>
+          <w:szCs w:val="24"/>
+          <w:lang w:val="ca-ES"/>
+        </w:rPr>
+        <w:t xml:space="preserve"> </w:t>
+      </w:r>
+      <w:r>
+        <w:rPr>
+          <w:sz w:val="24"/>
+          <w:szCs w:val="24"/>
+          <w:lang w:val="ca-ES"/>
+        </w:rPr>
+        <w:t xml:space="preserve">resultaria en la obtenció de zero resultats. </w:t>
+      </w:r>
+    </w:p>
+    <w:p>
+      <w:pPr>
+        <w:rPr>
+          <w:sz w:val="24"/>
+          <w:szCs w:val="24"/>
+          <w:lang w:val="ca-ES"/>
+        </w:rPr>
+      </w:pPr>
+      <w:r>
+        <w:rPr>
+          <w:sz w:val="24"/>
+          <w:szCs w:val="24"/>
+          <w:lang w:val="ca-ES"/>
+        </w:rPr>
+        <w:t>Han estat implementades dues menes de validacions diferents</w:t>
+      </w:r>
+      <w:r>
+        <w:rPr>
+          <w:sz w:val="24"/>
+          <w:szCs w:val="24"/>
+          <w:lang w:val="ca-ES"/>
+        </w:rPr>
+        <w:t>. La coneguda com a validació en línea i la validació del formular</w:t>
+      </w:r>
+      <w:r>
+        <w:rPr>
+          <w:sz w:val="24"/>
+          <w:szCs w:val="24"/>
+          <w:lang w:val="ca-ES"/>
+        </w:rPr>
+        <w:t>i quan es prem el botó de cerca</w:t>
+      </w:r>
+      <w:r>
+        <w:rPr>
+          <w:sz w:val="24"/>
+          <w:szCs w:val="24"/>
+          <w:lang w:val="ca-ES"/>
+        </w:rPr>
+        <w:t xml:space="preserve">. </w:t>
+      </w:r>
+    </w:p>
+    <w:p>
+      <w:pPr>
+        <w:rPr>
+          <w:sz w:val="24"/>
+          <w:szCs w:val="24"/>
+          <w:lang w:val="ca-ES"/>
+        </w:rPr>
+      </w:pPr>
+      <w:r>
+        <w:rPr>
+          <w:sz w:val="24"/>
+          <w:szCs w:val="24"/>
+          <w:lang w:val="ca-ES"/>
+        </w:rPr>
+        <w:t>La validació en línea s'activa quan l'usuari surt d'un camp del formulari i s'aprofita aquest moment per mostrar el marc del camp</w:t>
+      </w:r>
+      <w:r>
+        <w:rPr>
+          <w:sz w:val="24"/>
+          <w:szCs w:val="24"/>
+          <w:lang w:val="ca-ES"/>
+        </w:rPr>
+        <w:t>,</w:t>
+      </w:r>
+      <w:r>
+        <w:rPr>
+          <w:sz w:val="24"/>
+          <w:szCs w:val="24"/>
+          <w:lang w:val="ca-ES"/>
+        </w:rPr>
+        <w:t xml:space="preserve"> en vermell</w:t>
+      </w:r>
+      <w:r>
+        <w:rPr>
+          <w:sz w:val="24"/>
+          <w:szCs w:val="24"/>
+          <w:lang w:val="ca-ES"/>
+        </w:rPr>
+        <w:t>,</w:t>
+      </w:r>
+      <w:r>
+        <w:rPr>
+          <w:sz w:val="24"/>
+          <w:szCs w:val="24"/>
+          <w:lang w:val="ca-ES"/>
+        </w:rPr>
+        <w:t xml:space="preserve"> si aquest conté</w:t>
+      </w:r>
+      <w:r>
+        <w:rPr>
+          <w:sz w:val="24"/>
+          <w:szCs w:val="24"/>
+          <w:lang w:val="ca-ES"/>
+        </w:rPr>
+        <w:t xml:space="preserve"> algun error, o en verd, si el valor introduït és correcta.</w:t>
+      </w:r>
+      <w:r>
+        <w:rPr>
+          <w:sz w:val="24"/>
+          <w:szCs w:val="24"/>
+          <w:lang w:val="ca-ES"/>
+        </w:rPr>
+        <w:t xml:space="preserve"> </w:t>
+      </w:r>
+      <w:r>
+        <w:rPr>
+          <w:sz w:val="24"/>
+          <w:szCs w:val="24"/>
+          <w:lang w:val="ca-ES"/>
+        </w:rPr>
+        <w:t>L'objectiu d'aquesta validació é</w:t>
+      </w:r>
+      <w:r>
+        <w:rPr>
+          <w:sz w:val="24"/>
+          <w:szCs w:val="24"/>
+          <w:lang w:val="ca-ES"/>
+        </w:rPr>
+        <w:t xml:space="preserve">s facilitar a l'usuari </w:t>
+      </w:r>
+      <w:r>
+        <w:rPr>
+          <w:sz w:val="24"/>
+          <w:szCs w:val="24"/>
+          <w:lang w:val="ca-ES"/>
+        </w:rPr>
+        <w:t>la comprensió dels</w:t>
+      </w:r>
+      <w:r>
+        <w:rPr>
+          <w:sz w:val="24"/>
+          <w:szCs w:val="24"/>
+          <w:lang w:val="ca-ES"/>
+        </w:rPr>
+        <w:t xml:space="preserve"> error</w:t>
+      </w:r>
+      <w:r>
+        <w:rPr>
+          <w:sz w:val="24"/>
+          <w:szCs w:val="24"/>
+          <w:lang w:val="ca-ES"/>
+        </w:rPr>
+        <w:t>s</w:t>
+      </w:r>
+      <w:r>
+        <w:rPr>
+          <w:sz w:val="24"/>
+          <w:szCs w:val="24"/>
+          <w:lang w:val="ca-ES"/>
+        </w:rPr>
+        <w:t xml:space="preserve"> i corregir-lo</w:t>
+      </w:r>
+      <w:r>
+        <w:rPr>
+          <w:sz w:val="24"/>
+          <w:szCs w:val="24"/>
+          <w:lang w:val="ca-ES"/>
+        </w:rPr>
+        <w:t>s el més aviat possible;</w:t>
+      </w:r>
+      <w:r>
+        <w:rPr>
+          <w:sz w:val="24"/>
+          <w:szCs w:val="24"/>
+          <w:lang w:val="ca-ES"/>
+        </w:rPr>
+        <w:t xml:space="preserve"> reduint així</w:t>
+      </w:r>
+      <w:r>
+        <w:rPr>
+          <w:sz w:val="24"/>
+          <w:szCs w:val="24"/>
+          <w:lang w:val="ca-ES"/>
+        </w:rPr>
+        <w:t>,</w:t>
+      </w:r>
+      <w:r>
+        <w:rPr>
+          <w:sz w:val="24"/>
+          <w:szCs w:val="24"/>
+          <w:lang w:val="ca-ES"/>
+        </w:rPr>
+        <w:t xml:space="preserve"> la frustració en el moment de realitzar la cerca.</w:t>
+      </w:r>
+    </w:p>
+    <w:p>
+      <w:pPr>
+        <w:rPr>
+          <w:sz w:val="24"/>
+          <w:szCs w:val="24"/>
+          <w:lang w:val="ca-ES"/>
+        </w:rPr>
+      </w:pPr>
+      <w:r>
+        <w:rPr>
+          <w:sz w:val="24"/>
+          <w:szCs w:val="24"/>
+          <w:lang w:val="ca-ES"/>
+        </w:rPr>
+        <w:t xml:space="preserve">Per activar la validació en línia, </w:t>
+      </w:r>
+      <w:r>
+        <w:rPr>
+          <w:sz w:val="24"/>
+          <w:szCs w:val="24"/>
+          <w:lang w:val="ca-ES"/>
+        </w:rPr>
+        <w:t>s'utilitza la f</w:t>
+      </w:r>
+      <w:r>
+        <w:rPr>
+          <w:sz w:val="24"/>
+          <w:szCs w:val="24"/>
+          <w:lang w:val="ca-ES"/>
+        </w:rPr>
+        <w:t xml:space="preserve">unció jQuery </w:t>
+      </w:r>
+      <w:r>
+        <w:rPr>
+          <w:i/>
+          <w:sz w:val="24"/>
+          <w:szCs w:val="24"/>
+          <w:lang w:val="ca-ES"/>
+        </w:rPr>
+        <w:t>onFocusOut</w:t>
+      </w:r>
+      <w:r>
+        <w:rPr>
+          <w:i/>
+          <w:sz w:val="24"/>
+          <w:szCs w:val="24"/>
+          <w:lang w:val="ca-ES"/>
+        </w:rPr>
+        <w:t>()</w:t>
+      </w:r>
+      <w:r>
+        <w:rPr>
+          <w:sz w:val="24"/>
+          <w:szCs w:val="24"/>
+          <w:lang w:val="ca-ES"/>
+        </w:rPr>
+        <w:t xml:space="preserve"> en conjunció a les classes de </w:t>
+      </w:r>
+      <w:r>
+        <w:rPr>
+          <w:sz w:val="24"/>
+          <w:szCs w:val="24"/>
+          <w:lang w:val="ca-ES"/>
+        </w:rPr>
+        <w:t xml:space="preserve">Bootstrap </w:t>
+      </w:r>
+      <w:r>
+        <w:rPr>
+          <w:i/>
+          <w:sz w:val="24"/>
+          <w:szCs w:val="24"/>
+          <w:lang w:val="ca-ES"/>
+        </w:rPr>
+        <w:t>has-success</w:t>
+      </w:r>
+      <w:r>
+        <w:rPr>
+          <w:sz w:val="24"/>
+          <w:szCs w:val="24"/>
+          <w:lang w:val="ca-ES"/>
+        </w:rPr>
+        <w:t xml:space="preserve"> o </w:t>
+      </w:r>
+      <w:r>
+        <w:rPr>
+          <w:i/>
+          <w:sz w:val="24"/>
+          <w:szCs w:val="24"/>
+          <w:lang w:val="ca-ES"/>
+        </w:rPr>
+        <w:t>has-error</w:t>
+      </w:r>
+      <w:r>
+        <w:rPr>
+          <w:i/>
+          <w:sz w:val="24"/>
+          <w:szCs w:val="24"/>
+          <w:lang w:val="ca-ES"/>
+        </w:rPr>
+        <w:t>,</w:t>
+      </w:r>
+      <w:r>
+        <w:rPr>
+          <w:sz w:val="24"/>
+          <w:szCs w:val="24"/>
+          <w:lang w:val="ca-ES"/>
+        </w:rPr>
+        <w:t xml:space="preserve"> que al ser afegides al camp d'un formulari</w:t>
+      </w:r>
+      <w:r>
+        <w:rPr>
+          <w:sz w:val="24"/>
+          <w:szCs w:val="24"/>
+          <w:lang w:val="ca-ES"/>
+        </w:rPr>
+        <w:t>,</w:t>
+      </w:r>
+      <w:r>
+        <w:rPr>
+          <w:sz w:val="24"/>
+          <w:szCs w:val="24"/>
+          <w:lang w:val="ca-ES"/>
+        </w:rPr>
+        <w:t xml:space="preserve"> en pinten la bora de color verd o vermell </w:t>
+      </w:r>
+      <w:r>
+        <w:rPr>
+          <w:sz w:val="24"/>
+          <w:szCs w:val="24"/>
+          <w:lang w:val="ca-ES"/>
+        </w:rPr>
+        <w:t>de forma respectiva.</w:t>
       </w:r>
     </w:p>
     <w:p>
@@ -15211,7 +15831,73 @@
           <w:szCs w:val="24"/>
           <w:lang w:val="ca-ES"/>
         </w:rPr>
-        <w:t>Com es pot observar en el bloc de codi anterior s'aprofita la mateixa funcionalitat de validació per la validació en línea i la validació global del formulari. Les regles de validació per cada un dels camps del formulari s'especifiquen a continuació:</w:t>
+        <w:t>Com es pot observar en el bloc de codi anterior</w:t>
+      </w:r>
+      <w:r>
+        <w:rPr>
+          <w:sz w:val="24"/>
+          <w:szCs w:val="24"/>
+          <w:lang w:val="ca-ES"/>
+        </w:rPr>
+        <w:t xml:space="preserve">, per tal de comprobar si un camp és valid o no, es crida a la funció </w:t>
+      </w:r>
+      <w:r>
+        <w:rPr>
+          <w:i/>
+          <w:sz w:val="24"/>
+          <w:szCs w:val="24"/>
+          <w:lang w:val="ca-ES"/>
+        </w:rPr>
+        <w:t xml:space="preserve">inlineValidation(param), </w:t>
+      </w:r>
+      <w:r>
+        <w:rPr>
+          <w:sz w:val="24"/>
+          <w:szCs w:val="24"/>
+          <w:lang w:val="ca-ES"/>
+        </w:rPr>
+        <w:t>amb el identificador del camp a comprovar.</w:t>
+      </w:r>
+      <w:r>
+        <w:rPr>
+          <w:sz w:val="24"/>
+          <w:szCs w:val="24"/>
+          <w:lang w:val="ca-ES"/>
+        </w:rPr>
+        <w:t xml:space="preserve"> </w:t>
+      </w:r>
+      <w:r>
+        <w:rPr>
+          <w:sz w:val="24"/>
+          <w:szCs w:val="24"/>
+          <w:lang w:val="ca-ES"/>
+        </w:rPr>
+        <w:t>Aquesta funció es reutlitza tant per la validació en línea, com per la validació en el moment de cerca</w:t>
+      </w:r>
+      <w:r>
+        <w:rPr>
+          <w:sz w:val="24"/>
+          <w:szCs w:val="24"/>
+          <w:lang w:val="ca-ES"/>
+        </w:rPr>
+        <w:t xml:space="preserve">. </w:t>
+      </w:r>
+    </w:p>
+    <w:p>
+      <w:pPr>
+        <w:rPr>
+          <w:sz w:val="24"/>
+          <w:szCs w:val="24"/>
+          <w:lang w:val="ca-ES"/>
+        </w:rPr>
+      </w:pPr>
+      <w:r>
+        <w:rPr>
+          <w:sz w:val="24"/>
+          <w:szCs w:val="24"/>
+          <w:lang w:val="ca-ES"/>
+        </w:rPr>
+        <w:t>Les regles de validació per cada un dels camps del formulari s'especifiquen a continuació:</w:t>
       </w:r>
     </w:p>
     <w:p>
@@ -15242,7 +15928,15 @@
           <w:szCs w:val="24"/>
           <w:lang w:val="ca-ES"/>
         </w:rPr>
-        <w:t>Si el paràmetre te longitud cero, es mostra un error.</w:t>
+        <w:t>Si el paràmetre té longitud cero, e</w:t>
+      </w:r>
+      <w:r>
+        <w:rPr>
+          <w:sz w:val="24"/>
+          <w:szCs w:val="24"/>
+          <w:lang w:val="ca-ES"/>
+        </w:rPr>
+        <w:t>s mostra un error.</w:t>
       </w:r>
     </w:p>
     <w:p>
@@ -15296,6 +15990,7 @@
           <w:szCs w:val="24"/>
           <w:lang w:val="ca-ES"/>
         </w:rPr>
+        <w:lastRenderedPageBreak/>
         <w:t xml:space="preserve">Any de naixement: </w:t>
       </w:r>
       <w:r>
@@ -15358,7 +16053,6 @@
           <w:szCs w:val="24"/>
           <w:lang w:val="ca-ES"/>
         </w:rPr>
-        <w:lastRenderedPageBreak/>
         <w:t xml:space="preserve">Interval: </w:t>
       </w:r>
       <w:r>
@@ -15367,41 +16061,89 @@
           <w:szCs w:val="24"/>
           <w:lang w:val="ca-ES"/>
         </w:rPr>
-        <w:t>Si els paràmetres any de naixement i rang són diferents i el paràmetre rang no es buit i el interval no està especificat o no és un número, es mostra un error.</w:t>
-      </w:r>
-    </w:p>
-    <w:p>
-      <w:pPr>
-        <w:rPr>
-          <w:sz w:val="24"/>
-          <w:szCs w:val="24"/>
-          <w:lang w:val="ca-ES"/>
-        </w:rPr>
-      </w:pPr>
-      <w:r>
-        <w:rPr>
-          <w:sz w:val="24"/>
-          <w:szCs w:val="24"/>
-          <w:lang w:val="ca-ES"/>
-        </w:rPr>
-        <w:t>Quan el formulari és enviat cap al SDK, s'escapen els paràmetres llegits de la mateixa forma que s'ha explicat per la funcionalitat de cerca.</w:t>
-      </w:r>
-    </w:p>
-    <w:p>
-      <w:pPr>
-        <w:rPr>
-          <w:sz w:val="24"/>
-          <w:szCs w:val="24"/>
-          <w:lang w:val="ca-ES"/>
-        </w:rPr>
-      </w:pPr>
-      <w:r>
-        <w:rPr>
-          <w:sz w:val="24"/>
-          <w:szCs w:val="24"/>
-          <w:lang w:val="ca-ES"/>
-        </w:rPr>
-        <w:t>La imatge [] mostra a la vegada els errors en línea (marc dels camps del formulari en vermell o verd) i la caixa d'errors que informa a l'usuari quan prem el botó de cercar.</w:t>
+        <w:t xml:space="preserve">Si els paràmetres any de </w:t>
+      </w:r>
+      <w:r>
+        <w:rPr>
+          <w:sz w:val="24"/>
+          <w:szCs w:val="24"/>
+          <w:lang w:val="ca-ES"/>
+        </w:rPr>
+        <w:t>naixement i rang són diferents,</w:t>
+      </w:r>
+      <w:r>
+        <w:rPr>
+          <w:sz w:val="24"/>
+          <w:szCs w:val="24"/>
+          <w:lang w:val="ca-ES"/>
+        </w:rPr>
+        <w:t xml:space="preserve"> el</w:t>
+      </w:r>
+      <w:r>
+        <w:rPr>
+          <w:sz w:val="24"/>
+          <w:szCs w:val="24"/>
+          <w:lang w:val="ca-ES"/>
+        </w:rPr>
+        <w:t xml:space="preserve"> paràmetre rang no es buit i l’</w:t>
+      </w:r>
+      <w:r>
+        <w:rPr>
+          <w:sz w:val="24"/>
+          <w:szCs w:val="24"/>
+          <w:lang w:val="ca-ES"/>
+        </w:rPr>
+        <w:t>interval no està especificat o no és un número, es mostra un error.</w:t>
+      </w:r>
+    </w:p>
+    <w:p>
+      <w:pPr>
+        <w:rPr>
+          <w:sz w:val="24"/>
+          <w:szCs w:val="24"/>
+          <w:lang w:val="ca-ES"/>
+        </w:rPr>
+      </w:pPr>
+      <w:r>
+        <w:rPr>
+          <w:sz w:val="24"/>
+          <w:szCs w:val="24"/>
+          <w:lang w:val="ca-ES"/>
+        </w:rPr>
+        <w:t>La imatge [] mostra a la vegada, els errors en línea (marc dels camps del formulari en vermell o verd) i la caixa d'errors que informa a l'usuari dels errors, de forma més detallada, quan l’usuari prem el botó de cercar amb paràmetres incorrectes.</w:t>
+      </w:r>
+    </w:p>
+    <w:p>
+      <w:pPr>
+        <w:rPr>
+          <w:sz w:val="24"/>
+          <w:szCs w:val="24"/>
+          <w:lang w:val="ca-ES"/>
+        </w:rPr>
+      </w:pPr>
+      <w:r>
+        <w:rPr>
+          <w:sz w:val="24"/>
+          <w:szCs w:val="24"/>
+          <w:lang w:val="ca-ES"/>
+        </w:rPr>
+        <w:t>Si totes les validacions són superades, q</w:t>
+      </w:r>
+      <w:r>
+        <w:rPr>
+          <w:sz w:val="24"/>
+          <w:szCs w:val="24"/>
+          <w:lang w:val="ca-ES"/>
+        </w:rPr>
+        <w:t>uan el formulari és enviat cap al SDK, s'escapen els paràmetres llegits de la mateixa forma que s'ha explica</w:t>
+      </w:r>
+      <w:r>
+        <w:rPr>
+          <w:sz w:val="24"/>
+          <w:szCs w:val="24"/>
+          <w:lang w:val="ca-ES"/>
+        </w:rPr>
+        <w:t>t per la funcionalitat de cerca en l’arbre familiar.</w:t>
       </w:r>
     </w:p>
     <w:p>
@@ -15461,24 +16203,48 @@
           <w:szCs w:val="24"/>
           <w:lang w:val="ca-ES"/>
         </w:rPr>
-        <w:t>, significa que podem llençar la cerca contra l'API de FamilySearch.</w:t>
-      </w:r>
-    </w:p>
-    <w:p>
-      <w:pPr>
-        <w:rPr>
-          <w:sz w:val="24"/>
-          <w:szCs w:val="24"/>
-          <w:lang w:val="ca-ES"/>
-        </w:rPr>
-      </w:pPr>
-      <w:r>
-        <w:rPr>
-          <w:sz w:val="24"/>
-          <w:szCs w:val="24"/>
-          <w:lang w:val="ca-ES"/>
-        </w:rPr>
-        <w:t xml:space="preserve">Recordant el que hem descrit en les recomanacions d'utilització, llençarem una crida al SDK per cada combinació de país i any i aquestes peticions, al ser asíncrones, no </w:t>
+        <w:t xml:space="preserve">, significa que podem llençar la cerca </w:t>
+      </w:r>
+      <w:r>
+        <w:rPr>
+          <w:sz w:val="24"/>
+          <w:szCs w:val="24"/>
+          <w:lang w:val="ca-ES"/>
+        </w:rPr>
+        <w:t>contra el SDK de FamilySearch i per extensió, contra l’API de FamilySearch.</w:t>
+      </w:r>
+    </w:p>
+    <w:p>
+      <w:pPr>
+        <w:rPr>
+          <w:sz w:val="24"/>
+          <w:szCs w:val="24"/>
+          <w:lang w:val="ca-ES"/>
+        </w:rPr>
+      </w:pPr>
+      <w:r>
+        <w:rPr>
+          <w:sz w:val="24"/>
+          <w:szCs w:val="24"/>
+          <w:lang w:val="ca-ES"/>
+        </w:rPr>
+        <w:t xml:space="preserve">Recordant el </w:t>
+      </w:r>
+      <w:r>
+        <w:rPr>
+          <w:sz w:val="24"/>
+          <w:szCs w:val="24"/>
+          <w:lang w:val="ca-ES"/>
+        </w:rPr>
+        <w:t>fet que ja hem introduït en les recomenacions d’utilització</w:t>
+      </w:r>
+      <w:r>
+        <w:rPr>
+          <w:sz w:val="24"/>
+          <w:szCs w:val="24"/>
+          <w:lang w:val="ca-ES"/>
+        </w:rPr>
+        <w:t xml:space="preserve">, llençarem una crida al SDK per cada combinació de país i any i aquestes peticions, al ser asíncrones, no </w:t>
       </w:r>
       <w:r>
         <w:rPr>
@@ -15494,7 +16260,15 @@
           <w:szCs w:val="24"/>
           <w:lang w:val="ca-ES"/>
         </w:rPr>
-        <w:t xml:space="preserve">la resposta </w:t>
+        <w:t>una</w:t>
+      </w:r>
+      <w:r>
+        <w:rPr>
+          <w:sz w:val="24"/>
+          <w:szCs w:val="24"/>
+          <w:lang w:val="ca-ES"/>
+        </w:rPr>
+        <w:t xml:space="preserve"> resposta </w:t>
       </w:r>
       <w:r>
         <w:rPr>
@@ -15510,7 +16284,72 @@
           <w:szCs w:val="24"/>
           <w:lang w:val="ca-ES"/>
         </w:rPr>
-        <w:t xml:space="preserve"> segona. Per evitar que FamilySearch ens bloquegi hem introduït una espera de dos segons entre crida i crida </w:t>
+        <w:t xml:space="preserve"> </w:t>
+      </w:r>
+      <w:r>
+        <w:rPr>
+          <w:sz w:val="24"/>
+          <w:szCs w:val="24"/>
+          <w:lang w:val="ca-ES"/>
+        </w:rPr>
+        <w:t>següent</w:t>
+      </w:r>
+      <w:r>
+        <w:rPr>
+          <w:sz w:val="24"/>
+          <w:szCs w:val="24"/>
+          <w:lang w:val="ca-ES"/>
+        </w:rPr>
+        <w:t xml:space="preserve">. </w:t>
+      </w:r>
+    </w:p>
+    <w:p>
+      <w:pPr>
+        <w:rPr>
+          <w:sz w:val="24"/>
+          <w:szCs w:val="24"/>
+          <w:lang w:val="ca-ES"/>
+        </w:rPr>
+      </w:pPr>
+      <w:r>
+        <w:rPr>
+          <w:sz w:val="24"/>
+          <w:szCs w:val="24"/>
+          <w:lang w:val="ca-ES"/>
+        </w:rPr>
+        <w:t>Per evitar que FamilySearch ens bloquegi</w:t>
+      </w:r>
+      <w:r>
+        <w:rPr>
+          <w:sz w:val="24"/>
+          <w:szCs w:val="24"/>
+          <w:lang w:val="ca-ES"/>
+        </w:rPr>
+        <w:t xml:space="preserve"> per abús del servei,</w:t>
+      </w:r>
+      <w:r>
+        <w:rPr>
+          <w:sz w:val="24"/>
+          <w:szCs w:val="24"/>
+          <w:lang w:val="ca-ES"/>
+        </w:rPr>
+        <w:t xml:space="preserve"> hem introduït una espera de dos segons entre crida i crida</w:t>
+      </w:r>
+      <w:r>
+        <w:rPr>
+          <w:sz w:val="24"/>
+          <w:szCs w:val="24"/>
+          <w:lang w:val="ca-ES"/>
+        </w:rPr>
+        <w:t>,</w:t>
+      </w:r>
+      <w:r>
+        <w:rPr>
+          <w:sz w:val="24"/>
+          <w:szCs w:val="24"/>
+          <w:lang w:val="ca-ES"/>
+        </w:rPr>
+        <w:t xml:space="preserve"> </w:t>
       </w:r>
       <w:r>
         <w:rPr>
@@ -15556,6 +16395,15 @@
       </w:r>
       <w:r>
         <w:rPr>
+          <w:i/>
+          <w:sz w:val="24"/>
+          <w:szCs w:val="24"/>
+          <w:lang w:val="ca-ES"/>
+        </w:rPr>
+        <w:t>()</w:t>
+      </w:r>
+      <w:r>
+        <w:rPr>
           <w:sz w:val="24"/>
           <w:szCs w:val="24"/>
           <w:lang w:val="ca-ES"/>
@@ -15576,7 +16424,116 @@
           <w:szCs w:val="24"/>
           <w:lang w:val="ca-ES"/>
         </w:rPr>
-        <w:t xml:space="preserve"> en una funció que conté els paràmetres que indiquen quin any i país s'executa en aquella iteració.</w:t>
+        <w:t>,</w:t>
+      </w:r>
+      <w:r>
+        <w:rPr>
+          <w:sz w:val="24"/>
+          <w:szCs w:val="24"/>
+          <w:lang w:val="ca-ES"/>
+        </w:rPr>
+        <w:t xml:space="preserve"> en una funció</w:t>
+      </w:r>
+      <w:r>
+        <w:rPr>
+          <w:sz w:val="24"/>
+          <w:szCs w:val="24"/>
+          <w:lang w:val="ca-ES"/>
+        </w:rPr>
+        <w:t>,</w:t>
+      </w:r>
+      <w:r>
+        <w:rPr>
+          <w:sz w:val="24"/>
+          <w:szCs w:val="24"/>
+          <w:lang w:val="ca-ES"/>
+        </w:rPr>
+        <w:t xml:space="preserve"> que conté </w:t>
+      </w:r>
+      <w:r>
+        <w:rPr>
+          <w:sz w:val="24"/>
+          <w:szCs w:val="24"/>
+          <w:lang w:val="ca-ES"/>
+        </w:rPr>
+        <w:t>la representació dels paràmetres</w:t>
+      </w:r>
+      <w:r>
+        <w:rPr>
+          <w:sz w:val="24"/>
+          <w:szCs w:val="24"/>
+          <w:lang w:val="ca-ES"/>
+        </w:rPr>
+        <w:t xml:space="preserve"> </w:t>
+      </w:r>
+      <w:r>
+        <w:rPr>
+          <w:i/>
+          <w:sz w:val="24"/>
+          <w:szCs w:val="24"/>
+          <w:lang w:val="ca-ES"/>
+        </w:rPr>
+        <w:t>any</w:t>
+      </w:r>
+      <w:r>
+        <w:rPr>
+          <w:i/>
+          <w:sz w:val="24"/>
+          <w:szCs w:val="24"/>
+          <w:lang w:val="ca-ES"/>
+        </w:rPr>
+        <w:t xml:space="preserve"> (i)</w:t>
+      </w:r>
+      <w:r>
+        <w:rPr>
+          <w:sz w:val="24"/>
+          <w:szCs w:val="24"/>
+          <w:lang w:val="ca-ES"/>
+        </w:rPr>
+        <w:t xml:space="preserve"> i</w:t>
+      </w:r>
+      <w:r>
+        <w:rPr>
+          <w:i/>
+          <w:sz w:val="24"/>
+          <w:szCs w:val="24"/>
+          <w:lang w:val="ca-ES"/>
+        </w:rPr>
+        <w:t xml:space="preserve"> país</w:t>
+      </w:r>
+      <w:r>
+        <w:rPr>
+          <w:i/>
+          <w:sz w:val="24"/>
+          <w:szCs w:val="24"/>
+          <w:lang w:val="ca-ES"/>
+        </w:rPr>
+        <w:t xml:space="preserve"> (k)</w:t>
+      </w:r>
+      <w:r>
+        <w:rPr>
+          <w:i/>
+          <w:sz w:val="24"/>
+          <w:szCs w:val="24"/>
+          <w:lang w:val="ca-ES"/>
+        </w:rPr>
+        <w:t xml:space="preserve">, </w:t>
+      </w:r>
+      <w:r>
+        <w:rPr>
+          <w:sz w:val="24"/>
+          <w:szCs w:val="24"/>
+          <w:lang w:val="ca-ES"/>
+        </w:rPr>
+        <w:t>executats</w:t>
+      </w:r>
+      <w:r>
+        <w:rPr>
+          <w:sz w:val="24"/>
+          <w:szCs w:val="24"/>
+          <w:lang w:val="ca-ES"/>
+        </w:rPr>
+        <w:t xml:space="preserve"> en aquella iteració.</w:t>
       </w:r>
     </w:p>
     <w:p>
@@ -15764,118 +16721,197 @@
           <w:szCs w:val="24"/>
           <w:lang w:val="ca-ES"/>
         </w:rPr>
-        <w:t xml:space="preserve">El codi anterior permet que totes les crides al SDK es configurin al mateix moment i de forma instantània, però gràcies a la funcionalitat </w:t>
-      </w:r>
-      <w:r>
-        <w:rPr>
-          <w:i/>
-          <w:sz w:val="24"/>
-          <w:szCs w:val="24"/>
-          <w:lang w:val="ca-ES"/>
-        </w:rPr>
-        <w:t xml:space="preserve">setTimeout, </w:t>
-      </w:r>
-      <w:r>
-        <w:rPr>
-          <w:sz w:val="24"/>
-          <w:szCs w:val="24"/>
-          <w:lang w:val="ca-ES"/>
-        </w:rPr>
-        <w:t xml:space="preserve">s'aniran executant una a una a intervals de </w:t>
-      </w:r>
-      <w:r>
-        <w:rPr>
-          <w:i/>
-          <w:sz w:val="24"/>
-          <w:szCs w:val="24"/>
-          <w:lang w:val="ca-ES"/>
-        </w:rPr>
-        <w:t xml:space="preserve">apiDELAY/1000 </w:t>
-      </w:r>
-      <w:r>
-        <w:rPr>
-          <w:sz w:val="24"/>
-          <w:szCs w:val="24"/>
-          <w:lang w:val="ca-ES"/>
-        </w:rPr>
-        <w:t xml:space="preserve">segons. El paràmetre </w:t>
-      </w:r>
-      <w:r>
-        <w:rPr>
-          <w:i/>
-          <w:sz w:val="24"/>
-          <w:szCs w:val="24"/>
-          <w:lang w:val="ca-ES"/>
-        </w:rPr>
-        <w:t>apiDELAY</w:t>
-      </w:r>
-      <w:r>
-        <w:rPr>
-          <w:sz w:val="24"/>
-          <w:szCs w:val="24"/>
-          <w:lang w:val="ca-ES"/>
-        </w:rPr>
-        <w:t xml:space="preserve"> està configurat per executar crides cada dos segons.</w:t>
-      </w:r>
-    </w:p>
-    <w:p>
-      <w:pPr>
-        <w:rPr>
-          <w:sz w:val="24"/>
-          <w:szCs w:val="24"/>
-          <w:lang w:val="ca-ES"/>
-        </w:rPr>
-      </w:pPr>
-      <w:r>
-        <w:rPr>
-          <w:sz w:val="24"/>
-          <w:szCs w:val="24"/>
-          <w:lang w:val="ca-ES"/>
-        </w:rPr>
-        <w:t xml:space="preserve">Com que les crides són asíncrones significa que els resultats es processaran en un moment incert </w:t>
-      </w:r>
-      <w:r>
-        <w:rPr>
-          <w:sz w:val="24"/>
-          <w:szCs w:val="24"/>
-          <w:lang w:val="ca-ES"/>
-        </w:rPr>
-        <w:t>i que les variables que emmagatzemin les dades retornades necessiten ser globals per tal de poder ser accedides des de qualsevol part del codi.</w:t>
-      </w:r>
-    </w:p>
-    <w:p>
-      <w:pPr>
-        <w:rPr>
-          <w:sz w:val="24"/>
-          <w:szCs w:val="24"/>
-          <w:lang w:val="ca-ES"/>
-        </w:rPr>
-      </w:pPr>
-      <w:r>
-        <w:rPr>
-          <w:sz w:val="24"/>
-          <w:szCs w:val="24"/>
-          <w:lang w:val="ca-ES"/>
-        </w:rPr>
-        <w:t xml:space="preserve">En concret s'han definit dues variables que emmagatzemen la mateixa informació però de forma diferent. Una pels gràfics del mapa geogràfic i gràfic de barres i un altre pel </w:t>
-      </w:r>
-      <w:r>
-        <w:rPr>
-          <w:sz w:val="24"/>
-          <w:szCs w:val="24"/>
-          <w:lang w:val="ca-ES"/>
-        </w:rPr>
         <w:lastRenderedPageBreak/>
-        <w:t xml:space="preserve">gràfic de línees. La raó és que l'estructura de dades que hem de passar a cada un dels gràfics és diferent i resulta més còmode crear dues estructures. Els paràmetres </w:t>
-      </w:r>
-      <w:r>
-        <w:rPr>
-          <w:i/>
-          <w:sz w:val="24"/>
-          <w:szCs w:val="24"/>
-          <w:lang w:val="ca-ES"/>
-        </w:rPr>
-        <w:t xml:space="preserve">'i' </w:t>
+        <w:t>El codi anterior</w:t>
+      </w:r>
+      <w:r>
+        <w:rPr>
+          <w:sz w:val="24"/>
+          <w:szCs w:val="24"/>
+          <w:lang w:val="ca-ES"/>
+        </w:rPr>
+        <w:t>,</w:t>
+      </w:r>
+      <w:r>
+        <w:rPr>
+          <w:sz w:val="24"/>
+          <w:szCs w:val="24"/>
+          <w:lang w:val="ca-ES"/>
+        </w:rPr>
+        <w:t xml:space="preserve"> permet que totes les crides al SDK </w:t>
+      </w:r>
+      <w:r>
+        <w:rPr>
+          <w:sz w:val="24"/>
+          <w:szCs w:val="24"/>
+          <w:lang w:val="ca-ES"/>
+        </w:rPr>
+        <w:t>siguin configurades a la vegada</w:t>
+      </w:r>
+      <w:r>
+        <w:rPr>
+          <w:sz w:val="24"/>
+          <w:szCs w:val="24"/>
+          <w:lang w:val="ca-ES"/>
+        </w:rPr>
+        <w:t xml:space="preserve"> i de forma </w:t>
+      </w:r>
+      <w:r>
+        <w:rPr>
+          <w:sz w:val="24"/>
+          <w:szCs w:val="24"/>
+          <w:lang w:val="ca-ES"/>
+        </w:rPr>
+        <w:t>quasi-</w:t>
+      </w:r>
+      <w:r>
+        <w:rPr>
+          <w:sz w:val="24"/>
+          <w:szCs w:val="24"/>
+          <w:lang w:val="ca-ES"/>
+        </w:rPr>
+        <w:t xml:space="preserve">instantània, però </w:t>
+      </w:r>
+      <w:r>
+        <w:rPr>
+          <w:sz w:val="24"/>
+          <w:szCs w:val="24"/>
+          <w:lang w:val="ca-ES"/>
+        </w:rPr>
+        <w:t xml:space="preserve">que </w:t>
+      </w:r>
+      <w:r>
+        <w:rPr>
+          <w:sz w:val="24"/>
+          <w:szCs w:val="24"/>
+          <w:lang w:val="ca-ES"/>
+        </w:rPr>
+        <w:t xml:space="preserve">gràcies a la funcionalitat </w:t>
+      </w:r>
+      <w:r>
+        <w:rPr>
+          <w:i/>
+          <w:sz w:val="24"/>
+          <w:szCs w:val="24"/>
+          <w:lang w:val="ca-ES"/>
+        </w:rPr>
+        <w:t>setTimeou</w:t>
+      </w:r>
+      <w:r>
+        <w:rPr>
+          <w:i/>
+          <w:sz w:val="24"/>
+          <w:szCs w:val="24"/>
+          <w:lang w:val="ca-ES"/>
+        </w:rPr>
+        <w:t>t()</w:t>
+      </w:r>
+      <w:r>
+        <w:rPr>
+          <w:i/>
+          <w:sz w:val="24"/>
+          <w:szCs w:val="24"/>
+          <w:lang w:val="ca-ES"/>
+        </w:rPr>
+        <w:t xml:space="preserve">, </w:t>
+      </w:r>
+      <w:r>
+        <w:rPr>
+          <w:sz w:val="24"/>
+          <w:szCs w:val="24"/>
+          <w:lang w:val="ca-ES"/>
+        </w:rPr>
+        <w:t xml:space="preserve">s'aniran executant una </w:t>
+      </w:r>
+      <w:r>
+        <w:rPr>
+          <w:sz w:val="24"/>
+          <w:szCs w:val="24"/>
+          <w:lang w:val="ca-ES"/>
+        </w:rPr>
+        <w:t>per</w:t>
+      </w:r>
+      <w:r>
+        <w:rPr>
+          <w:sz w:val="24"/>
+          <w:szCs w:val="24"/>
+          <w:lang w:val="ca-ES"/>
+        </w:rPr>
+        <w:t xml:space="preserve"> una a intervals de</w:t>
+      </w:r>
+      <w:r>
+        <w:rPr>
+          <w:i/>
+          <w:sz w:val="24"/>
+          <w:szCs w:val="24"/>
+          <w:lang w:val="ca-ES"/>
+        </w:rPr>
+        <w:t xml:space="preserve"> </w:t>
+      </w:r>
+      <w:r>
+        <w:rPr>
+          <w:sz w:val="24"/>
+          <w:szCs w:val="24"/>
+          <w:lang w:val="ca-ES"/>
+        </w:rPr>
+        <w:t>dos segons.</w:t>
+      </w:r>
+    </w:p>
+    <w:p>
+      <w:pPr>
+        <w:rPr>
+          <w:sz w:val="24"/>
+          <w:szCs w:val="24"/>
+          <w:lang w:val="ca-ES"/>
+        </w:rPr>
+      </w:pPr>
+      <w:r>
+        <w:rPr>
+          <w:sz w:val="24"/>
+          <w:szCs w:val="24"/>
+          <w:lang w:val="ca-ES"/>
+        </w:rPr>
+        <w:t>El fet què les crides siguin</w:t>
+      </w:r>
+      <w:r>
+        <w:rPr>
+          <w:sz w:val="24"/>
+          <w:szCs w:val="24"/>
+          <w:lang w:val="ca-ES"/>
+        </w:rPr>
+        <w:t xml:space="preserve"> asíncrones</w:t>
+      </w:r>
+      <w:r>
+        <w:rPr>
+          <w:sz w:val="24"/>
+          <w:szCs w:val="24"/>
+          <w:lang w:val="ca-ES"/>
+        </w:rPr>
+        <w:t>,</w:t>
+      </w:r>
+      <w:r>
+        <w:rPr>
+          <w:sz w:val="24"/>
+          <w:szCs w:val="24"/>
+          <w:lang w:val="ca-ES"/>
+        </w:rPr>
+        <w:t xml:space="preserve"> significa que els resultats </w:t>
+      </w:r>
+      <w:r>
+        <w:rPr>
+          <w:sz w:val="24"/>
+          <w:szCs w:val="24"/>
+          <w:lang w:val="ca-ES"/>
+        </w:rPr>
+        <w:t xml:space="preserve">retornats pel SDK </w:t>
+      </w:r>
+      <w:r>
+        <w:rPr>
+          <w:sz w:val="24"/>
+          <w:szCs w:val="24"/>
+          <w:lang w:val="ca-ES"/>
+        </w:rPr>
+        <w:t xml:space="preserve">es processaran en un moment incert </w:t>
       </w:r>
       <w:r>
         <w:rPr>
@@ -15887,37 +16923,248 @@
       </w:r>
       <w:r>
         <w:rPr>
-          <w:i/>
-          <w:sz w:val="24"/>
-          <w:szCs w:val="24"/>
-          <w:lang w:val="ca-ES"/>
-        </w:rPr>
-        <w:t>'k'</w:t>
-      </w:r>
-      <w:r>
-        <w:rPr>
-          <w:sz w:val="24"/>
-          <w:szCs w:val="24"/>
-          <w:lang w:val="ca-ES"/>
-        </w:rPr>
-        <w:t xml:space="preserve"> passats a cada crida són indispensables de cara a guardar les dades al lloc de la matriu que els pertoca.</w:t>
-      </w:r>
-    </w:p>
-    <w:p>
-      <w:pPr>
-        <w:rPr>
-          <w:sz w:val="24"/>
-          <w:szCs w:val="24"/>
-          <w:lang w:val="ca-ES"/>
-        </w:rPr>
-      </w:pPr>
-      <w:r>
-        <w:rPr>
-          <w:sz w:val="24"/>
-          <w:szCs w:val="24"/>
-          <w:lang w:val="ca-ES"/>
-        </w:rPr>
-        <w:t xml:space="preserve">La variable </w:t>
+          <w:sz w:val="24"/>
+          <w:szCs w:val="24"/>
+          <w:lang w:val="ca-ES"/>
+        </w:rPr>
+        <w:t>en conseqüència,</w:t>
+      </w:r>
+      <w:r>
+        <w:rPr>
+          <w:sz w:val="24"/>
+          <w:szCs w:val="24"/>
+          <w:lang w:val="ca-ES"/>
+        </w:rPr>
+        <w:t xml:space="preserve"> les variables que </w:t>
+      </w:r>
+      <w:r>
+        <w:rPr>
+          <w:sz w:val="24"/>
+          <w:szCs w:val="24"/>
+          <w:lang w:val="ca-ES"/>
+        </w:rPr>
+        <w:t>emmagatzemen</w:t>
+      </w:r>
+      <w:r>
+        <w:rPr>
+          <w:sz w:val="24"/>
+          <w:szCs w:val="24"/>
+          <w:lang w:val="ca-ES"/>
+        </w:rPr>
+        <w:t xml:space="preserve"> les dades retornades</w:t>
+      </w:r>
+      <w:r>
+        <w:rPr>
+          <w:sz w:val="24"/>
+          <w:szCs w:val="24"/>
+          <w:lang w:val="ca-ES"/>
+        </w:rPr>
+        <w:t>,</w:t>
+      </w:r>
+      <w:r>
+        <w:rPr>
+          <w:sz w:val="24"/>
+          <w:szCs w:val="24"/>
+          <w:lang w:val="ca-ES"/>
+        </w:rPr>
+        <w:t xml:space="preserve"> necessiten ser globals per tal de poder ser accedides des de qualsevol part del codi.</w:t>
+      </w:r>
+    </w:p>
+    <w:p>
+      <w:pPr>
+        <w:rPr>
+          <w:sz w:val="24"/>
+          <w:szCs w:val="24"/>
+          <w:lang w:val="ca-ES"/>
+        </w:rPr>
+      </w:pPr>
+      <w:r>
+        <w:rPr>
+          <w:sz w:val="24"/>
+          <w:szCs w:val="24"/>
+          <w:lang w:val="ca-ES"/>
+        </w:rPr>
+        <w:t>En concret</w:t>
+      </w:r>
+      <w:r>
+        <w:rPr>
+          <w:sz w:val="24"/>
+          <w:szCs w:val="24"/>
+          <w:lang w:val="ca-ES"/>
+        </w:rPr>
+        <w:t>,</w:t>
+      </w:r>
+      <w:r>
+        <w:rPr>
+          <w:sz w:val="24"/>
+          <w:szCs w:val="24"/>
+          <w:lang w:val="ca-ES"/>
+        </w:rPr>
+        <w:t xml:space="preserve"> s'han definit dues variables </w:t>
+      </w:r>
+      <w:r>
+        <w:rPr>
+          <w:sz w:val="24"/>
+          <w:szCs w:val="24"/>
+          <w:lang w:val="ca-ES"/>
+        </w:rPr>
+        <w:t>globals que</w:t>
+      </w:r>
+      <w:r>
+        <w:rPr>
+          <w:sz w:val="24"/>
+          <w:szCs w:val="24"/>
+          <w:lang w:val="ca-ES"/>
+        </w:rPr>
+        <w:t xml:space="preserve"> emmagatzemen la mateixa informació</w:t>
+      </w:r>
+      <w:r>
+        <w:rPr>
+          <w:sz w:val="24"/>
+          <w:szCs w:val="24"/>
+          <w:lang w:val="ca-ES"/>
+        </w:rPr>
+        <w:t>,</w:t>
+      </w:r>
+      <w:r>
+        <w:rPr>
+          <w:sz w:val="24"/>
+          <w:szCs w:val="24"/>
+          <w:lang w:val="ca-ES"/>
+        </w:rPr>
+        <w:t xml:space="preserve"> però de forma diferent. Una pels gràfics del mapa geogràfic i gràfic de barres i un</w:t>
+      </w:r>
+      <w:r>
+        <w:rPr>
+          <w:sz w:val="24"/>
+          <w:szCs w:val="24"/>
+          <w:lang w:val="ca-ES"/>
+        </w:rPr>
+        <w:t>a</w:t>
+      </w:r>
+      <w:r>
+        <w:rPr>
+          <w:sz w:val="24"/>
+          <w:szCs w:val="24"/>
+          <w:lang w:val="ca-ES"/>
+        </w:rPr>
+        <w:t xml:space="preserve"> altre pel gràfic de línees. La raó és que l'estructura de dades que hem de passar</w:t>
+      </w:r>
+      <w:r>
+        <w:rPr>
+          <w:sz w:val="24"/>
+          <w:szCs w:val="24"/>
+          <w:lang w:val="ca-ES"/>
+        </w:rPr>
+        <w:t xml:space="preserve">, a l’API de Google per </w:t>
+      </w:r>
+      <w:r>
+        <w:rPr>
+          <w:sz w:val="24"/>
+          <w:szCs w:val="24"/>
+          <w:lang w:val="ca-ES"/>
+        </w:rPr>
+        <w:t xml:space="preserve">cada un dels gràfics és diferent i resulta més còmode crear dues estructures. Els paràmetres </w:t>
+      </w:r>
+      <w:r>
+        <w:rPr>
+          <w:i/>
+          <w:sz w:val="24"/>
+          <w:szCs w:val="24"/>
+          <w:lang w:val="ca-ES"/>
+        </w:rPr>
+        <w:t>i</w:t>
+      </w:r>
+      <w:r>
+        <w:rPr>
+          <w:i/>
+          <w:sz w:val="24"/>
+          <w:szCs w:val="24"/>
+          <w:lang w:val="ca-ES"/>
+        </w:rPr>
+        <w:t xml:space="preserve"> </w:t>
+      </w:r>
+      <w:r>
+        <w:rPr>
+          <w:sz w:val="24"/>
+          <w:szCs w:val="24"/>
+          <w:lang w:val="ca-ES"/>
+        </w:rPr>
+        <w:t xml:space="preserve">i </w:t>
+      </w:r>
+      <w:r>
+        <w:rPr>
+          <w:i/>
+          <w:sz w:val="24"/>
+          <w:szCs w:val="24"/>
+          <w:lang w:val="ca-ES"/>
+        </w:rPr>
+        <w:t>k,</w:t>
+      </w:r>
+      <w:r>
+        <w:rPr>
+          <w:sz w:val="24"/>
+          <w:szCs w:val="24"/>
+          <w:lang w:val="ca-ES"/>
+        </w:rPr>
+        <w:t xml:space="preserve"> passats a cada crida, s’encarreguen de </w:t>
+      </w:r>
+      <w:r>
+        <w:rPr>
+          <w:sz w:val="24"/>
+          <w:szCs w:val="24"/>
+          <w:lang w:val="ca-ES"/>
+        </w:rPr>
+        <w:t>guardar les dades</w:t>
+      </w:r>
+      <w:r>
+        <w:rPr>
+          <w:sz w:val="24"/>
+          <w:szCs w:val="24"/>
+          <w:lang w:val="ca-ES"/>
+        </w:rPr>
+        <w:t xml:space="preserve"> de cada iteració,</w:t>
+      </w:r>
+      <w:r>
+        <w:rPr>
+          <w:sz w:val="24"/>
+          <w:szCs w:val="24"/>
+          <w:lang w:val="ca-ES"/>
+        </w:rPr>
+        <w:t xml:space="preserve"> </w:t>
+      </w:r>
+      <w:r>
+        <w:rPr>
+          <w:sz w:val="24"/>
+          <w:szCs w:val="24"/>
+          <w:lang w:val="ca-ES"/>
+        </w:rPr>
+        <w:t>al lloc que els hi correspon de les variables globals.</w:t>
+      </w:r>
+    </w:p>
+    <w:p>
+      <w:pPr>
+        <w:rPr>
+          <w:sz w:val="24"/>
+          <w:szCs w:val="24"/>
+          <w:lang w:val="ca-ES"/>
+        </w:rPr>
+      </w:pPr>
+      <w:r>
+        <w:rPr>
+          <w:sz w:val="24"/>
+          <w:szCs w:val="24"/>
+          <w:lang w:val="ca-ES"/>
+        </w:rPr>
+        <w:t>El primer objecte global, l</w:t>
+      </w:r>
+      <w:r>
+        <w:rPr>
+          <w:sz w:val="24"/>
+          <w:szCs w:val="24"/>
+          <w:lang w:val="ca-ES"/>
+        </w:rPr>
+        <w:t xml:space="preserve">a variable </w:t>
       </w:r>
       <w:r>
         <w:rPr>
@@ -15934,24 +17181,72 @@
           <w:szCs w:val="24"/>
           <w:lang w:val="ca-ES"/>
         </w:rPr>
-        <w:t xml:space="preserve"> és una matriu on cada fila conté les dades d'un any i cada casella de la fila està formada per un vector de dos elements. El codi del país i el nombre de persones que compleixen les condicions de cerca per aquell any i país.</w:t>
-      </w:r>
-    </w:p>
-    <w:p>
-      <w:pPr>
-        <w:rPr>
-          <w:sz w:val="24"/>
-          <w:szCs w:val="24"/>
-          <w:lang w:val="ca-ES"/>
-        </w:rPr>
-      </w:pPr>
-      <w:r>
-        <w:rPr>
-          <w:sz w:val="24"/>
-          <w:szCs w:val="24"/>
-          <w:lang w:val="ca-ES"/>
-        </w:rPr>
-        <w:t xml:space="preserve">La variable </w:t>
+        <w:t xml:space="preserve"> és una matriu </w:t>
+      </w:r>
+      <w:r>
+        <w:rPr>
+          <w:sz w:val="24"/>
+          <w:szCs w:val="24"/>
+          <w:lang w:val="ca-ES"/>
+        </w:rPr>
+        <w:t>de dades on</w:t>
+      </w:r>
+      <w:r>
+        <w:rPr>
+          <w:sz w:val="24"/>
+          <w:szCs w:val="24"/>
+          <w:lang w:val="ca-ES"/>
+        </w:rPr>
+        <w:t xml:space="preserve"> cada fila conté les dades d'un any i cada casella de la fila està formada per un vector de dos elements. El codi del país i el nombre de persones que compleixen les condicions de cerca per aquell </w:t>
+      </w:r>
+      <w:r>
+        <w:rPr>
+          <w:sz w:val="24"/>
+          <w:szCs w:val="24"/>
+          <w:lang w:val="ca-ES"/>
+        </w:rPr>
+        <w:t>país.</w:t>
+      </w:r>
+    </w:p>
+    <w:p>
+      <w:pPr>
+        <w:rPr>
+          <w:sz w:val="24"/>
+          <w:szCs w:val="24"/>
+          <w:lang w:val="ca-ES"/>
+        </w:rPr>
+      </w:pPr>
+      <w:r>
+        <w:rPr>
+          <w:sz w:val="24"/>
+          <w:szCs w:val="24"/>
+          <w:lang w:val="ca-ES"/>
+        </w:rPr>
+        <w:t>Per altra banda, l</w:t>
+      </w:r>
+      <w:r>
+        <w:rPr>
+          <w:sz w:val="24"/>
+          <w:szCs w:val="24"/>
+          <w:lang w:val="ca-ES"/>
+        </w:rPr>
+        <w:t>a variable</w:t>
+      </w:r>
+      <w:r>
+        <w:rPr>
+          <w:sz w:val="24"/>
+          <w:szCs w:val="24"/>
+          <w:lang w:val="ca-ES"/>
+        </w:rPr>
+        <w:t xml:space="preserve"> global</w:t>
+      </w:r>
+      <w:r>
+        <w:rPr>
+          <w:sz w:val="24"/>
+          <w:szCs w:val="24"/>
+          <w:lang w:val="ca-ES"/>
+        </w:rPr>
+        <w:t xml:space="preserve"> </w:t>
       </w:r>
       <w:r>
         <w:rPr>
@@ -15976,40 +17271,80 @@
           <w:szCs w:val="24"/>
           <w:lang w:val="ca-ES"/>
         </w:rPr>
-        <w:t xml:space="preserve">cada columna representa un país i cada fila un any de l'interval. Cada casella de la matriu conté només un valor que indica el nombre de persones que compleixen els criteris de cerca en el país indicat per la columna i el any marcat per la fila. </w:t>
-      </w:r>
-      <w:r>
-        <w:rPr>
-          <w:sz w:val="24"/>
-          <w:szCs w:val="24"/>
-          <w:lang w:val="ca-ES"/>
-        </w:rPr>
-        <w:t xml:space="preserve"> </w:t>
-      </w:r>
-    </w:p>
-    <w:p>
-      <w:pPr>
-        <w:rPr>
-          <w:sz w:val="24"/>
-          <w:szCs w:val="24"/>
-          <w:lang w:val="ca-ES"/>
-        </w:rPr>
-      </w:pPr>
-      <w:r>
-        <w:rPr>
-          <w:sz w:val="24"/>
-          <w:szCs w:val="24"/>
-          <w:lang w:val="ca-ES"/>
-        </w:rPr>
-        <w:t>A continuació es mostra el bloc de codi que</w:t>
-      </w:r>
-      <w:r>
-        <w:rPr>
-          <w:sz w:val="24"/>
-          <w:szCs w:val="24"/>
-          <w:lang w:val="ca-ES"/>
-        </w:rPr>
-        <w:t xml:space="preserve"> llança la cerca al SDK i  gestiona els resultats.</w:t>
+        <w:t>cada columna representa un país i cada fila un any de l'interval. Cada casella de la matriu conté només un valor</w:t>
+      </w:r>
+      <w:r>
+        <w:rPr>
+          <w:sz w:val="24"/>
+          <w:szCs w:val="24"/>
+          <w:lang w:val="ca-ES"/>
+        </w:rPr>
+        <w:t>,</w:t>
+      </w:r>
+      <w:r>
+        <w:rPr>
+          <w:sz w:val="24"/>
+          <w:szCs w:val="24"/>
+          <w:lang w:val="ca-ES"/>
+        </w:rPr>
+        <w:t xml:space="preserve"> que indica el nombre de persones que compleixen els criteris de cerca </w:t>
+      </w:r>
+      <w:r>
+        <w:rPr>
+          <w:sz w:val="24"/>
+          <w:szCs w:val="24"/>
+          <w:lang w:val="ca-ES"/>
+        </w:rPr>
+        <w:t>pel país denotat en la columna i l’any denotat per la fila.</w:t>
+      </w:r>
+    </w:p>
+    <w:p>
+      <w:pPr>
+        <w:rPr>
+          <w:sz w:val="24"/>
+          <w:szCs w:val="24"/>
+          <w:lang w:val="ca-ES"/>
+        </w:rPr>
+      </w:pPr>
+      <w:r>
+        <w:rPr>
+          <w:sz w:val="24"/>
+          <w:szCs w:val="24"/>
+          <w:lang w:val="ca-ES"/>
+        </w:rPr>
+        <w:t>A continuació</w:t>
+      </w:r>
+      <w:r>
+        <w:rPr>
+          <w:sz w:val="24"/>
+          <w:szCs w:val="24"/>
+          <w:lang w:val="ca-ES"/>
+        </w:rPr>
+        <w:t>,</w:t>
+      </w:r>
+      <w:r>
+        <w:rPr>
+          <w:sz w:val="24"/>
+          <w:szCs w:val="24"/>
+          <w:lang w:val="ca-ES"/>
+        </w:rPr>
+        <w:t xml:space="preserve"> es mostra el bloc de codi que</w:t>
+      </w:r>
+      <w:r>
+        <w:rPr>
+          <w:sz w:val="24"/>
+          <w:szCs w:val="24"/>
+          <w:lang w:val="ca-ES"/>
+        </w:rPr>
+        <w:t xml:space="preserve"> llança la cerca al SDK i  </w:t>
+      </w:r>
+      <w:r>
+        <w:rPr>
+          <w:sz w:val="24"/>
+          <w:szCs w:val="24"/>
+          <w:lang w:val="ca-ES"/>
+        </w:rPr>
+        <w:t>emmagatzema el resultats a les variables globals.</w:t>
       </w:r>
     </w:p>
     <w:p>
@@ -16160,6 +17495,7 @@
           <w:szCs w:val="24"/>
           <w:lang w:val="ca-ES"/>
         </w:rPr>
+        <w:lastRenderedPageBreak/>
         <w:t xml:space="preserve">Per tal de transmetre la sensació de que el sistema no està aturat i que l'usuari no decideixi tancar la finestra, hem introduït a la funcionalitat la capacitat d'anar pintant els gràfics de cada any </w:t>
       </w:r>
       <w:r>
@@ -16232,7 +17568,6 @@
           <w:szCs w:val="24"/>
           <w:lang w:val="ca-ES"/>
         </w:rPr>
-        <w:lastRenderedPageBreak/>
         <w:t>És transformen les dades a un format que Google utilitzarà després per crear el gràfic.</w:t>
       </w:r>
     </w:p>
@@ -16523,6 +17858,7 @@
           <w:szCs w:val="24"/>
           <w:lang w:val="ca-ES"/>
         </w:rPr>
+        <w:lastRenderedPageBreak/>
         <w:t xml:space="preserve">    var barchartData = google.visualization.arrayToDataTable(barchartCountries);</w:t>
       </w:r>
       <w:r>
@@ -16629,15 +17965,6 @@
           <w:lang w:val="ca-ES"/>
         </w:rPr>
         <w:br/>
-      </w:r>
-      <w:r>
-        <w:rPr>
-          <w:i/>
-          <w:sz w:val="24"/>
-          <w:szCs w:val="24"/>
-          <w:lang w:val="ca-ES"/>
-        </w:rPr>
-        <w:lastRenderedPageBreak/>
         <w:t xml:space="preserve">    var linechartOptions = { ... };</w:t>
       </w:r>
       <w:r>
@@ -16957,6 +18284,7 @@
           <w:szCs w:val="24"/>
           <w:lang w:val="ca-ES"/>
         </w:rPr>
+        <w:lastRenderedPageBreak/>
         <w:t>Aspectes d'usabilitat considerats</w:t>
       </w:r>
     </w:p>
@@ -17064,230 +18392,238 @@
           <w:szCs w:val="24"/>
           <w:lang w:val="ca-ES"/>
         </w:rPr>
+        <w:t>La navegació vertical animada també forma part d'aquesta funcionalitat quan l'usuari realitza interaccions que canvien la seva posició en la pàgina.</w:t>
+      </w:r>
+    </w:p>
+    <w:p>
+      <w:pPr>
+        <w:rPr>
+          <w:sz w:val="24"/>
+          <w:szCs w:val="24"/>
+          <w:lang w:val="ca-ES"/>
+        </w:rPr>
+      </w:pPr>
+      <w:r>
+        <w:rPr>
+          <w:sz w:val="24"/>
+          <w:szCs w:val="24"/>
+          <w:lang w:val="ca-ES"/>
+        </w:rPr>
+        <w:t>A continuació es citen alguns aspectes d'usabilitat propis d'aquesta funcionalitat.</w:t>
+      </w:r>
+    </w:p>
+    <w:p>
+      <w:pPr>
+        <w:rPr>
+          <w:sz w:val="24"/>
+          <w:szCs w:val="24"/>
+          <w:u w:val="single"/>
+          <w:lang w:val="ca-ES"/>
+        </w:rPr>
+      </w:pPr>
+      <w:r>
+        <w:rPr>
+          <w:sz w:val="24"/>
+          <w:szCs w:val="24"/>
+          <w:lang w:val="ca-ES"/>
+        </w:rPr>
+        <w:br/>
+      </w:r>
+      <w:r>
+        <w:rPr>
+          <w:sz w:val="24"/>
+          <w:szCs w:val="24"/>
+          <w:u w:val="single"/>
+          <w:lang w:val="ca-ES"/>
+        </w:rPr>
+        <w:t>Navegació pels gràfics de diferents anys</w:t>
+      </w:r>
+    </w:p>
+    <w:p>
+      <w:pPr>
+        <w:rPr>
+          <w:sz w:val="24"/>
+          <w:szCs w:val="24"/>
+          <w:lang w:val="ca-ES"/>
+        </w:rPr>
+      </w:pPr>
+      <w:r>
+        <w:rPr>
+          <w:sz w:val="24"/>
+          <w:szCs w:val="24"/>
+          <w:lang w:val="ca-ES"/>
+        </w:rPr>
+        <w:t xml:space="preserve">La barra de navegació consisteix en una barra fixa a la part superior de la pantalla que es sobre impressiona al contingut </w:t>
+      </w:r>
+      <w:r>
+        <w:rPr>
+          <w:sz w:val="24"/>
+          <w:szCs w:val="24"/>
+          <w:lang w:val="ca-ES"/>
+        </w:rPr>
+        <w:t>quan s'arriba a la zona dels gràfics.</w:t>
+      </w:r>
+    </w:p>
+    <w:p>
+      <w:pPr>
+        <w:rPr>
+          <w:sz w:val="24"/>
+          <w:szCs w:val="24"/>
+          <w:lang w:val="ca-ES"/>
+        </w:rPr>
+      </w:pPr>
+      <w:r>
+        <w:rPr>
+          <w:sz w:val="24"/>
+          <w:szCs w:val="24"/>
+          <w:lang w:val="ca-ES"/>
+        </w:rPr>
+        <w:t>Aquesta barra cobreix un doble objectiu, informar a l'usuari els gràfics de quin any estan impresos en el moment i permetre la navegació a través dels diferents anys.</w:t>
+      </w:r>
+    </w:p>
+    <w:p>
+      <w:pPr>
+        <w:rPr>
+          <w:sz w:val="24"/>
+          <w:szCs w:val="24"/>
+          <w:lang w:val="ca-ES"/>
+        </w:rPr>
+      </w:pPr>
+      <w:r>
+        <w:rPr>
+          <w:sz w:val="24"/>
+          <w:szCs w:val="24"/>
+          <w:lang w:val="ca-ES"/>
+        </w:rPr>
+        <w:t xml:space="preserve">La navegació a través dels gràfics de diferents anys només es troba disponible si s'han demanat dades per més d'un any i s'han creat regles per impedir l'accés a gràfics que no existeixen. </w:t>
+      </w:r>
+    </w:p>
+    <w:p>
+      <w:pPr>
+        <w:rPr>
+          <w:sz w:val="24"/>
+          <w:szCs w:val="24"/>
+          <w:lang w:val="ca-ES"/>
+        </w:rPr>
+      </w:pPr>
+      <w:r>
+        <w:rPr>
+          <w:sz w:val="24"/>
+          <w:szCs w:val="24"/>
+          <w:lang w:val="ca-ES"/>
+        </w:rPr>
+        <w:t xml:space="preserve">La imatge [] mostra un exemple d'aquesta barra de navegació que es troba situada a la part superior de la zona de gràfics o sobre impressionada en cas de aprofundir en el contingut vertical dels gràfics. </w:t>
+      </w:r>
+    </w:p>
+    <w:p>
+      <w:pPr>
+        <w:rPr>
+          <w:sz w:val="24"/>
+          <w:szCs w:val="24"/>
+          <w:lang w:val="ca-ES"/>
+        </w:rPr>
+      </w:pPr>
+      <w:r>
+        <w:rPr>
+          <w:sz w:val="24"/>
+          <w:szCs w:val="24"/>
+          <w:lang w:val="ca-ES"/>
+        </w:rPr>
+        <w:t>[]</w:t>
+      </w:r>
+    </w:p>
+    <w:p>
+      <w:pPr>
+        <w:rPr>
+          <w:sz w:val="24"/>
+          <w:szCs w:val="24"/>
+          <w:u w:val="single"/>
+          <w:lang w:val="ca-ES"/>
+        </w:rPr>
+      </w:pPr>
+      <w:r>
+        <w:rPr>
+          <w:sz w:val="24"/>
+          <w:szCs w:val="24"/>
+          <w:lang w:val="ca-ES"/>
+        </w:rPr>
+        <w:br/>
+      </w:r>
+      <w:r>
+        <w:rPr>
+          <w:sz w:val="24"/>
+          <w:szCs w:val="24"/>
+          <w:u w:val="single"/>
+          <w:lang w:val="ca-ES"/>
+        </w:rPr>
+        <w:t>Progressió de la cerca</w:t>
+      </w:r>
+    </w:p>
+    <w:p>
+      <w:pPr>
+        <w:rPr>
+          <w:sz w:val="24"/>
+          <w:szCs w:val="24"/>
+          <w:lang w:val="ca-ES"/>
+        </w:rPr>
+      </w:pPr>
+      <w:r>
+        <w:rPr>
+          <w:sz w:val="24"/>
+          <w:szCs w:val="24"/>
+          <w:lang w:val="ca-ES"/>
+        </w:rPr>
+        <w:t>Una dels aspectes d'usabiltat més interessants d'aquesta funcionalitat és la secció dedicada a mostrar la progressió de la cerca. Si ja havíem comentat que a mesura que es reben les dades dels diferents anys aquest són pintats, aquesta secció de la pàgina compleix un rol similar, però més informatiu.</w:t>
+      </w:r>
+    </w:p>
+    <w:p>
+      <w:pPr>
+        <w:rPr>
+          <w:sz w:val="24"/>
+          <w:szCs w:val="24"/>
+          <w:lang w:val="ca-ES"/>
+        </w:rPr>
+      </w:pPr>
+      <w:r>
+        <w:rPr>
+          <w:sz w:val="24"/>
+          <w:szCs w:val="24"/>
+          <w:lang w:val="ca-ES"/>
+        </w:rPr>
+        <w:t xml:space="preserve">En el moment que es llança la cerca, l'usuari és transportat a aquesta secció. Durant la cerca </w:t>
+      </w:r>
+      <w:r>
+        <w:rPr>
+          <w:sz w:val="24"/>
+          <w:szCs w:val="24"/>
+          <w:lang w:val="ca-ES"/>
+        </w:rPr>
+        <w:t xml:space="preserve">aquesta </w:t>
+      </w:r>
+      <w:r>
+        <w:rPr>
+          <w:sz w:val="24"/>
+          <w:szCs w:val="24"/>
+          <w:lang w:val="ca-ES"/>
+        </w:rPr>
+        <w:t>mostra el cognom pel que s'està realitzant la cerca, la duració estimada calculada mitjançant la fórmula: númeroPaïsos*númeroAnys</w:t>
+      </w:r>
+      <w:r>
+        <w:rPr>
+          <w:sz w:val="24"/>
+          <w:szCs w:val="24"/>
+          <w:lang w:val="ca-ES"/>
+        </w:rPr>
+        <w:t xml:space="preserve">*apiDELAY, la informació </w:t>
+      </w:r>
+      <w:r>
+        <w:rPr>
+          <w:sz w:val="24"/>
+          <w:szCs w:val="24"/>
+          <w:lang w:val="ca-ES"/>
+        </w:rPr>
         <w:lastRenderedPageBreak/>
-        <w:t>La navegació vertical animada també forma part d'aquesta funcionalitat quan l'usuari realitza interaccions que canvien la seva posició en la pàgina.</w:t>
-      </w:r>
-    </w:p>
-    <w:p>
-      <w:pPr>
-        <w:rPr>
-          <w:sz w:val="24"/>
-          <w:szCs w:val="24"/>
-          <w:lang w:val="ca-ES"/>
-        </w:rPr>
-      </w:pPr>
-      <w:r>
-        <w:rPr>
-          <w:sz w:val="24"/>
-          <w:szCs w:val="24"/>
-          <w:lang w:val="ca-ES"/>
-        </w:rPr>
-        <w:t>A continuació es citen alguns aspectes d'usabilitat propis d'aquesta funcionalitat.</w:t>
-      </w:r>
-    </w:p>
-    <w:p>
-      <w:pPr>
-        <w:rPr>
-          <w:sz w:val="24"/>
-          <w:szCs w:val="24"/>
-          <w:u w:val="single"/>
-          <w:lang w:val="ca-ES"/>
-        </w:rPr>
-      </w:pPr>
-      <w:r>
-        <w:rPr>
-          <w:sz w:val="24"/>
-          <w:szCs w:val="24"/>
-          <w:lang w:val="ca-ES"/>
-        </w:rPr>
-        <w:br/>
-      </w:r>
-      <w:r>
-        <w:rPr>
-          <w:sz w:val="24"/>
-          <w:szCs w:val="24"/>
-          <w:u w:val="single"/>
-          <w:lang w:val="ca-ES"/>
-        </w:rPr>
-        <w:t>Navegació pels gràfics de diferents anys</w:t>
-      </w:r>
-    </w:p>
-    <w:p>
-      <w:pPr>
-        <w:rPr>
-          <w:sz w:val="24"/>
-          <w:szCs w:val="24"/>
-          <w:lang w:val="ca-ES"/>
-        </w:rPr>
-      </w:pPr>
-      <w:r>
-        <w:rPr>
-          <w:sz w:val="24"/>
-          <w:szCs w:val="24"/>
-          <w:lang w:val="ca-ES"/>
-        </w:rPr>
-        <w:t xml:space="preserve">La barra de navegació consisteix en una barra fixa a la part superior de la pantalla que es sobre impressiona al contingut </w:t>
-      </w:r>
-      <w:r>
-        <w:rPr>
-          <w:sz w:val="24"/>
-          <w:szCs w:val="24"/>
-          <w:lang w:val="ca-ES"/>
-        </w:rPr>
-        <w:t>quan s'arriba a la zona dels gràfics.</w:t>
-      </w:r>
-    </w:p>
-    <w:p>
-      <w:pPr>
-        <w:rPr>
-          <w:sz w:val="24"/>
-          <w:szCs w:val="24"/>
-          <w:lang w:val="ca-ES"/>
-        </w:rPr>
-      </w:pPr>
-      <w:r>
-        <w:rPr>
-          <w:sz w:val="24"/>
-          <w:szCs w:val="24"/>
-          <w:lang w:val="ca-ES"/>
-        </w:rPr>
-        <w:t>Aquesta barra cobreix un doble objectiu, informar a l'usuari els gràfics de quin any estan impresos en el moment i permetre la navegació a través dels diferents anys.</w:t>
-      </w:r>
-    </w:p>
-    <w:p>
-      <w:pPr>
-        <w:rPr>
-          <w:sz w:val="24"/>
-          <w:szCs w:val="24"/>
-          <w:lang w:val="ca-ES"/>
-        </w:rPr>
-      </w:pPr>
-      <w:r>
-        <w:rPr>
-          <w:sz w:val="24"/>
-          <w:szCs w:val="24"/>
-          <w:lang w:val="ca-ES"/>
-        </w:rPr>
-        <w:t xml:space="preserve">La navegació a través dels gràfics de diferents anys només es troba disponible si s'han demanat dades per més d'un any i s'han creat regles per impedir l'accés a gràfics que no existeixen. </w:t>
-      </w:r>
-    </w:p>
-    <w:p>
-      <w:pPr>
-        <w:rPr>
-          <w:sz w:val="24"/>
-          <w:szCs w:val="24"/>
-          <w:lang w:val="ca-ES"/>
-        </w:rPr>
-      </w:pPr>
-      <w:r>
-        <w:rPr>
-          <w:sz w:val="24"/>
-          <w:szCs w:val="24"/>
-          <w:lang w:val="ca-ES"/>
-        </w:rPr>
-        <w:t xml:space="preserve">La imatge [] mostra un exemple d'aquesta barra de navegació que es troba situada a la part superior de la zona de gràfics o sobre impressionada en cas de aprofundir en el contingut vertical dels gràfics. </w:t>
-      </w:r>
-    </w:p>
-    <w:p>
-      <w:pPr>
-        <w:rPr>
-          <w:sz w:val="24"/>
-          <w:szCs w:val="24"/>
-          <w:lang w:val="ca-ES"/>
-        </w:rPr>
-      </w:pPr>
-      <w:r>
-        <w:rPr>
-          <w:sz w:val="24"/>
-          <w:szCs w:val="24"/>
-          <w:lang w:val="ca-ES"/>
-        </w:rPr>
-        <w:t>[]</w:t>
-      </w:r>
-    </w:p>
-    <w:p>
-      <w:pPr>
-        <w:rPr>
-          <w:sz w:val="24"/>
-          <w:szCs w:val="24"/>
-          <w:u w:val="single"/>
-          <w:lang w:val="ca-ES"/>
-        </w:rPr>
-      </w:pPr>
-      <w:r>
-        <w:rPr>
-          <w:sz w:val="24"/>
-          <w:szCs w:val="24"/>
-          <w:lang w:val="ca-ES"/>
-        </w:rPr>
-        <w:br/>
-      </w:r>
-      <w:r>
-        <w:rPr>
-          <w:sz w:val="24"/>
-          <w:szCs w:val="24"/>
-          <w:u w:val="single"/>
-          <w:lang w:val="ca-ES"/>
-        </w:rPr>
-        <w:t>Progressió de la cerca</w:t>
-      </w:r>
-    </w:p>
-    <w:p>
-      <w:pPr>
-        <w:rPr>
-          <w:sz w:val="24"/>
-          <w:szCs w:val="24"/>
-          <w:lang w:val="ca-ES"/>
-        </w:rPr>
-      </w:pPr>
-      <w:r>
-        <w:rPr>
-          <w:sz w:val="24"/>
-          <w:szCs w:val="24"/>
-          <w:lang w:val="ca-ES"/>
-        </w:rPr>
-        <w:t>Una dels aspectes d'usabiltat més interessants d'aquesta funcionalitat és la secció dedicada a mostrar la progressió de la cerca. Si ja havíem comentat que a mesura que es reben les dades dels diferents anys aquest són pintats, aquesta secció de la pàgina compleix un rol similar, però més informatiu.</w:t>
-      </w:r>
-    </w:p>
-    <w:p>
-      <w:pPr>
-        <w:rPr>
-          <w:sz w:val="24"/>
-          <w:szCs w:val="24"/>
-          <w:lang w:val="ca-ES"/>
-        </w:rPr>
-      </w:pPr>
-      <w:r>
-        <w:rPr>
-          <w:sz w:val="24"/>
-          <w:szCs w:val="24"/>
-          <w:lang w:val="ca-ES"/>
-        </w:rPr>
-        <w:t xml:space="preserve">En el moment que es llança la cerca, l'usuari és transportat a aquesta secció. Durant la cerca </w:t>
-      </w:r>
-      <w:r>
-        <w:rPr>
-          <w:sz w:val="24"/>
-          <w:szCs w:val="24"/>
-          <w:lang w:val="ca-ES"/>
-        </w:rPr>
-        <w:t xml:space="preserve">aquesta </w:t>
-      </w:r>
-      <w:r>
-        <w:rPr>
-          <w:sz w:val="24"/>
-          <w:szCs w:val="24"/>
-          <w:lang w:val="ca-ES"/>
-        </w:rPr>
-        <w:t>mostra el cognom pel que s'està realitzant la cerca, la duració estimada calculada mitjançant la fórmula: númeroPaïsos*númeroAnys</w:t>
-      </w:r>
-      <w:r>
-        <w:rPr>
-          <w:sz w:val="24"/>
-          <w:szCs w:val="24"/>
-          <w:lang w:val="ca-ES"/>
-        </w:rPr>
-        <w:t>*apiDELAY, la informació sobre el país i any del que s'està esperant la resposta i una barra del progrés actual respecte el total estimat.</w:t>
+        <w:t>sobre el país i any del que s'està esperant la resposta i una barra del progrés actual respecte el total estimat.</w:t>
       </w:r>
     </w:p>
     <w:p>
@@ -17338,7 +18674,6 @@
           <w:szCs w:val="24"/>
           <w:lang w:val="ca-ES"/>
         </w:rPr>
-        <w:lastRenderedPageBreak/>
         <w:t>Quan la cerca és completada canvia l'estat dels components de la secció i s'indica que la cerca ha estat completada pel cognom especificat, s'elimina el temps estimat de finalització i és substituït per una indicació sobre on trobar els resultats i s'indica el nombre total de països i anys cercats.</w:t>
       </w:r>
       <w:r>
@@ -17372,24 +18707,6 @@
         <w:rPr>
           <w:sz w:val="24"/>
           <w:szCs w:val="24"/>
-          <w:lang w:val="ca-ES"/>
-        </w:rPr>
-      </w:pPr>
-      <w:r>
-        <w:rPr>
-          <w:sz w:val="24"/>
-          <w:szCs w:val="24"/>
-          <w:lang w:val="ca-ES"/>
-        </w:rPr>
-        <w:t>[]</w:t>
-      </w:r>
-    </w:p>
-    <w:p>
-      <w:pPr>
-        <w:rPr>
-          <w:sz w:val="24"/>
-          <w:szCs w:val="24"/>
-          <w:u w:val="single"/>
           <w:lang w:val="ca-ES"/>
         </w:rPr>
       </w:pPr>
@@ -17575,6 +18892,7 @@
           <w:szCs w:val="24"/>
           <w:lang w:val="ca-ES"/>
         </w:rPr>
+        <w:lastRenderedPageBreak/>
         <w:t>El gràfic de línees només es mostra si existeix més d'un any de dades per evitar la redundància amb el gràfic de barres.</w:t>
       </w:r>
     </w:p>
@@ -17659,7 +18977,6 @@
           <w:szCs w:val="24"/>
           <w:lang w:val="ca-ES"/>
         </w:rPr>
-        <w:lastRenderedPageBreak/>
         <w:t>També volíem realitzar aquesta funcionalitat perquè els usuaris poguessin observar com les instàncies d'un cognom en concret poden ser trobades en infinitat de països diferents i que cada un de nosaltres probablement tenim orígens completament dispersos.</w:t>
       </w:r>
     </w:p>
@@ -17882,6 +19199,7 @@
           <w:szCs w:val="24"/>
           <w:lang w:val="ca-ES"/>
         </w:rPr>
+        <w:lastRenderedPageBreak/>
         <w:t xml:space="preserve">Localització: </w:t>
       </w:r>
       <w:r>
@@ -17956,194 +19274,194 @@
           <w:szCs w:val="24"/>
           <w:lang w:val="ca-ES"/>
         </w:rPr>
+        <w:br/>
+      </w:r>
+      <w:r>
+        <w:rPr>
+          <w:b/>
+          <w:sz w:val="24"/>
+          <w:szCs w:val="24"/>
+          <w:lang w:val="ca-ES"/>
+        </w:rPr>
+        <w:t>Recomanacions d'utilització</w:t>
+      </w:r>
+    </w:p>
+    <w:p>
+      <w:pPr>
+        <w:rPr>
+          <w:sz w:val="24"/>
+          <w:szCs w:val="24"/>
+          <w:lang w:val="ca-ES"/>
+        </w:rPr>
+      </w:pPr>
+      <w:r>
+        <w:rPr>
+          <w:sz w:val="24"/>
+          <w:szCs w:val="24"/>
+          <w:lang w:val="ca-ES"/>
+        </w:rPr>
+        <w:t>Aquesta funcionalitat no restringeix el nivell de localitzacions a utilitzar com fa per exemple la funcionalitat d'expansió geogràfica d'un cognom i replica, de fet, el funcionament de les localitzacions  que podien ser introduïdes en al funcionalitat de cerca.</w:t>
+      </w:r>
+    </w:p>
+    <w:p>
+      <w:pPr>
+        <w:rPr>
+          <w:sz w:val="24"/>
+          <w:szCs w:val="24"/>
+          <w:lang w:val="ca-ES"/>
+        </w:rPr>
+      </w:pPr>
+      <w:r>
+        <w:rPr>
+          <w:sz w:val="24"/>
+          <w:szCs w:val="24"/>
+          <w:lang w:val="ca-ES"/>
+        </w:rPr>
+        <w:t>El paràmetre localització accepta una gran diversitat de nivells d'especificació diferents en quant a la localització, però per tal de que la cerca produeixi resultats, cal sempre introduir, com a mínim, el nivell de província o estat. De totes formes, per l'exploració d'aquesta funcionalitat es recomana introduir també el país o cercar directament per un país.</w:t>
+      </w:r>
+    </w:p>
+    <w:p>
+      <w:pPr>
+        <w:rPr>
+          <w:sz w:val="24"/>
+          <w:szCs w:val="24"/>
+          <w:lang w:val="ca-ES"/>
+        </w:rPr>
+      </w:pPr>
+      <w:r>
+        <w:rPr>
+          <w:sz w:val="24"/>
+          <w:szCs w:val="24"/>
+          <w:lang w:val="ca-ES"/>
+        </w:rPr>
+        <w:t>Una segona consideració a tenir en compte és que les bases de dades de FamilySearch no tenen per tots els països, localitzacions o anys la mateixa quantitat de registres. Per tant, utilitzar la funcionalitat en regions i períodes de temps rics en registres, produirà, probablement, resultats més interessants.</w:t>
+      </w:r>
+    </w:p>
+    <w:p>
+      <w:pPr>
+        <w:rPr>
+          <w:b/>
+          <w:sz w:val="24"/>
+          <w:szCs w:val="24"/>
+          <w:lang w:val="ca-ES"/>
+        </w:rPr>
+      </w:pPr>
+    </w:p>
+    <w:p>
+      <w:pPr>
+        <w:rPr>
+          <w:b/>
+          <w:sz w:val="24"/>
+          <w:szCs w:val="24"/>
+          <w:lang w:val="ca-ES"/>
+        </w:rPr>
+      </w:pPr>
+      <w:r>
+        <w:rPr>
+          <w:b/>
+          <w:sz w:val="24"/>
+          <w:szCs w:val="24"/>
+          <w:lang w:val="ca-ES"/>
+        </w:rPr>
+        <w:t>Detalls d'implementació</w:t>
+      </w:r>
+    </w:p>
+    <w:p>
+      <w:pPr>
+        <w:rPr>
+          <w:sz w:val="24"/>
+          <w:szCs w:val="24"/>
+          <w:lang w:val="ca-ES"/>
+        </w:rPr>
+      </w:pPr>
+      <w:r>
+        <w:rPr>
+          <w:sz w:val="24"/>
+          <w:szCs w:val="24"/>
+          <w:lang w:val="ca-ES"/>
+        </w:rPr>
+        <w:t xml:space="preserve">Abans de destacar els detalls d'implementació d'aquesta funcionalitat volem comentar, de la mateixa forma que en les dues funcionalitats anteriors, </w:t>
+      </w:r>
+      <w:r>
+        <w:rPr>
+          <w:sz w:val="24"/>
+          <w:szCs w:val="24"/>
+          <w:lang w:val="ca-ES"/>
+        </w:rPr>
+        <w:t xml:space="preserve">que només el controlador que la gestiona està format per tres-centes línees de codi i que per tant no té sentit intentar representar totes les funcionalitats i aspectes d'aquest en la memòria. </w:t>
+      </w:r>
+    </w:p>
+    <w:p>
+      <w:pPr>
+        <w:jc w:val="both"/>
+        <w:rPr>
+          <w:sz w:val="24"/>
+          <w:szCs w:val="24"/>
+          <w:lang w:val="ca-ES"/>
+        </w:rPr>
+      </w:pPr>
+      <w:r>
+        <w:rPr>
+          <w:sz w:val="24"/>
+          <w:szCs w:val="24"/>
+          <w:lang w:val="ca-ES"/>
+        </w:rPr>
+        <w:t xml:space="preserve">El controlador encarregat del funcionament de l'evolució temporal d'esdeveniments és el fitxer </w:t>
+      </w:r>
+      <w:r>
+        <w:rPr>
+          <w:i/>
+          <w:sz w:val="24"/>
+          <w:szCs w:val="24"/>
+          <w:lang w:val="ca-ES"/>
+        </w:rPr>
+        <w:t>facts.js.</w:t>
+      </w:r>
+    </w:p>
+    <w:p>
+      <w:pPr>
+        <w:jc w:val="both"/>
+        <w:rPr>
+          <w:sz w:val="24"/>
+          <w:szCs w:val="24"/>
+          <w:lang w:val="ca-ES"/>
+        </w:rPr>
+      </w:pPr>
+    </w:p>
+    <w:p>
+      <w:pPr>
+        <w:rPr>
+          <w:sz w:val="24"/>
+          <w:szCs w:val="24"/>
+          <w:u w:val="single"/>
+          <w:lang w:val="ca-ES"/>
+        </w:rPr>
+      </w:pPr>
+      <w:r>
+        <w:rPr>
+          <w:sz w:val="24"/>
+          <w:szCs w:val="24"/>
+          <w:u w:val="single"/>
+          <w:lang w:val="ca-ES"/>
+        </w:rPr>
+        <w:t>Validació del formulari</w:t>
+      </w:r>
+    </w:p>
+    <w:p>
+      <w:pPr>
+        <w:rPr>
+          <w:sz w:val="24"/>
+          <w:szCs w:val="24"/>
+          <w:lang w:val="ca-ES"/>
+        </w:rPr>
+      </w:pPr>
+      <w:r>
+        <w:rPr>
+          <w:sz w:val="24"/>
+          <w:szCs w:val="24"/>
+          <w:lang w:val="ca-ES"/>
+        </w:rPr>
         <w:lastRenderedPageBreak/>
-        <w:br/>
-      </w:r>
-      <w:r>
-        <w:rPr>
-          <w:b/>
-          <w:sz w:val="24"/>
-          <w:szCs w:val="24"/>
-          <w:lang w:val="ca-ES"/>
-        </w:rPr>
-        <w:t>Recomanacions d'utilització</w:t>
-      </w:r>
-    </w:p>
-    <w:p>
-      <w:pPr>
-        <w:rPr>
-          <w:sz w:val="24"/>
-          <w:szCs w:val="24"/>
-          <w:lang w:val="ca-ES"/>
-        </w:rPr>
-      </w:pPr>
-      <w:r>
-        <w:rPr>
-          <w:sz w:val="24"/>
-          <w:szCs w:val="24"/>
-          <w:lang w:val="ca-ES"/>
-        </w:rPr>
-        <w:t>Aquesta funcionalitat no restringeix el nivell de localitzacions a utilitzar com fa per exemple la funcionalitat d'expansió geogràfica d'un cognom i replica, de fet, el funcionament de les localitzacions  que podien ser introduïdes en al funcionalitat de cerca.</w:t>
-      </w:r>
-    </w:p>
-    <w:p>
-      <w:pPr>
-        <w:rPr>
-          <w:sz w:val="24"/>
-          <w:szCs w:val="24"/>
-          <w:lang w:val="ca-ES"/>
-        </w:rPr>
-      </w:pPr>
-      <w:r>
-        <w:rPr>
-          <w:sz w:val="24"/>
-          <w:szCs w:val="24"/>
-          <w:lang w:val="ca-ES"/>
-        </w:rPr>
-        <w:t>El paràmetre localització accepta una gran diversitat de nivells d'especificació diferents en quant a la localització, però per tal de que la cerca produeixi resultats, cal sempre introduir, com a mínim, el nivell de província o estat. De totes formes, per l'exploració d'aquesta funcionalitat es recomana introduir també el país o cercar directament per un país.</w:t>
-      </w:r>
-    </w:p>
-    <w:p>
-      <w:pPr>
-        <w:rPr>
-          <w:sz w:val="24"/>
-          <w:szCs w:val="24"/>
-          <w:lang w:val="ca-ES"/>
-        </w:rPr>
-      </w:pPr>
-      <w:r>
-        <w:rPr>
-          <w:sz w:val="24"/>
-          <w:szCs w:val="24"/>
-          <w:lang w:val="ca-ES"/>
-        </w:rPr>
-        <w:t>Una segona consideració a tenir en compte és que les bases de dades de FamilySearch no tenen per tots els països, localitzacions o anys la mateixa quantitat de registres. Per tant, utilitzar la funcionalitat en regions i períodes de temps rics en registres, produirà, probablement, resultats més interessants.</w:t>
-      </w:r>
-    </w:p>
-    <w:p>
-      <w:pPr>
-        <w:rPr>
-          <w:b/>
-          <w:sz w:val="24"/>
-          <w:szCs w:val="24"/>
-          <w:lang w:val="ca-ES"/>
-        </w:rPr>
-      </w:pPr>
-    </w:p>
-    <w:p>
-      <w:pPr>
-        <w:rPr>
-          <w:b/>
-          <w:sz w:val="24"/>
-          <w:szCs w:val="24"/>
-          <w:lang w:val="ca-ES"/>
-        </w:rPr>
-      </w:pPr>
-      <w:r>
-        <w:rPr>
-          <w:b/>
-          <w:sz w:val="24"/>
-          <w:szCs w:val="24"/>
-          <w:lang w:val="ca-ES"/>
-        </w:rPr>
-        <w:t>Detalls d'implementació</w:t>
-      </w:r>
-    </w:p>
-    <w:p>
-      <w:pPr>
-        <w:rPr>
-          <w:sz w:val="24"/>
-          <w:szCs w:val="24"/>
-          <w:lang w:val="ca-ES"/>
-        </w:rPr>
-      </w:pPr>
-      <w:r>
-        <w:rPr>
-          <w:sz w:val="24"/>
-          <w:szCs w:val="24"/>
-          <w:lang w:val="ca-ES"/>
-        </w:rPr>
-        <w:t xml:space="preserve">Abans de destacar els detalls d'implementació d'aquesta funcionalitat volem comentar, de la mateixa forma que en les dues funcionalitats anteriors, </w:t>
-      </w:r>
-      <w:r>
-        <w:rPr>
-          <w:sz w:val="24"/>
-          <w:szCs w:val="24"/>
-          <w:lang w:val="ca-ES"/>
-        </w:rPr>
-        <w:t xml:space="preserve">que només el controlador que la gestiona està format per tres-centes línees de codi i que per tant no té sentit intentar representar totes les funcionalitats i aspectes d'aquest en la memòria. </w:t>
-      </w:r>
-    </w:p>
-    <w:p>
-      <w:pPr>
-        <w:jc w:val="both"/>
-        <w:rPr>
-          <w:sz w:val="24"/>
-          <w:szCs w:val="24"/>
-          <w:lang w:val="ca-ES"/>
-        </w:rPr>
-      </w:pPr>
-      <w:r>
-        <w:rPr>
-          <w:sz w:val="24"/>
-          <w:szCs w:val="24"/>
-          <w:lang w:val="ca-ES"/>
-        </w:rPr>
-        <w:t xml:space="preserve">El controlador encarregat del funcionament de l'evolució temporal d'esdeveniments és el fitxer </w:t>
-      </w:r>
-      <w:r>
-        <w:rPr>
-          <w:i/>
-          <w:sz w:val="24"/>
-          <w:szCs w:val="24"/>
-          <w:lang w:val="ca-ES"/>
-        </w:rPr>
-        <w:t>facts.js.</w:t>
-      </w:r>
-    </w:p>
-    <w:p>
-      <w:pPr>
-        <w:jc w:val="both"/>
-        <w:rPr>
-          <w:sz w:val="24"/>
-          <w:szCs w:val="24"/>
-          <w:lang w:val="ca-ES"/>
-        </w:rPr>
-      </w:pPr>
-    </w:p>
-    <w:p>
-      <w:pPr>
-        <w:rPr>
-          <w:sz w:val="24"/>
-          <w:szCs w:val="24"/>
-          <w:u w:val="single"/>
-          <w:lang w:val="ca-ES"/>
-        </w:rPr>
-      </w:pPr>
-      <w:r>
-        <w:rPr>
-          <w:sz w:val="24"/>
-          <w:szCs w:val="24"/>
-          <w:u w:val="single"/>
-          <w:lang w:val="ca-ES"/>
-        </w:rPr>
-        <w:t>Validació del formulari</w:t>
-      </w:r>
-    </w:p>
-    <w:p>
-      <w:pPr>
-        <w:rPr>
-          <w:sz w:val="24"/>
-          <w:szCs w:val="24"/>
-          <w:lang w:val="ca-ES"/>
-        </w:rPr>
-      </w:pPr>
-      <w:r>
-        <w:rPr>
-          <w:sz w:val="24"/>
-          <w:szCs w:val="24"/>
-          <w:lang w:val="ca-ES"/>
-        </w:rPr>
         <w:t xml:space="preserve">Aquesta </w:t>
       </w:r>
       <w:r>
@@ -18264,7 +19582,6 @@
           <w:szCs w:val="24"/>
           <w:lang w:val="ca-ES"/>
         </w:rPr>
-        <w:lastRenderedPageBreak/>
         <w:t xml:space="preserve">Localització: </w:t>
       </w:r>
       <w:r>
@@ -18536,6 +19853,15 @@
           <w:lang w:val="ca-ES"/>
         </w:rPr>
         <w:br/>
+      </w:r>
+      <w:r>
+        <w:rPr>
+          <w:i/>
+          <w:sz w:val="24"/>
+          <w:szCs w:val="24"/>
+          <w:lang w:val="ca-ES"/>
+        </w:rPr>
+        <w:lastRenderedPageBreak/>
         <w:t xml:space="preserve">             client.getPersonSearch(params).then(function(searchResponse) {</w:t>
       </w:r>
       <w:r>
@@ -18632,7 +19958,6 @@
           <w:szCs w:val="24"/>
           <w:lang w:val="ca-ES"/>
         </w:rPr>
-        <w:lastRenderedPageBreak/>
         <w:t>Aquestes crides retornen al controlador una per una però sense poder garantir l'ordre de rebuda. Per aquest motiu, cobra especial importància el empaquetar en cada una de les crides la iteració del bucle al que correspon (paràmetre 'i'), ja que és aquest valor el que s'utilitza per emmagatzemar els resultats on toca.</w:t>
       </w:r>
     </w:p>
@@ -18821,6 +20146,15 @@
           <w:lang w:val="ca-ES"/>
         </w:rPr>
         <w:br/>
+      </w:r>
+      <w:r>
+        <w:rPr>
+          <w:i/>
+          <w:sz w:val="24"/>
+          <w:szCs w:val="24"/>
+          <w:lang w:val="ca-ES"/>
+        </w:rPr>
+        <w:lastRenderedPageBreak/>
         <w:t xml:space="preserve">    linechartRows.push([String(firstYear+i), total]);</w:t>
       </w:r>
       <w:r>
@@ -18926,7 +20260,6 @@
           <w:szCs w:val="24"/>
           <w:lang w:val="ca-ES"/>
         </w:rPr>
-        <w:lastRenderedPageBreak/>
         <w:t>Crear</w:t>
       </w:r>
       <w:r>
@@ -19200,6 +20533,7 @@
           <w:szCs w:val="24"/>
           <w:lang w:val="ca-ES"/>
         </w:rPr>
+        <w:lastRenderedPageBreak/>
         <w:t>La informació que es mostra a l'usuari en aquesta funcionalitat és el tipus d'esdeveniment pel que s'està realitzant la cerca, el país introduït i l'any central sobre el que es cerca.</w:t>
       </w:r>
     </w:p>
@@ -19234,7 +20568,6 @@
           <w:szCs w:val="24"/>
           <w:lang w:val="ca-ES"/>
         </w:rPr>
-        <w:lastRenderedPageBreak/>
         <w:t>Un cop ha finalitzat la cerca i el gràfic de línees ha estat pintat, s'indica en aquesta secció mitjançant text que la cerca de l'esdeveniment seleccionat ha finalitzat i s'elimina l'efecte de moviment en la barra de progressió per tal de no confondre a l'usuari.</w:t>
       </w:r>
     </w:p>
@@ -19460,6 +20793,7 @@
           <w:szCs w:val="24"/>
           <w:lang w:val="ca-ES"/>
         </w:rPr>
+        <w:lastRenderedPageBreak/>
         <w:t xml:space="preserve">Un objectiu secundari d'aquesta funcionalitat era el d'intentar comprendre si les bases de dades de FamilySearch representaven una fotografia de la realitat o com de desviades es troben aquestes. Per exemple,  és conegut que durant la segona guerra mundial el nombre de matrimonis es va disparar als Estats Units d'Amèrica. L'idea d'aquesta funcionalitat és comprovar si aquestes relacions conegudes són també observables en les dades </w:t>
       </w:r>
       <w:r>

</xml_diff>

<commit_message>
push laptop please resist
</commit_message>
<xml_diff>
--- a/_memoria/11_Api interaction examples/exemplesInteraccio.docx
+++ b/_memoria/11_Api interaction examples/exemplesInteraccio.docx
@@ -9913,15 +9913,23 @@
           <w:szCs w:val="24"/>
           <w:lang w:val="ca-ES"/>
         </w:rPr>
-        <w:t xml:space="preserve">si que </w:t>
-      </w:r>
-      <w:r>
-        <w:rPr>
-          <w:sz w:val="24"/>
-          <w:szCs w:val="24"/>
-          <w:lang w:val="ca-ES"/>
-        </w:rPr>
-        <w:t>que es realitza una comprobació abans de llençar la cerca</w:t>
+        <w:t xml:space="preserve">si </w:t>
+      </w:r>
+      <w:r>
+        <w:rPr>
+          <w:sz w:val="24"/>
+          <w:szCs w:val="24"/>
+          <w:lang w:val="ca-ES"/>
+        </w:rPr>
+        <w:t>que es realitza una comprov</w:t>
+      </w:r>
+      <w:r>
+        <w:rPr>
+          <w:sz w:val="24"/>
+          <w:szCs w:val="24"/>
+          <w:lang w:val="ca-ES"/>
+        </w:rPr>
+        <w:t>ació abans de llençar la cerca</w:t>
       </w:r>
       <w:r>
         <w:rPr>
@@ -9994,7 +10002,24 @@
           <w:szCs w:val="24"/>
           <w:lang w:val="ca-ES"/>
         </w:rPr>
-        <w:t>En cas de no complir-la, un error es dispara al</w:t>
+        <w:t>En cas de no complir-la, un error es dispara a</w:t>
+      </w:r>
+      <w:r>
+        <w:rPr>
+          <w:sz w:val="24"/>
+          <w:szCs w:val="24"/>
+          <w:lang w:val="ca-ES"/>
+        </w:rPr>
+        <w:t xml:space="preserve"> </w:t>
+      </w:r>
+      <w:proofErr w:type="spellStart"/>
+      <w:r>
+        <w:rPr>
+          <w:sz w:val="24"/>
+          <w:szCs w:val="24"/>
+          <w:lang w:val="ca-ES"/>
+        </w:rPr>
+        <w:t>l</w:t>
       </w:r>
       <w:r>
         <w:rPr>
@@ -10010,7 +10035,16 @@
           <w:szCs w:val="24"/>
           <w:lang w:val="ca-ES"/>
         </w:rPr>
-        <w:t>inici del formulari.</w:t>
+        <w:t>inici</w:t>
+      </w:r>
+      <w:proofErr w:type="spellEnd"/>
+      <w:r>
+        <w:rPr>
+          <w:sz w:val="24"/>
+          <w:szCs w:val="24"/>
+          <w:lang w:val="ca-ES"/>
+        </w:rPr>
+        <w:t xml:space="preserve"> del formulari.</w:t>
       </w:r>
     </w:p>
     <w:p>
@@ -10114,15 +10148,72 @@
           <w:szCs w:val="24"/>
           <w:lang w:val="ca-ES"/>
         </w:rPr>
-        <w:t>ra</w:t>
-      </w:r>
-      <w:r>
-        <w:rPr>
-          <w:sz w:val="24"/>
-          <w:szCs w:val="24"/>
-          <w:lang w:val="ca-ES"/>
-        </w:rPr>
-        <w:t xml:space="preserve"> a l'usuari d'aquesta situació</w:t>
+        <w:t>rà</w:t>
+      </w:r>
+      <w:r>
+        <w:rPr>
+          <w:sz w:val="24"/>
+          <w:szCs w:val="24"/>
+          <w:lang w:val="ca-ES"/>
+        </w:rPr>
+        <w:t xml:space="preserve"> a l'usuari d'aquesta situació mitjançant una imatge animada </w:t>
+      </w:r>
+      <w:r>
+        <w:rPr>
+          <w:sz w:val="24"/>
+          <w:szCs w:val="24"/>
+          <w:lang w:val="ca-ES"/>
+        </w:rPr>
+        <w:t>que apareixerà a</w:t>
+      </w:r>
+      <w:r>
+        <w:rPr>
+          <w:sz w:val="24"/>
+          <w:szCs w:val="24"/>
+          <w:lang w:val="ca-ES"/>
+        </w:rPr>
+        <w:t xml:space="preserve"> la zona </w:t>
+      </w:r>
+      <w:r>
+        <w:rPr>
+          <w:sz w:val="24"/>
+          <w:szCs w:val="24"/>
+          <w:lang w:val="ca-ES"/>
+        </w:rPr>
+        <w:t>dels resultats.</w:t>
+      </w:r>
+    </w:p>
+    <w:p>
+      <w:pPr>
+        <w:rPr>
+          <w:sz w:val="24"/>
+          <w:szCs w:val="24"/>
+          <w:lang w:val="ca-ES"/>
+        </w:rPr>
+      </w:pPr>
+      <w:r>
+        <w:rPr>
+          <w:sz w:val="24"/>
+          <w:szCs w:val="24"/>
+          <w:lang w:val="ca-ES"/>
+        </w:rPr>
+        <w:t xml:space="preserve">Aquest aspecte d'usabilitat s'aplica tant </w:t>
+      </w:r>
+      <w:r>
+        <w:rPr>
+          <w:sz w:val="24"/>
+          <w:szCs w:val="24"/>
+          <w:lang w:val="ca-ES"/>
+        </w:rPr>
+        <w:t>a</w:t>
+      </w:r>
+      <w:r>
+        <w:rPr>
+          <w:sz w:val="24"/>
+          <w:szCs w:val="24"/>
+          <w:lang w:val="ca-ES"/>
+        </w:rPr>
+        <w:t xml:space="preserve"> la cerca inicial de persones</w:t>
       </w:r>
       <w:r>
         <w:rPr>
@@ -10138,79 +10229,6 @@
           <w:szCs w:val="24"/>
           <w:lang w:val="ca-ES"/>
         </w:rPr>
-        <w:t xml:space="preserve"> mitjançant una imatge animada </w:t>
-      </w:r>
-      <w:r>
-        <w:rPr>
-          <w:sz w:val="24"/>
-          <w:szCs w:val="24"/>
-          <w:lang w:val="ca-ES"/>
-        </w:rPr>
-        <w:t>que apareixerà a</w:t>
-      </w:r>
-      <w:r>
-        <w:rPr>
-          <w:sz w:val="24"/>
-          <w:szCs w:val="24"/>
-          <w:lang w:val="ca-ES"/>
-        </w:rPr>
-        <w:t xml:space="preserve"> la zona </w:t>
-      </w:r>
-      <w:r>
-        <w:rPr>
-          <w:sz w:val="24"/>
-          <w:szCs w:val="24"/>
-          <w:lang w:val="ca-ES"/>
-        </w:rPr>
-        <w:t>dels resultats.</w:t>
-      </w:r>
-    </w:p>
-    <w:p>
-      <w:pPr>
-        <w:rPr>
-          <w:sz w:val="24"/>
-          <w:szCs w:val="24"/>
-          <w:lang w:val="ca-ES"/>
-        </w:rPr>
-      </w:pPr>
-      <w:r>
-        <w:rPr>
-          <w:sz w:val="24"/>
-          <w:szCs w:val="24"/>
-          <w:lang w:val="ca-ES"/>
-        </w:rPr>
-        <w:t xml:space="preserve">Aquest aspecte d'usabilitat s'aplica tant </w:t>
-      </w:r>
-      <w:r>
-        <w:rPr>
-          <w:sz w:val="24"/>
-          <w:szCs w:val="24"/>
-          <w:lang w:val="ca-ES"/>
-        </w:rPr>
-        <w:t>a</w:t>
-      </w:r>
-      <w:r>
-        <w:rPr>
-          <w:sz w:val="24"/>
-          <w:szCs w:val="24"/>
-          <w:lang w:val="ca-ES"/>
-        </w:rPr>
-        <w:t xml:space="preserve"> la cerca inicial de persones</w:t>
-      </w:r>
-      <w:r>
-        <w:rPr>
-          <w:sz w:val="24"/>
-          <w:szCs w:val="24"/>
-          <w:lang w:val="ca-ES"/>
-        </w:rPr>
-        <w:t>,</w:t>
-      </w:r>
-      <w:r>
-        <w:rPr>
-          <w:sz w:val="24"/>
-          <w:szCs w:val="24"/>
-          <w:lang w:val="ca-ES"/>
-        </w:rPr>
         <w:t xml:space="preserve"> com en la petició </w:t>
       </w:r>
       <w:r>
@@ -10312,15 +10330,41 @@
           <w:szCs w:val="24"/>
           <w:lang w:val="ca-ES"/>
         </w:rPr>
-        <w:t xml:space="preserve"> la banda de FamilySearch i </w:t>
-      </w:r>
-      <w:r>
-        <w:rPr>
-          <w:sz w:val="24"/>
-          <w:szCs w:val="24"/>
-          <w:lang w:val="ca-ES"/>
-        </w:rPr>
-        <w:t>s’indica el missatge de error retornat des de l’organització.</w:t>
+        <w:t xml:space="preserve"> la banda de </w:t>
+      </w:r>
+      <w:proofErr w:type="spellStart"/>
+      <w:r>
+        <w:rPr>
+          <w:sz w:val="24"/>
+          <w:szCs w:val="24"/>
+          <w:lang w:val="ca-ES"/>
+        </w:rPr>
+        <w:t>FamilySearch</w:t>
+      </w:r>
+      <w:proofErr w:type="spellEnd"/>
+      <w:r>
+        <w:rPr>
+          <w:sz w:val="24"/>
+          <w:szCs w:val="24"/>
+          <w:lang w:val="ca-ES"/>
+        </w:rPr>
+        <w:t xml:space="preserve"> i </w:t>
+      </w:r>
+      <w:r>
+        <w:rPr>
+          <w:sz w:val="24"/>
+          <w:szCs w:val="24"/>
+          <w:lang w:val="ca-ES"/>
+        </w:rPr>
+        <w:t>s’indica el missatge d’</w:t>
+      </w:r>
+      <w:r>
+        <w:rPr>
+          <w:sz w:val="24"/>
+          <w:szCs w:val="24"/>
+          <w:lang w:val="ca-ES"/>
+        </w:rPr>
+        <w:t>error retornat des de l’organització.</w:t>
       </w:r>
     </w:p>
     <w:p>
@@ -10448,24 +10492,74 @@
           <w:szCs w:val="24"/>
           <w:lang w:val="ca-ES"/>
         </w:rPr>
-        <w:t>de persones retorants pel SDK. Recordem, que cada petició retorna un conjunt de quinze persones.</w:t>
-      </w:r>
-    </w:p>
-    <w:p>
-      <w:pPr>
-        <w:rPr>
-          <w:sz w:val="24"/>
-          <w:szCs w:val="24"/>
-          <w:lang w:val="ca-ES"/>
-        </w:rPr>
-      </w:pPr>
-      <w:r>
-        <w:rPr>
-          <w:sz w:val="24"/>
-          <w:szCs w:val="24"/>
-          <w:lang w:val="ca-ES"/>
-        </w:rPr>
-        <w:t>Aquesta barra de navegació consisteix de dos fletxes que permeten navegar endavant i enredera</w:t>
+        <w:t xml:space="preserve">de persones </w:t>
+      </w:r>
+      <w:r>
+        <w:rPr>
+          <w:sz w:val="24"/>
+          <w:szCs w:val="24"/>
+          <w:lang w:val="ca-ES"/>
+        </w:rPr>
+        <w:t>retornats</w:t>
+      </w:r>
+      <w:r>
+        <w:rPr>
+          <w:sz w:val="24"/>
+          <w:szCs w:val="24"/>
+          <w:lang w:val="ca-ES"/>
+        </w:rPr>
+        <w:t xml:space="preserve"> pel </w:t>
+      </w:r>
+      <w:proofErr w:type="spellStart"/>
+      <w:r>
+        <w:rPr>
+          <w:sz w:val="24"/>
+          <w:szCs w:val="24"/>
+          <w:lang w:val="ca-ES"/>
+        </w:rPr>
+        <w:t>SDK</w:t>
+      </w:r>
+      <w:proofErr w:type="spellEnd"/>
+      <w:r>
+        <w:rPr>
+          <w:sz w:val="24"/>
+          <w:szCs w:val="24"/>
+          <w:lang w:val="ca-ES"/>
+        </w:rPr>
+        <w:t>. Recordem, que cada petició retorna un conjunt de quinze persones.</w:t>
+      </w:r>
+    </w:p>
+    <w:p>
+      <w:pPr>
+        <w:rPr>
+          <w:sz w:val="24"/>
+          <w:szCs w:val="24"/>
+          <w:lang w:val="ca-ES"/>
+        </w:rPr>
+      </w:pPr>
+      <w:r>
+        <w:rPr>
+          <w:sz w:val="24"/>
+          <w:szCs w:val="24"/>
+          <w:lang w:val="ca-ES"/>
+        </w:rPr>
+        <w:t xml:space="preserve">Aquesta barra de navegació consisteix de </w:t>
+      </w:r>
+      <w:r>
+        <w:rPr>
+          <w:sz w:val="24"/>
+          <w:szCs w:val="24"/>
+          <w:lang w:val="ca-ES"/>
+        </w:rPr>
+        <w:t>dues</w:t>
+      </w:r>
+      <w:r>
+        <w:rPr>
+          <w:sz w:val="24"/>
+          <w:szCs w:val="24"/>
+          <w:lang w:val="ca-ES"/>
+        </w:rPr>
+        <w:t xml:space="preserve"> fletxes que permeten navegar endavant i enredera</w:t>
       </w:r>
       <w:r>
         <w:rPr>
@@ -10529,7 +10623,23 @@
           <w:szCs w:val="24"/>
           <w:lang w:val="ca-ES"/>
         </w:rPr>
-        <w:t xml:space="preserve"> respecte el total de resultats disponibles.</w:t>
+        <w:t xml:space="preserve"> respecte </w:t>
+      </w:r>
+      <w:r>
+        <w:rPr>
+          <w:sz w:val="24"/>
+          <w:szCs w:val="24"/>
+          <w:lang w:val="ca-ES"/>
+        </w:rPr>
+        <w:t>a</w:t>
+      </w:r>
+      <w:r>
+        <w:rPr>
+          <w:sz w:val="24"/>
+          <w:szCs w:val="24"/>
+          <w:lang w:val="ca-ES"/>
+        </w:rPr>
+        <w:t>l total de resultats disponibles.</w:t>
       </w:r>
     </w:p>
     <w:p>
@@ -10621,7 +10731,7 @@
           <w:u w:val="single"/>
           <w:lang w:val="ca-ES"/>
         </w:rPr>
-        <w:t>Fletxes de retorn al</w:t>
+        <w:t>Fletxes de retorn a</w:t>
       </w:r>
       <w:r>
         <w:rPr>
@@ -10630,6 +10740,25 @@
           <w:u w:val="single"/>
           <w:lang w:val="ca-ES"/>
         </w:rPr>
+        <w:t xml:space="preserve"> </w:t>
+      </w:r>
+      <w:proofErr w:type="spellStart"/>
+      <w:r>
+        <w:rPr>
+          <w:sz w:val="24"/>
+          <w:szCs w:val="24"/>
+          <w:u w:val="single"/>
+          <w:lang w:val="ca-ES"/>
+        </w:rPr>
+        <w:t>l</w:t>
+      </w:r>
+      <w:r>
+        <w:rPr>
+          <w:sz w:val="24"/>
+          <w:szCs w:val="24"/>
+          <w:u w:val="single"/>
+          <w:lang w:val="ca-ES"/>
+        </w:rPr>
         <w:t>’</w:t>
       </w:r>
       <w:r>
@@ -10639,7 +10768,17 @@
           <w:u w:val="single"/>
           <w:lang w:val="ca-ES"/>
         </w:rPr>
-        <w:t>inici dels detalls d'una persona</w:t>
+        <w:t>inici</w:t>
+      </w:r>
+      <w:proofErr w:type="spellEnd"/>
+      <w:r>
+        <w:rPr>
+          <w:sz w:val="24"/>
+          <w:szCs w:val="24"/>
+          <w:u w:val="single"/>
+          <w:lang w:val="ca-ES"/>
+        </w:rPr>
+        <w:t xml:space="preserve"> dels detalls d'una persona</w:t>
       </w:r>
     </w:p>
     <w:p>
@@ -10705,7 +10844,24 @@
           <w:szCs w:val="24"/>
           <w:lang w:val="ca-ES"/>
         </w:rPr>
-        <w:t>al</w:t>
+        <w:t>a</w:t>
+      </w:r>
+      <w:r>
+        <w:rPr>
+          <w:sz w:val="24"/>
+          <w:szCs w:val="24"/>
+          <w:lang w:val="ca-ES"/>
+        </w:rPr>
+        <w:t xml:space="preserve"> </w:t>
+      </w:r>
+      <w:proofErr w:type="spellStart"/>
+      <w:r>
+        <w:rPr>
+          <w:sz w:val="24"/>
+          <w:szCs w:val="24"/>
+          <w:lang w:val="ca-ES"/>
+        </w:rPr>
+        <w:t>l</w:t>
       </w:r>
       <w:r>
         <w:rPr>
@@ -10721,7 +10877,16 @@
           <w:szCs w:val="24"/>
           <w:lang w:val="ca-ES"/>
         </w:rPr>
-        <w:t>inici de cada secció dels detalls d'una persona</w:t>
+        <w:t>inici</w:t>
+      </w:r>
+      <w:proofErr w:type="spellEnd"/>
+      <w:r>
+        <w:rPr>
+          <w:sz w:val="24"/>
+          <w:szCs w:val="24"/>
+          <w:lang w:val="ca-ES"/>
+        </w:rPr>
+        <w:t xml:space="preserve"> de cada secció dels detalls d'una persona</w:t>
       </w:r>
       <w:r>
         <w:rPr>
@@ -10814,7 +10979,31 @@
           <w:szCs w:val="24"/>
           <w:lang w:val="ca-ES"/>
         </w:rPr>
-        <w:t xml:space="preserve"> s’encarrega d’animar els canvis de posició vertical automàtics, implementsts en la funcionalitat. Exemples d’aquests canvis són </w:t>
+        <w:t>,</w:t>
+      </w:r>
+      <w:r>
+        <w:rPr>
+          <w:sz w:val="24"/>
+          <w:szCs w:val="24"/>
+          <w:lang w:val="ca-ES"/>
+        </w:rPr>
+        <w:t xml:space="preserve"> s’encarrega d’animar els canvis de posició vertical automàtics, implement</w:t>
+      </w:r>
+      <w:r>
+        <w:rPr>
+          <w:sz w:val="24"/>
+          <w:szCs w:val="24"/>
+          <w:lang w:val="ca-ES"/>
+        </w:rPr>
+        <w:t>a</w:t>
+      </w:r>
+      <w:r>
+        <w:rPr>
+          <w:sz w:val="24"/>
+          <w:szCs w:val="24"/>
+          <w:lang w:val="ca-ES"/>
+        </w:rPr>
+        <w:t xml:space="preserve">ts en la funcionalitat. Exemples d’aquests canvis són </w:t>
       </w:r>
       <w:r>
         <w:rPr>
@@ -10846,7 +11035,23 @@
           <w:szCs w:val="24"/>
           <w:lang w:val="ca-ES"/>
         </w:rPr>
-        <w:t xml:space="preserve">ar una fletxa de les seccionsdels </w:t>
+        <w:t>ar una fletxa de les seccions</w:t>
+      </w:r>
+      <w:r>
+        <w:rPr>
+          <w:sz w:val="24"/>
+          <w:szCs w:val="24"/>
+          <w:lang w:val="ca-ES"/>
+        </w:rPr>
+        <w:t xml:space="preserve"> </w:t>
+      </w:r>
+      <w:r>
+        <w:rPr>
+          <w:sz w:val="24"/>
+          <w:szCs w:val="24"/>
+          <w:lang w:val="ca-ES"/>
+        </w:rPr>
+        <w:t xml:space="preserve">dels </w:t>
       </w:r>
       <w:r>
         <w:rPr>
@@ -10940,7 +11145,39 @@
           <w:lang w:val="ca-ES"/>
         </w:rPr>
         <w:lastRenderedPageBreak/>
-        <w:t>Una de les característiques principals amb les que s'ha intentat dotar l'aplicació és la capacitat de representar</w:t>
+        <w:t xml:space="preserve">Una de les característiques principals </w:t>
+      </w:r>
+      <w:r>
+        <w:rPr>
+          <w:sz w:val="24"/>
+          <w:szCs w:val="24"/>
+          <w:lang w:val="ca-ES"/>
+        </w:rPr>
+        <w:t>de</w:t>
+      </w:r>
+      <w:r>
+        <w:rPr>
+          <w:sz w:val="24"/>
+          <w:szCs w:val="24"/>
+          <w:lang w:val="ca-ES"/>
+        </w:rPr>
+        <w:t xml:space="preserve"> les </w:t>
+      </w:r>
+      <w:r>
+        <w:rPr>
+          <w:sz w:val="24"/>
+          <w:szCs w:val="24"/>
+          <w:lang w:val="ca-ES"/>
+        </w:rPr>
+        <w:t>quals</w:t>
+      </w:r>
+      <w:r>
+        <w:rPr>
+          <w:sz w:val="24"/>
+          <w:szCs w:val="24"/>
+          <w:lang w:val="ca-ES"/>
+        </w:rPr>
+        <w:t xml:space="preserve"> s'ha intentat dotar l'aplicació és la capacitat de representar</w:t>
       </w:r>
       <w:r>
         <w:rPr>
@@ -10989,7 +11226,41 @@
           <w:szCs w:val="24"/>
           <w:lang w:val="ca-ES"/>
         </w:rPr>
-        <w:t>Les diferents micro transicions d'estat que succeeixen per aquesta funcionalitat i que no han quedat cobertes en les seccions anteriors</w:t>
+        <w:t xml:space="preserve">Les diferents </w:t>
+      </w:r>
+      <w:proofErr w:type="spellStart"/>
+      <w:r>
+        <w:rPr>
+          <w:sz w:val="24"/>
+          <w:szCs w:val="24"/>
+          <w:lang w:val="ca-ES"/>
+        </w:rPr>
+        <w:t>micro</w:t>
+      </w:r>
+      <w:proofErr w:type="spellEnd"/>
+      <w:r>
+        <w:rPr>
+          <w:sz w:val="24"/>
+          <w:szCs w:val="24"/>
+          <w:lang w:val="ca-ES"/>
+        </w:rPr>
+        <w:t xml:space="preserve"> transicions d'estat</w:t>
+      </w:r>
+      <w:r>
+        <w:rPr>
+          <w:sz w:val="24"/>
+          <w:szCs w:val="24"/>
+          <w:lang w:val="ca-ES"/>
+        </w:rPr>
+        <w:t>,</w:t>
+      </w:r>
+      <w:r>
+        <w:rPr>
+          <w:sz w:val="24"/>
+          <w:szCs w:val="24"/>
+          <w:lang w:val="ca-ES"/>
+        </w:rPr>
+        <w:t xml:space="preserve"> que succeeixen per aquesta funcionalitat i que no han quedat cobertes en les seccions anteriors</w:t>
       </w:r>
       <w:r>
         <w:rPr>
@@ -11059,7 +11330,15 @@
           <w:szCs w:val="24"/>
           <w:lang w:val="ca-ES"/>
         </w:rPr>
-        <w:t>, que n'impedeix l’</w:t>
+        <w:t>, que n'impedeix l</w:t>
+      </w:r>
+      <w:r>
+        <w:rPr>
+          <w:sz w:val="24"/>
+          <w:szCs w:val="24"/>
+          <w:lang w:val="ca-ES"/>
+        </w:rPr>
+        <w:t xml:space="preserve">a </w:t>
       </w:r>
       <w:r>
         <w:rPr>
@@ -11083,7 +11362,15 @@
           <w:szCs w:val="24"/>
           <w:lang w:val="ca-ES"/>
         </w:rPr>
-        <w:t>Quan la cerca finalitza o és produeix un error</w:t>
+        <w:t>Quan la cerca finalitza o e</w:t>
+      </w:r>
+      <w:r>
+        <w:rPr>
+          <w:sz w:val="24"/>
+          <w:szCs w:val="24"/>
+          <w:lang w:val="ca-ES"/>
+        </w:rPr>
+        <w:t>s produeix un error</w:t>
       </w:r>
       <w:r>
         <w:rPr>
@@ -11129,7 +11416,39 @@
           <w:szCs w:val="24"/>
           <w:lang w:val="ca-ES"/>
         </w:rPr>
-        <w:t>e la cerca anterior (si aqusta existia), són esborrats per evitar causar confussió.</w:t>
+        <w:t xml:space="preserve">e la cerca anterior (si </w:t>
+      </w:r>
+      <w:r>
+        <w:rPr>
+          <w:sz w:val="24"/>
+          <w:szCs w:val="24"/>
+          <w:lang w:val="ca-ES"/>
+        </w:rPr>
+        <w:t>aquesta</w:t>
+      </w:r>
+      <w:r>
+        <w:rPr>
+          <w:sz w:val="24"/>
+          <w:szCs w:val="24"/>
+          <w:lang w:val="ca-ES"/>
+        </w:rPr>
+        <w:t xml:space="preserve"> existia), són esb</w:t>
+      </w:r>
+      <w:r>
+        <w:rPr>
+          <w:sz w:val="24"/>
+          <w:szCs w:val="24"/>
+          <w:lang w:val="ca-ES"/>
+        </w:rPr>
+        <w:t>orrats per evitar causar confus</w:t>
+      </w:r>
+      <w:r>
+        <w:rPr>
+          <w:sz w:val="24"/>
+          <w:szCs w:val="24"/>
+          <w:lang w:val="ca-ES"/>
+        </w:rPr>
+        <w:t>ió.</w:t>
       </w:r>
     </w:p>
     <w:p>
@@ -11235,7 +11554,15 @@
           <w:szCs w:val="24"/>
           <w:lang w:val="ca-ES"/>
         </w:rPr>
-        <w:t>Quan és selecciona una persona de la taula de resultats</w:t>
+        <w:t>Quan e</w:t>
+      </w:r>
+      <w:r>
+        <w:rPr>
+          <w:sz w:val="24"/>
+          <w:szCs w:val="24"/>
+          <w:lang w:val="ca-ES"/>
+        </w:rPr>
+        <w:t>s selecciona una persona de la taula de resultats</w:t>
       </w:r>
       <w:r>
         <w:rPr>
@@ -11275,7 +11602,15 @@
           <w:szCs w:val="24"/>
           <w:lang w:val="ca-ES"/>
         </w:rPr>
-        <w:t>, i el canvia a  a `</w:t>
+        <w:t>, i el canvia</w:t>
+      </w:r>
+      <w:r>
+        <w:rPr>
+          <w:sz w:val="24"/>
+          <w:szCs w:val="24"/>
+          <w:lang w:val="ca-ES"/>
+        </w:rPr>
+        <w:t xml:space="preserve"> a `</w:t>
       </w:r>
       <w:r>
         <w:rPr>
@@ -11345,15 +11680,39 @@
           <w:szCs w:val="24"/>
           <w:lang w:val="ca-ES"/>
         </w:rPr>
-        <w:t>Al seleccionar</w:t>
-      </w:r>
-      <w:r>
-        <w:rPr>
-          <w:sz w:val="24"/>
-          <w:szCs w:val="24"/>
-          <w:lang w:val="ca-ES"/>
-        </w:rPr>
-        <w:t xml:space="preserve"> una persona per mostrar-ne els detalls, quan una altre persona</w:t>
+        <w:t>En</w:t>
+      </w:r>
+      <w:r>
+        <w:rPr>
+          <w:sz w:val="24"/>
+          <w:szCs w:val="24"/>
+          <w:lang w:val="ca-ES"/>
+        </w:rPr>
+        <w:t xml:space="preserve"> seleccionar</w:t>
+      </w:r>
+      <w:r>
+        <w:rPr>
+          <w:sz w:val="24"/>
+          <w:szCs w:val="24"/>
+          <w:lang w:val="ca-ES"/>
+        </w:rPr>
+        <w:t xml:space="preserve"> una persona per mostrar-ne els detalls, quan</w:t>
+      </w:r>
+      <w:r>
+        <w:rPr>
+          <w:sz w:val="24"/>
+          <w:szCs w:val="24"/>
+          <w:lang w:val="ca-ES"/>
+        </w:rPr>
+        <w:t xml:space="preserve"> una altra</w:t>
+      </w:r>
+      <w:r>
+        <w:rPr>
+          <w:sz w:val="24"/>
+          <w:szCs w:val="24"/>
+          <w:lang w:val="ca-ES"/>
+        </w:rPr>
+        <w:t xml:space="preserve"> persona</w:t>
       </w:r>
       <w:r>
         <w:rPr>
@@ -11369,15 +11728,47 @@
           <w:szCs w:val="24"/>
           <w:lang w:val="ca-ES"/>
         </w:rPr>
-        <w:t xml:space="preserve"> havia estat seleccionats amb anterioritat, els detalls de la </w:t>
-      </w:r>
-      <w:r>
-        <w:rPr>
-          <w:sz w:val="24"/>
-          <w:szCs w:val="24"/>
-          <w:lang w:val="ca-ES"/>
-        </w:rPr>
-        <w:t>primera persona seleccionada s’esborran per evitar causar confussió.</w:t>
+        <w:t xml:space="preserve"> havia estat </w:t>
+      </w:r>
+      <w:r>
+        <w:rPr>
+          <w:sz w:val="24"/>
+          <w:szCs w:val="24"/>
+          <w:lang w:val="ca-ES"/>
+        </w:rPr>
+        <w:t>seleccionada</w:t>
+      </w:r>
+      <w:r>
+        <w:rPr>
+          <w:sz w:val="24"/>
+          <w:szCs w:val="24"/>
+          <w:lang w:val="ca-ES"/>
+        </w:rPr>
+        <w:t xml:space="preserve"> amb anterioritat, els detalls de la </w:t>
+      </w:r>
+      <w:r>
+        <w:rPr>
+          <w:sz w:val="24"/>
+          <w:szCs w:val="24"/>
+          <w:lang w:val="ca-ES"/>
+        </w:rPr>
+        <w:t>primera persona seleccionada s’es</w:t>
+      </w:r>
+      <w:r>
+        <w:rPr>
+          <w:sz w:val="24"/>
+          <w:szCs w:val="24"/>
+          <w:lang w:val="ca-ES"/>
+        </w:rPr>
+        <w:t>borran per evitar causar confus</w:t>
+      </w:r>
+      <w:r>
+        <w:rPr>
+          <w:sz w:val="24"/>
+          <w:szCs w:val="24"/>
+          <w:lang w:val="ca-ES"/>
+        </w:rPr>
+        <w:t>ió.</w:t>
       </w:r>
     </w:p>
     <w:p>
@@ -11395,7 +11786,6 @@
           <w:b/>
           <w:sz w:val="24"/>
           <w:szCs w:val="24"/>
-          <w:lang w:val="ca-ES"/>
         </w:rPr>
       </w:pPr>
       <w:r>
@@ -11405,8 +11795,35 @@
           <w:szCs w:val="24"/>
           <w:lang w:val="ca-ES"/>
         </w:rPr>
-        <w:t>Principal ús d’Interès</w:t>
-      </w:r>
+        <w:t>Principal Interès</w:t>
+      </w:r>
+      <w:r>
+        <w:rPr>
+          <w:b/>
+          <w:sz w:val="24"/>
+          <w:szCs w:val="24"/>
+          <w:lang w:val="ca-ES"/>
+        </w:rPr>
+        <w:t xml:space="preserve"> d</w:t>
+      </w:r>
+      <w:r>
+        <w:rPr>
+          <w:b/>
+          <w:sz w:val="24"/>
+          <w:szCs w:val="24"/>
+        </w:rPr>
+        <w:t>’</w:t>
+      </w:r>
+      <w:proofErr w:type="spellStart"/>
+      <w:r>
+        <w:rPr>
+          <w:b/>
+          <w:sz w:val="24"/>
+          <w:szCs w:val="24"/>
+        </w:rPr>
+        <w:t>ús</w:t>
+      </w:r>
+      <w:proofErr w:type="spellEnd"/>
     </w:p>
     <w:p>
       <w:pPr>
@@ -11529,6 +11946,14 @@
           <w:szCs w:val="24"/>
           <w:lang w:val="ca-ES"/>
         </w:rPr>
+        <w:t xml:space="preserve"> </w:t>
+      </w:r>
+      <w:r>
+        <w:rPr>
+          <w:sz w:val="24"/>
+          <w:szCs w:val="24"/>
+          <w:lang w:val="ca-ES"/>
+        </w:rPr>
         <w:t xml:space="preserve">enregistrades a les bases de dades </w:t>
       </w:r>
       <w:r>
@@ -11561,7 +11986,23 @@
           <w:szCs w:val="24"/>
           <w:lang w:val="ca-ES"/>
         </w:rPr>
-        <w:t>,per</w:t>
+        <w:t>,</w:t>
+      </w:r>
+      <w:r>
+        <w:rPr>
+          <w:sz w:val="24"/>
+          <w:szCs w:val="24"/>
+          <w:lang w:val="ca-ES"/>
+        </w:rPr>
+        <w:t xml:space="preserve"> </w:t>
+      </w:r>
+      <w:r>
+        <w:rPr>
+          <w:sz w:val="24"/>
+          <w:szCs w:val="24"/>
+          <w:lang w:val="ca-ES"/>
+        </w:rPr>
+        <w:t>per</w:t>
       </w:r>
       <w:r>
         <w:rPr>
@@ -11618,7 +12059,23 @@
           <w:szCs w:val="24"/>
           <w:lang w:val="ca-ES"/>
         </w:rPr>
-        <w:t>Aqueta funcionalitat exp</w:t>
+        <w:t>Aque</w:t>
+      </w:r>
+      <w:r>
+        <w:rPr>
+          <w:sz w:val="24"/>
+          <w:szCs w:val="24"/>
+          <w:lang w:val="ca-ES"/>
+        </w:rPr>
+        <w:t>s</w:t>
+      </w:r>
+      <w:r>
+        <w:rPr>
+          <w:sz w:val="24"/>
+          <w:szCs w:val="24"/>
+          <w:lang w:val="ca-ES"/>
+        </w:rPr>
+        <w:t>ta funcionalitat exp</w:t>
       </w:r>
       <w:r>
         <w:rPr>
@@ -11726,7 +12183,23 @@
           <w:szCs w:val="24"/>
           <w:lang w:val="ca-ES"/>
         </w:rPr>
-        <w:t>,retornen</w:t>
+        <w:t>,</w:t>
+      </w:r>
+      <w:r>
+        <w:rPr>
+          <w:sz w:val="24"/>
+          <w:szCs w:val="24"/>
+          <w:lang w:val="ca-ES"/>
+        </w:rPr>
+        <w:t xml:space="preserve"> </w:t>
+      </w:r>
+      <w:r>
+        <w:rPr>
+          <w:sz w:val="24"/>
+          <w:szCs w:val="24"/>
+          <w:lang w:val="ca-ES"/>
+        </w:rPr>
+        <w:t>retornen</w:t>
       </w:r>
       <w:r>
         <w:rPr>
@@ -11744,6 +12217,7 @@
         </w:rPr>
         <w:t xml:space="preserve">ones indicades en el paràmetre </w:t>
       </w:r>
+      <w:proofErr w:type="spellStart"/>
       <w:r>
         <w:rPr>
           <w:i/>
@@ -11753,9 +12227,25 @@
         </w:rPr>
         <w:t>count</w:t>
       </w:r>
-      <w:r>
-        <w:rPr>
-          <w:i/>
+      <w:proofErr w:type="spellEnd"/>
+      <w:r>
+        <w:rPr>
+          <w:sz w:val="24"/>
+          <w:szCs w:val="24"/>
+          <w:lang w:val="ca-ES"/>
+        </w:rPr>
+        <w:t xml:space="preserve"> o quinze per defecte. Com més persones es </w:t>
+      </w:r>
+      <w:r>
+        <w:rPr>
+          <w:sz w:val="24"/>
+          <w:szCs w:val="24"/>
+          <w:lang w:val="ca-ES"/>
+        </w:rPr>
+        <w:t>demanin</w:t>
+      </w:r>
+      <w:r>
+        <w:rPr>
           <w:sz w:val="24"/>
           <w:szCs w:val="24"/>
           <w:lang w:val="ca-ES"/>
@@ -11768,15 +12258,72 @@
           <w:szCs w:val="24"/>
           <w:lang w:val="ca-ES"/>
         </w:rPr>
-        <w:t xml:space="preserve"> o quinze per defecte. Com més persones es </w:t>
-      </w:r>
-      <w:r>
-        <w:rPr>
-          <w:sz w:val="24"/>
-          <w:szCs w:val="24"/>
-          <w:lang w:val="ca-ES"/>
-        </w:rPr>
-        <w:t>demanin</w:t>
+        <w:t xml:space="preserve"> més </w:t>
+      </w:r>
+      <w:r>
+        <w:rPr>
+          <w:sz w:val="24"/>
+          <w:szCs w:val="24"/>
+          <w:lang w:val="ca-ES"/>
+        </w:rPr>
+        <w:t>tardarà</w:t>
+      </w:r>
+      <w:r>
+        <w:rPr>
+          <w:sz w:val="24"/>
+          <w:szCs w:val="24"/>
+          <w:lang w:val="ca-ES"/>
+        </w:rPr>
+        <w:t xml:space="preserve"> el SDK </w:t>
+      </w:r>
+      <w:r>
+        <w:rPr>
+          <w:sz w:val="24"/>
+          <w:szCs w:val="24"/>
+          <w:lang w:val="ca-ES"/>
+        </w:rPr>
+        <w:t>a</w:t>
+      </w:r>
+      <w:r>
+        <w:rPr>
+          <w:sz w:val="24"/>
+          <w:szCs w:val="24"/>
+          <w:lang w:val="ca-ES"/>
+        </w:rPr>
+        <w:t xml:space="preserve"> processar la petició.</w:t>
+      </w:r>
+    </w:p>
+    <w:p>
+      <w:pPr>
+        <w:rPr>
+          <w:sz w:val="24"/>
+          <w:szCs w:val="24"/>
+          <w:lang w:val="ca-ES"/>
+        </w:rPr>
+      </w:pPr>
+      <w:r>
+        <w:rPr>
+          <w:sz w:val="24"/>
+          <w:szCs w:val="24"/>
+          <w:lang w:val="ca-ES"/>
+        </w:rPr>
+        <w:t xml:space="preserve">Tanmateix, </w:t>
+      </w:r>
+      <w:r>
+        <w:rPr>
+          <w:sz w:val="24"/>
+          <w:szCs w:val="24"/>
+          <w:lang w:val="ca-ES"/>
+        </w:rPr>
+        <w:t xml:space="preserve">independentment del nombre de persones </w:t>
+      </w:r>
+      <w:r>
+        <w:rPr>
+          <w:sz w:val="24"/>
+          <w:szCs w:val="24"/>
+          <w:lang w:val="ca-ES"/>
+        </w:rPr>
+        <w:t>demanades</w:t>
       </w:r>
       <w:r>
         <w:rPr>
@@ -11792,56 +12339,71 @@
           <w:szCs w:val="24"/>
           <w:lang w:val="ca-ES"/>
         </w:rPr>
-        <w:t xml:space="preserve"> més </w:t>
-      </w:r>
-      <w:r>
-        <w:rPr>
-          <w:sz w:val="24"/>
-          <w:szCs w:val="24"/>
-          <w:lang w:val="ca-ES"/>
-        </w:rPr>
-        <w:t>tardarà</w:t>
-      </w:r>
-      <w:r>
-        <w:rPr>
-          <w:sz w:val="24"/>
-          <w:szCs w:val="24"/>
-          <w:lang w:val="ca-ES"/>
-        </w:rPr>
-        <w:t xml:space="preserve"> el SDK en processar la petició.</w:t>
-      </w:r>
-    </w:p>
-    <w:p>
-      <w:pPr>
-        <w:rPr>
-          <w:sz w:val="24"/>
-          <w:szCs w:val="24"/>
-          <w:lang w:val="ca-ES"/>
-        </w:rPr>
-      </w:pPr>
-      <w:r>
-        <w:rPr>
-          <w:sz w:val="24"/>
-          <w:szCs w:val="24"/>
-          <w:lang w:val="ca-ES"/>
-        </w:rPr>
-        <w:t xml:space="preserve">Tanmateix, </w:t>
-      </w:r>
-      <w:r>
-        <w:rPr>
-          <w:sz w:val="24"/>
-          <w:szCs w:val="24"/>
-          <w:lang w:val="ca-ES"/>
-        </w:rPr>
-        <w:t xml:space="preserve">independentment del nombre de persones </w:t>
-      </w:r>
-      <w:r>
-        <w:rPr>
-          <w:sz w:val="24"/>
-          <w:szCs w:val="24"/>
-          <w:lang w:val="ca-ES"/>
-        </w:rPr>
-        <w:t>demanades</w:t>
+        <w:t xml:space="preserve"> el SDK </w:t>
+      </w:r>
+      <w:r>
+        <w:rPr>
+          <w:sz w:val="24"/>
+          <w:szCs w:val="24"/>
+          <w:lang w:val="ca-ES"/>
+        </w:rPr>
+        <w:t>disposa d’</w:t>
+      </w:r>
+      <w:r>
+        <w:rPr>
+          <w:sz w:val="24"/>
+          <w:szCs w:val="24"/>
+          <w:lang w:val="ca-ES"/>
+        </w:rPr>
+        <w:t>accés al</w:t>
+      </w:r>
+      <w:r>
+        <w:rPr>
+          <w:sz w:val="24"/>
+          <w:szCs w:val="24"/>
+          <w:lang w:val="ca-ES"/>
+        </w:rPr>
+        <w:t xml:space="preserve"> nombre </w:t>
+      </w:r>
+      <w:r>
+        <w:rPr>
+          <w:sz w:val="24"/>
+          <w:szCs w:val="24"/>
+          <w:lang w:val="ca-ES"/>
+        </w:rPr>
+        <w:t xml:space="preserve">total </w:t>
+      </w:r>
+      <w:r>
+        <w:rPr>
+          <w:sz w:val="24"/>
+          <w:szCs w:val="24"/>
+          <w:lang w:val="ca-ES"/>
+        </w:rPr>
+        <w:t>de registres que compleixen</w:t>
+      </w:r>
+      <w:r>
+        <w:rPr>
+          <w:sz w:val="24"/>
+          <w:szCs w:val="24"/>
+          <w:lang w:val="ca-ES"/>
+        </w:rPr>
+        <w:t xml:space="preserve"> les condicions de cerca i posa aquest </w:t>
+      </w:r>
+      <w:r>
+        <w:rPr>
+          <w:sz w:val="24"/>
+          <w:szCs w:val="24"/>
+          <w:lang w:val="ca-ES"/>
+        </w:rPr>
+        <w:t>valor</w:t>
+      </w:r>
+      <w:r>
+        <w:rPr>
+          <w:sz w:val="24"/>
+          <w:szCs w:val="24"/>
+          <w:lang w:val="ca-ES"/>
+        </w:rPr>
+        <w:t xml:space="preserve"> a disposició dels desenvolupadors</w:t>
       </w:r>
       <w:r>
         <w:rPr>
@@ -11857,71 +12419,32 @@
           <w:szCs w:val="24"/>
           <w:lang w:val="ca-ES"/>
         </w:rPr>
-        <w:t xml:space="preserve"> el SDK </w:t>
-      </w:r>
-      <w:r>
-        <w:rPr>
-          <w:sz w:val="24"/>
-          <w:szCs w:val="24"/>
-          <w:lang w:val="ca-ES"/>
-        </w:rPr>
-        <w:t>disposa d’</w:t>
-      </w:r>
-      <w:r>
-        <w:rPr>
-          <w:sz w:val="24"/>
-          <w:szCs w:val="24"/>
-          <w:lang w:val="ca-ES"/>
-        </w:rPr>
-        <w:t>accés al</w:t>
-      </w:r>
-      <w:r>
-        <w:rPr>
-          <w:sz w:val="24"/>
-          <w:szCs w:val="24"/>
-          <w:lang w:val="ca-ES"/>
-        </w:rPr>
-        <w:t xml:space="preserve"> nombre </w:t>
-      </w:r>
-      <w:r>
-        <w:rPr>
-          <w:sz w:val="24"/>
-          <w:szCs w:val="24"/>
-          <w:lang w:val="ca-ES"/>
-        </w:rPr>
-        <w:t xml:space="preserve">total </w:t>
-      </w:r>
-      <w:r>
-        <w:rPr>
-          <w:sz w:val="24"/>
-          <w:szCs w:val="24"/>
-          <w:lang w:val="ca-ES"/>
-        </w:rPr>
-        <w:t>de registres que compleixen</w:t>
-      </w:r>
-      <w:r>
-        <w:rPr>
-          <w:sz w:val="24"/>
-          <w:szCs w:val="24"/>
-          <w:lang w:val="ca-ES"/>
-        </w:rPr>
-        <w:t xml:space="preserve"> les condicions de cerca i posa aquest </w:t>
-      </w:r>
-      <w:r>
-        <w:rPr>
-          <w:sz w:val="24"/>
-          <w:szCs w:val="24"/>
-          <w:lang w:val="ca-ES"/>
-        </w:rPr>
-        <w:t>valor</w:t>
-      </w:r>
-      <w:r>
-        <w:rPr>
-          <w:sz w:val="24"/>
-          <w:szCs w:val="24"/>
-          <w:lang w:val="ca-ES"/>
-        </w:rPr>
-        <w:t xml:space="preserve"> a disposició dels desenvolupadors</w:t>
+        <w:t xml:space="preserve"> mitjançant la funció de conveniència </w:t>
+      </w:r>
+      <w:r>
+        <w:rPr>
+          <w:sz w:val="24"/>
+          <w:szCs w:val="24"/>
+          <w:lang w:val="ca-ES"/>
+        </w:rPr>
+        <w:t>esmentada.</w:t>
+      </w:r>
+    </w:p>
+    <w:p>
+      <w:pPr>
+        <w:rPr>
+          <w:sz w:val="24"/>
+          <w:szCs w:val="24"/>
+          <w:lang w:val="ca-ES"/>
+        </w:rPr>
+      </w:pPr>
+      <w:r>
+        <w:rPr>
+          <w:sz w:val="24"/>
+          <w:szCs w:val="24"/>
+          <w:lang w:val="ca-ES"/>
+        </w:rPr>
+        <w:t>D'aquesta forma</w:t>
       </w:r>
       <w:r>
         <w:rPr>
@@ -11937,35 +12460,30 @@
           <w:szCs w:val="24"/>
           <w:lang w:val="ca-ES"/>
         </w:rPr>
-        <w:t xml:space="preserve"> mitjançant la funció de conveniència </w:t>
-      </w:r>
-      <w:r>
-        <w:rPr>
-          <w:sz w:val="24"/>
-          <w:szCs w:val="24"/>
-          <w:lang w:val="ca-ES"/>
-        </w:rPr>
-        <w:t>esmentada.</w:t>
-      </w:r>
-    </w:p>
-    <w:p>
-      <w:pPr>
-        <w:rPr>
-          <w:sz w:val="24"/>
-          <w:szCs w:val="24"/>
-          <w:lang w:val="ca-ES"/>
-        </w:rPr>
-      </w:pPr>
-      <w:r>
-        <w:rPr>
-          <w:sz w:val="24"/>
-          <w:szCs w:val="24"/>
-          <w:lang w:val="ca-ES"/>
-        </w:rPr>
-        <w:t>D'aquesta forma</w:t>
-      </w:r>
-      <w:r>
-        <w:rPr>
+        <w:t xml:space="preserve"> podem realitzar una</w:t>
+      </w:r>
+      <w:r>
+        <w:rPr>
+          <w:sz w:val="24"/>
+          <w:szCs w:val="24"/>
+          <w:lang w:val="ca-ES"/>
+        </w:rPr>
+        <w:t xml:space="preserve"> cerca utilitzant el paràmetre </w:t>
+      </w:r>
+      <w:proofErr w:type="spellStart"/>
+      <w:r>
+        <w:rPr>
+          <w:i/>
+          <w:sz w:val="24"/>
+          <w:szCs w:val="24"/>
+          <w:lang w:val="ca-ES"/>
+        </w:rPr>
+        <w:t>count</w:t>
+      </w:r>
+      <w:proofErr w:type="spellEnd"/>
+      <w:r>
+        <w:rPr>
+          <w:i/>
           <w:sz w:val="24"/>
           <w:szCs w:val="24"/>
           <w:lang w:val="ca-ES"/>
@@ -11978,31 +12496,6 @@
           <w:szCs w:val="24"/>
           <w:lang w:val="ca-ES"/>
         </w:rPr>
-        <w:t xml:space="preserve"> podem realitzar una</w:t>
-      </w:r>
-      <w:r>
-        <w:rPr>
-          <w:sz w:val="24"/>
-          <w:szCs w:val="24"/>
-          <w:lang w:val="ca-ES"/>
-        </w:rPr>
-        <w:t xml:space="preserve"> cerca utilitzant el paràmetre </w:t>
-      </w:r>
-      <w:r>
-        <w:rPr>
-          <w:i/>
-          <w:sz w:val="24"/>
-          <w:szCs w:val="24"/>
-          <w:lang w:val="ca-ES"/>
-        </w:rPr>
-        <w:t>count</w:t>
-      </w:r>
-      <w:r>
-        <w:rPr>
-          <w:sz w:val="24"/>
-          <w:szCs w:val="24"/>
-          <w:lang w:val="ca-ES"/>
-        </w:rPr>
         <w:t xml:space="preserve"> configurat a</w:t>
       </w:r>
       <w:r>
@@ -12011,7 +12504,15 @@
           <w:szCs w:val="24"/>
           <w:lang w:val="ca-ES"/>
         </w:rPr>
-        <w:t xml:space="preserve"> cero</w:t>
+        <w:t xml:space="preserve"> z</w:t>
+      </w:r>
+      <w:r>
+        <w:rPr>
+          <w:sz w:val="24"/>
+          <w:szCs w:val="24"/>
+          <w:lang w:val="ca-ES"/>
+        </w:rPr>
+        <w:t>ero</w:t>
       </w:r>
       <w:r>
         <w:rPr>
@@ -12267,7 +12768,15 @@
           <w:szCs w:val="24"/>
           <w:lang w:val="ca-ES"/>
         </w:rPr>
-        <w:t xml:space="preserve">,els països </w:t>
+        <w:t xml:space="preserve">, </w:t>
+      </w:r>
+      <w:r>
+        <w:rPr>
+          <w:sz w:val="24"/>
+          <w:szCs w:val="24"/>
+          <w:lang w:val="ca-ES"/>
+        </w:rPr>
+        <w:t xml:space="preserve">els països </w:t>
       </w:r>
       <w:r>
         <w:rPr>
@@ -12307,7 +12816,65 @@
           <w:szCs w:val="24"/>
           <w:lang w:val="ca-ES"/>
         </w:rPr>
-        <w:t xml:space="preserve">Indica l'any pel que es vol llençar la cerca o el primer any delinterval que vol ser </w:t>
+        <w:t xml:space="preserve">Indica l'any pel </w:t>
+      </w:r>
+      <w:r>
+        <w:rPr>
+          <w:sz w:val="24"/>
+          <w:szCs w:val="24"/>
+          <w:lang w:val="ca-ES"/>
+        </w:rPr>
+        <w:t>qual</w:t>
+      </w:r>
+      <w:r>
+        <w:rPr>
+          <w:sz w:val="24"/>
+          <w:szCs w:val="24"/>
+          <w:lang w:val="ca-ES"/>
+        </w:rPr>
+        <w:t xml:space="preserve"> es vol llençar la cerca o el primer any de</w:t>
+      </w:r>
+      <w:r>
+        <w:rPr>
+          <w:sz w:val="24"/>
+          <w:szCs w:val="24"/>
+          <w:lang w:val="ca-ES"/>
+        </w:rPr>
+        <w:t xml:space="preserve"> </w:t>
+      </w:r>
+      <w:proofErr w:type="spellStart"/>
+      <w:r>
+        <w:rPr>
+          <w:sz w:val="24"/>
+          <w:szCs w:val="24"/>
+          <w:lang w:val="ca-ES"/>
+        </w:rPr>
+        <w:t>l</w:t>
+      </w:r>
+      <w:r>
+        <w:rPr>
+          <w:sz w:val="24"/>
+          <w:szCs w:val="24"/>
+          <w:lang w:val="ca-ES"/>
+        </w:rPr>
+        <w:t>’</w:t>
+      </w:r>
+      <w:r>
+        <w:rPr>
+          <w:sz w:val="24"/>
+          <w:szCs w:val="24"/>
+          <w:lang w:val="ca-ES"/>
+        </w:rPr>
+        <w:t>interval</w:t>
+      </w:r>
+      <w:proofErr w:type="spellEnd"/>
+      <w:r>
+        <w:rPr>
+          <w:sz w:val="24"/>
+          <w:szCs w:val="24"/>
+          <w:lang w:val="ca-ES"/>
+        </w:rPr>
+        <w:t xml:space="preserve"> que vol ser </w:t>
       </w:r>
       <w:r>
         <w:rPr>
@@ -12389,7 +12956,24 @@
           <w:szCs w:val="24"/>
           <w:lang w:val="ca-ES"/>
         </w:rPr>
-        <w:t xml:space="preserve"> indica quin és l'últim any del</w:t>
+        <w:t xml:space="preserve"> indica quin és l'últim any de</w:t>
+      </w:r>
+      <w:r>
+        <w:rPr>
+          <w:sz w:val="24"/>
+          <w:szCs w:val="24"/>
+          <w:lang w:val="ca-ES"/>
+        </w:rPr>
+        <w:t xml:space="preserve"> </w:t>
+      </w:r>
+      <w:proofErr w:type="spellStart"/>
+      <w:r>
+        <w:rPr>
+          <w:sz w:val="24"/>
+          <w:szCs w:val="24"/>
+          <w:lang w:val="ca-ES"/>
+        </w:rPr>
+        <w:t>l</w:t>
       </w:r>
       <w:r>
         <w:rPr>
@@ -12405,47 +12989,64 @@
           <w:szCs w:val="24"/>
           <w:lang w:val="ca-ES"/>
         </w:rPr>
-        <w:t xml:space="preserve">interval que </w:t>
-      </w:r>
-      <w:r>
-        <w:rPr>
-          <w:sz w:val="24"/>
-          <w:szCs w:val="24"/>
-          <w:lang w:val="ca-ES"/>
-        </w:rPr>
-        <w:t>es vol considerar</w:t>
-      </w:r>
-      <w:r>
-        <w:rPr>
-          <w:sz w:val="24"/>
-          <w:szCs w:val="24"/>
-          <w:lang w:val="ca-ES"/>
-        </w:rPr>
-        <w:t xml:space="preserve">. També ha de ser introduït en </w:t>
-      </w:r>
-      <w:r>
-        <w:rPr>
-          <w:sz w:val="24"/>
-          <w:szCs w:val="24"/>
-          <w:lang w:val="ca-ES"/>
-        </w:rPr>
-        <w:t>un</w:t>
-      </w:r>
-      <w:r>
-        <w:rPr>
-          <w:sz w:val="24"/>
-          <w:szCs w:val="24"/>
-          <w:lang w:val="ca-ES"/>
-        </w:rPr>
-        <w:t>format de quatre dígits</w:t>
-      </w:r>
-      <w:r>
-        <w:rPr>
-          <w:sz w:val="24"/>
-          <w:szCs w:val="24"/>
-          <w:lang w:val="ca-ES"/>
-        </w:rPr>
-        <w:t xml:space="preserve">.Conjuntament, al paràmetre </w:t>
+        <w:t>interval</w:t>
+      </w:r>
+      <w:proofErr w:type="spellEnd"/>
+      <w:r>
+        <w:rPr>
+          <w:sz w:val="24"/>
+          <w:szCs w:val="24"/>
+          <w:lang w:val="ca-ES"/>
+        </w:rPr>
+        <w:t xml:space="preserve"> que </w:t>
+      </w:r>
+      <w:r>
+        <w:rPr>
+          <w:sz w:val="24"/>
+          <w:szCs w:val="24"/>
+          <w:lang w:val="ca-ES"/>
+        </w:rPr>
+        <w:t xml:space="preserve">es </w:t>
+      </w:r>
+      <w:r>
+        <w:rPr>
+          <w:sz w:val="24"/>
+          <w:szCs w:val="24"/>
+          <w:lang w:val="ca-ES"/>
+        </w:rPr>
+        <w:t>vol ser considerat</w:t>
+      </w:r>
+      <w:r>
+        <w:rPr>
+          <w:sz w:val="24"/>
+          <w:szCs w:val="24"/>
+          <w:lang w:val="ca-ES"/>
+        </w:rPr>
+        <w:t>. També ha de ser introduït en format de quatre dígits</w:t>
+      </w:r>
+      <w:r>
+        <w:rPr>
+          <w:sz w:val="24"/>
+          <w:szCs w:val="24"/>
+          <w:lang w:val="ca-ES"/>
+        </w:rPr>
+        <w:t>.</w:t>
+      </w:r>
+      <w:r>
+        <w:rPr>
+          <w:sz w:val="24"/>
+          <w:szCs w:val="24"/>
+          <w:lang w:val="ca-ES"/>
+        </w:rPr>
+        <w:t xml:space="preserve"> </w:t>
+      </w:r>
+      <w:r>
+        <w:rPr>
+          <w:sz w:val="24"/>
+          <w:szCs w:val="24"/>
+          <w:lang w:val="ca-ES"/>
+        </w:rPr>
+        <w:t xml:space="preserve">Conjuntament, al paràmetre </w:t>
       </w:r>
       <w:r>
         <w:rPr>
@@ -12528,7 +13129,23 @@
           <w:szCs w:val="24"/>
           <w:lang w:val="ca-ES"/>
         </w:rPr>
-        <w:t xml:space="preserve">El paràmetre interval només és necessari si s'ha especificat el camp </w:t>
+        <w:t>El paràmetre interval</w:t>
+      </w:r>
+      <w:r>
+        <w:rPr>
+          <w:sz w:val="24"/>
+          <w:szCs w:val="24"/>
+          <w:lang w:val="ca-ES"/>
+        </w:rPr>
+        <w:t xml:space="preserve">, </w:t>
+      </w:r>
+      <w:r>
+        <w:rPr>
+          <w:sz w:val="24"/>
+          <w:szCs w:val="24"/>
+          <w:lang w:val="ca-ES"/>
+        </w:rPr>
+        <w:t xml:space="preserve">només és necessari si s'ha especificat el camp </w:t>
       </w:r>
       <w:r>
         <w:rPr>
@@ -12545,7 +13162,7 @@
           <w:szCs w:val="24"/>
           <w:lang w:val="ca-ES"/>
         </w:rPr>
-        <w:t>. Aquest paràmetre serveix per indicar cada quants anys</w:t>
+        <w:t>. Aquest paràmetre</w:t>
       </w:r>
       <w:r>
         <w:rPr>
@@ -12561,7 +13178,7 @@
           <w:szCs w:val="24"/>
           <w:lang w:val="ca-ES"/>
         </w:rPr>
-        <w:t xml:space="preserve"> volem que es realitzi una fotografia del nombre de persones nascudes</w:t>
+        <w:t xml:space="preserve"> serveix per indicar</w:t>
       </w:r>
       <w:r>
         <w:rPr>
@@ -12577,7 +13194,7 @@
           <w:szCs w:val="24"/>
           <w:lang w:val="ca-ES"/>
         </w:rPr>
-        <w:t xml:space="preserve"> amb un cognom determinat</w:t>
+        <w:t xml:space="preserve"> cada quants anys volem que es realitzi una fotografia</w:t>
       </w:r>
       <w:r>
         <w:rPr>
@@ -12593,6 +13210,22 @@
           <w:szCs w:val="24"/>
           <w:lang w:val="ca-ES"/>
         </w:rPr>
+        <w:t xml:space="preserve"> del nombre de persones nascudes amb un cognom determinat</w:t>
+      </w:r>
+      <w:r>
+        <w:rPr>
+          <w:sz w:val="24"/>
+          <w:szCs w:val="24"/>
+          <w:lang w:val="ca-ES"/>
+        </w:rPr>
+        <w:t>,</w:t>
+      </w:r>
+      <w:r>
+        <w:rPr>
+          <w:sz w:val="24"/>
+          <w:szCs w:val="24"/>
+          <w:lang w:val="ca-ES"/>
+        </w:rPr>
         <w:t xml:space="preserve"> en el conjunt de països seleccionats.</w:t>
       </w:r>
       <w:r>
@@ -12750,16 +13383,42 @@
           <w:szCs w:val="24"/>
           <w:lang w:val="ca-ES"/>
         </w:rPr>
-        <w:t xml:space="preserve">diferent </w:t>
-      </w:r>
-      <w:r>
-        <w:rPr>
-          <w:sz w:val="24"/>
-          <w:szCs w:val="24"/>
-          <w:lang w:val="ca-ES"/>
-        </w:rPr>
-        <w:t>al SDK</w:t>
-      </w:r>
+        <w:t>diferent</w:t>
+      </w:r>
+      <w:r>
+        <w:rPr>
+          <w:sz w:val="24"/>
+          <w:szCs w:val="24"/>
+          <w:lang w:val="ca-ES"/>
+        </w:rPr>
+        <w:t>,</w:t>
+      </w:r>
+      <w:r>
+        <w:rPr>
+          <w:sz w:val="24"/>
+          <w:szCs w:val="24"/>
+          <w:lang w:val="ca-ES"/>
+        </w:rPr>
+        <w:t xml:space="preserve"> </w:t>
+      </w:r>
+      <w:r>
+        <w:rPr>
+          <w:sz w:val="24"/>
+          <w:szCs w:val="24"/>
+          <w:lang w:val="ca-ES"/>
+        </w:rPr>
+        <w:t xml:space="preserve">al </w:t>
+      </w:r>
+      <w:proofErr w:type="spellStart"/>
+      <w:r>
+        <w:rPr>
+          <w:sz w:val="24"/>
+          <w:szCs w:val="24"/>
+          <w:lang w:val="ca-ES"/>
+        </w:rPr>
+        <w:t>SDK</w:t>
+      </w:r>
+      <w:proofErr w:type="spellEnd"/>
       <w:r>
         <w:rPr>
           <w:sz w:val="24"/>
@@ -12808,15 +13467,47 @@
           <w:szCs w:val="24"/>
           <w:lang w:val="ca-ES"/>
         </w:rPr>
-        <w:t>,ja que</w:t>
-      </w:r>
-      <w:r>
-        <w:rPr>
-          <w:sz w:val="24"/>
-          <w:szCs w:val="24"/>
-          <w:lang w:val="ca-ES"/>
-        </w:rPr>
-        <w:t xml:space="preserve"> l'alternativa consisteix en cercar</w:t>
+        <w:t>,</w:t>
+      </w:r>
+      <w:r>
+        <w:rPr>
+          <w:sz w:val="24"/>
+          <w:szCs w:val="24"/>
+          <w:lang w:val="ca-ES"/>
+        </w:rPr>
+        <w:t xml:space="preserve"> </w:t>
+      </w:r>
+      <w:r>
+        <w:rPr>
+          <w:sz w:val="24"/>
+          <w:szCs w:val="24"/>
+          <w:lang w:val="ca-ES"/>
+        </w:rPr>
+        <w:t>ja que</w:t>
+      </w:r>
+      <w:r>
+        <w:rPr>
+          <w:sz w:val="24"/>
+          <w:szCs w:val="24"/>
+          <w:lang w:val="ca-ES"/>
+        </w:rPr>
+        <w:t xml:space="preserve"> l'alternativa consisteix </w:t>
+      </w:r>
+      <w:r>
+        <w:rPr>
+          <w:sz w:val="24"/>
+          <w:szCs w:val="24"/>
+          <w:lang w:val="ca-ES"/>
+        </w:rPr>
+        <w:t>a</w:t>
+      </w:r>
+      <w:r>
+        <w:rPr>
+          <w:sz w:val="24"/>
+          <w:szCs w:val="24"/>
+          <w:lang w:val="ca-ES"/>
+        </w:rPr>
+        <w:t xml:space="preserve"> cercar</w:t>
       </w:r>
       <w:r>
         <w:rPr>
@@ -12856,7 +13547,7 @@
           <w:szCs w:val="24"/>
           <w:lang w:val="ca-ES"/>
         </w:rPr>
-        <w:t xml:space="preserve"> el rang de temps desitjat i navegar pels detalls</w:t>
+        <w:t xml:space="preserve"> rang de temps desitjat i navegar pels detalls de cada una de les persones de la resposta</w:t>
       </w:r>
       <w:r>
         <w:rPr>
@@ -12872,7 +13563,25 @@
           <w:szCs w:val="24"/>
           <w:lang w:val="ca-ES"/>
         </w:rPr>
-        <w:t xml:space="preserve"> de cada una de les persones de la resposta</w:t>
+        <w:t xml:space="preserve"> per tal de </w:t>
+      </w:r>
+      <w:proofErr w:type="spellStart"/>
+      <w:r>
+        <w:rPr>
+          <w:sz w:val="24"/>
+          <w:szCs w:val="24"/>
+          <w:lang w:val="ca-ES"/>
+        </w:rPr>
+        <w:t>geolocalitzar</w:t>
+      </w:r>
+      <w:proofErr w:type="spellEnd"/>
+      <w:r>
+        <w:rPr>
+          <w:sz w:val="24"/>
+          <w:szCs w:val="24"/>
+          <w:lang w:val="ca-ES"/>
+        </w:rPr>
+        <w:t xml:space="preserve"> o cercar</w:t>
       </w:r>
       <w:r>
         <w:rPr>
@@ -12888,15 +13597,31 @@
           <w:szCs w:val="24"/>
           <w:lang w:val="ca-ES"/>
         </w:rPr>
-        <w:t xml:space="preserve"> per tal de geolocalitzar o cercar el país de naixement</w:t>
-      </w:r>
-      <w:r>
-        <w:rPr>
-          <w:sz w:val="24"/>
-          <w:szCs w:val="24"/>
-          <w:lang w:val="ca-ES"/>
-        </w:rPr>
-        <w:t xml:space="preserve"> d’aquesta. Aquesta aproximació resulta</w:t>
+        <w:t xml:space="preserve"> el país de naixement</w:t>
+      </w:r>
+      <w:r>
+        <w:rPr>
+          <w:sz w:val="24"/>
+          <w:szCs w:val="24"/>
+          <w:lang w:val="ca-ES"/>
+        </w:rPr>
+        <w:t xml:space="preserve"> d’aquesta. Aquesta aproximació</w:t>
+      </w:r>
+      <w:r>
+        <w:rPr>
+          <w:sz w:val="24"/>
+          <w:szCs w:val="24"/>
+          <w:lang w:val="ca-ES"/>
+        </w:rPr>
+        <w:t>,</w:t>
+      </w:r>
+      <w:r>
+        <w:rPr>
+          <w:sz w:val="24"/>
+          <w:szCs w:val="24"/>
+          <w:lang w:val="ca-ES"/>
+        </w:rPr>
+        <w:t xml:space="preserve"> resulta</w:t>
       </w:r>
       <w:r>
         <w:rPr>
@@ -12977,7 +13702,15 @@
           <w:szCs w:val="24"/>
           <w:lang w:val="ca-ES"/>
         </w:rPr>
-        <w:t xml:space="preserve">degut a discrepàncies en </w:t>
+        <w:t>a causa d’unes</w:t>
+      </w:r>
+      <w:r>
+        <w:rPr>
+          <w:sz w:val="24"/>
+          <w:szCs w:val="24"/>
+          <w:lang w:val="ca-ES"/>
+        </w:rPr>
+        <w:t xml:space="preserve"> discrepàncies en </w:t>
       </w:r>
       <w:r>
         <w:rPr>
@@ -13042,6 +13775,14 @@
           <w:szCs w:val="24"/>
           <w:lang w:val="ca-ES"/>
         </w:rPr>
+        <w:t xml:space="preserve"> </w:t>
+      </w:r>
+      <w:r>
+        <w:rPr>
+          <w:sz w:val="24"/>
+          <w:szCs w:val="24"/>
+          <w:lang w:val="ca-ES"/>
+        </w:rPr>
         <w:t xml:space="preserve">en el </w:t>
       </w:r>
       <w:r>
@@ -13066,7 +13807,7 @@
           <w:szCs w:val="24"/>
           <w:lang w:val="ca-ES"/>
         </w:rPr>
-        <w:t>no és així. L’</w:t>
+        <w:t xml:space="preserve">no és així. La </w:t>
       </w:r>
       <w:r>
         <w:rPr>
@@ -13090,15 +13831,41 @@
           <w:szCs w:val="24"/>
           <w:lang w:val="ca-ES"/>
         </w:rPr>
-        <w:t xml:space="preserve"> en el SDK</w:t>
-      </w:r>
-      <w:r>
-        <w:rPr>
-          <w:sz w:val="24"/>
-          <w:szCs w:val="24"/>
-          <w:lang w:val="ca-ES"/>
-        </w:rPr>
-        <w:t>,es tradueix en l’</w:t>
+        <w:t xml:space="preserve"> en el </w:t>
+      </w:r>
+      <w:proofErr w:type="spellStart"/>
+      <w:r>
+        <w:rPr>
+          <w:sz w:val="24"/>
+          <w:szCs w:val="24"/>
+          <w:lang w:val="ca-ES"/>
+        </w:rPr>
+        <w:t>SDK</w:t>
+      </w:r>
+      <w:proofErr w:type="spellEnd"/>
+      <w:r>
+        <w:rPr>
+          <w:sz w:val="24"/>
+          <w:szCs w:val="24"/>
+          <w:lang w:val="ca-ES"/>
+        </w:rPr>
+        <w:t>,</w:t>
+      </w:r>
+      <w:r>
+        <w:rPr>
+          <w:sz w:val="24"/>
+          <w:szCs w:val="24"/>
+          <w:lang w:val="ca-ES"/>
+        </w:rPr>
+        <w:t xml:space="preserve"> </w:t>
+      </w:r>
+      <w:r>
+        <w:rPr>
+          <w:sz w:val="24"/>
+          <w:szCs w:val="24"/>
+          <w:lang w:val="ca-ES"/>
+        </w:rPr>
+        <w:t>es tradueix en l’</w:t>
       </w:r>
       <w:r>
         <w:rPr>
@@ -13123,15 +13890,7 @@
           <w:szCs w:val="24"/>
           <w:lang w:val="ca-ES"/>
         </w:rPr>
-        <w:t>Al</w:t>
-      </w:r>
-      <w:r>
-        <w:rPr>
-          <w:sz w:val="24"/>
-          <w:szCs w:val="24"/>
-          <w:lang w:val="ca-ES"/>
-        </w:rPr>
-        <w:t>’</w:t>
+        <w:t xml:space="preserve">En </w:t>
       </w:r>
       <w:r>
         <w:rPr>
@@ -13147,6 +13906,14 @@
           <w:szCs w:val="24"/>
           <w:lang w:val="ca-ES"/>
         </w:rPr>
+        <w:t>,</w:t>
+      </w:r>
+      <w:r>
+        <w:rPr>
+          <w:sz w:val="24"/>
+          <w:szCs w:val="24"/>
+          <w:lang w:val="ca-ES"/>
+        </w:rPr>
         <w:t xml:space="preserve"> interval de dates</w:t>
       </w:r>
       <w:r>
@@ -13179,7 +13946,23 @@
           <w:szCs w:val="24"/>
           <w:lang w:val="ca-ES"/>
         </w:rPr>
-        <w:t>,es va descobrir</w:t>
+        <w:t>,</w:t>
+      </w:r>
+      <w:r>
+        <w:rPr>
+          <w:sz w:val="24"/>
+          <w:szCs w:val="24"/>
+          <w:lang w:val="ca-ES"/>
+        </w:rPr>
+        <w:t xml:space="preserve"> </w:t>
+      </w:r>
+      <w:r>
+        <w:rPr>
+          <w:sz w:val="24"/>
+          <w:szCs w:val="24"/>
+          <w:lang w:val="ca-ES"/>
+        </w:rPr>
+        <w:t>es va descobrir</w:t>
       </w:r>
       <w:r>
         <w:rPr>
@@ -13199,13 +13982,31 @@
       </w:r>
       <w:bookmarkStart w:id="0" w:name="_GoBack"/>
       <w:bookmarkEnd w:id="0"/>
-      <w:r>
-        <w:rPr>
-          <w:sz w:val="24"/>
-          <w:szCs w:val="24"/>
-          <w:lang w:val="ca-ES"/>
-        </w:rPr>
-        <w:t xml:space="preserve">FamilySearch </w:t>
+      <w:proofErr w:type="spellStart"/>
+      <w:r>
+        <w:rPr>
+          <w:sz w:val="24"/>
+          <w:szCs w:val="24"/>
+          <w:lang w:val="ca-ES"/>
+        </w:rPr>
+        <w:t>FamilySearch</w:t>
+      </w:r>
+      <w:proofErr w:type="spellEnd"/>
+      <w:r>
+        <w:rPr>
+          <w:sz w:val="24"/>
+          <w:szCs w:val="24"/>
+          <w:lang w:val="ca-ES"/>
+        </w:rPr>
+        <w:t>,</w:t>
+      </w:r>
+      <w:r>
+        <w:rPr>
+          <w:sz w:val="24"/>
+          <w:szCs w:val="24"/>
+          <w:lang w:val="ca-ES"/>
+        </w:rPr>
+        <w:t xml:space="preserve"> </w:t>
       </w:r>
       <w:r>
         <w:rPr>
@@ -13229,7 +14030,15 @@
           <w:szCs w:val="24"/>
           <w:lang w:val="ca-ES"/>
         </w:rPr>
-        <w:t>era per l’utilització d’un paràmetre</w:t>
+        <w:t xml:space="preserve">era per la </w:t>
+      </w:r>
+      <w:r>
+        <w:rPr>
+          <w:sz w:val="24"/>
+          <w:szCs w:val="24"/>
+          <w:lang w:val="ca-ES"/>
+        </w:rPr>
+        <w:t>utilització d’un paràmetre</w:t>
       </w:r>
       <w:r>
         <w:rPr>
@@ -13245,7 +14054,31 @@
           <w:szCs w:val="24"/>
           <w:lang w:val="ca-ES"/>
         </w:rPr>
-        <w:t xml:space="preserve"> diferent, de cara a l’introducció de dates.</w:t>
+        <w:t xml:space="preserve"> diferent</w:t>
+      </w:r>
+      <w:r>
+        <w:rPr>
+          <w:sz w:val="24"/>
+          <w:szCs w:val="24"/>
+          <w:lang w:val="ca-ES"/>
+        </w:rPr>
+        <w:t xml:space="preserve"> de cara a l</w:t>
+      </w:r>
+      <w:r>
+        <w:rPr>
+          <w:sz w:val="24"/>
+          <w:szCs w:val="24"/>
+          <w:lang w:val="ca-ES"/>
+        </w:rPr>
+        <w:t xml:space="preserve">a </w:t>
+      </w:r>
+      <w:r>
+        <w:rPr>
+          <w:sz w:val="24"/>
+          <w:szCs w:val="24"/>
+          <w:lang w:val="ca-ES"/>
+        </w:rPr>
+        <w:t>introducció de dates.</w:t>
       </w:r>
     </w:p>
     <w:p>
@@ -13313,15 +14146,46 @@
         </w:rPr>
         <w:t xml:space="preserve">metre </w:t>
       </w:r>
-      <w:r>
-        <w:rPr>
-          <w:i/>
-          <w:sz w:val="24"/>
-          <w:szCs w:val="24"/>
-          <w:lang w:val="ca-ES"/>
-        </w:rPr>
-        <w:t>birth_year</w:t>
-      </w:r>
+      <w:proofErr w:type="spellStart"/>
+      <w:r>
+        <w:rPr>
+          <w:i/>
+          <w:sz w:val="24"/>
+          <w:szCs w:val="24"/>
+          <w:lang w:val="ca-ES"/>
+        </w:rPr>
+        <w:t>birth</w:t>
+      </w:r>
+      <w:proofErr w:type="spellEnd"/>
+      <w:r>
+        <w:rPr>
+          <w:i/>
+          <w:sz w:val="24"/>
+          <w:szCs w:val="24"/>
+          <w:lang w:val="ca-ES"/>
+        </w:rPr>
+        <w:t>\</w:t>
+      </w:r>
+      <w:r>
+        <w:rPr>
+          <w:i/>
+          <w:sz w:val="24"/>
+          <w:szCs w:val="24"/>
+          <w:lang w:val="ca-ES"/>
+        </w:rPr>
+        <w:t>_</w:t>
+      </w:r>
+      <w:proofErr w:type="spellStart"/>
+      <w:r>
+        <w:rPr>
+          <w:i/>
+          <w:sz w:val="24"/>
+          <w:szCs w:val="24"/>
+          <w:lang w:val="ca-ES"/>
+        </w:rPr>
+        <w:t>year</w:t>
+      </w:r>
+      <w:proofErr w:type="spellEnd"/>
       <w:r>
         <w:rPr>
           <w:sz w:val="24"/>
@@ -13344,7 +14208,15 @@
           <w:szCs w:val="24"/>
           <w:lang w:val="ca-ES"/>
         </w:rPr>
-        <w:t xml:space="preserve"> resideix en que el paràmetre </w:t>
+        <w:t xml:space="preserve"> resideix en què</w:t>
+      </w:r>
+      <w:r>
+        <w:rPr>
+          <w:sz w:val="24"/>
+          <w:szCs w:val="24"/>
+          <w:lang w:val="ca-ES"/>
+        </w:rPr>
+        <w:t xml:space="preserve"> el paràmetre </w:t>
       </w:r>
       <w:r>
         <w:rPr>
@@ -13361,7 +14233,7 @@
           <w:szCs w:val="24"/>
           <w:lang w:val="ca-ES"/>
         </w:rPr>
-        <w:t xml:space="preserve"> en realitat permet l’</w:t>
+        <w:t xml:space="preserve"> en realitat permet la </w:t>
       </w:r>
       <w:r>
         <w:rPr>
@@ -13379,15 +14251,46 @@
         </w:rPr>
         <w:t xml:space="preserve"> en diferents formats, però no rangs de dates; mentre que el paràmetre </w:t>
       </w:r>
-      <w:r>
-        <w:rPr>
-          <w:i/>
-          <w:sz w:val="24"/>
-          <w:szCs w:val="24"/>
-          <w:lang w:val="ca-ES"/>
-        </w:rPr>
-        <w:t>birth_year</w:t>
-      </w:r>
+      <w:proofErr w:type="spellStart"/>
+      <w:r>
+        <w:rPr>
+          <w:i/>
+          <w:sz w:val="24"/>
+          <w:szCs w:val="24"/>
+          <w:lang w:val="ca-ES"/>
+        </w:rPr>
+        <w:t>birth</w:t>
+      </w:r>
+      <w:proofErr w:type="spellEnd"/>
+      <w:r>
+        <w:rPr>
+          <w:i/>
+          <w:sz w:val="24"/>
+          <w:szCs w:val="24"/>
+          <w:lang w:val="ca-ES"/>
+        </w:rPr>
+        <w:t>\</w:t>
+      </w:r>
+      <w:r>
+        <w:rPr>
+          <w:i/>
+          <w:sz w:val="24"/>
+          <w:szCs w:val="24"/>
+          <w:lang w:val="ca-ES"/>
+        </w:rPr>
+        <w:t>_</w:t>
+      </w:r>
+      <w:proofErr w:type="spellStart"/>
+      <w:r>
+        <w:rPr>
+          <w:i/>
+          <w:sz w:val="24"/>
+          <w:szCs w:val="24"/>
+          <w:lang w:val="ca-ES"/>
+        </w:rPr>
+        <w:t>year</w:t>
+      </w:r>
+      <w:proofErr w:type="spellEnd"/>
       <w:r>
         <w:rPr>
           <w:i/>
@@ -13427,7 +14330,15 @@
           <w:szCs w:val="24"/>
           <w:lang w:val="ca-ES"/>
         </w:rPr>
-        <w:t>suporta l’utilització d’intervals de temps.</w:t>
+        <w:t xml:space="preserve">suporta la </w:t>
+      </w:r>
+      <w:r>
+        <w:rPr>
+          <w:sz w:val="24"/>
+          <w:szCs w:val="24"/>
+          <w:lang w:val="ca-ES"/>
+        </w:rPr>
+        <w:t>utilització d’intervals de temps.</w:t>
       </w:r>
     </w:p>
     <w:p>
@@ -13454,14 +14365,54 @@
         </w:rPr>
         <w:t xml:space="preserve">xí doncs, sembla que el paràmetre </w:t>
       </w:r>
-      <w:r>
-        <w:rPr>
-          <w:i/>
-          <w:sz w:val="24"/>
-          <w:szCs w:val="24"/>
-          <w:lang w:val="ca-ES"/>
-        </w:rPr>
-        <w:t>birth_year</w:t>
+      <w:proofErr w:type="spellStart"/>
+      <w:r>
+        <w:rPr>
+          <w:i/>
+          <w:sz w:val="24"/>
+          <w:szCs w:val="24"/>
+          <w:lang w:val="ca-ES"/>
+        </w:rPr>
+        <w:t>birth</w:t>
+      </w:r>
+      <w:proofErr w:type="spellEnd"/>
+      <w:r>
+        <w:rPr>
+          <w:i/>
+          <w:sz w:val="24"/>
+          <w:szCs w:val="24"/>
+          <w:lang w:val="ca-ES"/>
+        </w:rPr>
+        <w:t>\</w:t>
+      </w:r>
+      <w:r>
+        <w:rPr>
+          <w:i/>
+          <w:sz w:val="24"/>
+          <w:szCs w:val="24"/>
+          <w:lang w:val="ca-ES"/>
+        </w:rPr>
+        <w:t>_</w:t>
+      </w:r>
+      <w:proofErr w:type="spellStart"/>
+      <w:r>
+        <w:rPr>
+          <w:i/>
+          <w:sz w:val="24"/>
+          <w:szCs w:val="24"/>
+          <w:lang w:val="ca-ES"/>
+        </w:rPr>
+        <w:t>year</w:t>
+      </w:r>
+      <w:proofErr w:type="spellEnd"/>
+      <w:r>
+        <w:rPr>
+          <w:i/>
+          <w:sz w:val="24"/>
+          <w:szCs w:val="24"/>
+          <w:lang w:val="ca-ES"/>
+        </w:rPr>
+        <w:t>,</w:t>
       </w:r>
       <w:r>
         <w:rPr>
@@ -13493,7 +14444,23 @@
           <w:szCs w:val="24"/>
           <w:lang w:val="ca-ES"/>
         </w:rPr>
-        <w:t xml:space="preserve">at de forma manual des del codi.Per tots aquests motius, </w:t>
+        <w:t>at de forma manual des del codi.</w:t>
+      </w:r>
+      <w:r>
+        <w:rPr>
+          <w:sz w:val="24"/>
+          <w:szCs w:val="24"/>
+          <w:lang w:val="ca-ES"/>
+        </w:rPr>
+        <w:t xml:space="preserve"> </w:t>
+      </w:r>
+      <w:r>
+        <w:rPr>
+          <w:sz w:val="24"/>
+          <w:szCs w:val="24"/>
+          <w:lang w:val="ca-ES"/>
+        </w:rPr>
+        <w:t xml:space="preserve">Per tots aquests motius, </w:t>
       </w:r>
       <w:r>
         <w:rPr>
@@ -13631,15 +14598,47 @@
           <w:szCs w:val="24"/>
           <w:lang w:val="ca-ES"/>
         </w:rPr>
-        <w:t xml:space="preserve"> que il·lustren </w:t>
-      </w:r>
-      <w:r>
-        <w:rPr>
-          <w:sz w:val="24"/>
-          <w:szCs w:val="24"/>
-          <w:lang w:val="ca-ES"/>
-        </w:rPr>
-        <w:t xml:space="preserve">de forma diferents, </w:t>
+        <w:t xml:space="preserve"> que il·lustren</w:t>
+      </w:r>
+      <w:r>
+        <w:rPr>
+          <w:sz w:val="24"/>
+          <w:szCs w:val="24"/>
+          <w:lang w:val="ca-ES"/>
+        </w:rPr>
+        <w:t>,</w:t>
+      </w:r>
+      <w:r>
+        <w:rPr>
+          <w:sz w:val="24"/>
+          <w:szCs w:val="24"/>
+          <w:lang w:val="ca-ES"/>
+        </w:rPr>
+        <w:t xml:space="preserve"> </w:t>
+      </w:r>
+      <w:r>
+        <w:rPr>
+          <w:sz w:val="24"/>
+          <w:szCs w:val="24"/>
+          <w:lang w:val="ca-ES"/>
+        </w:rPr>
+        <w:t xml:space="preserve">de </w:t>
+      </w:r>
+      <w:r>
+        <w:rPr>
+          <w:sz w:val="24"/>
+          <w:szCs w:val="24"/>
+          <w:lang w:val="ca-ES"/>
+        </w:rPr>
+        <w:t>formes</w:t>
+      </w:r>
+      <w:r>
+        <w:rPr>
+          <w:sz w:val="24"/>
+          <w:szCs w:val="24"/>
+          <w:lang w:val="ca-ES"/>
+        </w:rPr>
+        <w:t xml:space="preserve"> diferents, </w:t>
       </w:r>
       <w:r>
         <w:rPr>
@@ -13655,7 +14654,23 @@
           <w:szCs w:val="24"/>
           <w:lang w:val="ca-ES"/>
         </w:rPr>
-        <w:t>inroduït, trobades per</w:t>
+        <w:t>introduït</w:t>
+      </w:r>
+      <w:r>
+        <w:rPr>
+          <w:sz w:val="24"/>
+          <w:szCs w:val="24"/>
+          <w:lang w:val="ca-ES"/>
+        </w:rPr>
+        <w:t xml:space="preserve"> trobades </w:t>
+      </w:r>
+      <w:r>
+        <w:rPr>
+          <w:sz w:val="24"/>
+          <w:szCs w:val="24"/>
+          <w:lang w:val="ca-ES"/>
+        </w:rPr>
+        <w:t>a</w:t>
       </w:r>
       <w:r>
         <w:rPr>
@@ -13751,7 +14766,23 @@
           <w:szCs w:val="24"/>
           <w:lang w:val="ca-ES"/>
         </w:rPr>
-        <w:t>Aquest mapa del globus terraqui desplegat</w:t>
+        <w:t xml:space="preserve">Aquest mapa del globus </w:t>
+      </w:r>
+      <w:r>
+        <w:rPr>
+          <w:sz w:val="24"/>
+          <w:szCs w:val="24"/>
+          <w:lang w:val="ca-ES"/>
+        </w:rPr>
+        <w:t>terraqüi</w:t>
+      </w:r>
+      <w:r>
+        <w:rPr>
+          <w:sz w:val="24"/>
+          <w:szCs w:val="24"/>
+          <w:lang w:val="ca-ES"/>
+        </w:rPr>
+        <w:t xml:space="preserve"> desplegat</w:t>
       </w:r>
       <w:r>
         <w:rPr>
@@ -13791,7 +14822,23 @@
           <w:szCs w:val="24"/>
           <w:lang w:val="ca-ES"/>
         </w:rPr>
-        <w:t xml:space="preserve">,el nombre d’instàncies del cognom cercat pels </w:t>
+        <w:t>,</w:t>
+      </w:r>
+      <w:r>
+        <w:rPr>
+          <w:sz w:val="24"/>
+          <w:szCs w:val="24"/>
+          <w:lang w:val="ca-ES"/>
+        </w:rPr>
+        <w:t xml:space="preserve"> </w:t>
+      </w:r>
+      <w:r>
+        <w:rPr>
+          <w:sz w:val="24"/>
+          <w:szCs w:val="24"/>
+          <w:lang w:val="ca-ES"/>
+        </w:rPr>
+        <w:t xml:space="preserve">el nombre d’instàncies del cognom cercat </w:t>
       </w:r>
       <w:r>
         <w:rPr>
@@ -13800,7 +14847,7 @@
           <w:lang w:val="ca-ES"/>
         </w:rPr>
         <w:lastRenderedPageBreak/>
-        <w:t>diferents països</w:t>
+        <w:t>pels diferents països</w:t>
       </w:r>
       <w:r>
         <w:rPr>
@@ -13832,7 +14879,15 @@
           <w:szCs w:val="24"/>
           <w:lang w:val="ca-ES"/>
         </w:rPr>
-        <w:t>trobades respecte els altres països.</w:t>
+        <w:t>trobades respecte a</w:t>
+      </w:r>
+      <w:r>
+        <w:rPr>
+          <w:sz w:val="24"/>
+          <w:szCs w:val="24"/>
+          <w:lang w:val="ca-ES"/>
+        </w:rPr>
+        <w:t>ls altres països.</w:t>
       </w:r>
     </w:p>
     <w:p>
@@ -13863,7 +14918,23 @@
           <w:szCs w:val="24"/>
           <w:lang w:val="ca-ES"/>
         </w:rPr>
-        <w:t>Aquest gràfic ordena</w:t>
+        <w:t>Aquest gràfic</w:t>
+      </w:r>
+      <w:r>
+        <w:rPr>
+          <w:sz w:val="24"/>
+          <w:szCs w:val="24"/>
+          <w:lang w:val="ca-ES"/>
+        </w:rPr>
+        <w:t>,</w:t>
+      </w:r>
+      <w:r>
+        <w:rPr>
+          <w:sz w:val="24"/>
+          <w:szCs w:val="24"/>
+          <w:lang w:val="ca-ES"/>
+        </w:rPr>
+        <w:t xml:space="preserve"> ordena</w:t>
       </w:r>
       <w:r>
         <w:rPr>
@@ -13895,7 +14966,23 @@
           <w:szCs w:val="24"/>
           <w:lang w:val="ca-ES"/>
         </w:rPr>
-        <w:t xml:space="preserve"> trobades pel cognom seleccionat.E</w:t>
+        <w:t xml:space="preserve"> trobades pel cognom seleccionat.</w:t>
+      </w:r>
+      <w:r>
+        <w:rPr>
+          <w:sz w:val="24"/>
+          <w:szCs w:val="24"/>
+          <w:lang w:val="ca-ES"/>
+        </w:rPr>
+        <w:t xml:space="preserve"> </w:t>
+      </w:r>
+      <w:r>
+        <w:rPr>
+          <w:sz w:val="24"/>
+          <w:szCs w:val="24"/>
+          <w:lang w:val="ca-ES"/>
+        </w:rPr>
+        <w:t>E</w:t>
       </w:r>
       <w:r>
         <w:rPr>
@@ -13911,7 +14998,23 @@
           <w:szCs w:val="24"/>
           <w:lang w:val="ca-ES"/>
         </w:rPr>
-        <w:t>,però en format de gràfic de barres ordenat.</w:t>
+        <w:t>,</w:t>
+      </w:r>
+      <w:r>
+        <w:rPr>
+          <w:sz w:val="24"/>
+          <w:szCs w:val="24"/>
+          <w:lang w:val="ca-ES"/>
+        </w:rPr>
+        <w:t xml:space="preserve"> </w:t>
+      </w:r>
+      <w:r>
+        <w:rPr>
+          <w:sz w:val="24"/>
+          <w:szCs w:val="24"/>
+          <w:lang w:val="ca-ES"/>
+        </w:rPr>
+        <w:t>però en format de gràfic de barres ordenat.</w:t>
       </w:r>
     </w:p>
     <w:p>
@@ -13934,7 +15037,25 @@
           <w:szCs w:val="24"/>
           <w:lang w:val="ca-ES"/>
         </w:rPr>
-        <w:t xml:space="preserve">Gràfic de línees: </w:t>
+        <w:t xml:space="preserve">Gràfic de </w:t>
+      </w:r>
+      <w:r>
+        <w:rPr>
+          <w:b/>
+          <w:sz w:val="24"/>
+          <w:szCs w:val="24"/>
+          <w:lang w:val="ca-ES"/>
+        </w:rPr>
+        <w:t>línies</w:t>
+      </w:r>
+      <w:r>
+        <w:rPr>
+          <w:b/>
+          <w:sz w:val="24"/>
+          <w:szCs w:val="24"/>
+          <w:lang w:val="ca-ES"/>
+        </w:rPr>
+        <w:t xml:space="preserve">: </w:t>
       </w:r>
       <w:r>
         <w:rPr>
@@ -13958,7 +15079,23 @@
           <w:szCs w:val="24"/>
           <w:lang w:val="ca-ES"/>
         </w:rPr>
-        <w:t xml:space="preserve"> més d'un any. Mostra la quantitat d'instàncies trobades </w:t>
+        <w:t xml:space="preserve"> més d'un any. Mostra la quantitat d'instàncies trobades</w:t>
+      </w:r>
+      <w:r>
+        <w:rPr>
+          <w:sz w:val="24"/>
+          <w:szCs w:val="24"/>
+          <w:lang w:val="ca-ES"/>
+        </w:rPr>
+        <w:t>,</w:t>
+      </w:r>
+      <w:r>
+        <w:rPr>
+          <w:sz w:val="24"/>
+          <w:szCs w:val="24"/>
+          <w:lang w:val="ca-ES"/>
+        </w:rPr>
+        <w:t xml:space="preserve"> </w:t>
       </w:r>
       <w:r>
         <w:rPr>
@@ -14014,7 +15151,23 @@
           <w:szCs w:val="24"/>
           <w:lang w:val="ca-ES"/>
         </w:rPr>
-        <w:t>observar l'evolució temporal de cada país respecte els altres.</w:t>
+        <w:t xml:space="preserve">observar l'evolució </w:t>
+      </w:r>
+      <w:r>
+        <w:rPr>
+          <w:sz w:val="24"/>
+          <w:szCs w:val="24"/>
+          <w:lang w:val="ca-ES"/>
+        </w:rPr>
+        <w:t>temporal de cada país respecte a</w:t>
+      </w:r>
+      <w:r>
+        <w:rPr>
+          <w:sz w:val="24"/>
+          <w:szCs w:val="24"/>
+          <w:lang w:val="ca-ES"/>
+        </w:rPr>
+        <w:t>ls altres.</w:t>
       </w:r>
     </w:p>
     <w:p>
@@ -14064,7 +15217,15 @@
           <w:szCs w:val="24"/>
           <w:lang w:val="ca-ES"/>
         </w:rPr>
-        <w:t xml:space="preserve"> al cap damunt de la zona de resultats.</w:t>
+        <w:t xml:space="preserve"> al cap</w:t>
+      </w:r>
+      <w:r>
+        <w:rPr>
+          <w:sz w:val="24"/>
+          <w:szCs w:val="24"/>
+          <w:lang w:val="ca-ES"/>
+        </w:rPr>
+        <w:t>damunt de la zona de resultats.</w:t>
       </w:r>
     </w:p>
     <w:p>
@@ -14117,8 +15278,36 @@
           <w:szCs w:val="24"/>
           <w:lang w:val="ca-ES"/>
         </w:rPr>
-        <w:t xml:space="preserve"> cent o mil crides simultànies al SDK i en conseqüència, a l’API</w:t>
-      </w:r>
+        <w:t xml:space="preserve"> cent o mil crides simultànies al SDK i en conseqüència, a </w:t>
+      </w:r>
+      <w:proofErr w:type="spellStart"/>
+      <w:r>
+        <w:rPr>
+          <w:sz w:val="24"/>
+          <w:szCs w:val="24"/>
+          <w:lang w:val="ca-ES"/>
+        </w:rPr>
+        <w:t>l’API</w:t>
+      </w:r>
+      <w:proofErr w:type="spellEnd"/>
+      <w:r>
+        <w:rPr>
+          <w:sz w:val="24"/>
+          <w:szCs w:val="24"/>
+          <w:lang w:val="ca-ES"/>
+        </w:rPr>
+        <w:t xml:space="preserve"> de </w:t>
+      </w:r>
+      <w:proofErr w:type="spellStart"/>
+      <w:r>
+        <w:rPr>
+          <w:sz w:val="24"/>
+          <w:szCs w:val="24"/>
+          <w:lang w:val="ca-ES"/>
+        </w:rPr>
+        <w:t>FamilySearch</w:t>
+      </w:r>
+      <w:proofErr w:type="spellEnd"/>
       <w:r>
         <w:rPr>
           <w:sz w:val="24"/>
@@ -14127,6 +15316,15 @@
         </w:rPr>
         <w:t xml:space="preserve">. </w:t>
       </w:r>
+    </w:p>
+    <w:p>
+      <w:pPr>
+        <w:rPr>
+          <w:sz w:val="24"/>
+          <w:szCs w:val="24"/>
+          <w:lang w:val="ca-ES"/>
+        </w:rPr>
+      </w:pPr>
       <w:r>
         <w:rPr>
           <w:sz w:val="24"/>
@@ -14151,13 +15349,23 @@
         </w:rPr>
         <w:t>i recordem la funcionalitat de `</w:t>
       </w:r>
-      <w:r>
-        <w:rPr>
-          <w:sz w:val="24"/>
-          <w:szCs w:val="24"/>
-          <w:lang w:val="ca-ES"/>
-        </w:rPr>
-        <w:t>throttling'</w:t>
+      <w:proofErr w:type="spellStart"/>
+      <w:r>
+        <w:rPr>
+          <w:sz w:val="24"/>
+          <w:szCs w:val="24"/>
+          <w:lang w:val="ca-ES"/>
+        </w:rPr>
+        <w:t>throttling</w:t>
+      </w:r>
+      <w:proofErr w:type="spellEnd"/>
+      <w:r>
+        <w:rPr>
+          <w:sz w:val="24"/>
+          <w:szCs w:val="24"/>
+          <w:lang w:val="ca-ES"/>
+        </w:rPr>
+        <w:t>'</w:t>
       </w:r>
       <w:r>
         <w:rPr>
@@ -14173,23 +15381,23 @@
           <w:szCs w:val="24"/>
           <w:lang w:val="ca-ES"/>
         </w:rPr>
-        <w:t xml:space="preserve"> mencionada en </w:t>
-      </w:r>
-      <w:r>
-        <w:rPr>
-          <w:sz w:val="24"/>
-          <w:szCs w:val="24"/>
-          <w:lang w:val="ca-ES"/>
-        </w:rPr>
-        <w:t>altres seccions</w:t>
-      </w:r>
-      <w:r>
-        <w:rPr>
-          <w:sz w:val="24"/>
-          <w:szCs w:val="24"/>
-          <w:lang w:val="ca-ES"/>
-        </w:rPr>
-        <w:t xml:space="preserve"> de la memòria, </w:t>
+        <w:t xml:space="preserve"> mencionada </w:t>
+      </w:r>
+      <w:r>
+        <w:rPr>
+          <w:sz w:val="24"/>
+          <w:szCs w:val="24"/>
+          <w:lang w:val="ca-ES"/>
+        </w:rPr>
+        <w:t>introduïda anteriorment en aquesta memòria</w:t>
+      </w:r>
+      <w:r>
+        <w:rPr>
+          <w:sz w:val="24"/>
+          <w:szCs w:val="24"/>
+          <w:lang w:val="ca-ES"/>
+        </w:rPr>
+        <w:t xml:space="preserve">, </w:t>
       </w:r>
       <w:r>
         <w:rPr>
@@ -14213,7 +15421,23 @@
           <w:szCs w:val="24"/>
           <w:lang w:val="ca-ES"/>
         </w:rPr>
-        <w:t>l’abus de la</w:t>
+        <w:t>l’ab</w:t>
+      </w:r>
+      <w:r>
+        <w:rPr>
+          <w:sz w:val="24"/>
+          <w:szCs w:val="24"/>
+          <w:lang w:val="ca-ES"/>
+        </w:rPr>
+        <w:t>ú</w:t>
+      </w:r>
+      <w:r>
+        <w:rPr>
+          <w:sz w:val="24"/>
+          <w:szCs w:val="24"/>
+          <w:lang w:val="ca-ES"/>
+        </w:rPr>
+        <w:t>s de la</w:t>
       </w:r>
       <w:r>
         <w:rPr>
@@ -14229,32 +15453,81 @@
           <w:szCs w:val="24"/>
           <w:lang w:val="ca-ES"/>
         </w:rPr>
-        <w:t>passarien a ser bloquejades.</w:t>
-      </w:r>
-    </w:p>
-    <w:p>
-      <w:pPr>
-        <w:rPr>
-          <w:sz w:val="24"/>
-          <w:szCs w:val="24"/>
-          <w:lang w:val="ca-ES"/>
-        </w:rPr>
-      </w:pPr>
-      <w:r>
-        <w:rPr>
-          <w:sz w:val="24"/>
-          <w:szCs w:val="24"/>
-          <w:lang w:val="ca-ES"/>
-        </w:rPr>
-        <w:t xml:space="preserve">Com que la funcionalitat d’evolució geogràfica d’un cognom </w:t>
-      </w:r>
-      <w:r>
-        <w:rPr>
-          <w:sz w:val="24"/>
-          <w:szCs w:val="24"/>
-          <w:lang w:val="ca-ES"/>
-        </w:rPr>
-        <w:t>llença una cerca al SDK per cada país i any del</w:t>
+        <w:t>quedarien</w:t>
+      </w:r>
+      <w:r>
+        <w:rPr>
+          <w:sz w:val="24"/>
+          <w:szCs w:val="24"/>
+          <w:lang w:val="ca-ES"/>
+        </w:rPr>
+        <w:t xml:space="preserve"> bloquejades.</w:t>
+      </w:r>
+    </w:p>
+    <w:p>
+      <w:pPr>
+        <w:rPr>
+          <w:sz w:val="24"/>
+          <w:szCs w:val="24"/>
+          <w:lang w:val="ca-ES"/>
+        </w:rPr>
+      </w:pPr>
+      <w:r>
+        <w:rPr>
+          <w:sz w:val="24"/>
+          <w:szCs w:val="24"/>
+          <w:lang w:val="ca-ES"/>
+        </w:rPr>
+        <w:t xml:space="preserve">Com que la funcionalitat </w:t>
+      </w:r>
+      <w:r>
+        <w:rPr>
+          <w:sz w:val="24"/>
+          <w:szCs w:val="24"/>
+          <w:lang w:val="ca-ES"/>
+        </w:rPr>
+        <w:t>evolució geogràfica d’un cognom</w:t>
+      </w:r>
+      <w:r>
+        <w:rPr>
+          <w:sz w:val="24"/>
+          <w:szCs w:val="24"/>
+          <w:lang w:val="ca-ES"/>
+        </w:rPr>
+        <w:t>,</w:t>
+      </w:r>
+      <w:r>
+        <w:rPr>
+          <w:sz w:val="24"/>
+          <w:szCs w:val="24"/>
+          <w:lang w:val="ca-ES"/>
+        </w:rPr>
+        <w:t xml:space="preserve"> </w:t>
+      </w:r>
+      <w:r>
+        <w:rPr>
+          <w:sz w:val="24"/>
+          <w:szCs w:val="24"/>
+          <w:lang w:val="ca-ES"/>
+        </w:rPr>
+        <w:t>llença una cerca al SDK per cada país i any de</w:t>
+      </w:r>
+      <w:r>
+        <w:rPr>
+          <w:sz w:val="24"/>
+          <w:szCs w:val="24"/>
+          <w:lang w:val="ca-ES"/>
+        </w:rPr>
+        <w:t xml:space="preserve"> </w:t>
+      </w:r>
+      <w:proofErr w:type="spellStart"/>
+      <w:r>
+        <w:rPr>
+          <w:sz w:val="24"/>
+          <w:szCs w:val="24"/>
+          <w:lang w:val="ca-ES"/>
+        </w:rPr>
+        <w:t>l</w:t>
       </w:r>
       <w:r>
         <w:rPr>
@@ -14270,7 +15543,16 @@
           <w:szCs w:val="24"/>
           <w:lang w:val="ca-ES"/>
         </w:rPr>
-        <w:t>interval, s'ha imposat en el codi</w:t>
+        <w:t>interval</w:t>
+      </w:r>
+      <w:proofErr w:type="spellEnd"/>
+      <w:r>
+        <w:rPr>
+          <w:sz w:val="24"/>
+          <w:szCs w:val="24"/>
+          <w:lang w:val="ca-ES"/>
+        </w:rPr>
+        <w:t>, s'ha imposat en el codi</w:t>
       </w:r>
       <w:r>
         <w:rPr>
@@ -14294,7 +15576,23 @@
           <w:szCs w:val="24"/>
           <w:lang w:val="ca-ES"/>
         </w:rPr>
-        <w:t>de dos segons entrel es diferents crides</w:t>
+        <w:t>de dos segons entre</w:t>
+      </w:r>
+      <w:r>
+        <w:rPr>
+          <w:sz w:val="24"/>
+          <w:szCs w:val="24"/>
+          <w:lang w:val="ca-ES"/>
+        </w:rPr>
+        <w:t xml:space="preserve"> </w:t>
+      </w:r>
+      <w:r>
+        <w:rPr>
+          <w:sz w:val="24"/>
+          <w:szCs w:val="24"/>
+          <w:lang w:val="ca-ES"/>
+        </w:rPr>
+        <w:t>les diferents crides</w:t>
       </w:r>
       <w:r>
         <w:rPr>
@@ -14318,7 +15616,15 @@
           <w:szCs w:val="24"/>
           <w:lang w:val="ca-ES"/>
         </w:rPr>
-        <w:t xml:space="preserve"> en que el temps total d'execució aproximat</w:t>
+        <w:t xml:space="preserve"> en què</w:t>
+      </w:r>
+      <w:r>
+        <w:rPr>
+          <w:sz w:val="24"/>
+          <w:szCs w:val="24"/>
+          <w:lang w:val="ca-ES"/>
+        </w:rPr>
+        <w:t xml:space="preserve"> el temps total d'execució aproximat</w:t>
       </w:r>
       <w:r>
         <w:rPr>
@@ -14334,15 +15640,23 @@
           <w:szCs w:val="24"/>
           <w:lang w:val="ca-ES"/>
         </w:rPr>
-        <w:t xml:space="preserve"> 2 * n</w:t>
-      </w:r>
-      <w:r>
-        <w:rPr>
-          <w:sz w:val="24"/>
-          <w:szCs w:val="24"/>
-          <w:lang w:val="ca-ES"/>
-        </w:rPr>
-        <w:t>úmero de països * nombre d'anys (segons).</w:t>
+        <w:t xml:space="preserve"> 2 * </w:t>
+      </w:r>
+      <w:r>
+        <w:rPr>
+          <w:sz w:val="24"/>
+          <w:szCs w:val="24"/>
+          <w:lang w:val="ca-ES"/>
+        </w:rPr>
+        <w:t>nombre</w:t>
+      </w:r>
+      <w:r>
+        <w:rPr>
+          <w:sz w:val="24"/>
+          <w:szCs w:val="24"/>
+          <w:lang w:val="ca-ES"/>
+        </w:rPr>
+        <w:t xml:space="preserve"> de països * nombre d'anys (segons).</w:t>
       </w:r>
     </w:p>
     <w:p>
@@ -14360,7 +15674,92 @@
           <w:szCs w:val="24"/>
           <w:lang w:val="ca-ES"/>
         </w:rPr>
-        <w:t>Per aquest motiu, es recomana als usuaris mantenir un nombre baix d'anys i països</w:t>
+        <w:t>Per aquest motiu, es recomana als usuaris mantenir un nombre baix d'anys i països, en les seves cerques de prova. Recordar també, en aquest punt, que no tots els països disposen del mateix nombre de registres i que per tant, alguns tipus de cerques, són candidates a no obtenir cap resultat.</w:t>
+      </w:r>
+      <w:r>
+        <w:rPr>
+          <w:sz w:val="24"/>
+          <w:szCs w:val="24"/>
+          <w:lang w:val="ca-ES"/>
+        </w:rPr>
+        <w:br/>
+      </w:r>
+    </w:p>
+    <w:p>
+      <w:pPr>
+        <w:rPr>
+          <w:b/>
+          <w:sz w:val="24"/>
+          <w:szCs w:val="24"/>
+          <w:lang w:val="ca-ES"/>
+        </w:rPr>
+      </w:pPr>
+      <w:r>
+        <w:rPr>
+          <w:b/>
+          <w:sz w:val="24"/>
+          <w:szCs w:val="24"/>
+          <w:lang w:val="ca-ES"/>
+        </w:rPr>
+        <w:t>Detalls d’</w:t>
+      </w:r>
+      <w:r>
+        <w:rPr>
+          <w:b/>
+          <w:sz w:val="24"/>
+          <w:szCs w:val="24"/>
+          <w:lang w:val="ca-ES"/>
+        </w:rPr>
+        <w:t>implementació</w:t>
+      </w:r>
+    </w:p>
+    <w:p>
+      <w:pPr>
+        <w:rPr>
+          <w:sz w:val="24"/>
+          <w:szCs w:val="24"/>
+          <w:lang w:val="ca-ES"/>
+        </w:rPr>
+      </w:pPr>
+      <w:r>
+        <w:rPr>
+          <w:sz w:val="24"/>
+          <w:szCs w:val="24"/>
+          <w:lang w:val="ca-ES"/>
+        </w:rPr>
+        <w:t xml:space="preserve">Abans de comentar en detall alguns aspectes de la implementació, volem indicar que el fitxer del controlador d'aquesta funcionalitat està </w:t>
+      </w:r>
+      <w:r>
+        <w:rPr>
+          <w:sz w:val="24"/>
+          <w:szCs w:val="24"/>
+          <w:lang w:val="ca-ES"/>
+        </w:rPr>
+        <w:t>compost</w:t>
+      </w:r>
+      <w:r>
+        <w:rPr>
+          <w:sz w:val="24"/>
+          <w:szCs w:val="24"/>
+          <w:lang w:val="ca-ES"/>
+        </w:rPr>
+        <w:t xml:space="preserve"> per cinc-centes </w:t>
+      </w:r>
+      <w:r>
+        <w:rPr>
+          <w:sz w:val="24"/>
+          <w:szCs w:val="24"/>
+          <w:lang w:val="ca-ES"/>
+        </w:rPr>
+        <w:t>línies</w:t>
+      </w:r>
+      <w:r>
+        <w:rPr>
+          <w:sz w:val="24"/>
+          <w:szCs w:val="24"/>
+          <w:lang w:val="ca-ES"/>
+        </w:rPr>
+        <w:t xml:space="preserve"> de codi i que evidentment</w:t>
       </w:r>
       <w:r>
         <w:rPr>
@@ -14376,187 +15775,119 @@
           <w:szCs w:val="24"/>
           <w:lang w:val="ca-ES"/>
         </w:rPr>
-        <w:t xml:space="preserve"> en les seves cerques de prova.</w:t>
-      </w:r>
-      <w:r>
-        <w:rPr>
-          <w:sz w:val="24"/>
-          <w:szCs w:val="24"/>
-          <w:lang w:val="ca-ES"/>
-        </w:rPr>
-        <w:t xml:space="preserve"> Recordar també, en aquest punt, que no tots els països disposen del mateix nombre de registres i que per tant, segons quines cerques, son candidates a no obtenir cap resultat.</w:t>
-      </w:r>
-      <w:r>
-        <w:rPr>
+        <w:t xml:space="preserve"> </w:t>
+      </w:r>
+      <w:r>
+        <w:rPr>
+          <w:sz w:val="24"/>
+          <w:szCs w:val="24"/>
+          <w:lang w:val="ca-ES"/>
+        </w:rPr>
+        <w:t>resulta</w:t>
+      </w:r>
+      <w:r>
+        <w:rPr>
+          <w:sz w:val="24"/>
+          <w:szCs w:val="24"/>
+          <w:lang w:val="ca-ES"/>
+        </w:rPr>
+        <w:t xml:space="preserve"> impossible exposar </w:t>
+      </w:r>
+      <w:r>
+        <w:rPr>
+          <w:sz w:val="24"/>
+          <w:szCs w:val="24"/>
+          <w:lang w:val="ca-ES"/>
+        </w:rPr>
+        <w:t>en aquesta memòria, tots els blocs de codi interessants.</w:t>
+      </w:r>
+    </w:p>
+    <w:p>
+      <w:pPr>
+        <w:rPr>
+          <w:sz w:val="24"/>
+          <w:szCs w:val="24"/>
+          <w:lang w:val="ca-ES"/>
+        </w:rPr>
+      </w:pPr>
+      <w:r>
+        <w:rPr>
+          <w:sz w:val="24"/>
+          <w:szCs w:val="24"/>
+          <w:lang w:val="ca-ES"/>
+        </w:rPr>
+        <w:lastRenderedPageBreak/>
+        <w:t xml:space="preserve">És per aquest motiu, que només es destaquen les interaccions principals o més importants, de cara al funcionament de la interacció amb l'API i configuració de la pàgina. </w:t>
+      </w:r>
+    </w:p>
+    <w:p>
+      <w:pPr>
+        <w:rPr>
+          <w:sz w:val="24"/>
+          <w:szCs w:val="24"/>
+          <w:lang w:val="ca-ES"/>
+        </w:rPr>
+      </w:pPr>
+      <w:r>
+        <w:rPr>
+          <w:sz w:val="24"/>
+          <w:szCs w:val="24"/>
+          <w:lang w:val="ca-ES"/>
+        </w:rPr>
+        <w:t>El controlador que s'encarrega de gestionar totes les interaccions de l'usuari amb la funcionalitat es trob</w:t>
+      </w:r>
+      <w:r>
+        <w:rPr>
+          <w:sz w:val="24"/>
+          <w:szCs w:val="24"/>
+          <w:lang w:val="ca-ES"/>
+        </w:rPr>
+        <w:t xml:space="preserve">a en el fitxer </w:t>
+      </w:r>
+      <w:r>
+        <w:rPr>
+          <w:i/>
+          <w:sz w:val="24"/>
+          <w:szCs w:val="24"/>
+          <w:lang w:val="ca-ES"/>
+        </w:rPr>
+        <w:t>geo-surnames.js</w:t>
+      </w:r>
+      <w:r>
+        <w:rPr>
+          <w:sz w:val="24"/>
+          <w:szCs w:val="24"/>
+          <w:lang w:val="ca-ES"/>
+        </w:rPr>
+        <w:t>.</w:t>
+      </w:r>
+    </w:p>
+    <w:p>
+      <w:pPr>
+        <w:rPr>
+          <w:sz w:val="24"/>
+          <w:szCs w:val="24"/>
+          <w:u w:val="single"/>
+          <w:lang w:val="ca-ES"/>
+        </w:rPr>
+      </w:pPr>
+      <w:r>
+        <w:rPr>
+          <w:b/>
           <w:sz w:val="24"/>
           <w:szCs w:val="24"/>
           <w:lang w:val="ca-ES"/>
         </w:rPr>
         <w:br/>
       </w:r>
-    </w:p>
-    <w:p>
-      <w:pPr>
-        <w:rPr>
-          <w:b/>
-          <w:sz w:val="24"/>
-          <w:szCs w:val="24"/>
-          <w:lang w:val="ca-ES"/>
-        </w:rPr>
-      </w:pPr>
-      <w:r>
-        <w:rPr>
-          <w:b/>
-          <w:sz w:val="24"/>
-          <w:szCs w:val="24"/>
-          <w:lang w:val="ca-ES"/>
-        </w:rPr>
-        <w:t>Detalls d’</w:t>
-      </w:r>
-      <w:r>
-        <w:rPr>
-          <w:b/>
-          <w:sz w:val="24"/>
-          <w:szCs w:val="24"/>
-          <w:lang w:val="ca-ES"/>
-        </w:rPr>
-        <w:t>implementació</w:t>
-      </w:r>
-    </w:p>
-    <w:p>
-      <w:pPr>
-        <w:rPr>
-          <w:sz w:val="24"/>
-          <w:szCs w:val="24"/>
-          <w:lang w:val="ca-ES"/>
-        </w:rPr>
-      </w:pPr>
-      <w:r>
-        <w:rPr>
-          <w:sz w:val="24"/>
-          <w:szCs w:val="24"/>
-          <w:lang w:val="ca-ES"/>
-        </w:rPr>
-        <w:t xml:space="preserve">Abans de comentar en detall alguns aspectes de la implementació, volem indicar que el fitxer del controlador d'aquesta funcionalitat està composat per cinc-centes </w:t>
-      </w:r>
-      <w:r>
-        <w:rPr>
-          <w:sz w:val="24"/>
-          <w:szCs w:val="24"/>
-          <w:lang w:val="ca-ES"/>
-        </w:rPr>
-        <w:t>línies</w:t>
-      </w:r>
-      <w:r>
-        <w:rPr>
-          <w:sz w:val="24"/>
-          <w:szCs w:val="24"/>
-          <w:lang w:val="ca-ES"/>
-        </w:rPr>
-        <w:t xml:space="preserve"> de codi i que evidentment </w:t>
-      </w:r>
-      <w:r>
-        <w:rPr>
-          <w:sz w:val="24"/>
-          <w:szCs w:val="24"/>
-          <w:lang w:val="ca-ES"/>
-        </w:rPr>
-        <w:t>resulta</w:t>
-      </w:r>
-      <w:r>
-        <w:rPr>
-          <w:sz w:val="24"/>
-          <w:szCs w:val="24"/>
-          <w:lang w:val="ca-ES"/>
-        </w:rPr>
-        <w:t xml:space="preserve"> impossible exposar </w:t>
-      </w:r>
-      <w:r>
-        <w:rPr>
-          <w:sz w:val="24"/>
-          <w:szCs w:val="24"/>
-          <w:lang w:val="ca-ES"/>
-        </w:rPr>
-        <w:t>en aquesta memòria, tots els blocs de codi interessants.</w:t>
-      </w:r>
-    </w:p>
-    <w:p>
-      <w:pPr>
-        <w:rPr>
-          <w:sz w:val="24"/>
-          <w:szCs w:val="24"/>
-          <w:lang w:val="ca-ES"/>
-        </w:rPr>
-      </w:pPr>
-      <w:r>
-        <w:rPr>
-          <w:sz w:val="24"/>
-          <w:szCs w:val="24"/>
-          <w:lang w:val="ca-ES"/>
-        </w:rPr>
-        <w:t xml:space="preserve">És per aquest motiu, que només es destaquen les interaccions principals o més importants, de cara al funcionament de la interacció amb l'API i configuració de la pàgina. </w:t>
-      </w:r>
-    </w:p>
-    <w:p>
-      <w:pPr>
-        <w:rPr>
-          <w:sz w:val="24"/>
-          <w:szCs w:val="24"/>
-          <w:lang w:val="ca-ES"/>
-        </w:rPr>
-      </w:pPr>
-      <w:r>
-        <w:rPr>
-          <w:sz w:val="24"/>
-          <w:szCs w:val="24"/>
-          <w:lang w:val="ca-ES"/>
-        </w:rPr>
-        <w:lastRenderedPageBreak/>
-        <w:t>El controlador que s'encarrega de gestionar totes les interaccions de l'usuari amb la funcionalitat es trob</w:t>
-      </w:r>
-      <w:r>
-        <w:rPr>
-          <w:sz w:val="24"/>
-          <w:szCs w:val="24"/>
-          <w:lang w:val="ca-ES"/>
-        </w:rPr>
-        <w:t xml:space="preserve">a en el fitxer </w:t>
-      </w:r>
-      <w:r>
-        <w:rPr>
-          <w:i/>
-          <w:sz w:val="24"/>
-          <w:szCs w:val="24"/>
-          <w:lang w:val="ca-ES"/>
-        </w:rPr>
-        <w:t>geo-surnames.js</w:t>
-      </w:r>
-      <w:r>
-        <w:rPr>
-          <w:sz w:val="24"/>
-          <w:szCs w:val="24"/>
-          <w:lang w:val="ca-ES"/>
-        </w:rPr>
-        <w:t>.</w:t>
-      </w:r>
-    </w:p>
-    <w:p>
-      <w:pPr>
+      <w:r>
         <w:rPr>
           <w:sz w:val="24"/>
           <w:szCs w:val="24"/>
           <w:u w:val="single"/>
           <w:lang w:val="ca-ES"/>
         </w:rPr>
-      </w:pPr>
-      <w:r>
-        <w:rPr>
-          <w:b/>
-          <w:sz w:val="24"/>
-          <w:szCs w:val="24"/>
-          <w:lang w:val="ca-ES"/>
-        </w:rPr>
-        <w:br/>
+        <w:t>Validació del formulari</w:t>
       </w:r>
       <w:r>
         <w:rPr>
@@ -14565,24 +15896,72 @@
           <w:u w:val="single"/>
           <w:lang w:val="ca-ES"/>
         </w:rPr>
-        <w:t>Validació del formulari</w:t>
-      </w:r>
-    </w:p>
-    <w:p>
-      <w:pPr>
-        <w:rPr>
-          <w:sz w:val="24"/>
-          <w:szCs w:val="24"/>
-          <w:lang w:val="ca-ES"/>
-        </w:rPr>
-      </w:pPr>
-      <w:r>
-        <w:rPr>
-          <w:sz w:val="24"/>
-          <w:szCs w:val="24"/>
-          <w:lang w:val="ca-ES"/>
-        </w:rPr>
-        <w:t>A diferència de la funcionalitat de cerca general, aquesta funcionalitat si que realitza una validació més exhaustiva del valors introduïts per l'usuari</w:t>
+        <w:t xml:space="preserve"> de cerca</w:t>
+      </w:r>
+    </w:p>
+    <w:p>
+      <w:pPr>
+        <w:rPr>
+          <w:sz w:val="24"/>
+          <w:szCs w:val="24"/>
+          <w:lang w:val="ca-ES"/>
+        </w:rPr>
+      </w:pPr>
+      <w:r>
+        <w:rPr>
+          <w:sz w:val="24"/>
+          <w:szCs w:val="24"/>
+          <w:lang w:val="ca-ES"/>
+        </w:rPr>
+        <w:t>A diferència de la funcionalitat de cerca general, aquesta funcionalitat</w:t>
+      </w:r>
+      <w:r>
+        <w:rPr>
+          <w:sz w:val="24"/>
+          <w:szCs w:val="24"/>
+          <w:lang w:val="ca-ES"/>
+        </w:rPr>
+        <w:t>,</w:t>
+      </w:r>
+      <w:r>
+        <w:rPr>
+          <w:sz w:val="24"/>
+          <w:szCs w:val="24"/>
+          <w:lang w:val="ca-ES"/>
+        </w:rPr>
+        <w:t xml:space="preserve"> s</w:t>
+      </w:r>
+      <w:r>
+        <w:rPr>
+          <w:sz w:val="24"/>
+          <w:szCs w:val="24"/>
+          <w:lang w:val="ca-ES"/>
+        </w:rPr>
+        <w:t>í</w:t>
+      </w:r>
+      <w:r>
+        <w:rPr>
+          <w:sz w:val="24"/>
+          <w:szCs w:val="24"/>
+          <w:lang w:val="ca-ES"/>
+        </w:rPr>
+        <w:t xml:space="preserve"> que realitza una validació més exhaustiva del</w:t>
+      </w:r>
+      <w:r>
+        <w:rPr>
+          <w:sz w:val="24"/>
+          <w:szCs w:val="24"/>
+          <w:lang w:val="ca-ES"/>
+        </w:rPr>
+        <w:t>s</w:t>
+      </w:r>
+      <w:r>
+        <w:rPr>
+          <w:sz w:val="24"/>
+          <w:szCs w:val="24"/>
+          <w:lang w:val="ca-ES"/>
+        </w:rPr>
+        <w:t xml:space="preserve"> valors introduïts per l'usuari</w:t>
       </w:r>
       <w:r>
         <w:rPr>
@@ -14606,7 +15985,39 @@
           <w:szCs w:val="24"/>
           <w:lang w:val="ca-ES"/>
         </w:rPr>
-        <w:t xml:space="preserve">,resultaria en la obtenció de zero resultats. </w:t>
+        <w:t>,</w:t>
+      </w:r>
+      <w:r>
+        <w:rPr>
+          <w:sz w:val="24"/>
+          <w:szCs w:val="24"/>
+          <w:lang w:val="ca-ES"/>
+        </w:rPr>
+        <w:t xml:space="preserve"> </w:t>
+      </w:r>
+      <w:r>
+        <w:rPr>
+          <w:sz w:val="24"/>
+          <w:szCs w:val="24"/>
+          <w:lang w:val="ca-ES"/>
+        </w:rPr>
+        <w:t xml:space="preserve">resultaria </w:t>
+      </w:r>
+      <w:r>
+        <w:rPr>
+          <w:sz w:val="24"/>
+          <w:szCs w:val="24"/>
+          <w:lang w:val="ca-ES"/>
+        </w:rPr>
+        <w:t>l’</w:t>
+      </w:r>
+      <w:r>
+        <w:rPr>
+          <w:sz w:val="24"/>
+          <w:szCs w:val="24"/>
+          <w:lang w:val="ca-ES"/>
+        </w:rPr>
+        <w:t xml:space="preserve">obtenció de zero resultats. </w:t>
       </w:r>
     </w:p>
     <w:p>
@@ -15109,6 +16520,7 @@
           <w:szCs w:val="24"/>
           <w:lang w:val="ca-ES"/>
         </w:rPr>
+        <w:lastRenderedPageBreak/>
         <w:t xml:space="preserve">Cognom: </w:t>
       </w:r>
       <w:r>
@@ -15179,7 +16591,6 @@
           <w:szCs w:val="24"/>
           <w:lang w:val="ca-ES"/>
         </w:rPr>
-        <w:lastRenderedPageBreak/>
         <w:t xml:space="preserve">Any de naixement: </w:t>
       </w:r>
       <w:r>

</xml_diff>

<commit_message>
got further than expected
</commit_message>
<xml_diff>
--- a/_memoria/11_Api interaction examples/exemplesInteraccio.docx
+++ b/_memoria/11_Api interaction examples/exemplesInteraccio.docx
@@ -16042,7 +16042,23 @@
           <w:szCs w:val="24"/>
           <w:lang w:val="ca-ES"/>
         </w:rPr>
-        <w:t>. La coneguda com a validació en línea i la validació del formular</w:t>
+        <w:t xml:space="preserve">. La </w:t>
+      </w:r>
+      <w:r>
+        <w:rPr>
+          <w:sz w:val="24"/>
+          <w:szCs w:val="24"/>
+          <w:lang w:val="ca-ES"/>
+        </w:rPr>
+        <w:t>coneguda com a validació en líni</w:t>
+      </w:r>
+      <w:r>
+        <w:rPr>
+          <w:sz w:val="24"/>
+          <w:szCs w:val="24"/>
+          <w:lang w:val="ca-ES"/>
+        </w:rPr>
+        <w:t>a i la validació del formular</w:t>
       </w:r>
       <w:r>
         <w:rPr>
@@ -16075,7 +16091,15 @@
           <w:szCs w:val="24"/>
           <w:lang w:val="ca-ES"/>
         </w:rPr>
-        <w:t>La validació en línea s'activa quan l'usuari surt d'un camp del formulari i s'aprofita aquest moment per mostrar el marc del camp</w:t>
+        <w:t>La validació en líni</w:t>
+      </w:r>
+      <w:r>
+        <w:rPr>
+          <w:sz w:val="24"/>
+          <w:szCs w:val="24"/>
+          <w:lang w:val="ca-ES"/>
+        </w:rPr>
+        <w:t>a s'activa quan l'usuari surt d'un camp del formulari i s'aprofita aquest moment</w:t>
       </w:r>
       <w:r>
         <w:rPr>
@@ -16091,6 +16115,22 @@
           <w:szCs w:val="24"/>
           <w:lang w:val="ca-ES"/>
         </w:rPr>
+        <w:t xml:space="preserve"> per mostrar el marc del camp</w:t>
+      </w:r>
+      <w:r>
+        <w:rPr>
+          <w:sz w:val="24"/>
+          <w:szCs w:val="24"/>
+          <w:lang w:val="ca-ES"/>
+        </w:rPr>
+        <w:t>,</w:t>
+      </w:r>
+      <w:r>
+        <w:rPr>
+          <w:sz w:val="24"/>
+          <w:szCs w:val="24"/>
+          <w:lang w:val="ca-ES"/>
+        </w:rPr>
         <w:t xml:space="preserve"> en vermell</w:t>
       </w:r>
       <w:r>
@@ -16115,7 +16155,39 @@
           <w:szCs w:val="24"/>
           <w:lang w:val="ca-ES"/>
         </w:rPr>
-        <w:t xml:space="preserve"> algun error, o en verd, si el valor introduït és correcta.L'objectiu d'aquesta validació é</w:t>
+        <w:t xml:space="preserve"> algun error, o en verd, s</w:t>
+      </w:r>
+      <w:r>
+        <w:rPr>
+          <w:sz w:val="24"/>
+          <w:szCs w:val="24"/>
+          <w:lang w:val="ca-ES"/>
+        </w:rPr>
+        <w:t>i el valor introduït és correcte</w:t>
+      </w:r>
+      <w:r>
+        <w:rPr>
+          <w:sz w:val="24"/>
+          <w:szCs w:val="24"/>
+          <w:lang w:val="ca-ES"/>
+        </w:rPr>
+        <w:t>.</w:t>
+      </w:r>
+      <w:r>
+        <w:rPr>
+          <w:sz w:val="24"/>
+          <w:szCs w:val="24"/>
+          <w:lang w:val="ca-ES"/>
+        </w:rPr>
+        <w:t xml:space="preserve"> </w:t>
+      </w:r>
+      <w:r>
+        <w:rPr>
+          <w:sz w:val="24"/>
+          <w:szCs w:val="24"/>
+          <w:lang w:val="ca-ES"/>
+        </w:rPr>
+        <w:t>L'objectiu d'aquesta validació é</w:t>
       </w:r>
       <w:r>
         <w:rPr>
@@ -16163,7 +16235,15 @@
           <w:szCs w:val="24"/>
           <w:lang w:val="ca-ES"/>
         </w:rPr>
-        <w:t>s el més aviat possible;</w:t>
+        <w:t>s a</w:t>
+      </w:r>
+      <w:r>
+        <w:rPr>
+          <w:sz w:val="24"/>
+          <w:szCs w:val="24"/>
+          <w:lang w:val="ca-ES"/>
+        </w:rPr>
+        <w:t>l més aviat possible;</w:t>
       </w:r>
       <w:r>
         <w:rPr>
@@ -16273,6 +16353,7 @@
         </w:rPr>
         <w:t xml:space="preserve"> o </w:t>
       </w:r>
+      <w:proofErr w:type="spellStart"/>
       <w:r>
         <w:rPr>
           <w:i/>
@@ -16282,6 +16363,7 @@
         </w:rPr>
         <w:t>has-error</w:t>
       </w:r>
+      <w:proofErr w:type="spellEnd"/>
       <w:r>
         <w:rPr>
           <w:i/>
@@ -16297,7 +16379,23 @@
           <w:szCs w:val="24"/>
           <w:lang w:val="ca-ES"/>
         </w:rPr>
-        <w:t xml:space="preserve"> que al ser afegides al camp d'un formulari</w:t>
+        <w:t xml:space="preserve"> que </w:t>
+      </w:r>
+      <w:r>
+        <w:rPr>
+          <w:sz w:val="24"/>
+          <w:szCs w:val="24"/>
+          <w:lang w:val="ca-ES"/>
+        </w:rPr>
+        <w:t>en</w:t>
+      </w:r>
+      <w:r>
+        <w:rPr>
+          <w:sz w:val="24"/>
+          <w:szCs w:val="24"/>
+          <w:lang w:val="ca-ES"/>
+        </w:rPr>
+        <w:t xml:space="preserve"> ser afegides al camp d'un formulari</w:t>
       </w:r>
       <w:r>
         <w:rPr>
@@ -16455,7 +16553,31 @@
           <w:szCs w:val="24"/>
           <w:lang w:val="ca-ES"/>
         </w:rPr>
-        <w:t xml:space="preserve">, per tal de comprobar si un camp és valid o no, es crida a la funció </w:t>
+        <w:t>, per tal de comprov</w:t>
+      </w:r>
+      <w:r>
+        <w:rPr>
+          <w:sz w:val="24"/>
+          <w:szCs w:val="24"/>
+          <w:lang w:val="ca-ES"/>
+        </w:rPr>
+        <w:t>ar si un</w:t>
+      </w:r>
+      <w:r>
+        <w:rPr>
+          <w:sz w:val="24"/>
+          <w:szCs w:val="24"/>
+          <w:lang w:val="ca-ES"/>
+        </w:rPr>
+        <w:t xml:space="preserve"> camp és vàlid o no, es crida </w:t>
+      </w:r>
+      <w:r>
+        <w:rPr>
+          <w:sz w:val="24"/>
+          <w:szCs w:val="24"/>
+          <w:lang w:val="ca-ES"/>
+        </w:rPr>
+        <w:t xml:space="preserve">la funció </w:t>
       </w:r>
       <w:r>
         <w:rPr>
@@ -16472,7 +16594,63 @@
           <w:szCs w:val="24"/>
           <w:lang w:val="ca-ES"/>
         </w:rPr>
-        <w:t>amb el identificador del camp a comprovar.Aquesta funció es reutlitza tant per la validació en línea, com per la validació en el moment de cerca</w:t>
+        <w:t>amb l’</w:t>
+      </w:r>
+      <w:r>
+        <w:rPr>
+          <w:sz w:val="24"/>
+          <w:szCs w:val="24"/>
+          <w:lang w:val="ca-ES"/>
+        </w:rPr>
+        <w:t>identificador del camp a comprovar.</w:t>
+      </w:r>
+      <w:r>
+        <w:rPr>
+          <w:sz w:val="24"/>
+          <w:szCs w:val="24"/>
+          <w:lang w:val="ca-ES"/>
+        </w:rPr>
+        <w:t xml:space="preserve"> </w:t>
+      </w:r>
+      <w:r>
+        <w:rPr>
+          <w:sz w:val="24"/>
+          <w:szCs w:val="24"/>
+          <w:lang w:val="ca-ES"/>
+        </w:rPr>
+        <w:t xml:space="preserve">Aquesta funció es </w:t>
+      </w:r>
+      <w:r>
+        <w:rPr>
+          <w:sz w:val="24"/>
+          <w:szCs w:val="24"/>
+          <w:lang w:val="ca-ES"/>
+        </w:rPr>
+        <w:t>reutilitza</w:t>
+      </w:r>
+      <w:r>
+        <w:rPr>
+          <w:sz w:val="24"/>
+          <w:szCs w:val="24"/>
+          <w:lang w:val="ca-ES"/>
+        </w:rPr>
+        <w:t xml:space="preserve"> tant per la validació en </w:t>
+      </w:r>
+      <w:r>
+        <w:rPr>
+          <w:sz w:val="24"/>
+          <w:szCs w:val="24"/>
+          <w:lang w:val="ca-ES"/>
+        </w:rPr>
+        <w:t>línia</w:t>
+      </w:r>
+      <w:r>
+        <w:rPr>
+          <w:sz w:val="24"/>
+          <w:szCs w:val="24"/>
+          <w:lang w:val="ca-ES"/>
+        </w:rPr>
+        <w:t>, com per la validació en el moment de cerca</w:t>
       </w:r>
       <w:r>
         <w:rPr>
@@ -16529,7 +16707,15 @@
           <w:szCs w:val="24"/>
           <w:lang w:val="ca-ES"/>
         </w:rPr>
-        <w:t>Si el paràmetre té longitud cero, e</w:t>
+        <w:t>Si el paràmetre té longitud z</w:t>
+      </w:r>
+      <w:r>
+        <w:rPr>
+          <w:sz w:val="24"/>
+          <w:szCs w:val="24"/>
+          <w:lang w:val="ca-ES"/>
+        </w:rPr>
+        <w:t>ero, e</w:t>
       </w:r>
       <w:r>
         <w:rPr>
@@ -16599,7 +16785,23 @@
           <w:szCs w:val="24"/>
           <w:lang w:val="ca-ES"/>
         </w:rPr>
-        <w:t>Si la longitud és diferent a quatre o no és un número, es mostra un error.</w:t>
+        <w:t xml:space="preserve">Si la longitud és diferent </w:t>
+      </w:r>
+      <w:r>
+        <w:rPr>
+          <w:sz w:val="24"/>
+          <w:szCs w:val="24"/>
+          <w:lang w:val="ca-ES"/>
+        </w:rPr>
+        <w:t>de</w:t>
+      </w:r>
+      <w:r>
+        <w:rPr>
+          <w:sz w:val="24"/>
+          <w:szCs w:val="24"/>
+          <w:lang w:val="ca-ES"/>
+        </w:rPr>
+        <w:t xml:space="preserve"> quatre o no és un número, es mostra un error.</w:t>
       </w:r>
     </w:p>
     <w:p>
@@ -16630,7 +16832,23 @@
           <w:szCs w:val="24"/>
           <w:lang w:val="ca-ES"/>
         </w:rPr>
-        <w:t>Si el camp no està buit i la longitud és diferent a quatre o no és un número, es mostra un error.</w:t>
+        <w:t xml:space="preserve">Si el camp no està </w:t>
+      </w:r>
+      <w:r>
+        <w:rPr>
+          <w:sz w:val="24"/>
+          <w:szCs w:val="24"/>
+          <w:lang w:val="ca-ES"/>
+        </w:rPr>
+        <w:t>buit i la longitud és diferent de</w:t>
+      </w:r>
+      <w:r>
+        <w:rPr>
+          <w:sz w:val="24"/>
+          <w:szCs w:val="24"/>
+          <w:lang w:val="ca-ES"/>
+        </w:rPr>
+        <w:t xml:space="preserve"> quatre o no és un número, es mostra un error.</w:t>
       </w:r>
     </w:p>
     <w:p>
@@ -16685,32 +16903,162 @@
           <w:szCs w:val="24"/>
           <w:lang w:val="ca-ES"/>
         </w:rPr>
-        <w:t xml:space="preserve"> paràmetre rang no es buit i l’</w:t>
-      </w:r>
-      <w:r>
-        <w:rPr>
-          <w:sz w:val="24"/>
-          <w:szCs w:val="24"/>
-          <w:lang w:val="ca-ES"/>
-        </w:rPr>
-        <w:t>interval no està especificat o no és un número, es mostra un error.</w:t>
-      </w:r>
-    </w:p>
-    <w:p>
-      <w:pPr>
-        <w:rPr>
-          <w:sz w:val="24"/>
-          <w:szCs w:val="24"/>
-          <w:lang w:val="ca-ES"/>
-        </w:rPr>
-      </w:pPr>
-      <w:r>
-        <w:rPr>
-          <w:sz w:val="24"/>
-          <w:szCs w:val="24"/>
-          <w:lang w:val="ca-ES"/>
-        </w:rPr>
-        <w:t>La imatge [] mostra a la vegada, els errors en línea (marc dels camps del formulari en vermell o verd) i la caixa d'errors que informa a l'usuari dels errors, de forma més detallada, quan l’usuari prem el botó de cercar amb paràmetres incorrectes.</w:t>
+        <w:t xml:space="preserve"> paràmetre rang no é</w:t>
+      </w:r>
+      <w:r>
+        <w:rPr>
+          <w:sz w:val="24"/>
+          <w:szCs w:val="24"/>
+          <w:lang w:val="ca-ES"/>
+        </w:rPr>
+        <w:t xml:space="preserve">s buit i </w:t>
+      </w:r>
+      <w:proofErr w:type="spellStart"/>
+      <w:r>
+        <w:rPr>
+          <w:sz w:val="24"/>
+          <w:szCs w:val="24"/>
+          <w:lang w:val="ca-ES"/>
+        </w:rPr>
+        <w:t>l’</w:t>
+      </w:r>
+      <w:r>
+        <w:rPr>
+          <w:sz w:val="24"/>
+          <w:szCs w:val="24"/>
+          <w:lang w:val="ca-ES"/>
+        </w:rPr>
+        <w:t>interval</w:t>
+      </w:r>
+      <w:proofErr w:type="spellEnd"/>
+      <w:r>
+        <w:rPr>
+          <w:sz w:val="24"/>
+          <w:szCs w:val="24"/>
+          <w:lang w:val="ca-ES"/>
+        </w:rPr>
+        <w:t xml:space="preserve"> no està especificat o no és un </w:t>
+      </w:r>
+      <w:r>
+        <w:rPr>
+          <w:sz w:val="24"/>
+          <w:szCs w:val="24"/>
+          <w:lang w:val="ca-ES"/>
+        </w:rPr>
+        <w:t>nombre</w:t>
+      </w:r>
+      <w:r>
+        <w:rPr>
+          <w:sz w:val="24"/>
+          <w:szCs w:val="24"/>
+          <w:lang w:val="ca-ES"/>
+        </w:rPr>
+        <w:t>, es mostra un error.</w:t>
+      </w:r>
+    </w:p>
+    <w:p>
+      <w:pPr>
+        <w:rPr>
+          <w:sz w:val="24"/>
+          <w:szCs w:val="24"/>
+          <w:lang w:val="ca-ES"/>
+        </w:rPr>
+      </w:pPr>
+      <w:r>
+        <w:rPr>
+          <w:sz w:val="24"/>
+          <w:szCs w:val="24"/>
+          <w:lang w:val="ca-ES"/>
+        </w:rPr>
+        <w:t>La imatge []</w:t>
+      </w:r>
+      <w:r>
+        <w:rPr>
+          <w:sz w:val="24"/>
+          <w:szCs w:val="24"/>
+          <w:lang w:val="ca-ES"/>
+        </w:rPr>
+        <w:t>,</w:t>
+      </w:r>
+      <w:r>
+        <w:rPr>
+          <w:sz w:val="24"/>
+          <w:szCs w:val="24"/>
+          <w:lang w:val="ca-ES"/>
+        </w:rPr>
+        <w:t xml:space="preserve"> mostra a la vegada, els errors en </w:t>
+      </w:r>
+      <w:r>
+        <w:rPr>
+          <w:sz w:val="24"/>
+          <w:szCs w:val="24"/>
+          <w:lang w:val="ca-ES"/>
+        </w:rPr>
+        <w:t>línia</w:t>
+      </w:r>
+      <w:r>
+        <w:rPr>
+          <w:sz w:val="24"/>
+          <w:szCs w:val="24"/>
+          <w:lang w:val="ca-ES"/>
+        </w:rPr>
+        <w:t xml:space="preserve"> (marc dels camps del formulari en vermell o verd) i la caixa d'errors</w:t>
+      </w:r>
+      <w:r>
+        <w:rPr>
+          <w:sz w:val="24"/>
+          <w:szCs w:val="24"/>
+          <w:lang w:val="ca-ES"/>
+        </w:rPr>
+        <w:t xml:space="preserve"> que inform</w:t>
+      </w:r>
+      <w:r>
+        <w:rPr>
+          <w:sz w:val="24"/>
+          <w:szCs w:val="24"/>
+          <w:lang w:val="ca-ES"/>
+        </w:rPr>
+        <w:t>a</w:t>
+      </w:r>
+      <w:r>
+        <w:rPr>
+          <w:sz w:val="24"/>
+          <w:szCs w:val="24"/>
+          <w:lang w:val="ca-ES"/>
+        </w:rPr>
+        <w:t xml:space="preserve"> l'usuari dels errors</w:t>
+      </w:r>
+      <w:r>
+        <w:rPr>
+          <w:sz w:val="24"/>
+          <w:szCs w:val="24"/>
+          <w:lang w:val="ca-ES"/>
+        </w:rPr>
+        <w:t xml:space="preserve"> produïts</w:t>
+      </w:r>
+      <w:r>
+        <w:rPr>
+          <w:sz w:val="24"/>
+          <w:szCs w:val="24"/>
+          <w:lang w:val="ca-ES"/>
+        </w:rPr>
+        <w:t>, de forma més detallada, quan</w:t>
+      </w:r>
+      <w:r>
+        <w:rPr>
+          <w:sz w:val="24"/>
+          <w:szCs w:val="24"/>
+          <w:lang w:val="ca-ES"/>
+        </w:rPr>
+        <w:t xml:space="preserve"> l’usuari prem el botó de cerca</w:t>
+      </w:r>
+      <w:r>
+        <w:rPr>
+          <w:sz w:val="24"/>
+          <w:szCs w:val="24"/>
+          <w:lang w:val="ca-ES"/>
+        </w:rPr>
+        <w:t xml:space="preserve"> amb paràmetres incorrectes.</w:t>
       </w:r>
     </w:p>
     <w:p>
@@ -16779,7 +17127,7 @@
           <w:szCs w:val="24"/>
           <w:lang w:val="ca-ES"/>
         </w:rPr>
-        <w:t xml:space="preserve">En cas de </w:t>
+        <w:t xml:space="preserve">En cas </w:t>
       </w:r>
       <w:r>
         <w:rPr>
@@ -16811,7 +17159,15 @@
           <w:szCs w:val="24"/>
           <w:lang w:val="ca-ES"/>
         </w:rPr>
-        <w:t>contra el SDK de FamilySearch i per extensió, contra l’API de FamilySearch.</w:t>
+        <w:t xml:space="preserve">contra el SDK </w:t>
+      </w:r>
+      <w:r>
+        <w:rPr>
+          <w:sz w:val="24"/>
+          <w:szCs w:val="24"/>
+          <w:lang w:val="ca-ES"/>
+        </w:rPr>
+        <w:t>i per extensió, contra l’API de FamilySearch.</w:t>
       </w:r>
     </w:p>
     <w:p>
@@ -16836,15 +17192,71 @@
           <w:szCs w:val="24"/>
           <w:lang w:val="ca-ES"/>
         </w:rPr>
-        <w:t>fet que ja hem introduït en les recomenacions d’utilització</w:t>
-      </w:r>
-      <w:r>
-        <w:rPr>
-          <w:sz w:val="24"/>
-          <w:szCs w:val="24"/>
-          <w:lang w:val="ca-ES"/>
-        </w:rPr>
-        <w:t xml:space="preserve">, llençarem una crida al SDK per cada combinació de país i any i aquestes peticions, al ser asíncrones, no </w:t>
+        <w:t>fet</w:t>
+      </w:r>
+      <w:r>
+        <w:rPr>
+          <w:sz w:val="24"/>
+          <w:szCs w:val="24"/>
+          <w:lang w:val="ca-ES"/>
+        </w:rPr>
+        <w:t>,</w:t>
+      </w:r>
+      <w:r>
+        <w:rPr>
+          <w:sz w:val="24"/>
+          <w:szCs w:val="24"/>
+          <w:lang w:val="ca-ES"/>
+        </w:rPr>
+        <w:t xml:space="preserve"> qu</w:t>
+      </w:r>
+      <w:r>
+        <w:rPr>
+          <w:sz w:val="24"/>
+          <w:szCs w:val="24"/>
+          <w:lang w:val="ca-ES"/>
+        </w:rPr>
+        <w:t>e ja hem introduït en les recoma</w:t>
+      </w:r>
+      <w:r>
+        <w:rPr>
+          <w:sz w:val="24"/>
+          <w:szCs w:val="24"/>
+          <w:lang w:val="ca-ES"/>
+        </w:rPr>
+        <w:t>nacions d’utilització</w:t>
+      </w:r>
+      <w:r>
+        <w:rPr>
+          <w:sz w:val="24"/>
+          <w:szCs w:val="24"/>
+          <w:lang w:val="ca-ES"/>
+        </w:rPr>
+        <w:t xml:space="preserve"> d’aquesta funcionalitat</w:t>
+      </w:r>
+      <w:r>
+        <w:rPr>
+          <w:sz w:val="24"/>
+          <w:szCs w:val="24"/>
+          <w:lang w:val="ca-ES"/>
+        </w:rPr>
+        <w:t xml:space="preserve">, llençarem una crida al SDK per cada combinació de país i any i aquestes peticions, </w:t>
+      </w:r>
+      <w:r>
+        <w:rPr>
+          <w:sz w:val="24"/>
+          <w:szCs w:val="24"/>
+          <w:lang w:val="ca-ES"/>
+        </w:rPr>
+        <w:t>pel fet de</w:t>
+      </w:r>
+      <w:r>
+        <w:rPr>
+          <w:sz w:val="24"/>
+          <w:szCs w:val="24"/>
+          <w:lang w:val="ca-ES"/>
+        </w:rPr>
+        <w:t xml:space="preserve"> ser asíncrones, no </w:t>
       </w:r>
       <w:r>
         <w:rPr>
@@ -16884,6 +17296,14 @@
           <w:szCs w:val="24"/>
           <w:lang w:val="ca-ES"/>
         </w:rPr>
+        <w:t xml:space="preserve"> </w:t>
+      </w:r>
+      <w:r>
+        <w:rPr>
+          <w:sz w:val="24"/>
+          <w:szCs w:val="24"/>
+          <w:lang w:val="ca-ES"/>
+        </w:rPr>
         <w:t>següent</w:t>
       </w:r>
       <w:r>
@@ -16892,7 +17312,33 @@
           <w:szCs w:val="24"/>
           <w:lang w:val="ca-ES"/>
         </w:rPr>
-        <w:t xml:space="preserve">. </w:t>
+        <w:t xml:space="preserve"> petició cap al </w:t>
+      </w:r>
+      <w:proofErr w:type="spellStart"/>
+      <w:r>
+        <w:rPr>
+          <w:sz w:val="24"/>
+          <w:szCs w:val="24"/>
+          <w:lang w:val="ca-ES"/>
+        </w:rPr>
+        <w:t>SDK</w:t>
+      </w:r>
+      <w:proofErr w:type="spellEnd"/>
+      <w:r>
+        <w:rPr>
+          <w:sz w:val="24"/>
+          <w:szCs w:val="24"/>
+          <w:lang w:val="ca-ES"/>
+        </w:rPr>
+        <w:t>.</w:t>
+      </w:r>
+      <w:r>
+        <w:rPr>
+          <w:sz w:val="24"/>
+          <w:szCs w:val="24"/>
+          <w:lang w:val="ca-ES"/>
+        </w:rPr>
+        <w:t xml:space="preserve"> </w:t>
       </w:r>
     </w:p>
     <w:p>
@@ -16941,6 +17387,14 @@
           <w:szCs w:val="24"/>
           <w:lang w:val="ca-ES"/>
         </w:rPr>
+        <w:t xml:space="preserve"> </w:t>
+      </w:r>
+      <w:r>
+        <w:rPr>
+          <w:sz w:val="24"/>
+          <w:szCs w:val="24"/>
+          <w:lang w:val="ca-ES"/>
+        </w:rPr>
         <w:t xml:space="preserve">mitjançant el paràmetre </w:t>
       </w:r>
       <w:r>
@@ -17041,6 +17495,14 @@
           <w:lang w:val="ca-ES"/>
         </w:rPr>
         <w:t>la representació dels paràmetres</w:t>
+      </w:r>
+      <w:r>
+        <w:rPr>
+          <w:sz w:val="24"/>
+          <w:szCs w:val="24"/>
+          <w:lang w:val="ca-ES"/>
+        </w:rPr>
+        <w:t xml:space="preserve"> </w:t>
       </w:r>
       <w:r>
         <w:rPr>
@@ -17294,7 +17756,15 @@
           <w:szCs w:val="24"/>
           <w:lang w:val="ca-ES"/>
         </w:rPr>
-        <w:t>quasi-</w:t>
+        <w:t>quasi</w:t>
+      </w:r>
+      <w:r>
+        <w:rPr>
+          <w:sz w:val="24"/>
+          <w:szCs w:val="24"/>
+          <w:lang w:val="ca-ES"/>
+        </w:rPr>
+        <w:t xml:space="preserve"> </w:t>
       </w:r>
       <w:r>
         <w:rPr>
@@ -17377,6 +17847,14 @@
           <w:szCs w:val="24"/>
           <w:lang w:val="ca-ES"/>
         </w:rPr>
+        <w:t xml:space="preserve"> </w:t>
+      </w:r>
+      <w:r>
+        <w:rPr>
+          <w:sz w:val="24"/>
+          <w:szCs w:val="24"/>
+          <w:lang w:val="ca-ES"/>
+        </w:rPr>
         <w:t>dos segons.</w:t>
       </w:r>
     </w:p>
@@ -17394,7 +17872,23 @@
           <w:szCs w:val="24"/>
           <w:lang w:val="ca-ES"/>
         </w:rPr>
-        <w:t>El fet què les crides siguin</w:t>
+        <w:t>El fet qu</w:t>
+      </w:r>
+      <w:r>
+        <w:rPr>
+          <w:sz w:val="24"/>
+          <w:szCs w:val="24"/>
+          <w:lang w:val="ca-ES"/>
+        </w:rPr>
+        <w:t>e</w:t>
+      </w:r>
+      <w:r>
+        <w:rPr>
+          <w:sz w:val="24"/>
+          <w:szCs w:val="24"/>
+          <w:lang w:val="ca-ES"/>
+        </w:rPr>
+        <w:t xml:space="preserve"> les crides siguin</w:t>
       </w:r>
       <w:r>
         <w:rPr>
@@ -17490,7 +17984,23 @@
           <w:szCs w:val="24"/>
           <w:lang w:val="ca-ES"/>
         </w:rPr>
-        <w:t xml:space="preserve"> necessiten ser globals per tal de poder ser accedides des de qualsevol part del codi.</w:t>
+        <w:t xml:space="preserve"> necessiten ser globals per tal de poder ser </w:t>
+      </w:r>
+      <w:r>
+        <w:rPr>
+          <w:sz w:val="24"/>
+          <w:szCs w:val="24"/>
+          <w:lang w:val="ca-ES"/>
+        </w:rPr>
+        <w:t>accessibles</w:t>
+      </w:r>
+      <w:r>
+        <w:rPr>
+          <w:sz w:val="24"/>
+          <w:szCs w:val="24"/>
+          <w:lang w:val="ca-ES"/>
+        </w:rPr>
+        <w:t xml:space="preserve"> des de qualsevol part del codi.</w:t>
       </w:r>
     </w:p>
     <w:p>
@@ -17571,23 +18081,130 @@
           <w:szCs w:val="24"/>
           <w:lang w:val="ca-ES"/>
         </w:rPr>
-        <w:t xml:space="preserve"> altre pel gràfic de línees. La raó és que l'estructura de dades que hem de passar</w:t>
-      </w:r>
-      <w:r>
-        <w:rPr>
-          <w:sz w:val="24"/>
-          <w:szCs w:val="24"/>
-          <w:lang w:val="ca-ES"/>
-        </w:rPr>
-        <w:t xml:space="preserve">, a l’API de Google per </w:t>
-      </w:r>
-      <w:r>
-        <w:rPr>
-          <w:sz w:val="24"/>
-          <w:szCs w:val="24"/>
-          <w:lang w:val="ca-ES"/>
-        </w:rPr>
-        <w:t xml:space="preserve">cada un dels gràfics és diferent i resulta més còmode crear dues estructures. Els paràmetres </w:t>
+        <w:t xml:space="preserve"> altra</w:t>
+      </w:r>
+      <w:r>
+        <w:rPr>
+          <w:sz w:val="24"/>
+          <w:szCs w:val="24"/>
+          <w:lang w:val="ca-ES"/>
+        </w:rPr>
+        <w:t xml:space="preserve"> pel gràfic de </w:t>
+      </w:r>
+      <w:r>
+        <w:rPr>
+          <w:sz w:val="24"/>
+          <w:szCs w:val="24"/>
+          <w:lang w:val="ca-ES"/>
+        </w:rPr>
+        <w:t>línies</w:t>
+      </w:r>
+      <w:r>
+        <w:rPr>
+          <w:sz w:val="24"/>
+          <w:szCs w:val="24"/>
+          <w:lang w:val="ca-ES"/>
+        </w:rPr>
+        <w:t xml:space="preserve">. </w:t>
+      </w:r>
+    </w:p>
+    <w:p>
+      <w:pPr>
+        <w:rPr>
+          <w:sz w:val="24"/>
+          <w:szCs w:val="24"/>
+          <w:lang w:val="ca-ES"/>
+        </w:rPr>
+      </w:pPr>
+      <w:r>
+        <w:rPr>
+          <w:sz w:val="24"/>
+          <w:szCs w:val="24"/>
+          <w:lang w:val="ca-ES"/>
+        </w:rPr>
+        <w:t>El motiu principal pel qual s’utilitzen dues estructures diferents</w:t>
+      </w:r>
+      <w:r>
+        <w:rPr>
+          <w:sz w:val="24"/>
+          <w:szCs w:val="24"/>
+          <w:lang w:val="ca-ES"/>
+        </w:rPr>
+        <w:t xml:space="preserve"> és que l'estructura de dades </w:t>
+      </w:r>
+      <w:r>
+        <w:rPr>
+          <w:sz w:val="24"/>
+          <w:szCs w:val="24"/>
+          <w:lang w:val="ca-ES"/>
+        </w:rPr>
+        <w:t>a passar</w:t>
+      </w:r>
+      <w:r>
+        <w:rPr>
+          <w:sz w:val="24"/>
+          <w:szCs w:val="24"/>
+          <w:lang w:val="ca-ES"/>
+        </w:rPr>
+        <w:t xml:space="preserve">, a </w:t>
+      </w:r>
+      <w:proofErr w:type="spellStart"/>
+      <w:r>
+        <w:rPr>
+          <w:sz w:val="24"/>
+          <w:szCs w:val="24"/>
+          <w:lang w:val="ca-ES"/>
+        </w:rPr>
+        <w:t>l’API</w:t>
+      </w:r>
+      <w:proofErr w:type="spellEnd"/>
+      <w:r>
+        <w:rPr>
+          <w:sz w:val="24"/>
+          <w:szCs w:val="24"/>
+          <w:lang w:val="ca-ES"/>
+        </w:rPr>
+        <w:t xml:space="preserve"> de Google per </w:t>
+      </w:r>
+      <w:r>
+        <w:rPr>
+          <w:sz w:val="24"/>
+          <w:szCs w:val="24"/>
+          <w:lang w:val="ca-ES"/>
+        </w:rPr>
+        <w:t>cada un dels gràfics</w:t>
+      </w:r>
+      <w:r>
+        <w:rPr>
+          <w:sz w:val="24"/>
+          <w:szCs w:val="24"/>
+          <w:lang w:val="ca-ES"/>
+        </w:rPr>
+        <w:t>,</w:t>
+      </w:r>
+      <w:r>
+        <w:rPr>
+          <w:sz w:val="24"/>
+          <w:szCs w:val="24"/>
+          <w:lang w:val="ca-ES"/>
+        </w:rPr>
+        <w:t xml:space="preserve"> és diferent i resulta més còmode </w:t>
+      </w:r>
+      <w:r>
+        <w:rPr>
+          <w:sz w:val="24"/>
+          <w:szCs w:val="24"/>
+          <w:lang w:val="ca-ES"/>
+        </w:rPr>
+        <w:t>disposar de</w:t>
+      </w:r>
+      <w:r>
+        <w:rPr>
+          <w:sz w:val="24"/>
+          <w:szCs w:val="24"/>
+          <w:lang w:val="ca-ES"/>
+        </w:rPr>
+        <w:t xml:space="preserve"> dues estructures. Els paràmetres </w:t>
       </w:r>
       <w:r>
         <w:rPr>
@@ -17600,11 +18217,30 @@
       </w:r>
       <w:r>
         <w:rPr>
-          <w:sz w:val="24"/>
-          <w:szCs w:val="24"/>
-          <w:lang w:val="ca-ES"/>
-        </w:rPr>
-        <w:t xml:space="preserve">i </w:t>
+          <w:i/>
+          <w:sz w:val="24"/>
+          <w:szCs w:val="24"/>
+          <w:lang w:val="ca-ES"/>
+        </w:rPr>
+        <w:t xml:space="preserve"> </w:t>
+      </w:r>
+      <w:proofErr w:type="spellStart"/>
+      <w:r>
+        <w:rPr>
+          <w:sz w:val="24"/>
+          <w:szCs w:val="24"/>
+          <w:lang w:val="ca-ES"/>
+        </w:rPr>
+        <w:t>i</w:t>
+      </w:r>
+      <w:proofErr w:type="spellEnd"/>
+      <w:r>
+        <w:rPr>
+          <w:sz w:val="24"/>
+          <w:szCs w:val="24"/>
+          <w:lang w:val="ca-ES"/>
+        </w:rPr>
+        <w:t xml:space="preserve"> </w:t>
       </w:r>
       <w:r>
         <w:rPr>
@@ -17637,7 +18273,47 @@
           <w:szCs w:val="24"/>
           <w:lang w:val="ca-ES"/>
         </w:rPr>
-        <w:t xml:space="preserve"> de cada iteració,al lloc que els hi correspon de les variables globals.</w:t>
+        <w:t xml:space="preserve"> de cada iteració, </w:t>
+      </w:r>
+      <w:r>
+        <w:rPr>
+          <w:sz w:val="24"/>
+          <w:szCs w:val="24"/>
+          <w:lang w:val="ca-ES"/>
+        </w:rPr>
+        <w:t>al lloc que els hi correspon</w:t>
+      </w:r>
+      <w:r>
+        <w:rPr>
+          <w:sz w:val="24"/>
+          <w:szCs w:val="24"/>
+          <w:lang w:val="ca-ES"/>
+        </w:rPr>
+        <w:t>,</w:t>
+      </w:r>
+      <w:r>
+        <w:rPr>
+          <w:sz w:val="24"/>
+          <w:szCs w:val="24"/>
+          <w:lang w:val="ca-ES"/>
+        </w:rPr>
+        <w:t xml:space="preserve"> </w:t>
+      </w:r>
+      <w:r>
+        <w:rPr>
+          <w:sz w:val="24"/>
+          <w:szCs w:val="24"/>
+          <w:lang w:val="ca-ES"/>
+        </w:rPr>
+        <w:t>de</w:t>
+      </w:r>
+      <w:r>
+        <w:rPr>
+          <w:sz w:val="24"/>
+          <w:szCs w:val="24"/>
+          <w:lang w:val="ca-ES"/>
+        </w:rPr>
+        <w:t xml:space="preserve"> les variables globals.</w:t>
       </w:r>
     </w:p>
     <w:p>
@@ -17740,12 +18416,31 @@
       </w:r>
       <w:r>
         <w:rPr>
-          <w:i/>
-          <w:sz w:val="24"/>
-          <w:szCs w:val="24"/>
-          <w:lang w:val="ca-ES"/>
-        </w:rPr>
-        <w:t xml:space="preserve">linechartRows </w:t>
+          <w:sz w:val="24"/>
+          <w:szCs w:val="24"/>
+          <w:lang w:val="ca-ES"/>
+        </w:rPr>
+        <w:t xml:space="preserve"> </w:t>
+      </w:r>
+      <w:proofErr w:type="spellStart"/>
+      <w:r>
+        <w:rPr>
+          <w:i/>
+          <w:sz w:val="24"/>
+          <w:szCs w:val="24"/>
+          <w:lang w:val="ca-ES"/>
+        </w:rPr>
+        <w:t>linechartRows</w:t>
+      </w:r>
+      <w:proofErr w:type="spellEnd"/>
+      <w:r>
+        <w:rPr>
+          <w:i/>
+          <w:sz w:val="24"/>
+          <w:szCs w:val="24"/>
+          <w:lang w:val="ca-ES"/>
+        </w:rPr>
+        <w:t xml:space="preserve"> </w:t>
       </w:r>
       <w:r>
         <w:rPr>
@@ -17834,7 +18529,23 @@
           <w:szCs w:val="24"/>
           <w:lang w:val="ca-ES"/>
         </w:rPr>
-        <w:t>emmagatzema el resultats a les variables globals.</w:t>
+        <w:t>emmagatzema el</w:t>
+      </w:r>
+      <w:r>
+        <w:rPr>
+          <w:sz w:val="24"/>
+          <w:szCs w:val="24"/>
+          <w:lang w:val="ca-ES"/>
+        </w:rPr>
+        <w:t>s</w:t>
+      </w:r>
+      <w:r>
+        <w:rPr>
+          <w:sz w:val="24"/>
+          <w:szCs w:val="24"/>
+          <w:lang w:val="ca-ES"/>
+        </w:rPr>
+        <w:t xml:space="preserve"> resultats a les variables globals.</w:t>
       </w:r>
     </w:p>
     <w:p>
@@ -17968,7 +18679,39 @@
           <w:szCs w:val="24"/>
           <w:lang w:val="ca-ES"/>
         </w:rPr>
-        <w:t>Degut a la naturalesa de l'aplicació</w:t>
+        <w:t>A causa</w:t>
+      </w:r>
+      <w:r>
+        <w:rPr>
+          <w:sz w:val="24"/>
+          <w:szCs w:val="24"/>
+          <w:lang w:val="ca-ES"/>
+        </w:rPr>
+        <w:t xml:space="preserve"> </w:t>
+      </w:r>
+      <w:r>
+        <w:rPr>
+          <w:sz w:val="24"/>
+          <w:szCs w:val="24"/>
+          <w:lang w:val="ca-ES"/>
+        </w:rPr>
+        <w:t>de</w:t>
+      </w:r>
+      <w:r>
+        <w:rPr>
+          <w:sz w:val="24"/>
+          <w:szCs w:val="24"/>
+          <w:lang w:val="ca-ES"/>
+        </w:rPr>
+        <w:t xml:space="preserve"> la </w:t>
+      </w:r>
+      <w:r>
+        <w:rPr>
+          <w:sz w:val="24"/>
+          <w:szCs w:val="24"/>
+          <w:lang w:val="ca-ES"/>
+        </w:rPr>
+        <w:t>funcionalitat</w:t>
       </w:r>
       <w:r>
         <w:rPr>
@@ -18027,6 +18770,7 @@
           <w:szCs w:val="24"/>
           <w:lang w:val="ca-ES"/>
         </w:rPr>
+        <w:lastRenderedPageBreak/>
         <w:t xml:space="preserve">Per tal de transmetre la sensació de </w:t>
       </w:r>
       <w:r>
@@ -18067,16 +18811,7 @@
           <w:szCs w:val="24"/>
           <w:lang w:val="ca-ES"/>
         </w:rPr>
-        <w:t xml:space="preserve">a mesura </w:t>
-      </w:r>
-      <w:r>
-        <w:rPr>
-          <w:sz w:val="24"/>
-          <w:szCs w:val="24"/>
-          <w:lang w:val="ca-ES"/>
-        </w:rPr>
-        <w:lastRenderedPageBreak/>
-        <w:t>que les dades</w:t>
+        <w:t>a mesura que les dades</w:t>
       </w:r>
       <w:r>
         <w:rPr>
@@ -18157,7 +18892,15 @@
           <w:szCs w:val="24"/>
           <w:lang w:val="ca-ES"/>
         </w:rPr>
-        <w:t xml:space="preserve"> es pinta el gràfic de línees</w:t>
+        <w:t xml:space="preserve"> es pinta el gràfic de </w:t>
+      </w:r>
+      <w:r>
+        <w:rPr>
+          <w:sz w:val="24"/>
+          <w:szCs w:val="24"/>
+          <w:lang w:val="ca-ES"/>
+        </w:rPr>
+        <w:t>línies</w:t>
       </w:r>
       <w:r>
         <w:rPr>
@@ -18198,7 +18941,23 @@
           <w:szCs w:val="24"/>
           <w:lang w:val="ca-ES"/>
         </w:rPr>
-        <w:t xml:space="preserve"> es segueix un procés similar:</w:t>
+        <w:t xml:space="preserve"> </w:t>
+      </w:r>
+      <w:r>
+        <w:rPr>
+          <w:sz w:val="24"/>
+          <w:szCs w:val="24"/>
+          <w:lang w:val="ca-ES"/>
+        </w:rPr>
+        <w:t>se</w:t>
+      </w:r>
+      <w:r>
+        <w:rPr>
+          <w:sz w:val="24"/>
+          <w:szCs w:val="24"/>
+          <w:lang w:val="ca-ES"/>
+        </w:rPr>
+        <w:t xml:space="preserve"> segueix un procés similar:</w:t>
       </w:r>
     </w:p>
     <w:p>
@@ -18298,15 +19057,31 @@
           <w:szCs w:val="24"/>
           <w:lang w:val="ca-ES"/>
         </w:rPr>
-        <w:t xml:space="preserve"> al que</w:t>
-      </w:r>
-      <w:r>
-        <w:rPr>
-          <w:sz w:val="24"/>
-          <w:szCs w:val="24"/>
-          <w:lang w:val="ca-ES"/>
-        </w:rPr>
-        <w:t xml:space="preserve"> volem enganxar el resultat.</w:t>
+        <w:t xml:space="preserve"> en el qual </w:t>
+      </w:r>
+      <w:r>
+        <w:rPr>
+          <w:sz w:val="24"/>
+          <w:szCs w:val="24"/>
+          <w:lang w:val="ca-ES"/>
+        </w:rPr>
+        <w:t xml:space="preserve">volem </w:t>
+      </w:r>
+      <w:r>
+        <w:rPr>
+          <w:sz w:val="24"/>
+          <w:szCs w:val="24"/>
+          <w:lang w:val="ca-ES"/>
+        </w:rPr>
+        <w:t>inserir el gràfic</w:t>
+      </w:r>
+      <w:r>
+        <w:rPr>
+          <w:sz w:val="24"/>
+          <w:szCs w:val="24"/>
+          <w:lang w:val="ca-ES"/>
+        </w:rPr>
+        <w:t>.</w:t>
       </w:r>
     </w:p>
     <w:p>
@@ -18364,7 +19139,23 @@
           <w:szCs w:val="24"/>
           <w:lang w:val="ca-ES"/>
         </w:rPr>
-        <w:t>àfic, gràcies a la forma en que s’han anat emmagatzemant les dades</w:t>
+        <w:t>àfic, gràcies a la forma en qu</w:t>
+      </w:r>
+      <w:r>
+        <w:rPr>
+          <w:sz w:val="24"/>
+          <w:szCs w:val="24"/>
+          <w:lang w:val="ca-ES"/>
+        </w:rPr>
+        <w:t>è</w:t>
+      </w:r>
+      <w:r>
+        <w:rPr>
+          <w:sz w:val="24"/>
+          <w:szCs w:val="24"/>
+          <w:lang w:val="ca-ES"/>
+        </w:rPr>
+        <w:t xml:space="preserve"> s’han anat emmagatzemant les dades</w:t>
       </w:r>
       <w:r>
         <w:rPr>
@@ -18525,7 +19316,39 @@
           <w:szCs w:val="24"/>
           <w:lang w:val="ca-ES"/>
         </w:rPr>
-        <w:t xml:space="preserve"> tractament de les dades per tal d'ordenar els països de més a menys instàncies i obtenir així una representació més clara.</w:t>
+        <w:t xml:space="preserve"> tractament de les dades per tal d'ordenar els països de més a menys instàncies</w:t>
+      </w:r>
+      <w:r>
+        <w:rPr>
+          <w:sz w:val="24"/>
+          <w:szCs w:val="24"/>
+          <w:lang w:val="ca-ES"/>
+        </w:rPr>
+        <w:t xml:space="preserve"> del cognom trobades</w:t>
+      </w:r>
+      <w:r>
+        <w:rPr>
+          <w:sz w:val="24"/>
+          <w:szCs w:val="24"/>
+          <w:lang w:val="ca-ES"/>
+        </w:rPr>
+        <w:t xml:space="preserve"> i obtenir així</w:t>
+      </w:r>
+      <w:r>
+        <w:rPr>
+          <w:sz w:val="24"/>
+          <w:szCs w:val="24"/>
+          <w:lang w:val="ca-ES"/>
+        </w:rPr>
+        <w:t>,</w:t>
+      </w:r>
+      <w:r>
+        <w:rPr>
+          <w:sz w:val="24"/>
+          <w:szCs w:val="24"/>
+          <w:lang w:val="ca-ES"/>
+        </w:rPr>
+        <w:t xml:space="preserve"> una representació més clara.</w:t>
       </w:r>
     </w:p>
     <w:p>
@@ -18633,6 +19456,7 @@
           <w:szCs w:val="24"/>
           <w:lang w:val="ca-ES"/>
         </w:rPr>
+        <w:lastRenderedPageBreak/>
         <w:t xml:space="preserve">    // transform and plot</w:t>
       </w:r>
     </w:p>
@@ -18672,15 +19496,6 @@
           <w:lang w:val="ca-ES"/>
         </w:rPr>
         <w:br/>
-      </w:r>
-      <w:r>
-        <w:rPr>
-          <w:i/>
-          <w:sz w:val="24"/>
-          <w:szCs w:val="24"/>
-          <w:lang w:val="ca-ES"/>
-        </w:rPr>
-        <w:lastRenderedPageBreak/>
         <w:t xml:space="preserve">    barchart.draw(barchartData, barchartOptions);</w:t>
       </w:r>
       <w:r>
@@ -18708,15 +19523,63 @@
           <w:szCs w:val="24"/>
           <w:lang w:val="ca-ES"/>
         </w:rPr>
-        <w:t xml:space="preserve">Finalment, el gràfic de línees també </w:t>
-      </w:r>
-      <w:r>
-        <w:rPr>
-          <w:sz w:val="24"/>
-          <w:szCs w:val="24"/>
-          <w:lang w:val="ca-ES"/>
-        </w:rPr>
-        <w:t>resulta bastant simple de pintar, ja que gràcies a la forma en que s’han emmagatzemat les dades, no fa falta realitzar cap tractament especial abans de pintar-les.</w:t>
+        <w:t xml:space="preserve">Finalment, el gràfic de </w:t>
+      </w:r>
+      <w:r>
+        <w:rPr>
+          <w:sz w:val="24"/>
+          <w:szCs w:val="24"/>
+          <w:lang w:val="ca-ES"/>
+        </w:rPr>
+        <w:t>línies</w:t>
+      </w:r>
+      <w:r>
+        <w:rPr>
+          <w:sz w:val="24"/>
+          <w:szCs w:val="24"/>
+          <w:lang w:val="ca-ES"/>
+        </w:rPr>
+        <w:t xml:space="preserve"> també </w:t>
+      </w:r>
+      <w:r>
+        <w:rPr>
+          <w:sz w:val="24"/>
+          <w:szCs w:val="24"/>
+          <w:lang w:val="ca-ES"/>
+        </w:rPr>
+        <w:t xml:space="preserve">resulta </w:t>
+      </w:r>
+      <w:r>
+        <w:rPr>
+          <w:sz w:val="24"/>
+          <w:szCs w:val="24"/>
+          <w:lang w:val="ca-ES"/>
+        </w:rPr>
+        <w:t>bastant simple de pintar, ja que</w:t>
+      </w:r>
+      <w:r>
+        <w:rPr>
+          <w:sz w:val="24"/>
+          <w:szCs w:val="24"/>
+          <w:lang w:val="ca-ES"/>
+        </w:rPr>
+        <w:t xml:space="preserve"> gràcies a la forma en qu</w:t>
+      </w:r>
+      <w:r>
+        <w:rPr>
+          <w:sz w:val="24"/>
+          <w:szCs w:val="24"/>
+          <w:lang w:val="ca-ES"/>
+        </w:rPr>
+        <w:t>è</w:t>
+      </w:r>
+      <w:r>
+        <w:rPr>
+          <w:sz w:val="24"/>
+          <w:szCs w:val="24"/>
+          <w:lang w:val="ca-ES"/>
+        </w:rPr>
+        <w:t xml:space="preserve"> s’han emmagatzemat les dades, no fa falta realitzar cap tractament especial abans de pintar-les.</w:t>
       </w:r>
       <w:r>
         <w:rPr>
@@ -18848,15 +19711,39 @@
           <w:szCs w:val="24"/>
           <w:lang w:val="ca-ES"/>
         </w:rPr>
-        <w:t>La figura  []  mostra una visual</w:t>
-      </w:r>
-      <w:r>
-        <w:rPr>
-          <w:sz w:val="24"/>
-          <w:szCs w:val="24"/>
-          <w:lang w:val="ca-ES"/>
-        </w:rPr>
-        <w:t>ització de cada un dels gràfics disponibles.</w:t>
+        <w:t xml:space="preserve">Las figures </w:t>
+      </w:r>
+      <w:r>
+        <w:rPr>
+          <w:sz w:val="24"/>
+          <w:szCs w:val="24"/>
+          <w:lang w:val="ca-ES"/>
+        </w:rPr>
+        <w:t>[]</w:t>
+      </w:r>
+      <w:r>
+        <w:rPr>
+          <w:sz w:val="24"/>
+          <w:szCs w:val="24"/>
+          <w:lang w:val="ca-ES"/>
+        </w:rPr>
+        <w:t>, [] i [],</w:t>
+      </w:r>
+      <w:r>
+        <w:rPr>
+          <w:sz w:val="24"/>
+          <w:szCs w:val="24"/>
+          <w:lang w:val="ca-ES"/>
+        </w:rPr>
+        <w:t xml:space="preserve"> </w:t>
+      </w:r>
+      <w:r>
+        <w:rPr>
+          <w:sz w:val="24"/>
+          <w:szCs w:val="24"/>
+          <w:lang w:val="ca-ES"/>
+        </w:rPr>
+        <w:t>mostren una visualització dels diferents gràfics disponibles.</w:t>
       </w:r>
     </w:p>
     <w:p>
@@ -18952,6 +19839,14 @@
           <w:szCs w:val="24"/>
           <w:lang w:val="ca-ES"/>
         </w:rPr>
+        <w:t>,</w:t>
+      </w:r>
+      <w:r>
+        <w:rPr>
+          <w:sz w:val="24"/>
+          <w:szCs w:val="24"/>
+          <w:lang w:val="ca-ES"/>
+        </w:rPr>
         <w:t xml:space="preserve"> de forma manual</w:t>
       </w:r>
       <w:r>
@@ -18984,15 +19879,87 @@
           <w:szCs w:val="24"/>
           <w:lang w:val="ca-ES"/>
         </w:rPr>
-        <w:t xml:space="preserve"> hagués estat una bogeria. </w:t>
-      </w:r>
-      <w:r>
-        <w:rPr>
-          <w:sz w:val="24"/>
-          <w:szCs w:val="24"/>
-          <w:lang w:val="ca-ES"/>
-        </w:rPr>
-        <w:t xml:space="preserve">No només per la feina manual, sinó també per la poca </w:t>
+        <w:t xml:space="preserve"> </w:t>
+      </w:r>
+      <w:r>
+        <w:rPr>
+          <w:sz w:val="24"/>
+          <w:szCs w:val="24"/>
+          <w:lang w:val="ca-ES"/>
+        </w:rPr>
+        <w:t>hauria</w:t>
+      </w:r>
+      <w:r>
+        <w:rPr>
+          <w:sz w:val="24"/>
+          <w:szCs w:val="24"/>
+          <w:lang w:val="ca-ES"/>
+        </w:rPr>
+        <w:t xml:space="preserve"> estat una bogeria. </w:t>
+      </w:r>
+      <w:r>
+        <w:rPr>
+          <w:sz w:val="24"/>
+          <w:szCs w:val="24"/>
+          <w:lang w:val="ca-ES"/>
+        </w:rPr>
+        <w:t xml:space="preserve">No només per </w:t>
+      </w:r>
+      <w:r>
+        <w:rPr>
+          <w:sz w:val="24"/>
+          <w:szCs w:val="24"/>
+          <w:lang w:val="ca-ES"/>
+        </w:rPr>
+        <w:t>l’elevada quantitat de</w:t>
+      </w:r>
+      <w:r>
+        <w:rPr>
+          <w:sz w:val="24"/>
+          <w:szCs w:val="24"/>
+          <w:lang w:val="ca-ES"/>
+        </w:rPr>
+        <w:t xml:space="preserve"> feina manual, sinó també per la poca </w:t>
+      </w:r>
+      <w:r>
+        <w:rPr>
+          <w:sz w:val="24"/>
+          <w:szCs w:val="24"/>
+          <w:lang w:val="ca-ES"/>
+        </w:rPr>
+        <w:t>impracticabilitat</w:t>
+      </w:r>
+      <w:r>
+        <w:rPr>
+          <w:sz w:val="24"/>
+          <w:szCs w:val="24"/>
+          <w:lang w:val="ca-ES"/>
+        </w:rPr>
+        <w:t xml:space="preserve"> d’aquesta. </w:t>
+      </w:r>
+      <w:r>
+        <w:rPr>
+          <w:sz w:val="24"/>
+          <w:szCs w:val="24"/>
+          <w:lang w:val="ca-ES"/>
+        </w:rPr>
+        <w:t>La creació d'aquestes seccions</w:t>
+      </w:r>
+      <w:r>
+        <w:rPr>
+          <w:sz w:val="24"/>
+          <w:szCs w:val="24"/>
+          <w:lang w:val="ca-ES"/>
+        </w:rPr>
+        <w:t>,</w:t>
+      </w:r>
+      <w:r>
+        <w:rPr>
+          <w:sz w:val="24"/>
+          <w:szCs w:val="24"/>
+          <w:lang w:val="ca-ES"/>
+        </w:rPr>
+        <w:t xml:space="preserve"> s'ha realitzat mitjançant la creació </w:t>
       </w:r>
       <w:proofErr w:type="spellStart"/>
       <w:r>
@@ -19001,7 +19968,15 @@
           <w:szCs w:val="24"/>
           <w:lang w:val="ca-ES"/>
         </w:rPr>
-        <w:t>mantenibilitat</w:t>
+        <w:t>d</w:t>
+      </w:r>
+      <w:r>
+        <w:rPr>
+          <w:sz w:val="24"/>
+          <w:szCs w:val="24"/>
+          <w:lang w:val="ca-ES"/>
+        </w:rPr>
+        <w:t>’HTML</w:t>
       </w:r>
       <w:proofErr w:type="spellEnd"/>
       <w:r>
@@ -19010,15 +19985,23 @@
           <w:szCs w:val="24"/>
           <w:lang w:val="ca-ES"/>
         </w:rPr>
-        <w:t xml:space="preserve"> d’aquesta. </w:t>
-      </w:r>
-      <w:r>
-        <w:rPr>
-          <w:sz w:val="24"/>
-          <w:szCs w:val="24"/>
-          <w:lang w:val="ca-ES"/>
-        </w:rPr>
-        <w:t xml:space="preserve">La creació d'aquestes seccions s'ha realitzat mitjançant la creació </w:t>
+        <w:t xml:space="preserve"> dinàmic </w:t>
+      </w:r>
+      <w:r>
+        <w:rPr>
+          <w:sz w:val="24"/>
+          <w:szCs w:val="24"/>
+          <w:lang w:val="ca-ES"/>
+        </w:rPr>
+        <w:t>de</w:t>
+      </w:r>
+      <w:r>
+        <w:rPr>
+          <w:sz w:val="24"/>
+          <w:szCs w:val="24"/>
+          <w:lang w:val="ca-ES"/>
+        </w:rPr>
+        <w:t xml:space="preserve"> </w:t>
       </w:r>
       <w:proofErr w:type="spellStart"/>
       <w:r>
@@ -19027,15 +20010,7 @@
           <w:szCs w:val="24"/>
           <w:lang w:val="ca-ES"/>
         </w:rPr>
-        <w:t>d</w:t>
-      </w:r>
-      <w:r>
-        <w:rPr>
-          <w:sz w:val="24"/>
-          <w:szCs w:val="24"/>
-          <w:lang w:val="ca-ES"/>
-        </w:rPr>
-        <w:t>’HTML</w:t>
+        <w:t>Mustache</w:t>
       </w:r>
       <w:proofErr w:type="spellEnd"/>
       <w:r>
@@ -19044,72 +20019,38 @@
           <w:szCs w:val="24"/>
           <w:lang w:val="ca-ES"/>
         </w:rPr>
-        <w:t xml:space="preserve"> dinàmic mitjançant </w:t>
+        <w:t>.</w:t>
+      </w:r>
+    </w:p>
+    <w:p>
+      <w:pPr>
+        <w:rPr>
+          <w:sz w:val="24"/>
+          <w:szCs w:val="24"/>
+          <w:lang w:val="ca-ES"/>
+        </w:rPr>
+      </w:pPr>
+      <w:r>
+        <w:rPr>
+          <w:sz w:val="24"/>
+          <w:szCs w:val="24"/>
+          <w:lang w:val="ca-ES"/>
+        </w:rPr>
+        <w:t xml:space="preserve">El servidor, mitjançant Mustache, utilitza la informació continguda en el fitxer </w:t>
       </w:r>
       <w:proofErr w:type="spellStart"/>
       <w:r>
         <w:rPr>
-          <w:sz w:val="24"/>
-          <w:szCs w:val="24"/>
-          <w:lang w:val="ca-ES"/>
-        </w:rPr>
-        <w:t>Mustache</w:t>
+          <w:i/>
+          <w:sz w:val="24"/>
+          <w:szCs w:val="24"/>
+          <w:lang w:val="ca-ES"/>
+        </w:rPr>
+        <w:t>countryParameters.js</w:t>
       </w:r>
       <w:proofErr w:type="spellEnd"/>
       <w:r>
         <w:rPr>
-          <w:sz w:val="24"/>
-          <w:szCs w:val="24"/>
-          <w:lang w:val="ca-ES"/>
-        </w:rPr>
-        <w:t>.</w:t>
-      </w:r>
-    </w:p>
-    <w:p>
-      <w:pPr>
-        <w:rPr>
-          <w:sz w:val="24"/>
-          <w:szCs w:val="24"/>
-          <w:lang w:val="ca-ES"/>
-        </w:rPr>
-      </w:pPr>
-      <w:r>
-        <w:rPr>
-          <w:sz w:val="24"/>
-          <w:szCs w:val="24"/>
-          <w:lang w:val="ca-ES"/>
-        </w:rPr>
-        <w:t>El servidor, mitjançant Mustache, utilitza la informació continguda en el fitxer</w:t>
-      </w:r>
-      <w:r>
-        <w:rPr>
-          <w:sz w:val="24"/>
-          <w:szCs w:val="24"/>
-          <w:lang w:val="ca-ES"/>
-        </w:rPr>
-        <w:t>,</w:t>
-      </w:r>
-      <w:r>
-        <w:rPr>
-          <w:sz w:val="24"/>
-          <w:szCs w:val="24"/>
-          <w:lang w:val="ca-ES"/>
-        </w:rPr>
-        <w:t xml:space="preserve"> </w:t>
-      </w:r>
-      <w:proofErr w:type="spellStart"/>
-      <w:r>
-        <w:rPr>
-          <w:i/>
-          <w:sz w:val="24"/>
-          <w:szCs w:val="24"/>
-          <w:lang w:val="ca-ES"/>
-        </w:rPr>
-        <w:t>countryParameters.js</w:t>
-      </w:r>
-      <w:proofErr w:type="spellEnd"/>
-      <w:r>
-        <w:rPr>
           <w:i/>
           <w:sz w:val="24"/>
           <w:szCs w:val="24"/>
@@ -19131,15 +20072,56 @@
           <w:szCs w:val="24"/>
           <w:lang w:val="ca-ES"/>
         </w:rPr>
-        <w:t xml:space="preserve"> per cada continent</w:t>
-      </w:r>
-      <w:r>
-        <w:rPr>
-          <w:sz w:val="24"/>
-          <w:szCs w:val="24"/>
-          <w:lang w:val="ca-ES"/>
-        </w:rPr>
-        <w:t>. Per exemple, pel continent nord americà, s'u</w:t>
+        <w:t xml:space="preserve"> per </w:t>
+      </w:r>
+      <w:r>
+        <w:rPr>
+          <w:sz w:val="24"/>
+          <w:szCs w:val="24"/>
+          <w:lang w:val="ca-ES"/>
+        </w:rPr>
+        <w:t xml:space="preserve">a </w:t>
+      </w:r>
+      <w:r>
+        <w:rPr>
+          <w:sz w:val="24"/>
+          <w:szCs w:val="24"/>
+          <w:lang w:val="ca-ES"/>
+        </w:rPr>
+        <w:t>cada continent</w:t>
+      </w:r>
+      <w:r>
+        <w:rPr>
+          <w:sz w:val="24"/>
+          <w:szCs w:val="24"/>
+          <w:lang w:val="ca-ES"/>
+        </w:rPr>
+        <w:t xml:space="preserve">. </w:t>
+      </w:r>
+    </w:p>
+    <w:p>
+      <w:pPr>
+        <w:rPr>
+          <w:sz w:val="24"/>
+          <w:szCs w:val="24"/>
+          <w:lang w:val="ca-ES"/>
+        </w:rPr>
+      </w:pPr>
+      <w:r>
+        <w:rPr>
+          <w:sz w:val="24"/>
+          <w:szCs w:val="24"/>
+          <w:lang w:val="ca-ES"/>
+        </w:rPr>
+        <w:t>Per exemple, pel continent nord-</w:t>
+      </w:r>
+      <w:r>
+        <w:rPr>
+          <w:sz w:val="24"/>
+          <w:szCs w:val="24"/>
+          <w:lang w:val="ca-ES"/>
+        </w:rPr>
+        <w:t>americà, s'u</w:t>
       </w:r>
       <w:r>
         <w:rPr>
@@ -19515,6 +20497,15 @@
           <w:lang w:val="ca-ES"/>
         </w:rPr>
         <w:br/>
+      </w:r>
+      <w:r>
+        <w:rPr>
+          <w:i/>
+          <w:sz w:val="24"/>
+          <w:szCs w:val="24"/>
+          <w:lang w:val="ca-ES"/>
+        </w:rPr>
+        <w:lastRenderedPageBreak/>
         <w:t>&lt;</w:t>
       </w:r>
       <w:proofErr w:type="spellStart"/>
@@ -19582,8 +20573,23 @@
           <w:szCs w:val="24"/>
           <w:lang w:val="ca-ES"/>
         </w:rPr>
-        <w:lastRenderedPageBreak/>
-        <w:t xml:space="preserve">D'aquesta forma, per cada país contingut en el objecte </w:t>
+        <w:t>D'aquesta forma</w:t>
+      </w:r>
+      <w:r>
+        <w:rPr>
+          <w:sz w:val="24"/>
+          <w:szCs w:val="24"/>
+          <w:lang w:val="ca-ES"/>
+        </w:rPr>
+        <w:t>, per cada país contingut en l’</w:t>
+      </w:r>
+      <w:r>
+        <w:rPr>
+          <w:sz w:val="24"/>
+          <w:szCs w:val="24"/>
+          <w:lang w:val="ca-ES"/>
+        </w:rPr>
+        <w:t xml:space="preserve">objecte </w:t>
       </w:r>
       <w:r>
         <w:rPr>
@@ -19793,16 +20799,14 @@
         </w:rPr>
         <w:t xml:space="preserve">Aquesta funcionalitat aprofita molts conceptes d'usabilitat explicats en la </w:t>
       </w:r>
-      <w:proofErr w:type="spellStart"/>
-      <w:r>
-        <w:rPr>
-          <w:sz w:val="24"/>
-          <w:szCs w:val="24"/>
-          <w:lang w:val="ca-ES"/>
-        </w:rPr>
-        <w:t>funcionalita</w:t>
-      </w:r>
-      <w:proofErr w:type="spellEnd"/>
+      <w:r>
+        <w:rPr>
+          <w:sz w:val="24"/>
+          <w:szCs w:val="24"/>
+          <w:lang w:val="ca-ES"/>
+        </w:rPr>
+        <w:t>funcionalitat</w:t>
+      </w:r>
       <w:r>
         <w:rPr>
           <w:sz w:val="24"/>
@@ -19863,7 +20867,47 @@
           <w:szCs w:val="24"/>
           <w:lang w:val="ca-ES"/>
         </w:rPr>
-        <w:t>manté la interacció sobre certes capçaleres del formulari per expandir o contraure parts d'aques</w:t>
+        <w:t>també implementa</w:t>
+      </w:r>
+      <w:r>
+        <w:rPr>
+          <w:sz w:val="24"/>
+          <w:szCs w:val="24"/>
+          <w:lang w:val="ca-ES"/>
+        </w:rPr>
+        <w:t xml:space="preserve"> la interacció sobre certes capçaleres del formulari</w:t>
+      </w:r>
+      <w:r>
+        <w:rPr>
+          <w:sz w:val="24"/>
+          <w:szCs w:val="24"/>
+          <w:lang w:val="ca-ES"/>
+        </w:rPr>
+        <w:t>,</w:t>
+      </w:r>
+      <w:r>
+        <w:rPr>
+          <w:sz w:val="24"/>
+          <w:szCs w:val="24"/>
+          <w:lang w:val="ca-ES"/>
+        </w:rPr>
+        <w:t xml:space="preserve"> per</w:t>
+      </w:r>
+      <w:r>
+        <w:rPr>
+          <w:sz w:val="24"/>
+          <w:szCs w:val="24"/>
+          <w:lang w:val="ca-ES"/>
+        </w:rPr>
+        <w:t xml:space="preserve"> tal</w:t>
+      </w:r>
+      <w:r>
+        <w:rPr>
+          <w:sz w:val="24"/>
+          <w:szCs w:val="24"/>
+          <w:lang w:val="ca-ES"/>
+        </w:rPr>
+        <w:t xml:space="preserve"> expandir o contraure parts d'aques</w:t>
       </w:r>
       <w:r>
         <w:rPr>
@@ -19879,7 +20923,23 @@
           <w:szCs w:val="24"/>
           <w:lang w:val="ca-ES"/>
         </w:rPr>
-        <w:t xml:space="preserve"> al final de la finestra per facilitar </w:t>
+        <w:t xml:space="preserve"> al final de la finestra</w:t>
+      </w:r>
+      <w:r>
+        <w:rPr>
+          <w:sz w:val="24"/>
+          <w:szCs w:val="24"/>
+          <w:lang w:val="ca-ES"/>
+        </w:rPr>
+        <w:t>,</w:t>
+      </w:r>
+      <w:r>
+        <w:rPr>
+          <w:sz w:val="24"/>
+          <w:szCs w:val="24"/>
+          <w:lang w:val="ca-ES"/>
+        </w:rPr>
+        <w:t xml:space="preserve"> per facilitar </w:t>
       </w:r>
       <w:r>
         <w:rPr>
@@ -19925,7 +20985,23 @@
           <w:szCs w:val="24"/>
           <w:lang w:val="ca-ES"/>
         </w:rPr>
-        <w:t>ixer al prémer el botó de cerca</w:t>
+        <w:t xml:space="preserve">ixer </w:t>
+      </w:r>
+      <w:r>
+        <w:rPr>
+          <w:sz w:val="24"/>
+          <w:szCs w:val="24"/>
+          <w:lang w:val="ca-ES"/>
+        </w:rPr>
+        <w:t>en</w:t>
+      </w:r>
+      <w:r>
+        <w:rPr>
+          <w:sz w:val="24"/>
+          <w:szCs w:val="24"/>
+          <w:lang w:val="ca-ES"/>
+        </w:rPr>
+        <w:t xml:space="preserve"> prémer el botó de cerca</w:t>
       </w:r>
       <w:r>
         <w:rPr>
@@ -20038,7 +21114,23 @@
           <w:szCs w:val="24"/>
           <w:lang w:val="ca-ES"/>
         </w:rPr>
-        <w:t>A continuació es citen alguns aspectes d'usabilitat propis d'aquesta funcionalitat.</w:t>
+        <w:t xml:space="preserve">A continuació </w:t>
+      </w:r>
+      <w:r>
+        <w:rPr>
+          <w:sz w:val="24"/>
+          <w:szCs w:val="24"/>
+          <w:lang w:val="ca-ES"/>
+        </w:rPr>
+        <w:t>se</w:t>
+      </w:r>
+      <w:r>
+        <w:rPr>
+          <w:sz w:val="24"/>
+          <w:szCs w:val="24"/>
+          <w:lang w:val="ca-ES"/>
+        </w:rPr>
+        <w:t xml:space="preserve"> citen alguns aspectes d'usabilitat propis d'aquesta funcionalitat.</w:t>
       </w:r>
     </w:p>
     <w:p>
@@ -20082,7 +21174,23 @@
           <w:szCs w:val="24"/>
           <w:lang w:val="ca-ES"/>
         </w:rPr>
-        <w:t xml:space="preserve">Aquesta funcionalitat disposa d’una </w:t>
+        <w:t>Aquesta funcionalitat</w:t>
+      </w:r>
+      <w:r>
+        <w:rPr>
+          <w:sz w:val="24"/>
+          <w:szCs w:val="24"/>
+          <w:lang w:val="ca-ES"/>
+        </w:rPr>
+        <w:t>,</w:t>
+      </w:r>
+      <w:r>
+        <w:rPr>
+          <w:sz w:val="24"/>
+          <w:szCs w:val="24"/>
+          <w:lang w:val="ca-ES"/>
+        </w:rPr>
+        <w:t xml:space="preserve"> disposa d’una </w:t>
       </w:r>
       <w:r>
         <w:rPr>
@@ -20114,6 +21222,14 @@
           <w:szCs w:val="24"/>
           <w:lang w:val="ca-ES"/>
         </w:rPr>
+        <w:t>,</w:t>
+      </w:r>
+      <w:r>
+        <w:rPr>
+          <w:sz w:val="24"/>
+          <w:szCs w:val="24"/>
+          <w:lang w:val="ca-ES"/>
+        </w:rPr>
         <w:t xml:space="preserve"> es troba a </w:t>
       </w:r>
       <w:proofErr w:type="spellStart"/>
@@ -20132,7 +21248,15 @@
           <w:szCs w:val="24"/>
           <w:lang w:val="ca-ES"/>
         </w:rPr>
-        <w:t xml:space="preserve"> de la zona de resultats i es manté fixa i sobreposada als altres elements del HTML, si es profunditza en l’exploració dels resultats.</w:t>
+        <w:t xml:space="preserve"> de la zona de resultats i es manté fixa i sobreposada als </w:t>
+      </w:r>
+      <w:r>
+        <w:rPr>
+          <w:sz w:val="24"/>
+          <w:szCs w:val="24"/>
+          <w:lang w:val="ca-ES"/>
+        </w:rPr>
+        <w:t>altres elements del HTML, si s’arriba a certa profunditat en la pàgina web.</w:t>
       </w:r>
     </w:p>
     <w:p>
@@ -20173,7 +21297,23 @@
           <w:szCs w:val="24"/>
           <w:lang w:val="ca-ES"/>
         </w:rPr>
-        <w:t>. Primer,</w:t>
+        <w:t xml:space="preserve">. </w:t>
+      </w:r>
+      <w:r>
+        <w:rPr>
+          <w:sz w:val="24"/>
+          <w:szCs w:val="24"/>
+          <w:lang w:val="ca-ES"/>
+        </w:rPr>
+        <w:t>Primerament</w:t>
+      </w:r>
+      <w:r>
+        <w:rPr>
+          <w:sz w:val="24"/>
+          <w:szCs w:val="24"/>
+          <w:lang w:val="ca-ES"/>
+        </w:rPr>
+        <w:t>,</w:t>
       </w:r>
       <w:r>
         <w:rPr>
@@ -20189,7 +21329,23 @@
           <w:szCs w:val="24"/>
           <w:lang w:val="ca-ES"/>
         </w:rPr>
-        <w:t>sobre quin any pertanyen les dades dels gràfics pintats</w:t>
+        <w:t xml:space="preserve">sobre </w:t>
+      </w:r>
+      <w:r>
+        <w:rPr>
+          <w:sz w:val="24"/>
+          <w:szCs w:val="24"/>
+          <w:lang w:val="ca-ES"/>
+        </w:rPr>
+        <w:t xml:space="preserve">a </w:t>
+      </w:r>
+      <w:r>
+        <w:rPr>
+          <w:sz w:val="24"/>
+          <w:szCs w:val="24"/>
+          <w:lang w:val="ca-ES"/>
+        </w:rPr>
+        <w:t>quin any pertanyen les dades dels gràfics pintats</w:t>
       </w:r>
       <w:r>
         <w:rPr>
@@ -20294,7 +21450,23 @@
           <w:szCs w:val="24"/>
           <w:lang w:val="ca-ES"/>
         </w:rPr>
-        <w:t>és a gràfics que no existeixen a través d’aquests controls.</w:t>
+        <w:t>és a gràfics que no existeixen</w:t>
+      </w:r>
+      <w:r>
+        <w:rPr>
+          <w:sz w:val="24"/>
+          <w:szCs w:val="24"/>
+          <w:lang w:val="ca-ES"/>
+        </w:rPr>
+        <w:t>,</w:t>
+      </w:r>
+      <w:r>
+        <w:rPr>
+          <w:sz w:val="24"/>
+          <w:szCs w:val="24"/>
+          <w:lang w:val="ca-ES"/>
+        </w:rPr>
+        <w:t xml:space="preserve"> a través d’aquests controls.</w:t>
       </w:r>
     </w:p>
     <w:p>
@@ -20362,16 +21534,50 @@
           <w:szCs w:val="24"/>
           <w:lang w:val="ca-ES"/>
         </w:rPr>
-        <w:t xml:space="preserve">Una dels aspectes d'usabiltat més interessants d'aquesta funcionalitat és la secció dedicada a mostrar la progressió de la cerca. Si ja havíem comentat que a mesura que </w:t>
-      </w:r>
-      <w:r>
-        <w:rPr>
-          <w:sz w:val="24"/>
-          <w:szCs w:val="24"/>
-          <w:lang w:val="ca-ES"/>
-        </w:rPr>
         <w:lastRenderedPageBreak/>
-        <w:t>es reben les dades dels diferents anys</w:t>
+        <w:t>Un</w:t>
+      </w:r>
+      <w:r>
+        <w:rPr>
+          <w:sz w:val="24"/>
+          <w:szCs w:val="24"/>
+          <w:lang w:val="ca-ES"/>
+        </w:rPr>
+        <w:t xml:space="preserve"> dels aspectes </w:t>
+      </w:r>
+      <w:proofErr w:type="spellStart"/>
+      <w:r>
+        <w:rPr>
+          <w:sz w:val="24"/>
+          <w:szCs w:val="24"/>
+          <w:lang w:val="ca-ES"/>
+        </w:rPr>
+        <w:t>d'usabil</w:t>
+      </w:r>
+      <w:r>
+        <w:rPr>
+          <w:sz w:val="24"/>
+          <w:szCs w:val="24"/>
+          <w:lang w:val="ca-ES"/>
+        </w:rPr>
+        <w:t>i</w:t>
+      </w:r>
+      <w:r>
+        <w:rPr>
+          <w:sz w:val="24"/>
+          <w:szCs w:val="24"/>
+          <w:lang w:val="ca-ES"/>
+        </w:rPr>
+        <w:t>tat</w:t>
+      </w:r>
+      <w:proofErr w:type="spellEnd"/>
+      <w:r>
+        <w:rPr>
+          <w:sz w:val="24"/>
+          <w:szCs w:val="24"/>
+          <w:lang w:val="ca-ES"/>
+        </w:rPr>
+        <w:t xml:space="preserve"> més interessants d'aquesta funcionalitat és la secció dedicada a mostrar la progressió de la cerca. Si ja havíem comentat que a mesura que es reben les dades dels diferents anys</w:t>
       </w:r>
       <w:r>
         <w:rPr>
@@ -20484,7 +21690,23 @@
           <w:szCs w:val="24"/>
           <w:lang w:val="ca-ES"/>
         </w:rPr>
-        <w:t>mostra el cognom pel que s'està realitzant la cerca, la duració estimada calculada mitjançant la fórmula:</w:t>
+        <w:t xml:space="preserve">mostra el cognom pel </w:t>
+      </w:r>
+      <w:r>
+        <w:rPr>
+          <w:sz w:val="24"/>
+          <w:szCs w:val="24"/>
+          <w:lang w:val="ca-ES"/>
+        </w:rPr>
+        <w:t>qual</w:t>
+      </w:r>
+      <w:r>
+        <w:rPr>
+          <w:sz w:val="24"/>
+          <w:szCs w:val="24"/>
+          <w:lang w:val="ca-ES"/>
+        </w:rPr>
+        <w:t xml:space="preserve"> s'està realitzant la cerca, la duració estimada calculada mitjançant la fórmula:</w:t>
       </w:r>
       <w:r>
         <w:rPr>
@@ -20578,7 +21800,15 @@
           <w:szCs w:val="24"/>
           <w:lang w:val="ca-ES"/>
         </w:rPr>
-        <w:t>, la informació sobre el país i any del que</w:t>
+        <w:t>, la informació sobre el país i any del</w:t>
+      </w:r>
+      <w:r>
+        <w:rPr>
+          <w:sz w:val="24"/>
+          <w:szCs w:val="24"/>
+          <w:lang w:val="ca-ES"/>
+        </w:rPr>
+        <w:t>s</w:t>
       </w:r>
       <w:r>
         <w:rPr>
@@ -20594,6 +21824,22 @@
           <w:szCs w:val="24"/>
           <w:lang w:val="ca-ES"/>
         </w:rPr>
+        <w:t>quals</w:t>
+      </w:r>
+      <w:r>
+        <w:rPr>
+          <w:sz w:val="24"/>
+          <w:szCs w:val="24"/>
+          <w:lang w:val="ca-ES"/>
+        </w:rPr>
+        <w:t xml:space="preserve"> </w:t>
+      </w:r>
+      <w:r>
+        <w:rPr>
+          <w:sz w:val="24"/>
+          <w:szCs w:val="24"/>
+          <w:lang w:val="ca-ES"/>
+        </w:rPr>
         <w:t>s'està esperant</w:t>
       </w:r>
       <w:r>
@@ -20602,15 +21848,15 @@
           <w:szCs w:val="24"/>
           <w:lang w:val="ca-ES"/>
         </w:rPr>
-        <w:t xml:space="preserve"> actualment</w:t>
-      </w:r>
-      <w:r>
-        <w:rPr>
-          <w:sz w:val="24"/>
-          <w:szCs w:val="24"/>
-          <w:lang w:val="ca-ES"/>
-        </w:rPr>
-        <w:t xml:space="preserve"> la resposta</w:t>
+        <w:t xml:space="preserve"> </w:t>
+      </w:r>
+      <w:r>
+        <w:rPr>
+          <w:sz w:val="24"/>
+          <w:szCs w:val="24"/>
+          <w:lang w:val="ca-ES"/>
+        </w:rPr>
+        <w:t>la resposta</w:t>
       </w:r>
       <w:r>
         <w:rPr>
@@ -20642,7 +21888,15 @@
           <w:szCs w:val="24"/>
           <w:lang w:val="ca-ES"/>
         </w:rPr>
-        <w:t xml:space="preserve"> respecte el total estimat.</w:t>
+        <w:t xml:space="preserve"> respecta </w:t>
+      </w:r>
+      <w:r>
+        <w:rPr>
+          <w:sz w:val="24"/>
+          <w:szCs w:val="24"/>
+          <w:lang w:val="ca-ES"/>
+        </w:rPr>
+        <w:t>el total estimat.</w:t>
       </w:r>
     </w:p>
     <w:p>
@@ -20731,7 +21985,23 @@
           <w:szCs w:val="24"/>
           <w:lang w:val="ca-ES"/>
         </w:rPr>
-        <w:t xml:space="preserve">, pot indicar que s’estan </w:t>
+        <w:t xml:space="preserve">, pot </w:t>
+      </w:r>
+      <w:r>
+        <w:rPr>
+          <w:sz w:val="24"/>
+          <w:szCs w:val="24"/>
+          <w:lang w:val="ca-ES"/>
+        </w:rPr>
+        <w:t>indicar</w:t>
+      </w:r>
+      <w:r>
+        <w:rPr>
+          <w:sz w:val="24"/>
+          <w:szCs w:val="24"/>
+          <w:lang w:val="ca-ES"/>
+        </w:rPr>
+        <w:t xml:space="preserve"> que s’estan </w:t>
       </w:r>
       <w:r>
         <w:rPr>
@@ -20850,15 +22120,56 @@
           <w:szCs w:val="24"/>
           <w:lang w:val="ca-ES"/>
         </w:rPr>
-        <w:t xml:space="preserve">ls resultats a les caselles de la matriu que </w:t>
-      </w:r>
-      <w:r>
-        <w:rPr>
-          <w:sz w:val="24"/>
-          <w:szCs w:val="24"/>
-          <w:lang w:val="ca-ES"/>
-        </w:rPr>
-        <w:t xml:space="preserve">pertoca. Recordem que això ho </w:t>
+        <w:t>l resultat</w:t>
+      </w:r>
+      <w:r>
+        <w:rPr>
+          <w:sz w:val="24"/>
+          <w:szCs w:val="24"/>
+          <w:lang w:val="ca-ES"/>
+        </w:rPr>
+        <w:t xml:space="preserve"> a les caselles de la matriu que </w:t>
+      </w:r>
+      <w:r>
+        <w:rPr>
+          <w:sz w:val="24"/>
+          <w:szCs w:val="24"/>
+          <w:lang w:val="ca-ES"/>
+        </w:rPr>
+        <w:t>li pertoca</w:t>
+      </w:r>
+      <w:r>
+        <w:rPr>
+          <w:sz w:val="24"/>
+          <w:szCs w:val="24"/>
+          <w:lang w:val="ca-ES"/>
+        </w:rPr>
+        <w:t>. Re</w:t>
+      </w:r>
+      <w:r>
+        <w:rPr>
+          <w:sz w:val="24"/>
+          <w:szCs w:val="24"/>
+          <w:lang w:val="ca-ES"/>
+        </w:rPr>
+        <w:t xml:space="preserve">cordem que això és aconseguit gràcies als paràmetres </w:t>
+      </w:r>
+      <w:r>
+        <w:rPr>
+          <w:i/>
+          <w:sz w:val="24"/>
+          <w:szCs w:val="24"/>
+          <w:lang w:val="ca-ES"/>
+        </w:rPr>
+        <w:t>i</w:t>
+      </w:r>
+      <w:r>
+        <w:rPr>
+          <w:sz w:val="24"/>
+          <w:szCs w:val="24"/>
+          <w:lang w:val="ca-ES"/>
+        </w:rPr>
+        <w:t xml:space="preserve"> </w:t>
       </w:r>
       <w:proofErr w:type="spellStart"/>
       <w:r>
@@ -20867,7 +22178,7 @@
           <w:szCs w:val="24"/>
           <w:lang w:val="ca-ES"/>
         </w:rPr>
-        <w:t>acosnegueix</w:t>
+        <w:t>i</w:t>
       </w:r>
       <w:proofErr w:type="spellEnd"/>
       <w:r>
@@ -20876,32 +22187,113 @@
           <w:szCs w:val="24"/>
           <w:lang w:val="ca-ES"/>
         </w:rPr>
-        <w:t xml:space="preserve"> gràcies als paràmetres 'i' i 'k' encapsulats en les crides.</w:t>
-      </w:r>
-    </w:p>
-    <w:p>
-      <w:pPr>
-        <w:rPr>
-          <w:sz w:val="24"/>
-          <w:szCs w:val="24"/>
-          <w:lang w:val="ca-ES"/>
-        </w:rPr>
-      </w:pPr>
-      <w:r>
-        <w:rPr>
-          <w:sz w:val="24"/>
-          <w:szCs w:val="24"/>
-          <w:lang w:val="ca-ES"/>
-        </w:rPr>
-        <w:t>Quan la cerca és completada canvia l'estat dels components de la secció i s'indica que la cerca ha estat completada pel cognom especificat, s'elimina el temps estimat de finalització i és substituït per una indicació sobre on trobar els resultats i s'indica el nombre total de països i anys cercats.</w:t>
-      </w:r>
-      <w:r>
-        <w:rPr>
-          <w:sz w:val="24"/>
-          <w:szCs w:val="24"/>
-          <w:lang w:val="ca-ES"/>
-        </w:rPr>
-        <w:t xml:space="preserve"> L'efecte de moviment en la barra de progressió també s'elimina per tal d'evitar confondre a l'usuari.</w:t>
+        <w:t xml:space="preserve"> </w:t>
+      </w:r>
+      <w:r>
+        <w:rPr>
+          <w:i/>
+          <w:sz w:val="24"/>
+          <w:szCs w:val="24"/>
+          <w:lang w:val="ca-ES"/>
+        </w:rPr>
+        <w:t>k</w:t>
+      </w:r>
+      <w:r>
+        <w:rPr>
+          <w:sz w:val="24"/>
+          <w:szCs w:val="24"/>
+          <w:lang w:val="ca-ES"/>
+        </w:rPr>
+        <w:t xml:space="preserve"> encapsulats en les crides.</w:t>
+      </w:r>
+    </w:p>
+    <w:p>
+      <w:pPr>
+        <w:rPr>
+          <w:sz w:val="24"/>
+          <w:szCs w:val="24"/>
+          <w:lang w:val="ca-ES"/>
+        </w:rPr>
+      </w:pPr>
+      <w:r>
+        <w:rPr>
+          <w:sz w:val="24"/>
+          <w:szCs w:val="24"/>
+          <w:lang w:val="ca-ES"/>
+        </w:rPr>
+        <w:t>Quan la cerca és completada</w:t>
+      </w:r>
+      <w:r>
+        <w:rPr>
+          <w:sz w:val="24"/>
+          <w:szCs w:val="24"/>
+          <w:lang w:val="ca-ES"/>
+        </w:rPr>
+        <w:t>,</w:t>
+      </w:r>
+      <w:r>
+        <w:rPr>
+          <w:sz w:val="24"/>
+          <w:szCs w:val="24"/>
+          <w:lang w:val="ca-ES"/>
+        </w:rPr>
+        <w:t xml:space="preserve"> canvia l'estat dels components de la secció i s'indica que la cerca ha estat completada pel cognom especificat, s'elimina el temps estimat de finalització i és substituït per una indicació sobre </w:t>
+      </w:r>
+      <w:r>
+        <w:rPr>
+          <w:sz w:val="24"/>
+          <w:szCs w:val="24"/>
+          <w:lang w:val="ca-ES"/>
+        </w:rPr>
+        <w:t>la localització dels</w:t>
+      </w:r>
+      <w:r>
+        <w:rPr>
+          <w:sz w:val="24"/>
+          <w:szCs w:val="24"/>
+          <w:lang w:val="ca-ES"/>
+        </w:rPr>
+        <w:t xml:space="preserve"> resultats i s'indica el nombre total de països i anys cercats.</w:t>
+      </w:r>
+      <w:r>
+        <w:rPr>
+          <w:sz w:val="24"/>
+          <w:szCs w:val="24"/>
+          <w:lang w:val="ca-ES"/>
+        </w:rPr>
+        <w:t xml:space="preserve"> L'efecte de moviment en la barra de progressió</w:t>
+      </w:r>
+      <w:r>
+        <w:rPr>
+          <w:sz w:val="24"/>
+          <w:szCs w:val="24"/>
+          <w:lang w:val="ca-ES"/>
+        </w:rPr>
+        <w:t>,</w:t>
+      </w:r>
+      <w:r>
+        <w:rPr>
+          <w:sz w:val="24"/>
+          <w:szCs w:val="24"/>
+          <w:lang w:val="ca-ES"/>
+        </w:rPr>
+        <w:t xml:space="preserve"> també </w:t>
+      </w:r>
+      <w:r>
+        <w:rPr>
+          <w:sz w:val="24"/>
+          <w:szCs w:val="24"/>
+          <w:lang w:val="ca-ES"/>
+        </w:rPr>
+        <w:t>és eliminat,</w:t>
+      </w:r>
+      <w:r>
+        <w:rPr>
+          <w:sz w:val="24"/>
+          <w:szCs w:val="24"/>
+          <w:lang w:val="ca-ES"/>
+        </w:rPr>
+        <w:t xml:space="preserve"> per tal d'evitar confondre a l'usuari.</w:t>
       </w:r>
     </w:p>
     <w:p>
@@ -21023,6 +22415,7 @@
           <w:szCs w:val="24"/>
           <w:lang w:val="ca-ES"/>
         </w:rPr>
+        <w:lastRenderedPageBreak/>
         <w:t>Quan es realitza una nova cerca, els resultats de l'anterior s'amaguen per no causar confusió.</w:t>
       </w:r>
     </w:p>
@@ -21045,7 +22438,6 @@
           <w:szCs w:val="24"/>
           <w:lang w:val="ca-ES"/>
         </w:rPr>
-        <w:lastRenderedPageBreak/>
         <w:t>Els missatges d'error provinents del SDK o validacions del formulari desapareixen en quan es llança una nova operació.</w:t>
       </w:r>
     </w:p>

</xml_diff>

<commit_message>
morning push, started correcting end of chapter 11
</commit_message>
<xml_diff>
--- a/_memoria/11_Api interaction examples/exemplesInteraccio.docx
+++ b/_memoria/11_Api interaction examples/exemplesInteraccio.docx
@@ -1,6 +1,6 @@
 
 <file path=word/document.xml><?xml version="1.0" encoding="utf-8"?>
-<w:document xmlns:ve="http://schemas.openxmlformats.org/markup-compatibility/2006" xmlns:o="urn:schemas-microsoft-com:office:office" xmlns:r="http://schemas.openxmlformats.org/officeDocument/2006/relationships" xmlns:m="http://schemas.openxmlformats.org/officeDocument/2006/math" xmlns:v="urn:schemas-microsoft-com:vml" xmlns:wp="http://schemas.openxmlformats.org/drawingml/2006/wordprocessingDrawing" xmlns:w10="urn:schemas-microsoft-com:office:word" xmlns:w="http://schemas.openxmlformats.org/wordprocessingml/2006/main" xmlns:wne="http://schemas.microsoft.com/office/word/2006/wordml">
+<w:document xmlns:wpc="http://schemas.microsoft.com/office/word/2010/wordprocessingCanvas" xmlns:mc="http://schemas.openxmlformats.org/markup-compatibility/2006" xmlns:o="urn:schemas-microsoft-com:office:office" xmlns:r="http://schemas.openxmlformats.org/officeDocument/2006/relationships" xmlns:m="http://schemas.openxmlformats.org/officeDocument/2006/math" xmlns:v="urn:schemas-microsoft-com:vml" xmlns:wp14="http://schemas.microsoft.com/office/word/2010/wordprocessingDrawing" xmlns:wp="http://schemas.openxmlformats.org/drawingml/2006/wordprocessingDrawing" xmlns:w10="urn:schemas-microsoft-com:office:word" xmlns:w="http://schemas.openxmlformats.org/wordprocessingml/2006/main" xmlns:w14="http://schemas.microsoft.com/office/word/2010/wordml" xmlns:wpg="http://schemas.microsoft.com/office/word/2010/wordprocessingGroup" xmlns:wpi="http://schemas.microsoft.com/office/word/2010/wordprocessingInk" xmlns:wne="http://schemas.microsoft.com/office/word/2006/wordml" xmlns:wps="http://schemas.microsoft.com/office/word/2010/wordprocessingShape" mc:Ignorable="w14 wp14">
   <w:body>
     <w:p>
       <w:pPr>
@@ -1356,7 +1356,7 @@
     </w:p>
     <w:p>
       <w:pPr>
-        <w:pStyle w:val="Prrafodelista"/>
+        <w:pStyle w:val="ListParagraph"/>
         <w:numPr>
           <w:ilvl w:val="0"/>
           <w:numId w:val="1"/>
@@ -1427,7 +1427,7 @@
     </w:p>
     <w:p>
       <w:pPr>
-        <w:pStyle w:val="Prrafodelista"/>
+        <w:pStyle w:val="ListParagraph"/>
         <w:numPr>
           <w:ilvl w:val="0"/>
           <w:numId w:val="1"/>
@@ -1482,7 +1482,7 @@
     </w:p>
     <w:p>
       <w:pPr>
-        <w:pStyle w:val="Prrafodelista"/>
+        <w:pStyle w:val="ListParagraph"/>
         <w:numPr>
           <w:ilvl w:val="0"/>
           <w:numId w:val="1"/>
@@ -1683,7 +1683,7 @@
     </w:p>
     <w:p>
       <w:pPr>
-        <w:pStyle w:val="Prrafodelista"/>
+        <w:pStyle w:val="ListParagraph"/>
         <w:numPr>
           <w:ilvl w:val="0"/>
           <w:numId w:val="1"/>
@@ -1738,7 +1738,7 @@
     </w:p>
     <w:p>
       <w:pPr>
-        <w:pStyle w:val="Prrafodelista"/>
+        <w:pStyle w:val="ListParagraph"/>
         <w:numPr>
           <w:ilvl w:val="0"/>
           <w:numId w:val="1"/>
@@ -1801,7 +1801,7 @@
     </w:p>
     <w:p>
       <w:pPr>
-        <w:pStyle w:val="Prrafodelista"/>
+        <w:pStyle w:val="ListParagraph"/>
         <w:numPr>
           <w:ilvl w:val="0"/>
           <w:numId w:val="1"/>
@@ -1969,7 +1969,7 @@
     </w:p>
     <w:p>
       <w:pPr>
-        <w:pStyle w:val="Prrafodelista"/>
+        <w:pStyle w:val="ListParagraph"/>
         <w:numPr>
           <w:ilvl w:val="0"/>
           <w:numId w:val="1"/>
@@ -2024,7 +2024,7 @@
     </w:p>
     <w:p>
       <w:pPr>
-        <w:pStyle w:val="Prrafodelista"/>
+        <w:pStyle w:val="ListParagraph"/>
         <w:numPr>
           <w:ilvl w:val="0"/>
           <w:numId w:val="1"/>
@@ -7854,7 +7854,7 @@
     </w:p>
     <w:p>
       <w:pPr>
-        <w:pStyle w:val="Prrafodelista"/>
+        <w:pStyle w:val="ListParagraph"/>
         <w:numPr>
           <w:ilvl w:val="0"/>
           <w:numId w:val="2"/>
@@ -7901,7 +7901,7 @@
     </w:p>
     <w:p>
       <w:pPr>
-        <w:pStyle w:val="Prrafodelista"/>
+        <w:pStyle w:val="ListParagraph"/>
         <w:numPr>
           <w:ilvl w:val="0"/>
           <w:numId w:val="2"/>
@@ -8062,7 +8062,7 @@
     </w:p>
     <w:p>
       <w:pPr>
-        <w:pStyle w:val="Prrafodelista"/>
+        <w:pStyle w:val="ListParagraph"/>
         <w:numPr>
           <w:ilvl w:val="0"/>
           <w:numId w:val="3"/>
@@ -8093,7 +8093,7 @@
     </w:p>
     <w:p>
       <w:pPr>
-        <w:pStyle w:val="Prrafodelista"/>
+        <w:pStyle w:val="ListParagraph"/>
         <w:numPr>
           <w:ilvl w:val="0"/>
           <w:numId w:val="3"/>
@@ -8142,7 +8142,7 @@
     </w:p>
     <w:p>
       <w:pPr>
-        <w:pStyle w:val="Prrafodelista"/>
+        <w:pStyle w:val="ListParagraph"/>
         <w:numPr>
           <w:ilvl w:val="0"/>
           <w:numId w:val="3"/>
@@ -10012,7 +10012,6 @@
         </w:rPr>
         <w:t xml:space="preserve"> </w:t>
       </w:r>
-      <w:proofErr w:type="spellStart"/>
       <w:r>
         <w:rPr>
           <w:sz w:val="24"/>
@@ -10035,16 +10034,7 @@
           <w:szCs w:val="24"/>
           <w:lang w:val="ca-ES"/>
         </w:rPr>
-        <w:t>inici</w:t>
-      </w:r>
-      <w:proofErr w:type="spellEnd"/>
-      <w:r>
-        <w:rPr>
-          <w:sz w:val="24"/>
-          <w:szCs w:val="24"/>
-          <w:lang w:val="ca-ES"/>
-        </w:rPr>
-        <w:t xml:space="preserve"> del formulari.</w:t>
+        <w:t>inici del formulari.</w:t>
       </w:r>
     </w:p>
     <w:p>
@@ -10330,25 +10320,7 @@
           <w:szCs w:val="24"/>
           <w:lang w:val="ca-ES"/>
         </w:rPr>
-        <w:t xml:space="preserve"> la banda de </w:t>
-      </w:r>
-      <w:proofErr w:type="spellStart"/>
-      <w:r>
-        <w:rPr>
-          <w:sz w:val="24"/>
-          <w:szCs w:val="24"/>
-          <w:lang w:val="ca-ES"/>
-        </w:rPr>
-        <w:t>FamilySearch</w:t>
-      </w:r>
-      <w:proofErr w:type="spellEnd"/>
-      <w:r>
-        <w:rPr>
-          <w:sz w:val="24"/>
-          <w:szCs w:val="24"/>
-          <w:lang w:val="ca-ES"/>
-        </w:rPr>
-        <w:t xml:space="preserve"> i </w:t>
+        <w:t xml:space="preserve"> la banda de FamilySearch i </w:t>
       </w:r>
       <w:r>
         <w:rPr>
@@ -10508,25 +10480,7 @@
           <w:szCs w:val="24"/>
           <w:lang w:val="ca-ES"/>
         </w:rPr>
-        <w:t xml:space="preserve"> pel </w:t>
-      </w:r>
-      <w:proofErr w:type="spellStart"/>
-      <w:r>
-        <w:rPr>
-          <w:sz w:val="24"/>
-          <w:szCs w:val="24"/>
-          <w:lang w:val="ca-ES"/>
-        </w:rPr>
-        <w:t>SDK</w:t>
-      </w:r>
-      <w:proofErr w:type="spellEnd"/>
-      <w:r>
-        <w:rPr>
-          <w:sz w:val="24"/>
-          <w:szCs w:val="24"/>
-          <w:lang w:val="ca-ES"/>
-        </w:rPr>
-        <w:t>. Recordem, que cada petició retorna un conjunt de quinze persones.</w:t>
+        <w:t xml:space="preserve"> pel SDK. Recordem, que cada petició retorna un conjunt de quinze persones.</w:t>
       </w:r>
     </w:p>
     <w:p>
@@ -10742,7 +10696,6 @@
         </w:rPr>
         <w:t xml:space="preserve"> </w:t>
       </w:r>
-      <w:proofErr w:type="spellStart"/>
       <w:r>
         <w:rPr>
           <w:sz w:val="24"/>
@@ -10768,17 +10721,7 @@
           <w:u w:val="single"/>
           <w:lang w:val="ca-ES"/>
         </w:rPr>
-        <w:t>inici</w:t>
-      </w:r>
-      <w:proofErr w:type="spellEnd"/>
-      <w:r>
-        <w:rPr>
-          <w:sz w:val="24"/>
-          <w:szCs w:val="24"/>
-          <w:u w:val="single"/>
-          <w:lang w:val="ca-ES"/>
-        </w:rPr>
-        <w:t xml:space="preserve"> dels detalls d'una persona</w:t>
+        <w:t>inici dels detalls d'una persona</w:t>
       </w:r>
     </w:p>
     <w:p>
@@ -10854,7 +10797,6 @@
         </w:rPr>
         <w:t xml:space="preserve"> </w:t>
       </w:r>
-      <w:proofErr w:type="spellStart"/>
       <w:r>
         <w:rPr>
           <w:sz w:val="24"/>
@@ -10877,16 +10819,7 @@
           <w:szCs w:val="24"/>
           <w:lang w:val="ca-ES"/>
         </w:rPr>
-        <w:t>inici</w:t>
-      </w:r>
-      <w:proofErr w:type="spellEnd"/>
-      <w:r>
-        <w:rPr>
-          <w:sz w:val="24"/>
-          <w:szCs w:val="24"/>
-          <w:lang w:val="ca-ES"/>
-        </w:rPr>
-        <w:t xml:space="preserve"> de cada secció dels detalls d'una persona</w:t>
+        <w:t>inici de cada secció dels detalls d'una persona</w:t>
       </w:r>
       <w:r>
         <w:rPr>
@@ -11226,25 +11159,7 @@
           <w:szCs w:val="24"/>
           <w:lang w:val="ca-ES"/>
         </w:rPr>
-        <w:t xml:space="preserve">Les diferents </w:t>
-      </w:r>
-      <w:proofErr w:type="spellStart"/>
-      <w:r>
-        <w:rPr>
-          <w:sz w:val="24"/>
-          <w:szCs w:val="24"/>
-          <w:lang w:val="ca-ES"/>
-        </w:rPr>
-        <w:t>micro</w:t>
-      </w:r>
-      <w:proofErr w:type="spellEnd"/>
-      <w:r>
-        <w:rPr>
-          <w:sz w:val="24"/>
-          <w:szCs w:val="24"/>
-          <w:lang w:val="ca-ES"/>
-        </w:rPr>
-        <w:t xml:space="preserve"> transicions d'estat</w:t>
+        <w:t>Les diferents micro transicions d'estat</w:t>
       </w:r>
       <w:r>
         <w:rPr>
@@ -11281,7 +11196,7 @@
     </w:p>
     <w:p>
       <w:pPr>
-        <w:pStyle w:val="Prrafodelista"/>
+        <w:pStyle w:val="ListParagraph"/>
         <w:numPr>
           <w:ilvl w:val="0"/>
           <w:numId w:val="4"/>
@@ -11391,7 +11306,7 @@
     </w:p>
     <w:p>
       <w:pPr>
-        <w:pStyle w:val="Prrafodelista"/>
+        <w:pStyle w:val="ListParagraph"/>
         <w:numPr>
           <w:ilvl w:val="0"/>
           <w:numId w:val="4"/>
@@ -11453,7 +11368,7 @@
     </w:p>
     <w:p>
       <w:pPr>
-        <w:pStyle w:val="Prrafodelista"/>
+        <w:pStyle w:val="ListParagraph"/>
         <w:numPr>
           <w:ilvl w:val="0"/>
           <w:numId w:val="4"/>
@@ -11499,7 +11414,7 @@
     </w:p>
     <w:p>
       <w:pPr>
-        <w:pStyle w:val="Prrafodelista"/>
+        <w:pStyle w:val="ListParagraph"/>
         <w:numPr>
           <w:ilvl w:val="0"/>
           <w:numId w:val="4"/>
@@ -11537,7 +11452,7 @@
     </w:p>
     <w:p>
       <w:pPr>
-        <w:pStyle w:val="Prrafodelista"/>
+        <w:pStyle w:val="ListParagraph"/>
         <w:numPr>
           <w:ilvl w:val="0"/>
           <w:numId w:val="4"/>
@@ -11663,7 +11578,7 @@
     </w:p>
     <w:p>
       <w:pPr>
-        <w:pStyle w:val="Prrafodelista"/>
+        <w:pStyle w:val="ListParagraph"/>
         <w:numPr>
           <w:ilvl w:val="0"/>
           <w:numId w:val="4"/>
@@ -12217,7 +12132,6 @@
         </w:rPr>
         <w:t xml:space="preserve">ones indicades en el paràmetre </w:t>
       </w:r>
-      <w:proofErr w:type="spellStart"/>
       <w:r>
         <w:rPr>
           <w:i/>
@@ -12227,7 +12141,6 @@
         </w:rPr>
         <w:t>count</w:t>
       </w:r>
-      <w:proofErr w:type="spellEnd"/>
       <w:r>
         <w:rPr>
           <w:sz w:val="24"/>
@@ -12470,7 +12383,6 @@
         </w:rPr>
         <w:t xml:space="preserve"> cerca utilitzant el paràmetre </w:t>
       </w:r>
-      <w:proofErr w:type="spellStart"/>
       <w:r>
         <w:rPr>
           <w:i/>
@@ -12480,7 +12392,6 @@
         </w:rPr>
         <w:t>count</w:t>
       </w:r>
-      <w:proofErr w:type="spellEnd"/>
       <w:r>
         <w:rPr>
           <w:i/>
@@ -12646,7 +12557,7 @@
     </w:p>
     <w:p>
       <w:pPr>
-        <w:pStyle w:val="Prrafodelista"/>
+        <w:pStyle w:val="ListParagraph"/>
         <w:numPr>
           <w:ilvl w:val="0"/>
           <w:numId w:val="5"/>
@@ -12701,7 +12612,7 @@
     </w:p>
     <w:p>
       <w:pPr>
-        <w:pStyle w:val="Prrafodelista"/>
+        <w:pStyle w:val="ListParagraph"/>
         <w:numPr>
           <w:ilvl w:val="0"/>
           <w:numId w:val="5"/>
@@ -12789,7 +12700,7 @@
     </w:p>
     <w:p>
       <w:pPr>
-        <w:pStyle w:val="Prrafodelista"/>
+        <w:pStyle w:val="ListParagraph"/>
         <w:numPr>
           <w:ilvl w:val="0"/>
           <w:numId w:val="5"/>
@@ -12842,7 +12753,6 @@
         </w:rPr>
         <w:t xml:space="preserve"> </w:t>
       </w:r>
-      <w:proofErr w:type="spellStart"/>
       <w:r>
         <w:rPr>
           <w:sz w:val="24"/>
@@ -12865,16 +12775,7 @@
           <w:szCs w:val="24"/>
           <w:lang w:val="ca-ES"/>
         </w:rPr>
-        <w:t>interval</w:t>
-      </w:r>
-      <w:proofErr w:type="spellEnd"/>
-      <w:r>
-        <w:rPr>
-          <w:sz w:val="24"/>
-          <w:szCs w:val="24"/>
-          <w:lang w:val="ca-ES"/>
-        </w:rPr>
-        <w:t xml:space="preserve"> que vol ser </w:t>
+        <w:t xml:space="preserve">interval que vol ser </w:t>
       </w:r>
       <w:r>
         <w:rPr>
@@ -12895,7 +12796,7 @@
     </w:p>
     <w:p>
       <w:pPr>
-        <w:pStyle w:val="Prrafodelista"/>
+        <w:pStyle w:val="ListParagraph"/>
         <w:numPr>
           <w:ilvl w:val="0"/>
           <w:numId w:val="5"/>
@@ -12966,7 +12867,6 @@
         </w:rPr>
         <w:t xml:space="preserve"> </w:t>
       </w:r>
-      <w:proofErr w:type="spellStart"/>
       <w:r>
         <w:rPr>
           <w:sz w:val="24"/>
@@ -12989,16 +12889,7 @@
           <w:szCs w:val="24"/>
           <w:lang w:val="ca-ES"/>
         </w:rPr>
-        <w:t>interval</w:t>
-      </w:r>
-      <w:proofErr w:type="spellEnd"/>
-      <w:r>
-        <w:rPr>
-          <w:sz w:val="24"/>
-          <w:szCs w:val="24"/>
-          <w:lang w:val="ca-ES"/>
-        </w:rPr>
-        <w:t xml:space="preserve"> que </w:t>
+        <w:t xml:space="preserve">interval que </w:t>
       </w:r>
       <w:r>
         <w:rPr>
@@ -13102,7 +12993,7 @@
     </w:p>
     <w:p>
       <w:pPr>
-        <w:pStyle w:val="Prrafodelista"/>
+        <w:pStyle w:val="ListParagraph"/>
         <w:numPr>
           <w:ilvl w:val="0"/>
           <w:numId w:val="5"/>
@@ -13407,18 +13298,8 @@
           <w:szCs w:val="24"/>
           <w:lang w:val="ca-ES"/>
         </w:rPr>
-        <w:t xml:space="preserve">al </w:t>
-      </w:r>
-      <w:proofErr w:type="spellStart"/>
-      <w:r>
-        <w:rPr>
-          <w:sz w:val="24"/>
-          <w:szCs w:val="24"/>
-          <w:lang w:val="ca-ES"/>
-        </w:rPr>
-        <w:t>SDK</w:t>
-      </w:r>
-      <w:proofErr w:type="spellEnd"/>
+        <w:t>al SDK</w:t>
+      </w:r>
       <w:r>
         <w:rPr>
           <w:sz w:val="24"/>
@@ -13563,25 +13444,7 @@
           <w:szCs w:val="24"/>
           <w:lang w:val="ca-ES"/>
         </w:rPr>
-        <w:t xml:space="preserve"> per tal de </w:t>
-      </w:r>
-      <w:proofErr w:type="spellStart"/>
-      <w:r>
-        <w:rPr>
-          <w:sz w:val="24"/>
-          <w:szCs w:val="24"/>
-          <w:lang w:val="ca-ES"/>
-        </w:rPr>
-        <w:t>geolocalitzar</w:t>
-      </w:r>
-      <w:proofErr w:type="spellEnd"/>
-      <w:r>
-        <w:rPr>
-          <w:sz w:val="24"/>
-          <w:szCs w:val="24"/>
-          <w:lang w:val="ca-ES"/>
-        </w:rPr>
-        <w:t xml:space="preserve"> o cercar</w:t>
+        <w:t xml:space="preserve"> per tal de geolocalitzar o cercar</w:t>
       </w:r>
       <w:r>
         <w:rPr>
@@ -13831,18 +13694,8 @@
           <w:szCs w:val="24"/>
           <w:lang w:val="ca-ES"/>
         </w:rPr>
-        <w:t xml:space="preserve"> en el </w:t>
-      </w:r>
-      <w:proofErr w:type="spellStart"/>
-      <w:r>
-        <w:rPr>
-          <w:sz w:val="24"/>
-          <w:szCs w:val="24"/>
-          <w:lang w:val="ca-ES"/>
-        </w:rPr>
-        <w:t>SDK</w:t>
-      </w:r>
-      <w:proofErr w:type="spellEnd"/>
+        <w:t xml:space="preserve"> en el SDK</w:t>
+      </w:r>
       <w:r>
         <w:rPr>
           <w:sz w:val="24"/>
@@ -13978,20 +13831,8 @@
           <w:szCs w:val="24"/>
           <w:lang w:val="ca-ES"/>
         </w:rPr>
-        <w:t xml:space="preserve">pel qual el SDK i la web oficial de </w:t>
-      </w:r>
-      <w:bookmarkStart w:id="0" w:name="_GoBack"/>
-      <w:bookmarkEnd w:id="0"/>
-      <w:proofErr w:type="spellStart"/>
-      <w:r>
-        <w:rPr>
-          <w:sz w:val="24"/>
-          <w:szCs w:val="24"/>
-          <w:lang w:val="ca-ES"/>
-        </w:rPr>
-        <w:t>FamilySearch</w:t>
-      </w:r>
-      <w:proofErr w:type="spellEnd"/>
+        <w:t>pel qual el SDK i la web oficial de FamilySearch</w:t>
+      </w:r>
       <w:r>
         <w:rPr>
           <w:sz w:val="24"/>
@@ -14146,7 +13987,6 @@
         </w:rPr>
         <w:t xml:space="preserve">metre </w:t>
       </w:r>
-      <w:proofErr w:type="spellStart"/>
       <w:r>
         <w:rPr>
           <w:i/>
@@ -14156,7 +13996,6 @@
         </w:rPr>
         <w:t>birth</w:t>
       </w:r>
-      <w:proofErr w:type="spellEnd"/>
       <w:r>
         <w:rPr>
           <w:i/>
@@ -14173,19 +14012,8 @@
           <w:szCs w:val="24"/>
           <w:lang w:val="ca-ES"/>
         </w:rPr>
-        <w:t>_</w:t>
-      </w:r>
-      <w:proofErr w:type="spellStart"/>
-      <w:r>
-        <w:rPr>
-          <w:i/>
-          <w:sz w:val="24"/>
-          <w:szCs w:val="24"/>
-          <w:lang w:val="ca-ES"/>
-        </w:rPr>
-        <w:t>year</w:t>
-      </w:r>
-      <w:proofErr w:type="spellEnd"/>
+        <w:t>_year</w:t>
+      </w:r>
       <w:r>
         <w:rPr>
           <w:sz w:val="24"/>
@@ -14251,7 +14079,6 @@
         </w:rPr>
         <w:t xml:space="preserve"> en diferents formats, però no rangs de dates; mentre que el paràmetre </w:t>
       </w:r>
-      <w:proofErr w:type="spellStart"/>
       <w:r>
         <w:rPr>
           <w:i/>
@@ -14261,7 +14088,6 @@
         </w:rPr>
         <w:t>birth</w:t>
       </w:r>
-      <w:proofErr w:type="spellEnd"/>
       <w:r>
         <w:rPr>
           <w:i/>
@@ -14278,19 +14104,8 @@
           <w:szCs w:val="24"/>
           <w:lang w:val="ca-ES"/>
         </w:rPr>
-        <w:t>_</w:t>
-      </w:r>
-      <w:proofErr w:type="spellStart"/>
-      <w:r>
-        <w:rPr>
-          <w:i/>
-          <w:sz w:val="24"/>
-          <w:szCs w:val="24"/>
-          <w:lang w:val="ca-ES"/>
-        </w:rPr>
-        <w:t>year</w:t>
-      </w:r>
-      <w:proofErr w:type="spellEnd"/>
+        <w:t>_year</w:t>
+      </w:r>
       <w:r>
         <w:rPr>
           <w:i/>
@@ -14365,7 +14180,6 @@
         </w:rPr>
         <w:t xml:space="preserve">xí doncs, sembla que el paràmetre </w:t>
       </w:r>
-      <w:proofErr w:type="spellStart"/>
       <w:r>
         <w:rPr>
           <w:i/>
@@ -14375,7 +14189,6 @@
         </w:rPr>
         <w:t>birth</w:t>
       </w:r>
-      <w:proofErr w:type="spellEnd"/>
       <w:r>
         <w:rPr>
           <w:i/>
@@ -14392,19 +14205,8 @@
           <w:szCs w:val="24"/>
           <w:lang w:val="ca-ES"/>
         </w:rPr>
-        <w:t>_</w:t>
-      </w:r>
-      <w:proofErr w:type="spellStart"/>
-      <w:r>
-        <w:rPr>
-          <w:i/>
-          <w:sz w:val="24"/>
-          <w:szCs w:val="24"/>
-          <w:lang w:val="ca-ES"/>
-        </w:rPr>
-        <w:t>year</w:t>
-      </w:r>
-      <w:proofErr w:type="spellEnd"/>
+        <w:t>_year</w:t>
+      </w:r>
       <w:r>
         <w:rPr>
           <w:i/>
@@ -14740,7 +14542,7 @@
     </w:p>
     <w:p>
       <w:pPr>
-        <w:pStyle w:val="Prrafodelista"/>
+        <w:pStyle w:val="ListParagraph"/>
         <w:numPr>
           <w:ilvl w:val="0"/>
           <w:numId w:val="6"/>
@@ -14892,7 +14694,7 @@
     </w:p>
     <w:p>
       <w:pPr>
-        <w:pStyle w:val="Prrafodelista"/>
+        <w:pStyle w:val="ListParagraph"/>
         <w:numPr>
           <w:ilvl w:val="0"/>
           <w:numId w:val="6"/>
@@ -15019,7 +14821,7 @@
     </w:p>
     <w:p>
       <w:pPr>
-        <w:pStyle w:val="Prrafodelista"/>
+        <w:pStyle w:val="ListParagraph"/>
         <w:numPr>
           <w:ilvl w:val="0"/>
           <w:numId w:val="6"/>
@@ -15278,36 +15080,16 @@
           <w:szCs w:val="24"/>
           <w:lang w:val="ca-ES"/>
         </w:rPr>
-        <w:t xml:space="preserve"> cent o mil crides simultànies al SDK i en conseqüència, a </w:t>
-      </w:r>
-      <w:proofErr w:type="spellStart"/>
-      <w:r>
-        <w:rPr>
-          <w:sz w:val="24"/>
-          <w:szCs w:val="24"/>
-          <w:lang w:val="ca-ES"/>
-        </w:rPr>
-        <w:t>l’API</w:t>
-      </w:r>
-      <w:proofErr w:type="spellEnd"/>
-      <w:r>
-        <w:rPr>
-          <w:sz w:val="24"/>
-          <w:szCs w:val="24"/>
-          <w:lang w:val="ca-ES"/>
-        </w:rPr>
-        <w:t xml:space="preserve"> de </w:t>
-      </w:r>
-      <w:proofErr w:type="spellStart"/>
-      <w:r>
-        <w:rPr>
-          <w:sz w:val="24"/>
-          <w:szCs w:val="24"/>
-          <w:lang w:val="ca-ES"/>
-        </w:rPr>
-        <w:t>FamilySearch</w:t>
-      </w:r>
-      <w:proofErr w:type="spellEnd"/>
+        <w:t xml:space="preserve"> cent o mil crides simultànies al SDK i en conseqüència, a l’API</w:t>
+      </w:r>
+      <w:r>
+        <w:rPr>
+          <w:sz w:val="24"/>
+          <w:szCs w:val="24"/>
+          <w:lang w:val="ca-ES"/>
+        </w:rPr>
+        <w:t xml:space="preserve"> de FamilySearch</w:t>
+      </w:r>
       <w:r>
         <w:rPr>
           <w:sz w:val="24"/>
@@ -15349,23 +15131,13 @@
         </w:rPr>
         <w:t>i recordem la funcionalitat de `</w:t>
       </w:r>
-      <w:proofErr w:type="spellStart"/>
-      <w:r>
-        <w:rPr>
-          <w:sz w:val="24"/>
-          <w:szCs w:val="24"/>
-          <w:lang w:val="ca-ES"/>
-        </w:rPr>
-        <w:t>throttling</w:t>
-      </w:r>
-      <w:proofErr w:type="spellEnd"/>
-      <w:r>
-        <w:rPr>
-          <w:sz w:val="24"/>
-          <w:szCs w:val="24"/>
-          <w:lang w:val="ca-ES"/>
-        </w:rPr>
-        <w:t>'</w:t>
+      <w:r>
+        <w:rPr>
+          <w:sz w:val="24"/>
+          <w:szCs w:val="24"/>
+          <w:lang w:val="ca-ES"/>
+        </w:rPr>
+        <w:t>throttling'</w:t>
       </w:r>
       <w:r>
         <w:rPr>
@@ -15520,7 +15292,6 @@
         </w:rPr>
         <w:t xml:space="preserve"> </w:t>
       </w:r>
-      <w:proofErr w:type="spellStart"/>
       <w:r>
         <w:rPr>
           <w:sz w:val="24"/>
@@ -15543,16 +15314,7 @@
           <w:szCs w:val="24"/>
           <w:lang w:val="ca-ES"/>
         </w:rPr>
-        <w:t>interval</w:t>
-      </w:r>
-      <w:proofErr w:type="spellEnd"/>
-      <w:r>
-        <w:rPr>
-          <w:sz w:val="24"/>
-          <w:szCs w:val="24"/>
-          <w:lang w:val="ca-ES"/>
-        </w:rPr>
-        <w:t>, s'ha imposat en el codi</w:t>
+        <w:t>interval, s'ha imposat en el codi</w:t>
       </w:r>
       <w:r>
         <w:rPr>
@@ -16353,7 +16115,6 @@
         </w:rPr>
         <w:t xml:space="preserve"> o </w:t>
       </w:r>
-      <w:proofErr w:type="spellStart"/>
       <w:r>
         <w:rPr>
           <w:i/>
@@ -16363,7 +16124,6 @@
         </w:rPr>
         <w:t>has-error</w:t>
       </w:r>
-      <w:proofErr w:type="spellEnd"/>
       <w:r>
         <w:rPr>
           <w:i/>
@@ -16680,7 +16440,7 @@
     </w:p>
     <w:p>
       <w:pPr>
-        <w:pStyle w:val="Prrafodelista"/>
+        <w:pStyle w:val="ListParagraph"/>
         <w:numPr>
           <w:ilvl w:val="0"/>
           <w:numId w:val="7"/>
@@ -16728,7 +16488,7 @@
     </w:p>
     <w:p>
       <w:pPr>
-        <w:pStyle w:val="Prrafodelista"/>
+        <w:pStyle w:val="ListParagraph"/>
         <w:numPr>
           <w:ilvl w:val="0"/>
           <w:numId w:val="7"/>
@@ -16759,7 +16519,7 @@
     </w:p>
     <w:p>
       <w:pPr>
-        <w:pStyle w:val="Prrafodelista"/>
+        <w:pStyle w:val="ListParagraph"/>
         <w:numPr>
           <w:ilvl w:val="0"/>
           <w:numId w:val="7"/>
@@ -16806,7 +16566,7 @@
     </w:p>
     <w:p>
       <w:pPr>
-        <w:pStyle w:val="Prrafodelista"/>
+        <w:pStyle w:val="ListParagraph"/>
         <w:numPr>
           <w:ilvl w:val="0"/>
           <w:numId w:val="7"/>
@@ -16853,7 +16613,7 @@
     </w:p>
     <w:p>
       <w:pPr>
-        <w:pStyle w:val="Prrafodelista"/>
+        <w:pStyle w:val="ListParagraph"/>
         <w:numPr>
           <w:ilvl w:val="0"/>
           <w:numId w:val="7"/>
@@ -16911,33 +16671,15 @@
           <w:szCs w:val="24"/>
           <w:lang w:val="ca-ES"/>
         </w:rPr>
-        <w:t xml:space="preserve">s buit i </w:t>
-      </w:r>
-      <w:proofErr w:type="spellStart"/>
-      <w:r>
-        <w:rPr>
-          <w:sz w:val="24"/>
-          <w:szCs w:val="24"/>
-          <w:lang w:val="ca-ES"/>
-        </w:rPr>
-        <w:t>l’</w:t>
-      </w:r>
-      <w:r>
-        <w:rPr>
-          <w:sz w:val="24"/>
-          <w:szCs w:val="24"/>
-          <w:lang w:val="ca-ES"/>
-        </w:rPr>
-        <w:t>interval</w:t>
-      </w:r>
-      <w:proofErr w:type="spellEnd"/>
-      <w:r>
-        <w:rPr>
-          <w:sz w:val="24"/>
-          <w:szCs w:val="24"/>
-          <w:lang w:val="ca-ES"/>
-        </w:rPr>
-        <w:t xml:space="preserve"> no està especificat o no és un </w:t>
+        <w:t>s buit i l’</w:t>
+      </w:r>
+      <w:r>
+        <w:rPr>
+          <w:sz w:val="24"/>
+          <w:szCs w:val="24"/>
+          <w:lang w:val="ca-ES"/>
+        </w:rPr>
+        <w:t xml:space="preserve">interval no està especificat o no és un </w:t>
       </w:r>
       <w:r>
         <w:rPr>
@@ -17312,25 +17054,7 @@
           <w:szCs w:val="24"/>
           <w:lang w:val="ca-ES"/>
         </w:rPr>
-        <w:t xml:space="preserve"> petició cap al </w:t>
-      </w:r>
-      <w:proofErr w:type="spellStart"/>
-      <w:r>
-        <w:rPr>
-          <w:sz w:val="24"/>
-          <w:szCs w:val="24"/>
-          <w:lang w:val="ca-ES"/>
-        </w:rPr>
-        <w:t>SDK</w:t>
-      </w:r>
-      <w:proofErr w:type="spellEnd"/>
-      <w:r>
-        <w:rPr>
-          <w:sz w:val="24"/>
-          <w:szCs w:val="24"/>
-          <w:lang w:val="ca-ES"/>
-        </w:rPr>
-        <w:t>.</w:t>
+        <w:t xml:space="preserve"> petició cap al SDK.</w:t>
       </w:r>
       <w:r>
         <w:rPr>
@@ -18146,25 +17870,7 @@
           <w:szCs w:val="24"/>
           <w:lang w:val="ca-ES"/>
         </w:rPr>
-        <w:t xml:space="preserve">, a </w:t>
-      </w:r>
-      <w:proofErr w:type="spellStart"/>
-      <w:r>
-        <w:rPr>
-          <w:sz w:val="24"/>
-          <w:szCs w:val="24"/>
-          <w:lang w:val="ca-ES"/>
-        </w:rPr>
-        <w:t>l’API</w:t>
-      </w:r>
-      <w:proofErr w:type="spellEnd"/>
-      <w:r>
-        <w:rPr>
-          <w:sz w:val="24"/>
-          <w:szCs w:val="24"/>
-          <w:lang w:val="ca-ES"/>
-        </w:rPr>
-        <w:t xml:space="preserve"> de Google per </w:t>
+        <w:t xml:space="preserve">, a l’API de Google per </w:t>
       </w:r>
       <w:r>
         <w:rPr>
@@ -18224,16 +17930,63 @@
         </w:rPr>
         <w:t xml:space="preserve"> </w:t>
       </w:r>
-      <w:proofErr w:type="spellStart"/>
-      <w:r>
-        <w:rPr>
-          <w:sz w:val="24"/>
-          <w:szCs w:val="24"/>
-          <w:lang w:val="ca-ES"/>
-        </w:rPr>
-        <w:t>i</w:t>
-      </w:r>
-      <w:proofErr w:type="spellEnd"/>
+      <w:r>
+        <w:rPr>
+          <w:sz w:val="24"/>
+          <w:szCs w:val="24"/>
+          <w:lang w:val="ca-ES"/>
+        </w:rPr>
+        <w:t xml:space="preserve">i </w:t>
+      </w:r>
+      <w:r>
+        <w:rPr>
+          <w:i/>
+          <w:sz w:val="24"/>
+          <w:szCs w:val="24"/>
+          <w:lang w:val="ca-ES"/>
+        </w:rPr>
+        <w:t>k,</w:t>
+      </w:r>
+      <w:r>
+        <w:rPr>
+          <w:sz w:val="24"/>
+          <w:szCs w:val="24"/>
+          <w:lang w:val="ca-ES"/>
+        </w:rPr>
+        <w:t xml:space="preserve"> passats a cada crida, s’encarreguen de </w:t>
+      </w:r>
+      <w:r>
+        <w:rPr>
+          <w:sz w:val="24"/>
+          <w:szCs w:val="24"/>
+          <w:lang w:val="ca-ES"/>
+        </w:rPr>
+        <w:t>guardar les dades</w:t>
+      </w:r>
+      <w:r>
+        <w:rPr>
+          <w:sz w:val="24"/>
+          <w:szCs w:val="24"/>
+          <w:lang w:val="ca-ES"/>
+        </w:rPr>
+        <w:t xml:space="preserve"> de cada iteració, </w:t>
+      </w:r>
+      <w:r>
+        <w:rPr>
+          <w:sz w:val="24"/>
+          <w:szCs w:val="24"/>
+          <w:lang w:val="ca-ES"/>
+        </w:rPr>
+        <w:t>al lloc que els hi correspon</w:t>
+      </w:r>
+      <w:r>
+        <w:rPr>
+          <w:sz w:val="24"/>
+          <w:szCs w:val="24"/>
+          <w:lang w:val="ca-ES"/>
+        </w:rPr>
+        <w:t>,</w:t>
+      </w:r>
       <w:r>
         <w:rPr>
           <w:sz w:val="24"/>
@@ -18244,52 +17997,118 @@
       </w:r>
       <w:r>
         <w:rPr>
-          <w:i/>
-          <w:sz w:val="24"/>
-          <w:szCs w:val="24"/>
-          <w:lang w:val="ca-ES"/>
-        </w:rPr>
-        <w:t>k,</w:t>
-      </w:r>
-      <w:r>
-        <w:rPr>
-          <w:sz w:val="24"/>
-          <w:szCs w:val="24"/>
-          <w:lang w:val="ca-ES"/>
-        </w:rPr>
-        <w:t xml:space="preserve"> passats a cada crida, s’encarreguen de </w:t>
-      </w:r>
-      <w:r>
-        <w:rPr>
-          <w:sz w:val="24"/>
-          <w:szCs w:val="24"/>
-          <w:lang w:val="ca-ES"/>
-        </w:rPr>
-        <w:t>guardar les dades</w:t>
-      </w:r>
-      <w:r>
-        <w:rPr>
-          <w:sz w:val="24"/>
-          <w:szCs w:val="24"/>
-          <w:lang w:val="ca-ES"/>
-        </w:rPr>
-        <w:t xml:space="preserve"> de cada iteració, </w:t>
-      </w:r>
-      <w:r>
-        <w:rPr>
-          <w:sz w:val="24"/>
-          <w:szCs w:val="24"/>
-          <w:lang w:val="ca-ES"/>
-        </w:rPr>
-        <w:t>al lloc que els hi correspon</w:t>
-      </w:r>
-      <w:r>
-        <w:rPr>
-          <w:sz w:val="24"/>
-          <w:szCs w:val="24"/>
-          <w:lang w:val="ca-ES"/>
-        </w:rPr>
-        <w:t>,</w:t>
+          <w:sz w:val="24"/>
+          <w:szCs w:val="24"/>
+          <w:lang w:val="ca-ES"/>
+        </w:rPr>
+        <w:t>de</w:t>
+      </w:r>
+      <w:r>
+        <w:rPr>
+          <w:sz w:val="24"/>
+          <w:szCs w:val="24"/>
+          <w:lang w:val="ca-ES"/>
+        </w:rPr>
+        <w:t xml:space="preserve"> les variables globals.</w:t>
+      </w:r>
+    </w:p>
+    <w:p>
+      <w:pPr>
+        <w:rPr>
+          <w:sz w:val="24"/>
+          <w:szCs w:val="24"/>
+          <w:lang w:val="ca-ES"/>
+        </w:rPr>
+      </w:pPr>
+      <w:r>
+        <w:rPr>
+          <w:sz w:val="24"/>
+          <w:szCs w:val="24"/>
+          <w:lang w:val="ca-ES"/>
+        </w:rPr>
+        <w:t>El primer objecte global, l</w:t>
+      </w:r>
+      <w:r>
+        <w:rPr>
+          <w:sz w:val="24"/>
+          <w:szCs w:val="24"/>
+          <w:lang w:val="ca-ES"/>
+        </w:rPr>
+        <w:t xml:space="preserve">a variable </w:t>
+      </w:r>
+      <w:r>
+        <w:rPr>
+          <w:i/>
+          <w:sz w:val="24"/>
+          <w:szCs w:val="24"/>
+          <w:lang w:val="ca-ES"/>
+        </w:rPr>
+        <w:t>geomapCountries</w:t>
+      </w:r>
+      <w:r>
+        <w:rPr>
+          <w:sz w:val="24"/>
+          <w:szCs w:val="24"/>
+          <w:lang w:val="ca-ES"/>
+        </w:rPr>
+        <w:t xml:space="preserve"> és una matriu </w:t>
+      </w:r>
+      <w:r>
+        <w:rPr>
+          <w:sz w:val="24"/>
+          <w:szCs w:val="24"/>
+          <w:lang w:val="ca-ES"/>
+        </w:rPr>
+        <w:t>de dades on</w:t>
+      </w:r>
+      <w:r>
+        <w:rPr>
+          <w:sz w:val="24"/>
+          <w:szCs w:val="24"/>
+          <w:lang w:val="ca-ES"/>
+        </w:rPr>
+        <w:t xml:space="preserve"> cada fila conté les dades d'un any i cada casella de la fila està formada per un vector de dos elements. El codi del país i el nombre de persones que compleixen les condicions de cerca per aquell </w:t>
+      </w:r>
+      <w:r>
+        <w:rPr>
+          <w:sz w:val="24"/>
+          <w:szCs w:val="24"/>
+          <w:lang w:val="ca-ES"/>
+        </w:rPr>
+        <w:t>país.</w:t>
+      </w:r>
+    </w:p>
+    <w:p>
+      <w:pPr>
+        <w:rPr>
+          <w:sz w:val="24"/>
+          <w:szCs w:val="24"/>
+          <w:lang w:val="ca-ES"/>
+        </w:rPr>
+      </w:pPr>
+      <w:r>
+        <w:rPr>
+          <w:sz w:val="24"/>
+          <w:szCs w:val="24"/>
+          <w:lang w:val="ca-ES"/>
+        </w:rPr>
+        <w:t>Per altra banda, l</w:t>
+      </w:r>
+      <w:r>
+        <w:rPr>
+          <w:sz w:val="24"/>
+          <w:szCs w:val="24"/>
+          <w:lang w:val="ca-ES"/>
+        </w:rPr>
+        <w:t>a variable</w:t>
+      </w:r>
+      <w:r>
+        <w:rPr>
+          <w:sz w:val="24"/>
+          <w:szCs w:val="24"/>
+          <w:lang w:val="ca-ES"/>
+        </w:rPr>
+        <w:t xml:space="preserve"> global</w:t>
       </w:r>
       <w:r>
         <w:rPr>
@@ -18301,146 +18120,12 @@
       </w:r>
       <w:r>
         <w:rPr>
-          <w:sz w:val="24"/>
-          <w:szCs w:val="24"/>
-          <w:lang w:val="ca-ES"/>
-        </w:rPr>
-        <w:t>de</w:t>
-      </w:r>
-      <w:r>
-        <w:rPr>
-          <w:sz w:val="24"/>
-          <w:szCs w:val="24"/>
-          <w:lang w:val="ca-ES"/>
-        </w:rPr>
-        <w:t xml:space="preserve"> les variables globals.</w:t>
-      </w:r>
-    </w:p>
-    <w:p>
-      <w:pPr>
-        <w:rPr>
-          <w:sz w:val="24"/>
-          <w:szCs w:val="24"/>
-          <w:lang w:val="ca-ES"/>
-        </w:rPr>
-      </w:pPr>
-      <w:r>
-        <w:rPr>
-          <w:sz w:val="24"/>
-          <w:szCs w:val="24"/>
-          <w:lang w:val="ca-ES"/>
-        </w:rPr>
-        <w:t>El primer objecte global, l</w:t>
-      </w:r>
-      <w:r>
-        <w:rPr>
-          <w:sz w:val="24"/>
-          <w:szCs w:val="24"/>
-          <w:lang w:val="ca-ES"/>
-        </w:rPr>
-        <w:t xml:space="preserve">a variable </w:t>
-      </w:r>
-      <w:r>
-        <w:rPr>
-          <w:i/>
-          <w:sz w:val="24"/>
-          <w:szCs w:val="24"/>
-          <w:lang w:val="ca-ES"/>
-        </w:rPr>
-        <w:t>geomapCountries</w:t>
-      </w:r>
-      <w:r>
-        <w:rPr>
-          <w:sz w:val="24"/>
-          <w:szCs w:val="24"/>
-          <w:lang w:val="ca-ES"/>
-        </w:rPr>
-        <w:t xml:space="preserve"> és una matriu </w:t>
-      </w:r>
-      <w:r>
-        <w:rPr>
-          <w:sz w:val="24"/>
-          <w:szCs w:val="24"/>
-          <w:lang w:val="ca-ES"/>
-        </w:rPr>
-        <w:t>de dades on</w:t>
-      </w:r>
-      <w:r>
-        <w:rPr>
-          <w:sz w:val="24"/>
-          <w:szCs w:val="24"/>
-          <w:lang w:val="ca-ES"/>
-        </w:rPr>
-        <w:t xml:space="preserve"> cada fila conté les dades d'un any i cada casella de la fila està formada per un vector de dos elements. El codi del país i el nombre de persones que compleixen les condicions de cerca per aquell </w:t>
-      </w:r>
-      <w:r>
-        <w:rPr>
-          <w:sz w:val="24"/>
-          <w:szCs w:val="24"/>
-          <w:lang w:val="ca-ES"/>
-        </w:rPr>
-        <w:t>país.</w:t>
-      </w:r>
-    </w:p>
-    <w:p>
-      <w:pPr>
-        <w:rPr>
-          <w:sz w:val="24"/>
-          <w:szCs w:val="24"/>
-          <w:lang w:val="ca-ES"/>
-        </w:rPr>
-      </w:pPr>
-      <w:r>
-        <w:rPr>
-          <w:sz w:val="24"/>
-          <w:szCs w:val="24"/>
-          <w:lang w:val="ca-ES"/>
-        </w:rPr>
-        <w:t>Per altra banda, l</w:t>
-      </w:r>
-      <w:r>
-        <w:rPr>
-          <w:sz w:val="24"/>
-          <w:szCs w:val="24"/>
-          <w:lang w:val="ca-ES"/>
-        </w:rPr>
-        <w:t>a variable</w:t>
-      </w:r>
-      <w:r>
-        <w:rPr>
-          <w:sz w:val="24"/>
-          <w:szCs w:val="24"/>
-          <w:lang w:val="ca-ES"/>
-        </w:rPr>
-        <w:t xml:space="preserve"> global</w:t>
-      </w:r>
-      <w:r>
-        <w:rPr>
-          <w:sz w:val="24"/>
-          <w:szCs w:val="24"/>
-          <w:lang w:val="ca-ES"/>
-        </w:rPr>
-        <w:t xml:space="preserve"> </w:t>
-      </w:r>
-      <w:proofErr w:type="spellStart"/>
-      <w:r>
-        <w:rPr>
-          <w:i/>
-          <w:sz w:val="24"/>
-          <w:szCs w:val="24"/>
-          <w:lang w:val="ca-ES"/>
-        </w:rPr>
-        <w:t>linechartRows</w:t>
-      </w:r>
-      <w:proofErr w:type="spellEnd"/>
-      <w:r>
-        <w:rPr>
-          <w:i/>
-          <w:sz w:val="24"/>
-          <w:szCs w:val="24"/>
-          <w:lang w:val="ca-ES"/>
-        </w:rPr>
-        <w:t xml:space="preserve"> </w:t>
+          <w:i/>
+          <w:sz w:val="24"/>
+          <w:szCs w:val="24"/>
+          <w:lang w:val="ca-ES"/>
+        </w:rPr>
+        <w:t xml:space="preserve">linechartRows </w:t>
       </w:r>
       <w:r>
         <w:rPr>
@@ -18735,25 +18420,7 @@
           <w:szCs w:val="24"/>
           <w:lang w:val="ca-ES"/>
         </w:rPr>
-        <w:t xml:space="preserve">en </w:t>
-      </w:r>
-      <w:proofErr w:type="spellStart"/>
-      <w:r>
-        <w:rPr>
-          <w:sz w:val="24"/>
-          <w:szCs w:val="24"/>
-          <w:lang w:val="ca-ES"/>
-        </w:rPr>
-        <w:t>completar-se</w:t>
-      </w:r>
-      <w:proofErr w:type="spellEnd"/>
-      <w:r>
-        <w:rPr>
-          <w:sz w:val="24"/>
-          <w:szCs w:val="24"/>
-          <w:lang w:val="ca-ES"/>
-        </w:rPr>
-        <w:t>.</w:t>
+        <w:t>en completar-se.</w:t>
       </w:r>
     </w:p>
     <w:p>
@@ -18962,7 +18629,7 @@
     </w:p>
     <w:p>
       <w:pPr>
-        <w:pStyle w:val="Prrafodelista"/>
+        <w:pStyle w:val="ListParagraph"/>
         <w:numPr>
           <w:ilvl w:val="0"/>
           <w:numId w:val="8"/>
@@ -18992,7 +18659,7 @@
     </w:p>
     <w:p>
       <w:pPr>
-        <w:pStyle w:val="Prrafodelista"/>
+        <w:pStyle w:val="ListParagraph"/>
         <w:numPr>
           <w:ilvl w:val="0"/>
           <w:numId w:val="8"/>
@@ -19086,7 +18753,7 @@
     </w:p>
     <w:p>
       <w:pPr>
-        <w:pStyle w:val="Prrafodelista"/>
+        <w:pStyle w:val="ListParagraph"/>
         <w:numPr>
           <w:ilvl w:val="0"/>
           <w:numId w:val="8"/>
@@ -19097,23 +18764,13 @@
           <w:lang w:val="ca-ES"/>
         </w:rPr>
       </w:pPr>
-      <w:proofErr w:type="spellStart"/>
-      <w:r>
-        <w:rPr>
-          <w:sz w:val="24"/>
-          <w:szCs w:val="24"/>
-          <w:lang w:val="ca-ES"/>
-        </w:rPr>
-        <w:t>Renderització</w:t>
-      </w:r>
-      <w:proofErr w:type="spellEnd"/>
-      <w:r>
-        <w:rPr>
-          <w:sz w:val="24"/>
-          <w:szCs w:val="24"/>
-          <w:lang w:val="ca-ES"/>
-        </w:rPr>
-        <w:t xml:space="preserve"> del gràfic en el HTML.</w:t>
+      <w:r>
+        <w:rPr>
+          <w:sz w:val="24"/>
+          <w:szCs w:val="24"/>
+          <w:lang w:val="ca-ES"/>
+        </w:rPr>
+        <w:t>Renderització del gràfic en el HTML.</w:t>
       </w:r>
     </w:p>
     <w:p>
@@ -19165,7 +18822,6 @@
         </w:rPr>
         <w:t xml:space="preserve">, el procés és relativament simple. Recordem que cada fila de la matriu </w:t>
       </w:r>
-      <w:proofErr w:type="spellStart"/>
       <w:r>
         <w:rPr>
           <w:i/>
@@ -19175,7 +18831,6 @@
         </w:rPr>
         <w:t>geomapCountries</w:t>
       </w:r>
-      <w:proofErr w:type="spellEnd"/>
       <w:r>
         <w:rPr>
           <w:i/>
@@ -19813,25 +19468,7 @@
           <w:szCs w:val="24"/>
           <w:lang w:val="ca-ES"/>
         </w:rPr>
-        <w:t>caselles de selecció (</w:t>
-      </w:r>
-      <w:proofErr w:type="spellStart"/>
-      <w:r>
-        <w:rPr>
-          <w:sz w:val="24"/>
-          <w:szCs w:val="24"/>
-          <w:lang w:val="ca-ES"/>
-        </w:rPr>
-        <w:t>checkboxes</w:t>
-      </w:r>
-      <w:proofErr w:type="spellEnd"/>
-      <w:r>
-        <w:rPr>
-          <w:sz w:val="24"/>
-          <w:szCs w:val="24"/>
-          <w:lang w:val="ca-ES"/>
-        </w:rPr>
-        <w:t>)</w:t>
+        <w:t>caselles de selecció (checkboxes)</w:t>
       </w:r>
       <w:r>
         <w:rPr>
@@ -19959,33 +19596,15 @@
           <w:szCs w:val="24"/>
           <w:lang w:val="ca-ES"/>
         </w:rPr>
-        <w:t xml:space="preserve"> s'ha realitzat mitjançant la creació </w:t>
-      </w:r>
-      <w:proofErr w:type="spellStart"/>
-      <w:r>
-        <w:rPr>
-          <w:sz w:val="24"/>
-          <w:szCs w:val="24"/>
-          <w:lang w:val="ca-ES"/>
-        </w:rPr>
-        <w:t>d</w:t>
-      </w:r>
-      <w:r>
-        <w:rPr>
-          <w:sz w:val="24"/>
-          <w:szCs w:val="24"/>
-          <w:lang w:val="ca-ES"/>
-        </w:rPr>
-        <w:t>’HTML</w:t>
-      </w:r>
-      <w:proofErr w:type="spellEnd"/>
-      <w:r>
-        <w:rPr>
-          <w:sz w:val="24"/>
-          <w:szCs w:val="24"/>
-          <w:lang w:val="ca-ES"/>
-        </w:rPr>
-        <w:t xml:space="preserve"> dinàmic </w:t>
+        <w:t xml:space="preserve"> s'ha realitzat mitjançant la creació d</w:t>
+      </w:r>
+      <w:r>
+        <w:rPr>
+          <w:sz w:val="24"/>
+          <w:szCs w:val="24"/>
+          <w:lang w:val="ca-ES"/>
+        </w:rPr>
+        <w:t xml:space="preserve">’HTML dinàmic </w:t>
       </w:r>
       <w:r>
         <w:rPr>
@@ -20001,25 +19620,7 @@
           <w:szCs w:val="24"/>
           <w:lang w:val="ca-ES"/>
         </w:rPr>
-        <w:t xml:space="preserve"> </w:t>
-      </w:r>
-      <w:proofErr w:type="spellStart"/>
-      <w:r>
-        <w:rPr>
-          <w:sz w:val="24"/>
-          <w:szCs w:val="24"/>
-          <w:lang w:val="ca-ES"/>
-        </w:rPr>
-        <w:t>Mustache</w:t>
-      </w:r>
-      <w:proofErr w:type="spellEnd"/>
-      <w:r>
-        <w:rPr>
-          <w:sz w:val="24"/>
-          <w:szCs w:val="24"/>
-          <w:lang w:val="ca-ES"/>
-        </w:rPr>
-        <w:t>.</w:t>
+        <w:t xml:space="preserve"> Mustache.</w:t>
       </w:r>
     </w:p>
     <w:p>
@@ -20038,7 +19639,6 @@
         </w:rPr>
         <w:t xml:space="preserve">El servidor, mitjançant Mustache, utilitza la informació continguda en el fitxer </w:t>
       </w:r>
-      <w:proofErr w:type="spellStart"/>
       <w:r>
         <w:rPr>
           <w:i/>
@@ -20048,7 +19648,6 @@
         </w:rPr>
         <w:t>countryParameters.js</w:t>
       </w:r>
-      <w:proofErr w:type="spellEnd"/>
       <w:r>
         <w:rPr>
           <w:i/>
@@ -20129,102 +19728,35 @@
           <w:szCs w:val="24"/>
           <w:lang w:val="ca-ES"/>
         </w:rPr>
-        <w:t>tilitza el següent bloc de codi. Recordem que les etiquetes {{#</w:t>
-      </w:r>
-      <w:proofErr w:type="spellStart"/>
-      <w:r>
-        <w:rPr>
-          <w:sz w:val="24"/>
-          <w:szCs w:val="24"/>
-          <w:lang w:val="ca-ES"/>
-        </w:rPr>
-        <w:t>northAmerica</w:t>
-      </w:r>
-      <w:proofErr w:type="spellEnd"/>
-      <w:r>
-        <w:rPr>
-          <w:sz w:val="24"/>
-          <w:szCs w:val="24"/>
-          <w:lang w:val="ca-ES"/>
-        </w:rPr>
-        <w:t>}} i {{/</w:t>
-      </w:r>
-      <w:proofErr w:type="spellStart"/>
-      <w:r>
-        <w:rPr>
-          <w:sz w:val="24"/>
-          <w:szCs w:val="24"/>
-          <w:lang w:val="ca-ES"/>
-        </w:rPr>
-        <w:t>northAmerica</w:t>
-      </w:r>
-      <w:proofErr w:type="spellEnd"/>
-      <w:r>
-        <w:rPr>
-          <w:sz w:val="24"/>
-          <w:szCs w:val="24"/>
-          <w:lang w:val="ca-ES"/>
-        </w:rPr>
-        <w:t xml:space="preserve">}}, indiquen que es vol replicar el HTML situat entre elles per cada element del vector </w:t>
-      </w:r>
-      <w:proofErr w:type="spellStart"/>
-      <w:r>
-        <w:rPr>
-          <w:i/>
-          <w:sz w:val="24"/>
-          <w:szCs w:val="24"/>
-          <w:lang w:val="ca-ES"/>
-        </w:rPr>
-        <w:t>northAmerica</w:t>
-      </w:r>
-      <w:proofErr w:type="spellEnd"/>
-      <w:r>
-        <w:rPr>
-          <w:i/>
-          <w:sz w:val="24"/>
-          <w:szCs w:val="24"/>
-          <w:lang w:val="ca-ES"/>
-        </w:rPr>
-        <w:t>.</w:t>
-      </w:r>
-    </w:p>
-    <w:p>
-      <w:pPr>
-        <w:rPr>
-          <w:i/>
-          <w:sz w:val="24"/>
-          <w:szCs w:val="24"/>
-          <w:lang w:val="ca-ES"/>
-        </w:rPr>
-      </w:pPr>
-      <w:r>
-        <w:rPr>
-          <w:i/>
-          <w:sz w:val="24"/>
-          <w:szCs w:val="24"/>
-          <w:lang w:val="ca-ES"/>
-        </w:rPr>
-        <w:t>{{#</w:t>
-      </w:r>
-      <w:proofErr w:type="spellStart"/>
-      <w:r>
-        <w:rPr>
-          <w:i/>
-          <w:sz w:val="24"/>
-          <w:szCs w:val="24"/>
-          <w:lang w:val="ca-ES"/>
-        </w:rPr>
-        <w:t>northAmerica</w:t>
-      </w:r>
-      <w:proofErr w:type="spellEnd"/>
-      <w:r>
-        <w:rPr>
-          <w:i/>
-          <w:sz w:val="24"/>
-          <w:szCs w:val="24"/>
-          <w:lang w:val="ca-ES"/>
-        </w:rPr>
-        <w:t>}}</w:t>
+        <w:t xml:space="preserve">tilitza el següent bloc de codi. Recordem que les etiquetes {{#northAmerica}} i {{/northAmerica}}, indiquen que es vol replicar el HTML situat entre elles per cada element del vector </w:t>
+      </w:r>
+      <w:r>
+        <w:rPr>
+          <w:i/>
+          <w:sz w:val="24"/>
+          <w:szCs w:val="24"/>
+          <w:lang w:val="ca-ES"/>
+        </w:rPr>
+        <w:t>northAmerica.</w:t>
+      </w:r>
+    </w:p>
+    <w:p>
+      <w:pPr>
+        <w:rPr>
+          <w:i/>
+          <w:sz w:val="24"/>
+          <w:szCs w:val="24"/>
+          <w:lang w:val="ca-ES"/>
+        </w:rPr>
+      </w:pPr>
+      <w:r>
+        <w:rPr>
+          <w:i/>
+          <w:sz w:val="24"/>
+          <w:szCs w:val="24"/>
+          <w:lang w:val="ca-ES"/>
+        </w:rPr>
+        <w:t>{{#northAmerica}}</w:t>
       </w:r>
       <w:r>
         <w:rPr>
@@ -20234,47 +19766,7 @@
           <w:lang w:val="ca-ES"/>
         </w:rPr>
         <w:br/>
-        <w:t>&lt;</w:t>
-      </w:r>
-      <w:proofErr w:type="spellStart"/>
-      <w:r>
-        <w:rPr>
-          <w:i/>
-          <w:sz w:val="24"/>
-          <w:szCs w:val="24"/>
-          <w:lang w:val="ca-ES"/>
-        </w:rPr>
-        <w:t>div</w:t>
-      </w:r>
-      <w:proofErr w:type="spellEnd"/>
-      <w:r>
-        <w:rPr>
-          <w:i/>
-          <w:sz w:val="24"/>
-          <w:szCs w:val="24"/>
-          <w:lang w:val="ca-ES"/>
-        </w:rPr>
-        <w:t xml:space="preserve"> </w:t>
-      </w:r>
-      <w:proofErr w:type="spellStart"/>
-      <w:r>
-        <w:rPr>
-          <w:i/>
-          <w:sz w:val="24"/>
-          <w:szCs w:val="24"/>
-          <w:lang w:val="ca-ES"/>
-        </w:rPr>
-        <w:t>class</w:t>
-      </w:r>
-      <w:proofErr w:type="spellEnd"/>
-      <w:r>
-        <w:rPr>
-          <w:i/>
-          <w:sz w:val="24"/>
-          <w:szCs w:val="24"/>
-          <w:lang w:val="ca-ES"/>
-        </w:rPr>
-        <w:t>="col-md-3 col-sm-6 col-xs-12"&gt;</w:t>
+        <w:t>&lt;div class="col-md-3 col-sm-6 col-xs-12"&gt;</w:t>
       </w:r>
       <w:r>
         <w:rPr>
@@ -20293,47 +19785,7 @@
           <w:lang w:val="ca-ES"/>
         </w:rPr>
         <w:tab/>
-        <w:t xml:space="preserve">&lt;label </w:t>
-      </w:r>
-      <w:proofErr w:type="spellStart"/>
-      <w:r>
-        <w:rPr>
-          <w:i/>
-          <w:sz w:val="24"/>
-          <w:szCs w:val="24"/>
-          <w:lang w:val="ca-ES"/>
-        </w:rPr>
-        <w:t>class</w:t>
-      </w:r>
-      <w:proofErr w:type="spellEnd"/>
-      <w:r>
-        <w:rPr>
-          <w:i/>
-          <w:sz w:val="24"/>
-          <w:szCs w:val="24"/>
-          <w:lang w:val="ca-ES"/>
-        </w:rPr>
-        <w:t>="</w:t>
-      </w:r>
-      <w:proofErr w:type="spellStart"/>
-      <w:r>
-        <w:rPr>
-          <w:i/>
-          <w:sz w:val="24"/>
-          <w:szCs w:val="24"/>
-          <w:lang w:val="ca-ES"/>
-        </w:rPr>
-        <w:t>checkbox-inline</w:t>
-      </w:r>
-      <w:proofErr w:type="spellEnd"/>
-      <w:r>
-        <w:rPr>
-          <w:i/>
-          <w:sz w:val="24"/>
-          <w:szCs w:val="24"/>
-          <w:lang w:val="ca-ES"/>
-        </w:rPr>
-        <w:t>"&gt;</w:t>
+        <w:t>&lt;label class="checkbox-inline"&gt;</w:t>
       </w:r>
       <w:r>
         <w:rPr>
@@ -20360,107 +19812,7 @@
           <w:szCs w:val="24"/>
           <w:lang w:val="ca-ES"/>
         </w:rPr>
-        <w:t xml:space="preserve">&lt;input </w:t>
-      </w:r>
-      <w:proofErr w:type="spellStart"/>
-      <w:r>
-        <w:rPr>
-          <w:i/>
-          <w:sz w:val="24"/>
-          <w:szCs w:val="24"/>
-          <w:lang w:val="ca-ES"/>
-        </w:rPr>
-        <w:t>type</w:t>
-      </w:r>
-      <w:proofErr w:type="spellEnd"/>
-      <w:r>
-        <w:rPr>
-          <w:i/>
-          <w:sz w:val="24"/>
-          <w:szCs w:val="24"/>
-          <w:lang w:val="ca-ES"/>
-        </w:rPr>
-        <w:t>="</w:t>
-      </w:r>
-      <w:proofErr w:type="spellStart"/>
-      <w:r>
-        <w:rPr>
-          <w:i/>
-          <w:sz w:val="24"/>
-          <w:szCs w:val="24"/>
-          <w:lang w:val="ca-ES"/>
-        </w:rPr>
-        <w:t>checkbox</w:t>
-      </w:r>
-      <w:proofErr w:type="spellEnd"/>
-      <w:r>
-        <w:rPr>
-          <w:i/>
-          <w:sz w:val="24"/>
-          <w:szCs w:val="24"/>
-          <w:lang w:val="ca-ES"/>
-        </w:rPr>
-        <w:t xml:space="preserve">" </w:t>
-      </w:r>
-      <w:proofErr w:type="spellStart"/>
-      <w:r>
-        <w:rPr>
-          <w:i/>
-          <w:sz w:val="24"/>
-          <w:szCs w:val="24"/>
-          <w:lang w:val="ca-ES"/>
-        </w:rPr>
-        <w:t>id</w:t>
-      </w:r>
-      <w:proofErr w:type="spellEnd"/>
-      <w:r>
-        <w:rPr>
-          <w:i/>
-          <w:sz w:val="24"/>
-          <w:szCs w:val="24"/>
-          <w:lang w:val="ca-ES"/>
-        </w:rPr>
-        <w:t>="{{</w:t>
-      </w:r>
-      <w:proofErr w:type="spellStart"/>
-      <w:r>
-        <w:rPr>
-          <w:i/>
-          <w:sz w:val="24"/>
-          <w:szCs w:val="24"/>
-          <w:lang w:val="ca-ES"/>
-        </w:rPr>
-        <w:t>code</w:t>
-      </w:r>
-      <w:proofErr w:type="spellEnd"/>
-      <w:r>
-        <w:rPr>
-          <w:i/>
-          <w:sz w:val="24"/>
-          <w:szCs w:val="24"/>
-          <w:lang w:val="ca-ES"/>
-        </w:rPr>
-        <w:t>}}" ... &gt; {{</w:t>
-      </w:r>
-      <w:proofErr w:type="spellStart"/>
-      <w:r>
-        <w:rPr>
-          <w:i/>
-          <w:sz w:val="24"/>
-          <w:szCs w:val="24"/>
-          <w:lang w:val="ca-ES"/>
-        </w:rPr>
-        <w:t>name</w:t>
-      </w:r>
-      <w:proofErr w:type="spellEnd"/>
-      <w:r>
-        <w:rPr>
-          <w:i/>
-          <w:sz w:val="24"/>
-          <w:szCs w:val="24"/>
-          <w:lang w:val="ca-ES"/>
-        </w:rPr>
-        <w:t>}}</w:t>
+        <w:t>&lt;input type="checkbox" id="{{code}}" ... &gt; {{name}}</w:t>
       </w:r>
       <w:r>
         <w:rPr>
@@ -20506,27 +19858,7 @@
           <w:lang w:val="ca-ES"/>
         </w:rPr>
         <w:lastRenderedPageBreak/>
-        <w:t>&lt;</w:t>
-      </w:r>
-      <w:proofErr w:type="spellStart"/>
-      <w:r>
-        <w:rPr>
-          <w:i/>
-          <w:sz w:val="24"/>
-          <w:szCs w:val="24"/>
-          <w:lang w:val="ca-ES"/>
-        </w:rPr>
-        <w:t>div</w:t>
-      </w:r>
-      <w:proofErr w:type="spellEnd"/>
-      <w:r>
-        <w:rPr>
-          <w:i/>
-          <w:sz w:val="24"/>
-          <w:szCs w:val="24"/>
-          <w:lang w:val="ca-ES"/>
-        </w:rPr>
-        <w:t>&gt;</w:t>
+        <w:t>&lt;div&gt;</w:t>
       </w:r>
       <w:r>
         <w:rPr>
@@ -20536,27 +19868,7 @@
           <w:lang w:val="ca-ES"/>
         </w:rPr>
         <w:br/>
-        <w:t xml:space="preserve">  {{/</w:t>
-      </w:r>
-      <w:proofErr w:type="spellStart"/>
-      <w:r>
-        <w:rPr>
-          <w:i/>
-          <w:sz w:val="24"/>
-          <w:szCs w:val="24"/>
-          <w:lang w:val="ca-ES"/>
-        </w:rPr>
-        <w:t>northAmerica</w:t>
-      </w:r>
-      <w:proofErr w:type="spellEnd"/>
-      <w:r>
-        <w:rPr>
-          <w:i/>
-          <w:sz w:val="24"/>
-          <w:szCs w:val="24"/>
-          <w:lang w:val="ca-ES"/>
-        </w:rPr>
-        <w:t>}}</w:t>
+        <w:t xml:space="preserve">  {{/northAmerica}}</w:t>
       </w:r>
     </w:p>
     <w:p>
@@ -20623,27 +19935,7 @@
           <w:szCs w:val="24"/>
           <w:lang w:val="ca-ES"/>
         </w:rPr>
-        <w:t>{{</w:t>
-      </w:r>
-      <w:proofErr w:type="spellStart"/>
-      <w:r>
-        <w:rPr>
-          <w:i/>
-          <w:sz w:val="24"/>
-          <w:szCs w:val="24"/>
-          <w:lang w:val="ca-ES"/>
-        </w:rPr>
-        <w:t>name</w:t>
-      </w:r>
-      <w:proofErr w:type="spellEnd"/>
-      <w:r>
-        <w:rPr>
-          <w:i/>
-          <w:sz w:val="24"/>
-          <w:szCs w:val="24"/>
-          <w:lang w:val="ca-ES"/>
-        </w:rPr>
-        <w:t xml:space="preserve">}} </w:t>
+        <w:t xml:space="preserve">{{name}} </w:t>
       </w:r>
       <w:r>
         <w:rPr>
@@ -20668,27 +19960,7 @@
           <w:szCs w:val="24"/>
           <w:lang w:val="ca-ES"/>
         </w:rPr>
-        <w:t>{{</w:t>
-      </w:r>
-      <w:proofErr w:type="spellStart"/>
-      <w:r>
-        <w:rPr>
-          <w:i/>
-          <w:sz w:val="24"/>
-          <w:szCs w:val="24"/>
-          <w:lang w:val="ca-ES"/>
-        </w:rPr>
-        <w:t>code</w:t>
-      </w:r>
-      <w:proofErr w:type="spellEnd"/>
-      <w:r>
-        <w:rPr>
-          <w:i/>
-          <w:sz w:val="24"/>
-          <w:szCs w:val="24"/>
-          <w:lang w:val="ca-ES"/>
-        </w:rPr>
-        <w:t>}})</w:t>
+        <w:t>{{code}})</w:t>
       </w:r>
       <w:r>
         <w:rPr>
@@ -20842,7 +20114,7 @@
     </w:p>
     <w:p>
       <w:pPr>
-        <w:pStyle w:val="Prrafodelista"/>
+        <w:pStyle w:val="ListParagraph"/>
         <w:numPr>
           <w:ilvl w:val="0"/>
           <w:numId w:val="9"/>
@@ -20960,7 +20232,7 @@
     </w:p>
     <w:p>
       <w:pPr>
-        <w:pStyle w:val="Prrafodelista"/>
+        <w:pStyle w:val="ListParagraph"/>
         <w:numPr>
           <w:ilvl w:val="0"/>
           <w:numId w:val="9"/>
@@ -21009,18 +20281,8 @@
           <w:szCs w:val="24"/>
           <w:lang w:val="ca-ES"/>
         </w:rPr>
-        <w:t xml:space="preserve"> o causats per la fallida del </w:t>
-      </w:r>
-      <w:proofErr w:type="spellStart"/>
-      <w:r>
-        <w:rPr>
-          <w:sz w:val="24"/>
-          <w:szCs w:val="24"/>
-          <w:lang w:val="ca-ES"/>
-        </w:rPr>
-        <w:t>SDK</w:t>
-      </w:r>
-      <w:proofErr w:type="spellEnd"/>
+        <w:t xml:space="preserve"> o causats per la fallida del SDK</w:t>
+      </w:r>
       <w:r>
         <w:rPr>
           <w:sz w:val="24"/>
@@ -21048,7 +20310,7 @@
     </w:p>
     <w:p>
       <w:pPr>
-        <w:pStyle w:val="Prrafodelista"/>
+        <w:pStyle w:val="ListParagraph"/>
         <w:numPr>
           <w:ilvl w:val="0"/>
           <w:numId w:val="9"/>
@@ -21230,25 +20492,7 @@
           <w:szCs w:val="24"/>
           <w:lang w:val="ca-ES"/>
         </w:rPr>
-        <w:t xml:space="preserve"> es troba a </w:t>
-      </w:r>
-      <w:proofErr w:type="spellStart"/>
-      <w:r>
-        <w:rPr>
-          <w:sz w:val="24"/>
-          <w:szCs w:val="24"/>
-          <w:lang w:val="ca-ES"/>
-        </w:rPr>
-        <w:t>l’inici</w:t>
-      </w:r>
-      <w:proofErr w:type="spellEnd"/>
-      <w:r>
-        <w:rPr>
-          <w:sz w:val="24"/>
-          <w:szCs w:val="24"/>
-          <w:lang w:val="ca-ES"/>
-        </w:rPr>
-        <w:t xml:space="preserve"> de la zona de resultats i es manté fixa i sobreposada als </w:t>
+        <w:t xml:space="preserve"> es troba a l’inici de la zona de resultats i es manté fixa i sobreposada als </w:t>
       </w:r>
       <w:r>
         <w:rPr>
@@ -21543,16 +20787,7 @@
           <w:szCs w:val="24"/>
           <w:lang w:val="ca-ES"/>
         </w:rPr>
-        <w:t xml:space="preserve"> dels aspectes </w:t>
-      </w:r>
-      <w:proofErr w:type="spellStart"/>
-      <w:r>
-        <w:rPr>
-          <w:sz w:val="24"/>
-          <w:szCs w:val="24"/>
-          <w:lang w:val="ca-ES"/>
-        </w:rPr>
-        <w:t>d'usabil</w:t>
+        <w:t xml:space="preserve"> dels aspectes d'usabil</w:t>
       </w:r>
       <w:r>
         <w:rPr>
@@ -21568,16 +20803,7 @@
           <w:szCs w:val="24"/>
           <w:lang w:val="ca-ES"/>
         </w:rPr>
-        <w:t>tat</w:t>
-      </w:r>
-      <w:proofErr w:type="spellEnd"/>
-      <w:r>
-        <w:rPr>
-          <w:sz w:val="24"/>
-          <w:szCs w:val="24"/>
-          <w:lang w:val="ca-ES"/>
-        </w:rPr>
-        <w:t xml:space="preserve"> més interessants d'aquesta funcionalitat és la secció dedicada a mostrar la progressió de la cerca. Si ja havíem comentat que a mesura que es reben les dades dels diferents anys</w:t>
+        <w:t>tat més interessants d'aquesta funcionalitat és la secció dedicada a mostrar la progressió de la cerca. Si ja havíem comentat que a mesura que es reben les dades dels diferents anys</w:t>
       </w:r>
       <w:r>
         <w:rPr>
@@ -21716,7 +20942,6 @@
         </w:rPr>
         <w:t xml:space="preserve"> </w:t>
       </w:r>
-      <w:proofErr w:type="spellStart"/>
       <w:r>
         <w:rPr>
           <w:sz w:val="24"/>
@@ -21725,7 +20950,6 @@
         </w:rPr>
         <w:t>númeroPaïsos</w:t>
       </w:r>
-      <w:proofErr w:type="spellEnd"/>
       <w:r>
         <w:rPr>
           <w:sz w:val="24"/>
@@ -21750,7 +20974,6 @@
         </w:rPr>
         <w:t xml:space="preserve"> </w:t>
       </w:r>
-      <w:proofErr w:type="spellStart"/>
       <w:r>
         <w:rPr>
           <w:sz w:val="24"/>
@@ -21759,7 +20982,6 @@
         </w:rPr>
         <w:t>númeroAnys</w:t>
       </w:r>
-      <w:proofErr w:type="spellEnd"/>
       <w:r>
         <w:rPr>
           <w:sz w:val="24"/>
@@ -21784,23 +21006,13 @@
         </w:rPr>
         <w:t xml:space="preserve"> </w:t>
       </w:r>
-      <w:proofErr w:type="spellStart"/>
-      <w:r>
-        <w:rPr>
-          <w:sz w:val="24"/>
-          <w:szCs w:val="24"/>
-          <w:lang w:val="ca-ES"/>
-        </w:rPr>
-        <w:t>apiDELAY</w:t>
-      </w:r>
-      <w:proofErr w:type="spellEnd"/>
-      <w:r>
-        <w:rPr>
-          <w:sz w:val="24"/>
-          <w:szCs w:val="24"/>
-          <w:lang w:val="ca-ES"/>
-        </w:rPr>
-        <w:t>, la informació sobre el país i any del</w:t>
+      <w:r>
+        <w:rPr>
+          <w:sz w:val="24"/>
+          <w:szCs w:val="24"/>
+          <w:lang w:val="ca-ES"/>
+        </w:rPr>
+        <w:t>apiDELAY, la informació sobre el país i any del</w:t>
       </w:r>
       <w:r>
         <w:rPr>
@@ -22009,51 +21221,15 @@
           <w:szCs w:val="24"/>
           <w:lang w:val="ca-ES"/>
         </w:rPr>
-        <w:t xml:space="preserve">esperant dades que ja han arribat o </w:t>
-      </w:r>
-      <w:proofErr w:type="spellStart"/>
-      <w:r>
-        <w:rPr>
-          <w:sz w:val="24"/>
-          <w:szCs w:val="24"/>
-          <w:lang w:val="ca-ES"/>
-        </w:rPr>
-        <w:t>viceversa</w:t>
-      </w:r>
-      <w:proofErr w:type="spellEnd"/>
-      <w:r>
-        <w:rPr>
-          <w:sz w:val="24"/>
-          <w:szCs w:val="24"/>
-          <w:lang w:val="ca-ES"/>
-        </w:rPr>
-        <w:t>.</w:t>
-      </w:r>
-      <w:r>
-        <w:rPr>
-          <w:sz w:val="24"/>
-          <w:szCs w:val="24"/>
-          <w:lang w:val="ca-ES"/>
-        </w:rPr>
-        <w:t xml:space="preserve"> De totes maneres, s’espera que en la gran majoria dels casos, hi hagi una correlació entre l’ordre d’enviament i retorn de les peticions al </w:t>
-      </w:r>
-      <w:proofErr w:type="spellStart"/>
-      <w:r>
-        <w:rPr>
-          <w:sz w:val="24"/>
-          <w:szCs w:val="24"/>
-          <w:lang w:val="ca-ES"/>
-        </w:rPr>
-        <w:t>SDK</w:t>
-      </w:r>
-      <w:proofErr w:type="spellEnd"/>
-      <w:r>
-        <w:rPr>
-          <w:sz w:val="24"/>
-          <w:szCs w:val="24"/>
-          <w:lang w:val="ca-ES"/>
-        </w:rPr>
-        <w:t>.</w:t>
+        <w:t>esperant dades que ja han arribat o viceversa.</w:t>
+      </w:r>
+      <w:r>
+        <w:rPr>
+          <w:sz w:val="24"/>
+          <w:szCs w:val="24"/>
+          <w:lang w:val="ca-ES"/>
+        </w:rPr>
+        <w:t xml:space="preserve"> De totes maneres, s’espera que en la gran majoria dels casos, hi hagi una correlació entre l’ordre d’enviament i retorn de les peticions al SDK.</w:t>
       </w:r>
     </w:p>
     <w:p>
@@ -22096,23 +21272,13 @@
         </w:rPr>
         <w:t xml:space="preserve">al 100% quan s'han processat totes les crides a </w:t>
       </w:r>
-      <w:proofErr w:type="spellStart"/>
-      <w:r>
-        <w:rPr>
-          <w:sz w:val="24"/>
-          <w:szCs w:val="24"/>
-          <w:lang w:val="ca-ES"/>
-        </w:rPr>
-        <w:t>l’API</w:t>
-      </w:r>
-      <w:proofErr w:type="spellEnd"/>
-      <w:r>
-        <w:rPr>
-          <w:sz w:val="24"/>
-          <w:szCs w:val="24"/>
-          <w:lang w:val="ca-ES"/>
-        </w:rPr>
-        <w:t xml:space="preserve"> i que cada crida emmagatzemi e</w:t>
+      <w:r>
+        <w:rPr>
+          <w:sz w:val="24"/>
+          <w:szCs w:val="24"/>
+          <w:lang w:val="ca-ES"/>
+        </w:rPr>
+        <w:t>l’API i que cada crida emmagatzemi e</w:t>
       </w:r>
       <w:r>
         <w:rPr>
@@ -22169,25 +21335,7 @@
           <w:szCs w:val="24"/>
           <w:lang w:val="ca-ES"/>
         </w:rPr>
-        <w:t xml:space="preserve"> </w:t>
-      </w:r>
-      <w:proofErr w:type="spellStart"/>
-      <w:r>
-        <w:rPr>
-          <w:sz w:val="24"/>
-          <w:szCs w:val="24"/>
-          <w:lang w:val="ca-ES"/>
-        </w:rPr>
-        <w:t>i</w:t>
-      </w:r>
-      <w:proofErr w:type="spellEnd"/>
-      <w:r>
-        <w:rPr>
-          <w:sz w:val="24"/>
-          <w:szCs w:val="24"/>
-          <w:lang w:val="ca-ES"/>
-        </w:rPr>
-        <w:t xml:space="preserve"> </w:t>
+        <w:t xml:space="preserve"> i </w:t>
       </w:r>
       <w:r>
         <w:rPr>
@@ -22346,7 +21494,23 @@
           <w:szCs w:val="24"/>
           <w:lang w:val="ca-ES"/>
         </w:rPr>
-        <w:t xml:space="preserve">Una de les característiques principals amb les que s'ha intentat dotar l'aplicació és la capacitat de representar en tot moment l'estat actual de les funcionalitats independentment del que hagi passat anteriorment. </w:t>
+        <w:t>Una de les característiques principals amb les que s'ha intentat dotar l'aplicació és la capacit</w:t>
+      </w:r>
+      <w:r>
+        <w:rPr>
+          <w:sz w:val="24"/>
+          <w:szCs w:val="24"/>
+          <w:lang w:val="ca-ES"/>
+        </w:rPr>
+        <w:t xml:space="preserve">at de representar, en tot moment, </w:t>
+      </w:r>
+      <w:r>
+        <w:rPr>
+          <w:sz w:val="24"/>
+          <w:szCs w:val="24"/>
+          <w:lang w:val="ca-ES"/>
+        </w:rPr>
+        <w:t xml:space="preserve">l'estat actual de les funcionalitats independentment del que hagi passat anteriorment. </w:t>
       </w:r>
     </w:p>
     <w:p>
@@ -22368,7 +21532,7 @@
     </w:p>
     <w:p>
       <w:pPr>
-        <w:pStyle w:val="Prrafodelista"/>
+        <w:pStyle w:val="ListParagraph"/>
         <w:numPr>
           <w:ilvl w:val="0"/>
           <w:numId w:val="10"/>
@@ -22385,20 +21549,68 @@
           <w:szCs w:val="24"/>
           <w:lang w:val="ca-ES"/>
         </w:rPr>
-        <w:t>Quan es prem el botó de cercar, el text d'aquest canvia a 'Searching now...' i passa a un estat de desactivació que n'impedeix la utilització fins que l'estat actual és resolt. Quan la cerca finalitza o un és produeix un error</w:t>
-      </w:r>
-      <w:r>
-        <w:rPr>
-          <w:sz w:val="24"/>
-          <w:szCs w:val="24"/>
-          <w:lang w:val="ca-ES"/>
-        </w:rPr>
-        <w:t xml:space="preserve"> l'estat del botó tornar a la seva normalitat.</w:t>
-      </w:r>
-    </w:p>
-    <w:p>
-      <w:pPr>
-        <w:pStyle w:val="Prrafodelista"/>
+        <w:t>Quan es prem el botó de cerca</w:t>
+      </w:r>
+      <w:r>
+        <w:rPr>
+          <w:sz w:val="24"/>
+          <w:szCs w:val="24"/>
+          <w:lang w:val="ca-ES"/>
+        </w:rPr>
+        <w:t>, el text d'aquest canvia a</w:t>
+      </w:r>
+      <w:r>
+        <w:rPr>
+          <w:sz w:val="24"/>
+          <w:szCs w:val="24"/>
+          <w:lang w:val="ca-ES"/>
+        </w:rPr>
+        <w:t xml:space="preserve"> `</w:t>
+      </w:r>
+      <w:r>
+        <w:rPr>
+          <w:sz w:val="24"/>
+          <w:szCs w:val="24"/>
+          <w:lang w:val="ca-ES"/>
+        </w:rPr>
+        <w:t>Searching now...' i passa a un estat de</w:t>
+      </w:r>
+      <w:r>
+        <w:rPr>
+          <w:sz w:val="24"/>
+          <w:szCs w:val="24"/>
+          <w:lang w:val="ca-ES"/>
+        </w:rPr>
+        <w:t xml:space="preserve"> desactivació que n'impedeix l’</w:t>
+      </w:r>
+      <w:r>
+        <w:rPr>
+          <w:sz w:val="24"/>
+          <w:szCs w:val="24"/>
+          <w:lang w:val="ca-ES"/>
+        </w:rPr>
+        <w:t>utilització fins que l'estat actual és resolt. Quan la cerca finalitza o un és produeix un error</w:t>
+      </w:r>
+      <w:r>
+        <w:rPr>
+          <w:sz w:val="24"/>
+          <w:szCs w:val="24"/>
+          <w:lang w:val="ca-ES"/>
+        </w:rPr>
+        <w:t>,</w:t>
+      </w:r>
+      <w:r>
+        <w:rPr>
+          <w:sz w:val="24"/>
+          <w:szCs w:val="24"/>
+          <w:lang w:val="ca-ES"/>
+        </w:rPr>
+        <w:t xml:space="preserve"> l'estat del botó torna a la seva normalitat.</w:t>
+      </w:r>
+    </w:p>
+    <w:p>
+      <w:pPr>
+        <w:pStyle w:val="ListParagraph"/>
         <w:numPr>
           <w:ilvl w:val="0"/>
           <w:numId w:val="10"/>
@@ -22421,7 +21633,7 @@
     </w:p>
     <w:p>
       <w:pPr>
-        <w:pStyle w:val="Prrafodelista"/>
+        <w:pStyle w:val="ListParagraph"/>
         <w:numPr>
           <w:ilvl w:val="0"/>
           <w:numId w:val="10"/>
@@ -22438,12 +21650,52 @@
           <w:szCs w:val="24"/>
           <w:lang w:val="ca-ES"/>
         </w:rPr>
-        <w:t>Els missatges d'error provinents del SDK o validacions del formulari desapareixen en quan es llança una nova operació.</w:t>
-      </w:r>
-    </w:p>
-    <w:p>
-      <w:pPr>
-        <w:pStyle w:val="Prrafodelista"/>
+        <w:t xml:space="preserve">Els missatges d'error provinents del SDK o </w:t>
+      </w:r>
+      <w:r>
+        <w:rPr>
+          <w:sz w:val="24"/>
+          <w:szCs w:val="24"/>
+          <w:lang w:val="ca-ES"/>
+        </w:rPr>
+        <w:t>errors de validació</w:t>
+      </w:r>
+      <w:r>
+        <w:rPr>
+          <w:sz w:val="24"/>
+          <w:szCs w:val="24"/>
+          <w:lang w:val="ca-ES"/>
+        </w:rPr>
+        <w:t xml:space="preserve"> del formulari</w:t>
+      </w:r>
+      <w:r>
+        <w:rPr>
+          <w:sz w:val="24"/>
+          <w:szCs w:val="24"/>
+          <w:lang w:val="ca-ES"/>
+        </w:rPr>
+        <w:t>,</w:t>
+      </w:r>
+      <w:r>
+        <w:rPr>
+          <w:sz w:val="24"/>
+          <w:szCs w:val="24"/>
+          <w:lang w:val="ca-ES"/>
+        </w:rPr>
+        <w:t xml:space="preserve"> desapareixen en q</w:t>
+      </w:r>
+      <w:r>
+        <w:rPr>
+          <w:sz w:val="24"/>
+          <w:szCs w:val="24"/>
+          <w:lang w:val="ca-ES"/>
+        </w:rPr>
+        <w:t>uan es llança una nova operació de cerca.</w:t>
+      </w:r>
+    </w:p>
+    <w:p>
+      <w:pPr>
+        <w:pStyle w:val="ListParagraph"/>
         <w:numPr>
           <w:ilvl w:val="0"/>
           <w:numId w:val="10"/>
@@ -22460,12 +21712,44 @@
           <w:szCs w:val="24"/>
           <w:lang w:val="ca-ES"/>
         </w:rPr>
-        <w:t>Quan s'utilitzen les fletxes de navegació de la barra de navegació, els resultats apareixen i desapareixen per tal de fer palpable que aquests han estat refrescats.</w:t>
-      </w:r>
-    </w:p>
-    <w:p>
-      <w:pPr>
-        <w:pStyle w:val="Prrafodelista"/>
+        <w:t>Quan s'utilitzen les fletxes de navegació</w:t>
+      </w:r>
+      <w:r>
+        <w:rPr>
+          <w:sz w:val="24"/>
+          <w:szCs w:val="24"/>
+          <w:lang w:val="ca-ES"/>
+        </w:rPr>
+        <w:t>,</w:t>
+      </w:r>
+      <w:r>
+        <w:rPr>
+          <w:sz w:val="24"/>
+          <w:szCs w:val="24"/>
+          <w:lang w:val="ca-ES"/>
+        </w:rPr>
+        <w:t xml:space="preserve"> de la barra de navegació, els </w:t>
+      </w:r>
+      <w:r>
+        <w:rPr>
+          <w:sz w:val="24"/>
+          <w:szCs w:val="24"/>
+          <w:lang w:val="ca-ES"/>
+        </w:rPr>
+        <w:t>gràfics</w:t>
+      </w:r>
+      <w:r>
+        <w:rPr>
+          <w:sz w:val="24"/>
+          <w:szCs w:val="24"/>
+          <w:lang w:val="ca-ES"/>
+        </w:rPr>
+        <w:t xml:space="preserve"> apareixen i desapareixen per tal de fer palpable que aquests han estat refrescats.</w:t>
+      </w:r>
+    </w:p>
+    <w:p>
+      <w:pPr>
+        <w:pStyle w:val="ListParagraph"/>
         <w:numPr>
           <w:ilvl w:val="0"/>
           <w:numId w:val="10"/>
@@ -22482,12 +21766,68 @@
           <w:szCs w:val="24"/>
           <w:lang w:val="ca-ES"/>
         </w:rPr>
-        <w:t>S'ha inclòs dins de cada continent la possibilitat de seleccionar o desseleccionar tots els checkboxes mitjançant un botó per comoditat.</w:t>
-      </w:r>
-    </w:p>
-    <w:p>
-      <w:pPr>
-        <w:pStyle w:val="Prrafodelista"/>
+        <w:t>S'ha inclòs</w:t>
+      </w:r>
+      <w:r>
+        <w:rPr>
+          <w:sz w:val="24"/>
+          <w:szCs w:val="24"/>
+          <w:lang w:val="ca-ES"/>
+        </w:rPr>
+        <w:t>,</w:t>
+      </w:r>
+      <w:r>
+        <w:rPr>
+          <w:sz w:val="24"/>
+          <w:szCs w:val="24"/>
+          <w:lang w:val="ca-ES"/>
+        </w:rPr>
+        <w:t xml:space="preserve"> dins de cada continent</w:t>
+      </w:r>
+      <w:r>
+        <w:rPr>
+          <w:sz w:val="24"/>
+          <w:szCs w:val="24"/>
+          <w:lang w:val="ca-ES"/>
+        </w:rPr>
+        <w:t>,</w:t>
+      </w:r>
+      <w:r>
+        <w:rPr>
+          <w:sz w:val="24"/>
+          <w:szCs w:val="24"/>
+          <w:lang w:val="ca-ES"/>
+        </w:rPr>
+        <w:t xml:space="preserve"> la possibilitat de seleccionar o desseleccionar tots els checkboxes</w:t>
+      </w:r>
+      <w:r>
+        <w:rPr>
+          <w:sz w:val="24"/>
+          <w:szCs w:val="24"/>
+          <w:lang w:val="ca-ES"/>
+        </w:rPr>
+        <w:t>,</w:t>
+      </w:r>
+      <w:r>
+        <w:rPr>
+          <w:sz w:val="24"/>
+          <w:szCs w:val="24"/>
+          <w:lang w:val="ca-ES"/>
+        </w:rPr>
+        <w:t xml:space="preserve"> mitjançant un botó</w:t>
+      </w:r>
+      <w:r>
+        <w:rPr>
+          <w:sz w:val="24"/>
+          <w:szCs w:val="24"/>
+          <w:lang w:val="ca-ES"/>
+        </w:rPr>
+        <w:t xml:space="preserve">. </w:t>
+      </w:r>
+    </w:p>
+    <w:p>
+      <w:pPr>
+        <w:pStyle w:val="ListParagraph"/>
         <w:numPr>
           <w:ilvl w:val="0"/>
           <w:numId w:val="10"/>
@@ -22504,12 +21844,28 @@
           <w:szCs w:val="24"/>
           <w:lang w:val="ca-ES"/>
         </w:rPr>
-        <w:t>El gràfic de línees només es mostra si existeix més d'un any de dades per evitar la redundància amb el gràfic de barres.</w:t>
-      </w:r>
-    </w:p>
-    <w:p>
-      <w:pPr>
-        <w:pStyle w:val="Prrafodelista"/>
+        <w:t>El gràfic de línees només es mostra si existeix més d'un any de dades</w:t>
+      </w:r>
+      <w:r>
+        <w:rPr>
+          <w:sz w:val="24"/>
+          <w:szCs w:val="24"/>
+          <w:lang w:val="ca-ES"/>
+        </w:rPr>
+        <w:t>, evitant d’aquesta forma la redu</w:t>
+      </w:r>
+      <w:r>
+        <w:rPr>
+          <w:sz w:val="24"/>
+          <w:szCs w:val="24"/>
+          <w:lang w:val="ca-ES"/>
+        </w:rPr>
+        <w:t>ndància amb el gràfic de barres, en el cas que només s’hagin consultat dades per un any concret.</w:t>
+      </w:r>
+    </w:p>
+    <w:p>
+      <w:pPr>
+        <w:pStyle w:val="ListParagraph"/>
         <w:numPr>
           <w:ilvl w:val="0"/>
           <w:numId w:val="10"/>
@@ -22526,7 +21882,23 @@
           <w:szCs w:val="24"/>
           <w:lang w:val="ca-ES"/>
         </w:rPr>
-        <w:t>El gràfic de barres ordena els països de més instàncies a menys per facilitar-ne la comprensió i obtenir una millora visual.</w:t>
+        <w:t>El gràfic de barres ordena els països de més instàncies a menys</w:t>
+      </w:r>
+      <w:r>
+        <w:rPr>
+          <w:sz w:val="24"/>
+          <w:szCs w:val="24"/>
+          <w:lang w:val="ca-ES"/>
+        </w:rPr>
+        <w:t>,</w:t>
+      </w:r>
+      <w:r>
+        <w:rPr>
+          <w:sz w:val="24"/>
+          <w:szCs w:val="24"/>
+          <w:lang w:val="ca-ES"/>
+        </w:rPr>
+        <w:t xml:space="preserve"> per facilitar-ne la comprensió i obtenir una millora visual.</w:t>
       </w:r>
     </w:p>
     <w:p>
@@ -22571,41 +21943,393 @@
           <w:szCs w:val="24"/>
           <w:lang w:val="ca-ES"/>
         </w:rPr>
-        <w:t xml:space="preserve">Aquesta funcionalitat cobra un cert interès sobretot de cara a aspectes d'emigració importants donats per circumstàncies històriques. </w:t>
-      </w:r>
-    </w:p>
-    <w:p>
-      <w:pPr>
-        <w:rPr>
-          <w:sz w:val="24"/>
-          <w:szCs w:val="24"/>
-          <w:lang w:val="ca-ES"/>
-        </w:rPr>
-      </w:pPr>
-      <w:r>
-        <w:rPr>
-          <w:sz w:val="24"/>
-          <w:szCs w:val="24"/>
-          <w:lang w:val="ca-ES"/>
-        </w:rPr>
-        <w:t>També volíem realitzar aquesta funcionalitat perquè els usuaris poguessin observar com les instàncies d'un cognom en concret poden ser trobades en infinitat de països diferents i que cada un de nosaltres probablement tenim orígens completament dispersos.</w:t>
-      </w:r>
-    </w:p>
-    <w:p>
-      <w:pPr>
-        <w:rPr>
-          <w:sz w:val="24"/>
-          <w:szCs w:val="24"/>
-          <w:lang w:val="ca-ES"/>
-        </w:rPr>
-      </w:pPr>
-      <w:r>
-        <w:rPr>
-          <w:sz w:val="24"/>
-          <w:szCs w:val="24"/>
-          <w:lang w:val="ca-ES"/>
-        </w:rPr>
-        <w:t xml:space="preserve">Aquesta funcionalitat pretenia ser només un petit tast de la potencialitat d'estudis que es poden realitzar al relacionar dades genealògiques amb agrupacions per país o comarques i en la secció de propostes de projecte ha estat ampliada i diversificada per tal de representar un parell de projecte que creiem podem ser d'interès pels futurs estudiants. </w:t>
+        <w:t>Aquesta funcionalitat</w:t>
+      </w:r>
+      <w:r>
+        <w:rPr>
+          <w:sz w:val="24"/>
+          <w:szCs w:val="24"/>
+          <w:lang w:val="ca-ES"/>
+        </w:rPr>
+        <w:t>,</w:t>
+      </w:r>
+      <w:r>
+        <w:rPr>
+          <w:sz w:val="24"/>
+          <w:szCs w:val="24"/>
+          <w:lang w:val="ca-ES"/>
+        </w:rPr>
+        <w:t xml:space="preserve"> cobra un </w:t>
+      </w:r>
+      <w:r>
+        <w:rPr>
+          <w:sz w:val="24"/>
+          <w:szCs w:val="24"/>
+          <w:lang w:val="ca-ES"/>
+        </w:rPr>
+        <w:t>esepcial</w:t>
+      </w:r>
+      <w:r>
+        <w:rPr>
+          <w:sz w:val="24"/>
+          <w:szCs w:val="24"/>
+          <w:lang w:val="ca-ES"/>
+        </w:rPr>
+        <w:t xml:space="preserve"> interès de cara a </w:t>
+      </w:r>
+      <w:r>
+        <w:rPr>
+          <w:sz w:val="24"/>
+          <w:szCs w:val="24"/>
+          <w:lang w:val="ca-ES"/>
+        </w:rPr>
+        <w:t>l’estudi de tendències</w:t>
+      </w:r>
+      <w:r>
+        <w:rPr>
+          <w:sz w:val="24"/>
+          <w:szCs w:val="24"/>
+          <w:lang w:val="ca-ES"/>
+        </w:rPr>
+        <w:t xml:space="preserve"> d'emigració importants</w:t>
+      </w:r>
+      <w:r>
+        <w:rPr>
+          <w:sz w:val="24"/>
+          <w:szCs w:val="24"/>
+          <w:lang w:val="ca-ES"/>
+        </w:rPr>
+        <w:t>,</w:t>
+      </w:r>
+      <w:r>
+        <w:rPr>
+          <w:sz w:val="24"/>
+          <w:szCs w:val="24"/>
+          <w:lang w:val="ca-ES"/>
+        </w:rPr>
+        <w:t xml:space="preserve"> </w:t>
+      </w:r>
+      <w:r>
+        <w:rPr>
+          <w:sz w:val="24"/>
+          <w:szCs w:val="24"/>
+          <w:lang w:val="ca-ES"/>
+        </w:rPr>
+        <w:t>donades</w:t>
+      </w:r>
+      <w:r>
+        <w:rPr>
+          <w:sz w:val="24"/>
+          <w:szCs w:val="24"/>
+          <w:lang w:val="ca-ES"/>
+        </w:rPr>
+        <w:t xml:space="preserve"> </w:t>
+      </w:r>
+      <w:r>
+        <w:rPr>
+          <w:sz w:val="24"/>
+          <w:szCs w:val="24"/>
+          <w:lang w:val="ca-ES"/>
+        </w:rPr>
+        <w:t>per circumstàncies històriques.</w:t>
+      </w:r>
+    </w:p>
+    <w:p>
+      <w:pPr>
+        <w:rPr>
+          <w:sz w:val="24"/>
+          <w:szCs w:val="24"/>
+          <w:lang w:val="ca-ES"/>
+        </w:rPr>
+      </w:pPr>
+      <w:r>
+        <w:rPr>
+          <w:sz w:val="24"/>
+          <w:szCs w:val="24"/>
+          <w:lang w:val="ca-ES"/>
+        </w:rPr>
+        <w:t xml:space="preserve">També </w:t>
+      </w:r>
+      <w:r>
+        <w:rPr>
+          <w:sz w:val="24"/>
+          <w:szCs w:val="24"/>
+          <w:lang w:val="ca-ES"/>
+        </w:rPr>
+        <w:t>hem volgut implementar</w:t>
+      </w:r>
+      <w:r>
+        <w:rPr>
+          <w:sz w:val="24"/>
+          <w:szCs w:val="24"/>
+          <w:lang w:val="ca-ES"/>
+        </w:rPr>
+        <w:t xml:space="preserve"> aquesta funcionalitat perquè els usuaris poguessin observar</w:t>
+      </w:r>
+      <w:r>
+        <w:rPr>
+          <w:sz w:val="24"/>
+          <w:szCs w:val="24"/>
+          <w:lang w:val="ca-ES"/>
+        </w:rPr>
+        <w:t>,</w:t>
+      </w:r>
+      <w:r>
+        <w:rPr>
+          <w:sz w:val="24"/>
+          <w:szCs w:val="24"/>
+          <w:lang w:val="ca-ES"/>
+        </w:rPr>
+        <w:t xml:space="preserve"> com les instàncies d'un cognom en concret</w:t>
+      </w:r>
+      <w:r>
+        <w:rPr>
+          <w:sz w:val="24"/>
+          <w:szCs w:val="24"/>
+          <w:lang w:val="ca-ES"/>
+        </w:rPr>
+        <w:t>,</w:t>
+      </w:r>
+      <w:r>
+        <w:rPr>
+          <w:sz w:val="24"/>
+          <w:szCs w:val="24"/>
+          <w:lang w:val="ca-ES"/>
+        </w:rPr>
+        <w:t xml:space="preserve"> poden ser trobades en infinitat de països diferents i que cada un de nosaltres</w:t>
+      </w:r>
+      <w:r>
+        <w:rPr>
+          <w:sz w:val="24"/>
+          <w:szCs w:val="24"/>
+          <w:lang w:val="ca-ES"/>
+        </w:rPr>
+        <w:t>,</w:t>
+      </w:r>
+      <w:r>
+        <w:rPr>
+          <w:sz w:val="24"/>
+          <w:szCs w:val="24"/>
+          <w:lang w:val="ca-ES"/>
+        </w:rPr>
+        <w:t xml:space="preserve"> probablement</w:t>
+      </w:r>
+      <w:r>
+        <w:rPr>
+          <w:sz w:val="24"/>
+          <w:szCs w:val="24"/>
+          <w:lang w:val="ca-ES"/>
+        </w:rPr>
+        <w:t>,</w:t>
+      </w:r>
+      <w:r>
+        <w:rPr>
+          <w:sz w:val="24"/>
+          <w:szCs w:val="24"/>
+          <w:lang w:val="ca-ES"/>
+        </w:rPr>
+        <w:t xml:space="preserve"> </w:t>
+      </w:r>
+      <w:r>
+        <w:rPr>
+          <w:sz w:val="24"/>
+          <w:szCs w:val="24"/>
+          <w:lang w:val="ca-ES"/>
+        </w:rPr>
+        <w:t>tinguem</w:t>
+      </w:r>
+      <w:r>
+        <w:rPr>
+          <w:sz w:val="24"/>
+          <w:szCs w:val="24"/>
+          <w:lang w:val="ca-ES"/>
+        </w:rPr>
+        <w:t xml:space="preserve"> orígens completament dispersos.</w:t>
+      </w:r>
+    </w:p>
+    <w:p>
+      <w:pPr>
+        <w:rPr>
+          <w:sz w:val="24"/>
+          <w:szCs w:val="24"/>
+          <w:lang w:val="ca-ES"/>
+        </w:rPr>
+      </w:pPr>
+      <w:r>
+        <w:rPr>
+          <w:sz w:val="24"/>
+          <w:szCs w:val="24"/>
+          <w:lang w:val="ca-ES"/>
+        </w:rPr>
+        <w:t xml:space="preserve">La funcionalitat evolució geogràfica d’un cognom, </w:t>
+      </w:r>
+      <w:r>
+        <w:rPr>
+          <w:sz w:val="24"/>
+          <w:szCs w:val="24"/>
+          <w:lang w:val="ca-ES"/>
+        </w:rPr>
+        <w:t xml:space="preserve">pretenia ser només un petit </w:t>
+      </w:r>
+      <w:r>
+        <w:rPr>
+          <w:sz w:val="24"/>
+          <w:szCs w:val="24"/>
+          <w:lang w:val="ca-ES"/>
+        </w:rPr>
+        <w:t>test</w:t>
+      </w:r>
+      <w:r>
+        <w:rPr>
+          <w:sz w:val="24"/>
+          <w:szCs w:val="24"/>
+          <w:lang w:val="ca-ES"/>
+        </w:rPr>
+        <w:t xml:space="preserve"> de la potencialitat </w:t>
+      </w:r>
+      <w:r>
+        <w:rPr>
+          <w:sz w:val="24"/>
+          <w:szCs w:val="24"/>
+          <w:lang w:val="ca-ES"/>
+        </w:rPr>
+        <w:t>dels estudis</w:t>
+      </w:r>
+      <w:r>
+        <w:rPr>
+          <w:sz w:val="24"/>
+          <w:szCs w:val="24"/>
+          <w:lang w:val="ca-ES"/>
+        </w:rPr>
+        <w:t xml:space="preserve"> que es poden realitzar</w:t>
+      </w:r>
+      <w:r>
+        <w:rPr>
+          <w:sz w:val="24"/>
+          <w:szCs w:val="24"/>
+          <w:lang w:val="ca-ES"/>
+        </w:rPr>
+        <w:t>,</w:t>
+      </w:r>
+      <w:r>
+        <w:rPr>
+          <w:sz w:val="24"/>
+          <w:szCs w:val="24"/>
+          <w:lang w:val="ca-ES"/>
+        </w:rPr>
+        <w:t xml:space="preserve"> al relacionar dades genealògiques amb agrupacions per país o </w:t>
+      </w:r>
+      <w:r>
+        <w:rPr>
+          <w:sz w:val="24"/>
+          <w:szCs w:val="24"/>
+          <w:lang w:val="ca-ES"/>
+        </w:rPr>
+        <w:t>comerca</w:t>
+      </w:r>
+      <w:r>
+        <w:rPr>
+          <w:sz w:val="24"/>
+          <w:szCs w:val="24"/>
+          <w:lang w:val="ca-ES"/>
+        </w:rPr>
+        <w:t xml:space="preserve"> i </w:t>
+      </w:r>
+      <w:r>
+        <w:rPr>
+          <w:sz w:val="24"/>
+          <w:szCs w:val="24"/>
+          <w:lang w:val="ca-ES"/>
+        </w:rPr>
+        <w:t xml:space="preserve">com s’ha pogut veure </w:t>
+      </w:r>
+      <w:r>
+        <w:rPr>
+          <w:sz w:val="24"/>
+          <w:szCs w:val="24"/>
+          <w:lang w:val="ca-ES"/>
+        </w:rPr>
+        <w:t>en la secció de propostes de projecte</w:t>
+      </w:r>
+      <w:r>
+        <w:rPr>
+          <w:sz w:val="24"/>
+          <w:szCs w:val="24"/>
+          <w:lang w:val="ca-ES"/>
+        </w:rPr>
+        <w:t>,</w:t>
+      </w:r>
+      <w:r>
+        <w:rPr>
+          <w:sz w:val="24"/>
+          <w:szCs w:val="24"/>
+          <w:lang w:val="ca-ES"/>
+        </w:rPr>
+        <w:t xml:space="preserve"> </w:t>
+      </w:r>
+      <w:r>
+        <w:rPr>
+          <w:sz w:val="24"/>
+          <w:szCs w:val="24"/>
+          <w:lang w:val="ca-ES"/>
+        </w:rPr>
+        <w:t xml:space="preserve">aquesta </w:t>
+      </w:r>
+      <w:r>
+        <w:rPr>
+          <w:sz w:val="24"/>
+          <w:szCs w:val="24"/>
+          <w:lang w:val="ca-ES"/>
+        </w:rPr>
+        <w:t>ha estat ampliada i diversificada</w:t>
+      </w:r>
+      <w:r>
+        <w:rPr>
+          <w:sz w:val="24"/>
+          <w:szCs w:val="24"/>
+          <w:lang w:val="ca-ES"/>
+        </w:rPr>
+        <w:t>,</w:t>
+      </w:r>
+      <w:r>
+        <w:rPr>
+          <w:sz w:val="24"/>
+          <w:szCs w:val="24"/>
+          <w:lang w:val="ca-ES"/>
+        </w:rPr>
+        <w:t xml:space="preserve"> </w:t>
+      </w:r>
+      <w:r>
+        <w:rPr>
+          <w:sz w:val="24"/>
+          <w:szCs w:val="24"/>
+          <w:lang w:val="ca-ES"/>
+        </w:rPr>
+        <w:t xml:space="preserve">per </w:t>
+      </w:r>
+      <w:r>
+        <w:rPr>
+          <w:sz w:val="24"/>
+          <w:szCs w:val="24"/>
+          <w:lang w:val="ca-ES"/>
+        </w:rPr>
+        <w:t>representar un parell de projecte</w:t>
+      </w:r>
+      <w:r>
+        <w:rPr>
+          <w:sz w:val="24"/>
+          <w:szCs w:val="24"/>
+          <w:lang w:val="ca-ES"/>
+        </w:rPr>
+        <w:t>s,</w:t>
+      </w:r>
+      <w:r>
+        <w:rPr>
+          <w:sz w:val="24"/>
+          <w:szCs w:val="24"/>
+          <w:lang w:val="ca-ES"/>
+        </w:rPr>
+        <w:t xml:space="preserve"> que creiem podem ser d'interès pels futurs estudiants. </w:t>
       </w:r>
     </w:p>
     <w:p>
@@ -22671,24 +22395,71 @@
           <w:szCs w:val="24"/>
           <w:lang w:val="ca-ES"/>
         </w:rPr>
-        <w:t>La funcionalitat evolució temporal d'esdeveniments permet als usuaris explorar el nombre d'instàncies de naixements, casaments i defuncions donades en un país al llarg d'un període d'onze anys.</w:t>
-      </w:r>
-    </w:p>
-    <w:p>
-      <w:pPr>
-        <w:rPr>
-          <w:sz w:val="24"/>
-          <w:szCs w:val="24"/>
-          <w:lang w:val="ca-ES"/>
-        </w:rPr>
-      </w:pPr>
-      <w:r>
-        <w:rPr>
-          <w:sz w:val="24"/>
-          <w:szCs w:val="24"/>
-          <w:lang w:val="ca-ES"/>
-        </w:rPr>
-        <w:t xml:space="preserve">Aquesta funcionalitat, probablement la més simple de les tres implementades, és també una de les més intersants de cara a les diferents utilitzacions que si li pot donar. </w:t>
+        <w:t>La funcionalitat evolució temporal d'esdeveniments</w:t>
+      </w:r>
+      <w:r>
+        <w:rPr>
+          <w:sz w:val="24"/>
+          <w:szCs w:val="24"/>
+          <w:lang w:val="ca-ES"/>
+        </w:rPr>
+        <w:t>,</w:t>
+      </w:r>
+      <w:r>
+        <w:rPr>
+          <w:sz w:val="24"/>
+          <w:szCs w:val="24"/>
+          <w:lang w:val="ca-ES"/>
+        </w:rPr>
+        <w:t xml:space="preserve"> permet als usuaris explorar el nombre d'instàncies de naixements, casaments i defuncions</w:t>
+      </w:r>
+      <w:r>
+        <w:rPr>
+          <w:sz w:val="24"/>
+          <w:szCs w:val="24"/>
+          <w:lang w:val="ca-ES"/>
+        </w:rPr>
+        <w:t>,</w:t>
+      </w:r>
+      <w:r>
+        <w:rPr>
+          <w:sz w:val="24"/>
+          <w:szCs w:val="24"/>
+          <w:lang w:val="ca-ES"/>
+        </w:rPr>
+        <w:t xml:space="preserve"> </w:t>
+      </w:r>
+      <w:r>
+        <w:rPr>
+          <w:sz w:val="24"/>
+          <w:szCs w:val="24"/>
+          <w:lang w:val="ca-ES"/>
+        </w:rPr>
+        <w:t>enregistrades a les bases de dades de FamilySearch, per</w:t>
+      </w:r>
+      <w:r>
+        <w:rPr>
+          <w:sz w:val="24"/>
+          <w:szCs w:val="24"/>
+          <w:lang w:val="ca-ES"/>
+        </w:rPr>
+        <w:t xml:space="preserve"> un país</w:t>
+      </w:r>
+      <w:r>
+        <w:rPr>
+          <w:sz w:val="24"/>
+          <w:szCs w:val="24"/>
+          <w:lang w:val="ca-ES"/>
+        </w:rPr>
+        <w:t>,</w:t>
+      </w:r>
+      <w:r>
+        <w:rPr>
+          <w:sz w:val="24"/>
+          <w:szCs w:val="24"/>
+          <w:lang w:val="ca-ES"/>
+        </w:rPr>
+        <w:t xml:space="preserve"> al llarg d'un període d'onze anys.</w:t>
       </w:r>
     </w:p>
     <w:p>
@@ -22706,6 +22477,55 @@
           <w:lang w:val="ca-ES"/>
         </w:rPr>
         <w:lastRenderedPageBreak/>
+        <w:t xml:space="preserve">Aquesta funcionalitat, probablement la més simple de les tres implementades, </w:t>
+      </w:r>
+      <w:r>
+        <w:rPr>
+          <w:sz w:val="24"/>
+          <w:szCs w:val="24"/>
+          <w:lang w:val="ca-ES"/>
+        </w:rPr>
+        <w:t xml:space="preserve">ja que reutilitza molta part del codi de les anteriors, </w:t>
+      </w:r>
+      <w:r>
+        <w:rPr>
+          <w:sz w:val="24"/>
+          <w:szCs w:val="24"/>
+          <w:lang w:val="ca-ES"/>
+        </w:rPr>
+        <w:t xml:space="preserve">és també una de les més intersants de cara a les diferents utilitzacions que si li </w:t>
+      </w:r>
+      <w:r>
+        <w:rPr>
+          <w:sz w:val="24"/>
+          <w:szCs w:val="24"/>
+          <w:lang w:val="ca-ES"/>
+        </w:rPr>
+        <w:t>poden donar.</w:t>
+      </w:r>
+      <w:r>
+        <w:rPr>
+          <w:sz w:val="24"/>
+          <w:szCs w:val="24"/>
+          <w:lang w:val="ca-ES"/>
+        </w:rPr>
+        <w:t xml:space="preserve"> </w:t>
+      </w:r>
+    </w:p>
+    <w:p>
+      <w:pPr>
+        <w:rPr>
+          <w:sz w:val="24"/>
+          <w:szCs w:val="24"/>
+          <w:lang w:val="ca-ES"/>
+        </w:rPr>
+      </w:pPr>
+      <w:r>
+        <w:rPr>
+          <w:sz w:val="24"/>
+          <w:szCs w:val="24"/>
+          <w:lang w:val="ca-ES"/>
+        </w:rPr>
         <w:t xml:space="preserve">Aquesta funcionalitat, de la mateixa forma que l'evolució geogràfica d'un cognom, utilitza la funció de conveniència del SDK </w:t>
       </w:r>
       <w:r>
@@ -22715,7 +22535,33 @@
           <w:szCs w:val="24"/>
           <w:lang w:val="ca-ES"/>
         </w:rPr>
-        <w:t xml:space="preserve">getResultsCount() </w:t>
+        <w:t>getResultsCount()</w:t>
+      </w:r>
+      <w:r>
+        <w:rPr>
+          <w:i/>
+          <w:sz w:val="24"/>
+          <w:szCs w:val="24"/>
+          <w:lang w:val="ca-ES"/>
+        </w:rPr>
+        <w:t xml:space="preserve">, </w:t>
+      </w:r>
+      <w:r>
+        <w:rPr>
+          <w:sz w:val="24"/>
+          <w:szCs w:val="24"/>
+          <w:lang w:val="ca-ES"/>
+        </w:rPr>
+        <w:t>per millorar l’eficiència en l’obtenció de resultats</w:t>
+      </w:r>
+      <w:r>
+        <w:rPr>
+          <w:i/>
+          <w:sz w:val="24"/>
+          <w:szCs w:val="24"/>
+          <w:lang w:val="ca-ES"/>
+        </w:rPr>
+        <w:t xml:space="preserve"> </w:t>
       </w:r>
       <w:r>
         <w:rPr>
@@ -22740,29 +22586,85 @@
           <w:szCs w:val="24"/>
           <w:lang w:val="ca-ES"/>
         </w:rPr>
-        <w:t>Aquesta funcionalitat llançarà un total de onze crides al SDK, una per cada any del interval a considerar.</w:t>
-      </w:r>
-    </w:p>
-    <w:p>
-      <w:pPr>
-        <w:rPr>
-          <w:sz w:val="24"/>
-          <w:szCs w:val="24"/>
-          <w:lang w:val="ca-ES"/>
-        </w:rPr>
-      </w:pPr>
-      <w:r>
-        <w:rPr>
-          <w:sz w:val="24"/>
-          <w:szCs w:val="24"/>
-          <w:lang w:val="ca-ES"/>
-        </w:rPr>
-        <w:t>L'evolució temporal d'esdeveniments permet a l'usuari configurar els següents paràmetres:</w:t>
-      </w:r>
-    </w:p>
-    <w:p>
-      <w:pPr>
-        <w:pStyle w:val="Prrafodelista"/>
+        <w:t>La funcionalitat, llançarà un total d’</w:t>
+      </w:r>
+      <w:r>
+        <w:rPr>
+          <w:sz w:val="24"/>
+          <w:szCs w:val="24"/>
+          <w:lang w:val="ca-ES"/>
+        </w:rPr>
+        <w:t>onze crides al SDK, una per cada any de</w:t>
+      </w:r>
+      <w:r>
+        <w:rPr>
+          <w:sz w:val="24"/>
+          <w:szCs w:val="24"/>
+          <w:lang w:val="ca-ES"/>
+        </w:rPr>
+        <w:t xml:space="preserve"> </w:t>
+      </w:r>
+      <w:r>
+        <w:rPr>
+          <w:sz w:val="24"/>
+          <w:szCs w:val="24"/>
+          <w:lang w:val="ca-ES"/>
+        </w:rPr>
+        <w:t>l</w:t>
+      </w:r>
+      <w:r>
+        <w:rPr>
+          <w:sz w:val="24"/>
+          <w:szCs w:val="24"/>
+          <w:lang w:val="ca-ES"/>
+        </w:rPr>
+        <w:t>’</w:t>
+      </w:r>
+      <w:r>
+        <w:rPr>
+          <w:sz w:val="24"/>
+          <w:szCs w:val="24"/>
+          <w:lang w:val="ca-ES"/>
+        </w:rPr>
+        <w:t>interval a considerar.</w:t>
+      </w:r>
+    </w:p>
+    <w:p>
+      <w:pPr>
+        <w:rPr>
+          <w:sz w:val="24"/>
+          <w:szCs w:val="24"/>
+          <w:lang w:val="ca-ES"/>
+        </w:rPr>
+      </w:pPr>
+      <w:r>
+        <w:rPr>
+          <w:sz w:val="24"/>
+          <w:szCs w:val="24"/>
+          <w:lang w:val="ca-ES"/>
+        </w:rPr>
+        <w:t>L'evolució temporal d'esdeveniments permet a l'usuari configurar els següents</w:t>
+      </w:r>
+      <w:r>
+        <w:rPr>
+          <w:sz w:val="24"/>
+          <w:szCs w:val="24"/>
+          <w:lang w:val="ca-ES"/>
+        </w:rPr>
+        <w:t xml:space="preserve"> tres</w:t>
+      </w:r>
+      <w:r>
+        <w:rPr>
+          <w:sz w:val="24"/>
+          <w:szCs w:val="24"/>
+          <w:lang w:val="ca-ES"/>
+        </w:rPr>
+        <w:t xml:space="preserve"> paràmetres:</w:t>
+      </w:r>
+    </w:p>
+    <w:p>
+      <w:pPr>
+        <w:pStyle w:val="ListParagraph"/>
         <w:numPr>
           <w:ilvl w:val="0"/>
           <w:numId w:val="11"/>
@@ -22788,12 +22690,20 @@
           <w:szCs w:val="24"/>
           <w:lang w:val="ca-ES"/>
         </w:rPr>
-        <w:t>A seleccionar entre naixements, casaments o defuncions.</w:t>
-      </w:r>
-    </w:p>
-    <w:p>
-      <w:pPr>
-        <w:pStyle w:val="Prrafodelista"/>
+        <w:t>A seleccionar entre neixa</w:t>
+      </w:r>
+      <w:r>
+        <w:rPr>
+          <w:sz w:val="24"/>
+          <w:szCs w:val="24"/>
+          <w:lang w:val="ca-ES"/>
+        </w:rPr>
+        <w:t>ments, casaments o defuncions.</w:t>
+      </w:r>
+    </w:p>
+    <w:p>
+      <w:pPr>
+        <w:pStyle w:val="ListParagraph"/>
         <w:numPr>
           <w:ilvl w:val="0"/>
           <w:numId w:val="11"/>
@@ -22824,7 +22734,7 @@
     </w:p>
     <w:p>
       <w:pPr>
-        <w:pStyle w:val="Prrafodelista"/>
+        <w:pStyle w:val="ListParagraph"/>
         <w:numPr>
           <w:ilvl w:val="0"/>
           <w:numId w:val="11"/>
@@ -22850,24 +22760,153 @@
           <w:szCs w:val="24"/>
           <w:lang w:val="ca-ES"/>
         </w:rPr>
-        <w:t xml:space="preserve">Any central del període de onze anys en el que es buscarà. La funcionalitat genera el interval +/- 5 anys respecte l'any introduït. Així, per exemple, si introduïm l'any 1942, el rang d'anys utilitzat serà 1937-1947 ambdós inclosos. </w:t>
-      </w:r>
-    </w:p>
-    <w:p>
-      <w:pPr>
-        <w:rPr>
-          <w:sz w:val="24"/>
-          <w:szCs w:val="24"/>
-          <w:lang w:val="ca-ES"/>
-        </w:rPr>
-      </w:pPr>
-      <w:r>
-        <w:rPr>
-          <w:sz w:val="24"/>
-          <w:szCs w:val="24"/>
-          <w:lang w:val="ca-ES"/>
-        </w:rPr>
-        <w:t>Un cop el SDK retorna resultats per totes les consultes enviades es pinta un gràfic de línees que mostra l'evolució del nombre d'instàncies trobat al llarg del període seleccionat.</w:t>
+        <w:t>Any ce</w:t>
+      </w:r>
+      <w:r>
+        <w:rPr>
+          <w:sz w:val="24"/>
+          <w:szCs w:val="24"/>
+          <w:lang w:val="ca-ES"/>
+        </w:rPr>
+        <w:t>ntral del període d’</w:t>
+      </w:r>
+      <w:r>
+        <w:rPr>
+          <w:sz w:val="24"/>
+          <w:szCs w:val="24"/>
+          <w:lang w:val="ca-ES"/>
+        </w:rPr>
+        <w:t xml:space="preserve">onze anys </w:t>
+      </w:r>
+      <w:r>
+        <w:rPr>
+          <w:sz w:val="24"/>
+          <w:szCs w:val="24"/>
+          <w:lang w:val="ca-ES"/>
+        </w:rPr>
+        <w:t xml:space="preserve">pel que es realitzarà la cerca. La funcionalitat genera </w:t>
+      </w:r>
+      <w:r>
+        <w:rPr>
+          <w:sz w:val="24"/>
+          <w:szCs w:val="24"/>
+          <w:lang w:val="ca-ES"/>
+        </w:rPr>
+        <w:t>l</w:t>
+      </w:r>
+      <w:r>
+        <w:rPr>
+          <w:sz w:val="24"/>
+          <w:szCs w:val="24"/>
+          <w:lang w:val="ca-ES"/>
+        </w:rPr>
+        <w:t>’</w:t>
+      </w:r>
+      <w:r>
+        <w:rPr>
+          <w:sz w:val="24"/>
+          <w:szCs w:val="24"/>
+          <w:lang w:val="ca-ES"/>
+        </w:rPr>
+        <w:t>interval +/- 5 anys</w:t>
+      </w:r>
+      <w:r>
+        <w:rPr>
+          <w:sz w:val="24"/>
+          <w:szCs w:val="24"/>
+          <w:lang w:val="ca-ES"/>
+        </w:rPr>
+        <w:t>,</w:t>
+      </w:r>
+      <w:r>
+        <w:rPr>
+          <w:sz w:val="24"/>
+          <w:szCs w:val="24"/>
+          <w:lang w:val="ca-ES"/>
+        </w:rPr>
+        <w:t xml:space="preserve"> respecte l'any introduït. Així, per exemple, si introduïm l'any 1942, el rang d'anys utilitzat serà 1937-1947</w:t>
+      </w:r>
+      <w:r>
+        <w:rPr>
+          <w:sz w:val="24"/>
+          <w:szCs w:val="24"/>
+          <w:lang w:val="ca-ES"/>
+        </w:rPr>
+        <w:t>,</w:t>
+      </w:r>
+      <w:r>
+        <w:rPr>
+          <w:sz w:val="24"/>
+          <w:szCs w:val="24"/>
+          <w:lang w:val="ca-ES"/>
+        </w:rPr>
+        <w:t xml:space="preserve"> ambdós inclosos. </w:t>
+      </w:r>
+    </w:p>
+    <w:p>
+      <w:pPr>
+        <w:rPr>
+          <w:sz w:val="24"/>
+          <w:szCs w:val="24"/>
+          <w:lang w:val="ca-ES"/>
+        </w:rPr>
+      </w:pPr>
+      <w:r>
+        <w:rPr>
+          <w:sz w:val="24"/>
+          <w:szCs w:val="24"/>
+          <w:lang w:val="ca-ES"/>
+        </w:rPr>
+        <w:t>Un cop el SDK retorna resultats per totes les consultes enviades</w:t>
+      </w:r>
+      <w:r>
+        <w:rPr>
+          <w:sz w:val="24"/>
+          <w:szCs w:val="24"/>
+          <w:lang w:val="ca-ES"/>
+        </w:rPr>
+        <w:t>,</w:t>
+      </w:r>
+      <w:r>
+        <w:rPr>
+          <w:sz w:val="24"/>
+          <w:szCs w:val="24"/>
+          <w:lang w:val="ca-ES"/>
+        </w:rPr>
+        <w:t xml:space="preserve"> es pinta un gràfic de línees que mostra l'evolució del nombre d'instàncies </w:t>
+      </w:r>
+      <w:r>
+        <w:rPr>
+          <w:sz w:val="24"/>
+          <w:szCs w:val="24"/>
+          <w:lang w:val="ca-ES"/>
+        </w:rPr>
+        <w:t xml:space="preserve"> de </w:t>
+      </w:r>
+      <w:r>
+        <w:rPr>
+          <w:i/>
+          <w:sz w:val="24"/>
+          <w:szCs w:val="24"/>
+          <w:lang w:val="ca-ES"/>
+        </w:rPr>
+        <w:t xml:space="preserve">esdeveniment, </w:t>
+      </w:r>
+      <w:r>
+        <w:rPr>
+          <w:sz w:val="24"/>
+          <w:szCs w:val="24"/>
+          <w:lang w:val="ca-ES"/>
+        </w:rPr>
+        <w:t>trobades</w:t>
+      </w:r>
+      <w:r>
+        <w:rPr>
+          <w:sz w:val="24"/>
+          <w:szCs w:val="24"/>
+          <w:lang w:val="ca-ES"/>
+        </w:rPr>
+        <w:t xml:space="preserve"> al llarg del període seleccionat.</w:t>
       </w:r>
     </w:p>
     <w:p>
@@ -22911,41 +22950,233 @@
           <w:szCs w:val="24"/>
           <w:lang w:val="ca-ES"/>
         </w:rPr>
-        <w:t>Aquesta funcionalitat no restringeix el nivell de localitzacions a utilitzar com fa per exemple la funcionalitat d'expansió geogràfica d'un cognom i replica, de fet, el funcionament de les localitzacions  que podien ser introduïdes en al funcionalitat de cerca.</w:t>
-      </w:r>
-    </w:p>
-    <w:p>
-      <w:pPr>
-        <w:rPr>
-          <w:sz w:val="24"/>
-          <w:szCs w:val="24"/>
-          <w:lang w:val="ca-ES"/>
-        </w:rPr>
-      </w:pPr>
-      <w:r>
-        <w:rPr>
-          <w:sz w:val="24"/>
-          <w:szCs w:val="24"/>
-          <w:lang w:val="ca-ES"/>
-        </w:rPr>
-        <w:t>El paràmetre localització accepta una gran diversitat de nivells d'especificació diferents en quant a la localització, però per tal de que la cerca produeixi resultats, cal sempre introduir, com a mínim, el nivell de província o estat. De totes formes, per l'exploració d'aquesta funcionalitat es recomana introduir també el país o cercar directament per un país.</w:t>
-      </w:r>
-    </w:p>
-    <w:p>
-      <w:pPr>
-        <w:rPr>
-          <w:sz w:val="24"/>
-          <w:szCs w:val="24"/>
-          <w:lang w:val="ca-ES"/>
-        </w:rPr>
-      </w:pPr>
-      <w:r>
-        <w:rPr>
-          <w:sz w:val="24"/>
-          <w:szCs w:val="24"/>
-          <w:lang w:val="ca-ES"/>
-        </w:rPr>
-        <w:t>Una segona consideració a tenir en compte és que les bases de dades de FamilySearch no tenen per tots els països, localitzacions o anys la mateixa quantitat de registres. Per tant, utilitzar la funcionalitat en regions i períodes de temps rics en registres, produirà, probablement, resultats més interessants.</w:t>
+        <w:t>Aquesta funcionalitat no restringeix el nivell de localitzacions a utilitzar</w:t>
+      </w:r>
+      <w:r>
+        <w:rPr>
+          <w:sz w:val="24"/>
+          <w:szCs w:val="24"/>
+          <w:lang w:val="ca-ES"/>
+        </w:rPr>
+        <w:t>,</w:t>
+      </w:r>
+      <w:r>
+        <w:rPr>
+          <w:sz w:val="24"/>
+          <w:szCs w:val="24"/>
+          <w:lang w:val="ca-ES"/>
+        </w:rPr>
+        <w:t xml:space="preserve"> com fa per exemple la funcionalitat d'expansió geogràfica d'un cognom i replica, de fet, el funcionament de les localitzacions  que </w:t>
+      </w:r>
+      <w:r>
+        <w:rPr>
+          <w:sz w:val="24"/>
+          <w:szCs w:val="24"/>
+          <w:lang w:val="ca-ES"/>
+        </w:rPr>
+        <w:t>s’introduien en la</w:t>
+      </w:r>
+      <w:r>
+        <w:rPr>
+          <w:sz w:val="24"/>
+          <w:szCs w:val="24"/>
+          <w:lang w:val="ca-ES"/>
+        </w:rPr>
+        <w:t xml:space="preserve"> funcionalitat de cerca.</w:t>
+      </w:r>
+    </w:p>
+    <w:p>
+      <w:pPr>
+        <w:rPr>
+          <w:sz w:val="24"/>
+          <w:szCs w:val="24"/>
+          <w:lang w:val="ca-ES"/>
+        </w:rPr>
+      </w:pPr>
+      <w:r>
+        <w:rPr>
+          <w:sz w:val="24"/>
+          <w:szCs w:val="24"/>
+          <w:lang w:val="ca-ES"/>
+        </w:rPr>
+        <w:t>El paràmetre localització</w:t>
+      </w:r>
+      <w:r>
+        <w:rPr>
+          <w:sz w:val="24"/>
+          <w:szCs w:val="24"/>
+          <w:lang w:val="ca-ES"/>
+        </w:rPr>
+        <w:t>, per tant,</w:t>
+      </w:r>
+      <w:r>
+        <w:rPr>
+          <w:sz w:val="24"/>
+          <w:szCs w:val="24"/>
+          <w:lang w:val="ca-ES"/>
+        </w:rPr>
+        <w:t xml:space="preserve"> accepta una gran diversitat de nivells d'e</w:t>
+      </w:r>
+      <w:r>
+        <w:rPr>
+          <w:sz w:val="24"/>
+          <w:szCs w:val="24"/>
+          <w:lang w:val="ca-ES"/>
+        </w:rPr>
+        <w:t>specificació diferents</w:t>
+      </w:r>
+      <w:r>
+        <w:rPr>
+          <w:sz w:val="24"/>
+          <w:szCs w:val="24"/>
+          <w:lang w:val="ca-ES"/>
+        </w:rPr>
+        <w:t xml:space="preserve">, però per </w:t>
+      </w:r>
+      <w:r>
+        <w:rPr>
+          <w:sz w:val="24"/>
+          <w:szCs w:val="24"/>
+          <w:lang w:val="ca-ES"/>
+        </w:rPr>
+        <w:t>assegurar que la cerca produeix</w:t>
+      </w:r>
+      <w:r>
+        <w:rPr>
+          <w:sz w:val="24"/>
+          <w:szCs w:val="24"/>
+          <w:lang w:val="ca-ES"/>
+        </w:rPr>
+        <w:t xml:space="preserve"> resultats, cal sempre introduir, com a mínim, el nivell de província o estat. De totes </w:t>
+      </w:r>
+      <w:r>
+        <w:rPr>
+          <w:sz w:val="24"/>
+          <w:szCs w:val="24"/>
+          <w:lang w:val="ca-ES"/>
+        </w:rPr>
+        <w:t>maneres</w:t>
+      </w:r>
+      <w:r>
+        <w:rPr>
+          <w:sz w:val="24"/>
+          <w:szCs w:val="24"/>
+          <w:lang w:val="ca-ES"/>
+        </w:rPr>
+        <w:t>, per l'exploració d'aquesta funcionalitat</w:t>
+      </w:r>
+      <w:r>
+        <w:rPr>
+          <w:sz w:val="24"/>
+          <w:szCs w:val="24"/>
+          <w:lang w:val="ca-ES"/>
+        </w:rPr>
+        <w:t>,</w:t>
+      </w:r>
+      <w:r>
+        <w:rPr>
+          <w:sz w:val="24"/>
+          <w:szCs w:val="24"/>
+          <w:lang w:val="ca-ES"/>
+        </w:rPr>
+        <w:t xml:space="preserve"> es recomana introduir també el país o </w:t>
+      </w:r>
+      <w:r>
+        <w:rPr>
+          <w:sz w:val="24"/>
+          <w:szCs w:val="24"/>
+          <w:lang w:val="ca-ES"/>
+        </w:rPr>
+        <w:t xml:space="preserve">millor encara, </w:t>
+      </w:r>
+      <w:r>
+        <w:rPr>
+          <w:sz w:val="24"/>
+          <w:szCs w:val="24"/>
+          <w:lang w:val="ca-ES"/>
+        </w:rPr>
+        <w:t>cercar directament per un país.</w:t>
+      </w:r>
+    </w:p>
+    <w:p>
+      <w:pPr>
+        <w:rPr>
+          <w:sz w:val="24"/>
+          <w:szCs w:val="24"/>
+          <w:lang w:val="ca-ES"/>
+        </w:rPr>
+      </w:pPr>
+      <w:r>
+        <w:rPr>
+          <w:sz w:val="24"/>
+          <w:szCs w:val="24"/>
+          <w:lang w:val="ca-ES"/>
+        </w:rPr>
+        <w:t xml:space="preserve">Una segona consideració a tenir en compte és que les bases de dades de FamilySearch no </w:t>
+      </w:r>
+      <w:r>
+        <w:rPr>
+          <w:sz w:val="24"/>
+          <w:szCs w:val="24"/>
+          <w:lang w:val="ca-ES"/>
+        </w:rPr>
+        <w:t>contenen,</w:t>
+      </w:r>
+      <w:r>
+        <w:rPr>
+          <w:sz w:val="24"/>
+          <w:szCs w:val="24"/>
+          <w:lang w:val="ca-ES"/>
+        </w:rPr>
+        <w:t xml:space="preserve"> per tots els països, localitzacions </w:t>
+      </w:r>
+      <w:r>
+        <w:rPr>
+          <w:sz w:val="24"/>
+          <w:szCs w:val="24"/>
+          <w:lang w:val="ca-ES"/>
+        </w:rPr>
+        <w:t>i</w:t>
+      </w:r>
+      <w:r>
+        <w:rPr>
+          <w:sz w:val="24"/>
+          <w:szCs w:val="24"/>
+          <w:lang w:val="ca-ES"/>
+        </w:rPr>
+        <w:t xml:space="preserve"> anys</w:t>
+      </w:r>
+      <w:r>
+        <w:rPr>
+          <w:sz w:val="24"/>
+          <w:szCs w:val="24"/>
+          <w:lang w:val="ca-ES"/>
+        </w:rPr>
+        <w:t>,</w:t>
+      </w:r>
+      <w:r>
+        <w:rPr>
+          <w:sz w:val="24"/>
+          <w:szCs w:val="24"/>
+          <w:lang w:val="ca-ES"/>
+        </w:rPr>
+        <w:t xml:space="preserve"> la mateixa quantitat de registres. Per tant, utilitzar la funcionalitat en regions i períodes de temps rics en registres, produirà, </w:t>
+      </w:r>
+      <w:r>
+        <w:rPr>
+          <w:sz w:val="24"/>
+          <w:szCs w:val="24"/>
+          <w:lang w:val="ca-ES"/>
+        </w:rPr>
+        <w:t>amb alta probabilitat, resultats més interes</w:t>
+      </w:r>
+      <w:r>
+        <w:rPr>
+          <w:sz w:val="24"/>
+          <w:szCs w:val="24"/>
+          <w:lang w:val="ca-ES"/>
+        </w:rPr>
+        <w:t>ants.</w:t>
       </w:r>
     </w:p>
     <w:p>
@@ -22957,23 +23188,14 @@
           <w:lang w:val="ca-ES"/>
         </w:rPr>
       </w:pPr>
-    </w:p>
-    <w:p>
-      <w:pPr>
+      <w:r>
         <w:rPr>
           <w:b/>
           <w:sz w:val="24"/>
           <w:szCs w:val="24"/>
           <w:lang w:val="ca-ES"/>
         </w:rPr>
-      </w:pPr>
-      <w:r>
-        <w:rPr>
-          <w:b/>
-          <w:sz w:val="24"/>
-          <w:szCs w:val="24"/>
-          <w:lang w:val="ca-ES"/>
-        </w:rPr>
+        <w:lastRenderedPageBreak/>
         <w:t>Detalls d'implementació</w:t>
       </w:r>
     </w:p>
@@ -22991,16 +23213,111 @@
           <w:szCs w:val="24"/>
           <w:lang w:val="ca-ES"/>
         </w:rPr>
-        <w:lastRenderedPageBreak/>
-        <w:t xml:space="preserve">Abans de destacar els detalls d'implementació d'aquesta funcionalitat volem comentar, de la mateixa forma que en les dues funcionalitats anteriors, </w:t>
-      </w:r>
-      <w:r>
-        <w:rPr>
-          <w:sz w:val="24"/>
-          <w:szCs w:val="24"/>
-          <w:lang w:val="ca-ES"/>
-        </w:rPr>
-        <w:t xml:space="preserve">que només el controlador que la gestiona està format per tres-centes línees de codi i que per tant no té sentit intentar representar totes les funcionalitats i aspectes d'aquest en la memòria. </w:t>
+        <w:t>Abans de destacar els detalls d'implementació d'aquesta funcionalitat</w:t>
+      </w:r>
+      <w:r>
+        <w:rPr>
+          <w:sz w:val="24"/>
+          <w:szCs w:val="24"/>
+          <w:lang w:val="ca-ES"/>
+        </w:rPr>
+        <w:t>,</w:t>
+      </w:r>
+      <w:r>
+        <w:rPr>
+          <w:sz w:val="24"/>
+          <w:szCs w:val="24"/>
+          <w:lang w:val="ca-ES"/>
+        </w:rPr>
+        <w:t xml:space="preserve"> volem comentar, de la mateixa forma que </w:t>
+      </w:r>
+      <w:r>
+        <w:rPr>
+          <w:sz w:val="24"/>
+          <w:szCs w:val="24"/>
+          <w:lang w:val="ca-ES"/>
+        </w:rPr>
+        <w:t>per les dues funcionalitats</w:t>
+      </w:r>
+      <w:r>
+        <w:rPr>
+          <w:sz w:val="24"/>
+          <w:szCs w:val="24"/>
+          <w:lang w:val="ca-ES"/>
+        </w:rPr>
+        <w:t xml:space="preserve"> anteriors, </w:t>
+      </w:r>
+      <w:r>
+        <w:rPr>
+          <w:sz w:val="24"/>
+          <w:szCs w:val="24"/>
+          <w:lang w:val="ca-ES"/>
+        </w:rPr>
+        <w:t>que només el controlador que gestiona</w:t>
+      </w:r>
+      <w:r>
+        <w:rPr>
+          <w:sz w:val="24"/>
+          <w:szCs w:val="24"/>
+          <w:lang w:val="ca-ES"/>
+        </w:rPr>
+        <w:t xml:space="preserve"> la funcionalitat</w:t>
+      </w:r>
+      <w:r>
+        <w:rPr>
+          <w:sz w:val="24"/>
+          <w:szCs w:val="24"/>
+          <w:lang w:val="ca-ES"/>
+        </w:rPr>
+        <w:t xml:space="preserve"> està format per tres-centes línees de codi i </w:t>
+      </w:r>
+      <w:r>
+        <w:rPr>
+          <w:sz w:val="24"/>
+          <w:szCs w:val="24"/>
+          <w:lang w:val="ca-ES"/>
+        </w:rPr>
+        <w:t>en conseqüènca,</w:t>
+      </w:r>
+      <w:r>
+        <w:rPr>
+          <w:sz w:val="24"/>
+          <w:szCs w:val="24"/>
+          <w:lang w:val="ca-ES"/>
+        </w:rPr>
+        <w:t xml:space="preserve"> </w:t>
+      </w:r>
+      <w:r>
+        <w:rPr>
+          <w:sz w:val="24"/>
+          <w:szCs w:val="24"/>
+          <w:lang w:val="ca-ES"/>
+        </w:rPr>
+        <w:t>manca de sentit intentar</w:t>
+      </w:r>
+      <w:r>
+        <w:rPr>
+          <w:sz w:val="24"/>
+          <w:szCs w:val="24"/>
+          <w:lang w:val="ca-ES"/>
+        </w:rPr>
+        <w:t xml:space="preserve"> representar totes les funcionalitats i aspectes d'aquest</w:t>
+      </w:r>
+      <w:r>
+        <w:rPr>
+          <w:sz w:val="24"/>
+          <w:szCs w:val="24"/>
+          <w:lang w:val="ca-ES"/>
+        </w:rPr>
+        <w:t>a</w:t>
+      </w:r>
+      <w:r>
+        <w:rPr>
+          <w:sz w:val="24"/>
+          <w:szCs w:val="24"/>
+          <w:lang w:val="ca-ES"/>
+        </w:rPr>
+        <w:t xml:space="preserve"> en la memòria. </w:t>
       </w:r>
     </w:p>
     <w:p>
@@ -23089,40 +23406,104 @@
           <w:szCs w:val="24"/>
           <w:lang w:val="ca-ES"/>
         </w:rPr>
-        <w:t xml:space="preserve"> utilitza el mateix sistema de validació en línea i validació en el moment de cerca </w:t>
-      </w:r>
-      <w:r>
-        <w:rPr>
-          <w:sz w:val="24"/>
-          <w:szCs w:val="24"/>
-          <w:lang w:val="ca-ES"/>
-        </w:rPr>
-        <w:t>explicats en detall en la</w:t>
-      </w:r>
-      <w:r>
-        <w:rPr>
-          <w:sz w:val="24"/>
-          <w:szCs w:val="24"/>
-          <w:lang w:val="ca-ES"/>
-        </w:rPr>
-        <w:t xml:space="preserve"> funcionalitat anterior.</w:t>
-      </w:r>
-    </w:p>
-    <w:p>
-      <w:pPr>
-        <w:rPr>
-          <w:sz w:val="24"/>
-          <w:szCs w:val="24"/>
-          <w:lang w:val="ca-ES"/>
-        </w:rPr>
-      </w:pPr>
-      <w:r>
-        <w:rPr>
-          <w:sz w:val="24"/>
-          <w:szCs w:val="24"/>
-          <w:lang w:val="ca-ES"/>
-        </w:rPr>
-        <w:t xml:space="preserve">Evidentment, igual que les dues anteriors funcionalitats, aqueta també escapa els valors obtinguts del formulari per tal d'evitar injeccions de codi i atacs al sistema. </w:t>
+        <w:t xml:space="preserve"> utilitza el mateix sistema de validació en línea i validació en el moment de cerca</w:t>
+      </w:r>
+      <w:r>
+        <w:rPr>
+          <w:sz w:val="24"/>
+          <w:szCs w:val="24"/>
+          <w:lang w:val="ca-ES"/>
+        </w:rPr>
+        <w:t>,</w:t>
+      </w:r>
+      <w:r>
+        <w:rPr>
+          <w:sz w:val="24"/>
+          <w:szCs w:val="24"/>
+          <w:lang w:val="ca-ES"/>
+        </w:rPr>
+        <w:t xml:space="preserve"> </w:t>
+      </w:r>
+      <w:r>
+        <w:rPr>
+          <w:sz w:val="24"/>
+          <w:szCs w:val="24"/>
+          <w:lang w:val="ca-ES"/>
+        </w:rPr>
+        <w:t>explicada en detall en la funcionalitat anterior, evolució geogràfica d’un cognom.</w:t>
+      </w:r>
+    </w:p>
+    <w:p>
+      <w:pPr>
+        <w:rPr>
+          <w:sz w:val="24"/>
+          <w:szCs w:val="24"/>
+          <w:lang w:val="ca-ES"/>
+        </w:rPr>
+      </w:pPr>
+      <w:r>
+        <w:rPr>
+          <w:sz w:val="24"/>
+          <w:szCs w:val="24"/>
+          <w:lang w:val="ca-ES"/>
+        </w:rPr>
+        <w:t xml:space="preserve">Evidentment, </w:t>
+      </w:r>
+      <w:r>
+        <w:rPr>
+          <w:sz w:val="24"/>
+          <w:szCs w:val="24"/>
+          <w:lang w:val="ca-ES"/>
+        </w:rPr>
+        <w:t>de la mateixa forma</w:t>
+      </w:r>
+      <w:r>
+        <w:rPr>
+          <w:sz w:val="24"/>
+          <w:szCs w:val="24"/>
+          <w:lang w:val="ca-ES"/>
+        </w:rPr>
+        <w:t xml:space="preserve"> que les dues funcionalitats</w:t>
+      </w:r>
+      <w:r>
+        <w:rPr>
+          <w:sz w:val="24"/>
+          <w:szCs w:val="24"/>
+          <w:lang w:val="ca-ES"/>
+        </w:rPr>
+        <w:t xml:space="preserve"> anteriors</w:t>
+      </w:r>
+      <w:r>
+        <w:rPr>
+          <w:sz w:val="24"/>
+          <w:szCs w:val="24"/>
+          <w:lang w:val="ca-ES"/>
+        </w:rPr>
+        <w:t>, aqueta també escapa els valors obtinguts del formulari</w:t>
+      </w:r>
+      <w:r>
+        <w:rPr>
+          <w:sz w:val="24"/>
+          <w:szCs w:val="24"/>
+          <w:lang w:val="ca-ES"/>
+        </w:rPr>
+        <w:t>, abans d’enviar-los al SDK,</w:t>
+      </w:r>
+      <w:r>
+        <w:rPr>
+          <w:sz w:val="24"/>
+          <w:szCs w:val="24"/>
+          <w:lang w:val="ca-ES"/>
+        </w:rPr>
+        <w:t xml:space="preserve"> per tal d'evitar injecci</w:t>
+      </w:r>
+      <w:r>
+        <w:rPr>
+          <w:sz w:val="24"/>
+          <w:szCs w:val="24"/>
+          <w:lang w:val="ca-ES"/>
+        </w:rPr>
+        <w:t>ons de codi i atacs al sistema.</w:t>
       </w:r>
     </w:p>
     <w:p>
@@ -23144,7 +23525,7 @@
     </w:p>
     <w:p>
       <w:pPr>
-        <w:pStyle w:val="Prrafodelista"/>
+        <w:pStyle w:val="ListParagraph"/>
         <w:numPr>
           <w:ilvl w:val="0"/>
           <w:numId w:val="12"/>
@@ -23170,12 +23551,76 @@
           <w:szCs w:val="24"/>
           <w:lang w:val="ca-ES"/>
         </w:rPr>
-        <w:t>En principi no pot existir un estat en que cap dels esdeveniment està seleccionat, però en cas de forcar-ho per edició del HTML des del client, es llença un error si cap tipus d'esdeveniment està seleccionat.</w:t>
-      </w:r>
-    </w:p>
-    <w:p>
-      <w:pPr>
-        <w:pStyle w:val="Prrafodelista"/>
+        <w:t xml:space="preserve">En principi no pot existir un estat en que cap dels esdeveniment </w:t>
+      </w:r>
+      <w:r>
+        <w:rPr>
+          <w:sz w:val="24"/>
+          <w:szCs w:val="24"/>
+          <w:lang w:val="ca-ES"/>
+        </w:rPr>
+        <w:t>es trobi</w:t>
+      </w:r>
+      <w:r>
+        <w:rPr>
+          <w:sz w:val="24"/>
+          <w:szCs w:val="24"/>
+          <w:lang w:val="ca-ES"/>
+        </w:rPr>
+        <w:t xml:space="preserve"> seleccionat, però en cas de forcar-ho per edició del HTML</w:t>
+      </w:r>
+      <w:r>
+        <w:rPr>
+          <w:sz w:val="24"/>
+          <w:szCs w:val="24"/>
+          <w:lang w:val="ca-ES"/>
+        </w:rPr>
+        <w:t>,</w:t>
+      </w:r>
+      <w:r>
+        <w:rPr>
+          <w:sz w:val="24"/>
+          <w:szCs w:val="24"/>
+          <w:lang w:val="ca-ES"/>
+        </w:rPr>
+        <w:t xml:space="preserve"> es </w:t>
+      </w:r>
+      <w:r>
+        <w:rPr>
+          <w:sz w:val="24"/>
+          <w:szCs w:val="24"/>
+          <w:lang w:val="ca-ES"/>
+        </w:rPr>
+        <w:t>dispara</w:t>
+      </w:r>
+      <w:r>
+        <w:rPr>
+          <w:sz w:val="24"/>
+          <w:szCs w:val="24"/>
+          <w:lang w:val="ca-ES"/>
+        </w:rPr>
+        <w:t xml:space="preserve"> un error </w:t>
+      </w:r>
+      <w:r>
+        <w:rPr>
+          <w:sz w:val="24"/>
+          <w:szCs w:val="24"/>
+          <w:lang w:val="ca-ES"/>
+        </w:rPr>
+        <w:t>en el cas que cap tipus d'esdeveniment estigui</w:t>
+      </w:r>
+      <w:r>
+        <w:rPr>
+          <w:sz w:val="24"/>
+          <w:szCs w:val="24"/>
+          <w:lang w:val="ca-ES"/>
+        </w:rPr>
+        <w:t xml:space="preserve"> seleccionat.</w:t>
+      </w:r>
+    </w:p>
+    <w:p>
+      <w:pPr>
+        <w:pStyle w:val="ListParagraph"/>
         <w:numPr>
           <w:ilvl w:val="0"/>
           <w:numId w:val="12"/>
@@ -23201,20 +23646,76 @@
           <w:szCs w:val="24"/>
           <w:lang w:val="ca-ES"/>
         </w:rPr>
-        <w:t>Qualsevol localització s'accepta sempre i quan</w:t>
-      </w:r>
-      <w:r>
-        <w:rPr>
-          <w:sz w:val="24"/>
-          <w:szCs w:val="24"/>
-          <w:lang w:val="ca-ES"/>
-        </w:rPr>
-        <w:t xml:space="preserve"> el camp no es deixi en blanc. Suggerim des d'aquesta part de la memòria que s'utilitzi un país com a varem de proves i que es tinguin presents les consideracions d'utilització descrits a un dels apartats anteriors.</w:t>
-      </w:r>
-    </w:p>
-    <w:p>
-      <w:pPr>
-        <w:pStyle w:val="Prrafodelista"/>
+        <w:t xml:space="preserve">Qualsevol localització </w:t>
+      </w:r>
+      <w:r>
+        <w:rPr>
+          <w:sz w:val="24"/>
+          <w:szCs w:val="24"/>
+          <w:lang w:val="ca-ES"/>
+        </w:rPr>
+        <w:t>és acceptada</w:t>
+      </w:r>
+      <w:r>
+        <w:rPr>
+          <w:sz w:val="24"/>
+          <w:szCs w:val="24"/>
+          <w:lang w:val="ca-ES"/>
+        </w:rPr>
+        <w:t xml:space="preserve"> sempre i quan</w:t>
+      </w:r>
+      <w:r>
+        <w:rPr>
+          <w:sz w:val="24"/>
+          <w:szCs w:val="24"/>
+          <w:lang w:val="ca-ES"/>
+        </w:rPr>
+        <w:t xml:space="preserve"> el camp no es deixi en blanc. Suggerim des d'aquesta part de la memòria</w:t>
+      </w:r>
+      <w:r>
+        <w:rPr>
+          <w:sz w:val="24"/>
+          <w:szCs w:val="24"/>
+          <w:lang w:val="ca-ES"/>
+        </w:rPr>
+        <w:t>,</w:t>
+      </w:r>
+      <w:r>
+        <w:rPr>
+          <w:sz w:val="24"/>
+          <w:szCs w:val="24"/>
+          <w:lang w:val="ca-ES"/>
+        </w:rPr>
+        <w:t xml:space="preserve"> </w:t>
+      </w:r>
+      <w:r>
+        <w:rPr>
+          <w:sz w:val="24"/>
+          <w:szCs w:val="24"/>
+          <w:lang w:val="ca-ES"/>
+        </w:rPr>
+        <w:t>la utilització d’</w:t>
+      </w:r>
+      <w:r>
+        <w:rPr>
+          <w:sz w:val="24"/>
+          <w:szCs w:val="24"/>
+          <w:lang w:val="ca-ES"/>
+        </w:rPr>
+        <w:t xml:space="preserve">un país com a varem de proves i que es tinguin presents les consideracions d'utilització </w:t>
+      </w:r>
+      <w:r>
+        <w:rPr>
+          <w:sz w:val="24"/>
+          <w:szCs w:val="24"/>
+          <w:lang w:val="ca-ES"/>
+        </w:rPr>
+        <w:t>descrites en l’apartat anterior.</w:t>
+      </w:r>
+    </w:p>
+    <w:p>
+      <w:pPr>
+        <w:pStyle w:val="ListParagraph"/>
         <w:numPr>
           <w:ilvl w:val="0"/>
           <w:numId w:val="12"/>
@@ -23240,24 +23741,96 @@
           <w:szCs w:val="24"/>
           <w:lang w:val="ca-ES"/>
         </w:rPr>
-        <w:t>Aquest camp s'accepta com a vàlid si el valor introduït te longitud quatre i és un número.</w:t>
-      </w:r>
-    </w:p>
-    <w:p>
-      <w:pPr>
-        <w:rPr>
-          <w:sz w:val="24"/>
-          <w:szCs w:val="24"/>
-          <w:lang w:val="ca-ES"/>
-        </w:rPr>
-      </w:pPr>
-      <w:r>
-        <w:rPr>
-          <w:sz w:val="24"/>
-          <w:szCs w:val="24"/>
-          <w:lang w:val="ca-ES"/>
-        </w:rPr>
-        <w:t>Per observar el resultat visual de la validació en línea o validació en el moment de cerca es pot observar al figura []de la funcionalitat anterior.</w:t>
+        <w:t>Aquest camp és acceptat</w:t>
+      </w:r>
+      <w:r>
+        <w:rPr>
+          <w:sz w:val="24"/>
+          <w:szCs w:val="24"/>
+          <w:lang w:val="ca-ES"/>
+        </w:rPr>
+        <w:t xml:space="preserve"> com a vàlid</w:t>
+      </w:r>
+      <w:r>
+        <w:rPr>
+          <w:sz w:val="24"/>
+          <w:szCs w:val="24"/>
+          <w:lang w:val="ca-ES"/>
+        </w:rPr>
+        <w:t>,</w:t>
+      </w:r>
+      <w:r>
+        <w:rPr>
+          <w:sz w:val="24"/>
+          <w:szCs w:val="24"/>
+          <w:lang w:val="ca-ES"/>
+        </w:rPr>
+        <w:t xml:space="preserve"> si el valor introduït te longitud quatre i és un número.</w:t>
+      </w:r>
+    </w:p>
+    <w:p>
+      <w:pPr>
+        <w:rPr>
+          <w:sz w:val="24"/>
+          <w:szCs w:val="24"/>
+          <w:lang w:val="ca-ES"/>
+        </w:rPr>
+      </w:pPr>
+      <w:r>
+        <w:rPr>
+          <w:sz w:val="24"/>
+          <w:szCs w:val="24"/>
+          <w:lang w:val="ca-ES"/>
+        </w:rPr>
+        <w:t>Per observar el resultat visual de la validació en línea o validació en el moment de cerca</w:t>
+      </w:r>
+      <w:r>
+        <w:rPr>
+          <w:sz w:val="24"/>
+          <w:szCs w:val="24"/>
+          <w:lang w:val="ca-ES"/>
+        </w:rPr>
+        <w:t>,</w:t>
+      </w:r>
+      <w:r>
+        <w:rPr>
+          <w:sz w:val="24"/>
+          <w:szCs w:val="24"/>
+          <w:lang w:val="ca-ES"/>
+        </w:rPr>
+        <w:t xml:space="preserve"> es pot observar al figura [</w:t>
+      </w:r>
+      <w:r>
+        <w:rPr>
+          <w:sz w:val="24"/>
+          <w:szCs w:val="24"/>
+          <w:lang w:val="ca-ES"/>
+        </w:rPr>
+        <w:t>ref</w:t>
+      </w:r>
+      <w:r>
+        <w:rPr>
+          <w:sz w:val="24"/>
+          <w:szCs w:val="24"/>
+          <w:lang w:val="ca-ES"/>
+        </w:rPr>
+        <w:t>]</w:t>
+      </w:r>
+      <w:r>
+        <w:rPr>
+          <w:sz w:val="24"/>
+          <w:szCs w:val="24"/>
+          <w:lang w:val="ca-ES"/>
+        </w:rPr>
+        <w:t xml:space="preserve"> </w:t>
+      </w:r>
+      <w:r>
+        <w:rPr>
+          <w:sz w:val="24"/>
+          <w:szCs w:val="24"/>
+          <w:lang w:val="ca-ES"/>
+        </w:rPr>
+        <w:t>de la funcionalitat anterior.</w:t>
       </w:r>
     </w:p>
     <w:p>
@@ -23319,6 +23892,7 @@
           <w:szCs w:val="24"/>
           <w:lang w:val="ca-ES"/>
         </w:rPr>
+        <w:lastRenderedPageBreak/>
         <w:t>En concret, aqueta funcionalitat llença onze crides que per evitar ser bloquejades per la funcionalitat de 'throttling' de la API de FamilySearch</w:t>
       </w:r>
       <w:r>
@@ -23361,16 +23935,7 @@
           <w:szCs w:val="24"/>
           <w:lang w:val="ca-ES"/>
         </w:rPr>
-        <w:t xml:space="preserve">de </w:t>
-      </w:r>
-      <w:r>
-        <w:rPr>
-          <w:sz w:val="24"/>
-          <w:szCs w:val="24"/>
-          <w:lang w:val="ca-ES"/>
-        </w:rPr>
-        <w:lastRenderedPageBreak/>
-        <w:t xml:space="preserve">jQuery i el paràmetre </w:t>
+        <w:t xml:space="preserve">de jQuery i el paràmetre </w:t>
       </w:r>
       <w:r>
         <w:rPr>
@@ -23620,6 +24185,7 @@
           <w:szCs w:val="24"/>
           <w:lang w:val="ca-ES"/>
         </w:rPr>
+        <w:lastRenderedPageBreak/>
         <w:t>La línea de codi encarregada de guardar els valors per cada crida a la API és mostra a continuació. Recordem que el paràmetre 'i' fa referència a la iteració del bucle executada i per extensió a quin any dels onze que conformen el interval cercat.</w:t>
       </w:r>
     </w:p>
@@ -23657,7 +24223,6 @@
           <w:szCs w:val="24"/>
           <w:lang w:val="ca-ES"/>
         </w:rPr>
-        <w:lastRenderedPageBreak/>
         <w:br/>
       </w:r>
       <w:r>
@@ -23808,7 +24373,7 @@
     </w:p>
     <w:p>
       <w:pPr>
-        <w:pStyle w:val="Prrafodelista"/>
+        <w:pStyle w:val="ListParagraph"/>
         <w:numPr>
           <w:ilvl w:val="0"/>
           <w:numId w:val="13"/>
@@ -23838,7 +24403,7 @@
     </w:p>
     <w:p>
       <w:pPr>
-        <w:pStyle w:val="Prrafodelista"/>
+        <w:pStyle w:val="ListParagraph"/>
         <w:numPr>
           <w:ilvl w:val="0"/>
           <w:numId w:val="13"/>
@@ -23892,7 +24457,7 @@
     </w:p>
     <w:p>
       <w:pPr>
-        <w:pStyle w:val="Prrafodelista"/>
+        <w:pStyle w:val="ListParagraph"/>
         <w:numPr>
           <w:ilvl w:val="0"/>
           <w:numId w:val="13"/>
@@ -23990,10 +24555,12 @@
         </w:rPr>
         <w:t xml:space="preserve">En conseqüència, molts d'aquests no seran explicats al detall per aquesta funcionalitat però si que els anomenarem per tal de deixar-ne constància. </w:t>
       </w:r>
-    </w:p>
-    <w:p>
-      <w:pPr>
-        <w:pStyle w:val="Prrafodelista"/>
+      <w:bookmarkStart w:id="0" w:name="_GoBack"/>
+      <w:bookmarkEnd w:id="0"/>
+    </w:p>
+    <w:p>
+      <w:pPr>
+        <w:pStyle w:val="ListParagraph"/>
         <w:numPr>
           <w:ilvl w:val="0"/>
           <w:numId w:val="14"/>
@@ -24010,12 +24577,13 @@
           <w:szCs w:val="24"/>
           <w:lang w:val="ca-ES"/>
         </w:rPr>
+        <w:lastRenderedPageBreak/>
         <w:t xml:space="preserve">Els missatges d'error que puguin aparèixer al prémer el botó de cercar o causats per la fallida del SDK es representen de la mateixa forma que la explicada en la funcionalitat de cerca. </w:t>
       </w:r>
     </w:p>
     <w:p>
       <w:pPr>
-        <w:pStyle w:val="Prrafodelista"/>
+        <w:pStyle w:val="ListParagraph"/>
         <w:numPr>
           <w:ilvl w:val="0"/>
           <w:numId w:val="14"/>
@@ -24238,7 +24806,7 @@
     </w:p>
     <w:p>
       <w:pPr>
-        <w:pStyle w:val="Prrafodelista"/>
+        <w:pStyle w:val="ListParagraph"/>
         <w:numPr>
           <w:ilvl w:val="0"/>
           <w:numId w:val="10"/>
@@ -24255,6 +24823,7 @@
           <w:szCs w:val="24"/>
           <w:lang w:val="ca-ES"/>
         </w:rPr>
+        <w:lastRenderedPageBreak/>
         <w:t>Quan es prem el botó de cercar, el text d'aquest canvia a 'Searching now...' i passa a un estat de desactivació que n'impedeix la utilització fins que l'estat actual és resolt. Quan la cerca finalitza o un és produeix un error</w:t>
       </w:r>
       <w:r>
@@ -24268,7 +24837,7 @@
     </w:p>
     <w:p>
       <w:pPr>
-        <w:pStyle w:val="Prrafodelista"/>
+        <w:pStyle w:val="ListParagraph"/>
         <w:numPr>
           <w:ilvl w:val="0"/>
           <w:numId w:val="10"/>
@@ -24290,7 +24859,7 @@
     </w:p>
     <w:p>
       <w:pPr>
-        <w:pStyle w:val="Prrafodelista"/>
+        <w:pStyle w:val="ListParagraph"/>
         <w:numPr>
           <w:ilvl w:val="0"/>
           <w:numId w:val="10"/>
@@ -24307,13 +24876,12 @@
           <w:szCs w:val="24"/>
           <w:lang w:val="ca-ES"/>
         </w:rPr>
-        <w:lastRenderedPageBreak/>
         <w:t>Els missatges d'error provinents del SDK o validacions del formulari desapareixen en quan es llança una nova operació.</w:t>
       </w:r>
     </w:p>
     <w:p>
       <w:pPr>
-        <w:pStyle w:val="Prrafodelista"/>
+        <w:pStyle w:val="ListParagraph"/>
         <w:rPr>
           <w:sz w:val="24"/>
           <w:szCs w:val="24"/>
@@ -24410,7 +24978,7 @@
 </file>
 
 <file path=word/numbering.xml><?xml version="1.0" encoding="utf-8"?>
-<w:numbering xmlns:ve="http://schemas.openxmlformats.org/markup-compatibility/2006" xmlns:o="urn:schemas-microsoft-com:office:office" xmlns:r="http://schemas.openxmlformats.org/officeDocument/2006/relationships" xmlns:m="http://schemas.openxmlformats.org/officeDocument/2006/math" xmlns:v="urn:schemas-microsoft-com:vml" xmlns:wp="http://schemas.openxmlformats.org/drawingml/2006/wordprocessingDrawing" xmlns:w10="urn:schemas-microsoft-com:office:word" xmlns:w="http://schemas.openxmlformats.org/wordprocessingml/2006/main" xmlns:wne="http://schemas.microsoft.com/office/word/2006/wordml">
+<w:numbering xmlns:wpc="http://schemas.microsoft.com/office/word/2010/wordprocessingCanvas" xmlns:mc="http://schemas.openxmlformats.org/markup-compatibility/2006" xmlns:o="urn:schemas-microsoft-com:office:office" xmlns:r="http://schemas.openxmlformats.org/officeDocument/2006/relationships" xmlns:m="http://schemas.openxmlformats.org/officeDocument/2006/math" xmlns:v="urn:schemas-microsoft-com:vml" xmlns:wp14="http://schemas.microsoft.com/office/word/2010/wordprocessingDrawing" xmlns:wp="http://schemas.openxmlformats.org/drawingml/2006/wordprocessingDrawing" xmlns:w10="urn:schemas-microsoft-com:office:word" xmlns:w="http://schemas.openxmlformats.org/wordprocessingml/2006/main" xmlns:w14="http://schemas.microsoft.com/office/word/2010/wordml" xmlns:wpg="http://schemas.microsoft.com/office/word/2010/wordprocessingGroup" xmlns:wpi="http://schemas.microsoft.com/office/word/2010/wordprocessingInk" xmlns:wne="http://schemas.microsoft.com/office/word/2006/wordml" xmlns:wps="http://schemas.microsoft.com/office/word/2010/wordprocessingShape" mc:Ignorable="w14 wp14">
   <w:abstractNum w:abstractNumId="0">
     <w:nsid w:val="0A3C4069"/>
     <w:multiLevelType w:val="hybridMultilevel"/>
@@ -25985,7 +26553,7 @@
 </file>
 
 <file path=word/styles.xml><?xml version="1.0" encoding="utf-8"?>
-<w:styles xmlns:r="http://schemas.openxmlformats.org/officeDocument/2006/relationships" xmlns:w="http://schemas.openxmlformats.org/wordprocessingml/2006/main">
+<w:styles xmlns:mc="http://schemas.openxmlformats.org/markup-compatibility/2006" xmlns:r="http://schemas.openxmlformats.org/officeDocument/2006/relationships" xmlns:w="http://schemas.openxmlformats.org/wordprocessingml/2006/main" xmlns:w14="http://schemas.microsoft.com/office/word/2010/wordml" mc:Ignorable="w14">
   <w:docDefaults>
     <w:rPrDefault>
       <w:rPr>
@@ -26145,18 +26713,17 @@
     <w:qFormat/>
     <w:rsid w:val="009A1D89"/>
   </w:style>
-  <w:style w:type="character" w:default="1" w:styleId="Fuentedeprrafopredeter">
+  <w:style w:type="character" w:default="1" w:styleId="DefaultParagraphFont">
     <w:name w:val="Default Paragraph Font"/>
     <w:uiPriority w:val="1"/>
     <w:semiHidden/>
     <w:unhideWhenUsed/>
   </w:style>
-  <w:style w:type="table" w:default="1" w:styleId="Tablanormal">
+  <w:style w:type="table" w:default="1" w:styleId="TableNormal">
     <w:name w:val="Normal Table"/>
     <w:uiPriority w:val="99"/>
     <w:semiHidden/>
     <w:unhideWhenUsed/>
-    <w:qFormat/>
     <w:tblPr>
       <w:tblInd w:w="0" w:type="dxa"/>
       <w:tblCellMar>
@@ -26167,13 +26734,13 @@
       </w:tblCellMar>
     </w:tblPr>
   </w:style>
-  <w:style w:type="numbering" w:default="1" w:styleId="Sinlista">
+  <w:style w:type="numbering" w:default="1" w:styleId="NoList">
     <w:name w:val="No List"/>
     <w:uiPriority w:val="99"/>
     <w:semiHidden/>
     <w:unhideWhenUsed/>
   </w:style>
-  <w:style w:type="paragraph" w:styleId="Prrafodelista">
+  <w:style w:type="paragraph" w:styleId="ListParagraph">
     <w:name w:val="List Paragraph"/>
     <w:basedOn w:val="Normal"/>
     <w:uiPriority w:val="34"/>

</xml_diff>